<commit_message>
minor changes in template
</commit_message>
<xml_diff>
--- a/clinicalreporting_docxtemplater/data/template.docx
+++ b/clinicalreporting_docxtemplater/data/template.docx
@@ -613,8 +613,6 @@
                 <w:szCs w:val="26"/>
               </w:rPr>
             </w:pPr>
-            <w:bookmarkStart w:id="0" w:name="_GoBack"/>
-            <w:bookmarkEnd w:id="0"/>
             <w:r>
               <w:rPr>
                 <w:b/>
@@ -1631,6 +1629,8 @@
       <w:pPr>
         <w:pStyle w:val="BodyText"/>
       </w:pPr>
+      <w:bookmarkStart w:id="0" w:name="_GoBack"/>
+      <w:bookmarkEnd w:id="0"/>
     </w:p>
     <w:p>
       <w:pPr>
@@ -2428,7 +2428,8 @@
     </w:p>
     <w:sectPr>
       <w:headerReference w:type="default" r:id="rId6"/>
-      <w:footerReference w:type="default" r:id="rId7"/>
+      <w:footerReference w:type="even" r:id="rId7"/>
+      <w:footerReference w:type="default" r:id="rId8"/>
       <w:pgSz w:w="11906" w:h="16838"/>
       <w:pgMar w:top="1920" w:right="940" w:bottom="1680" w:left="980" w:header="1110" w:footer="1494" w:gutter="0"/>
       <w:cols w:space="720"/>
@@ -2460,599 +2461,128 @@
 
 <file path=word/footer1.xml><?xml version="1.0" encoding="utf-8"?>
 <w:ftr xmlns:wpc="http://schemas.microsoft.com/office/word/2010/wordprocessingCanvas" xmlns:cx="http://schemas.microsoft.com/office/drawing/2014/chartex" xmlns:cx1="http://schemas.microsoft.com/office/drawing/2015/9/8/chartex" xmlns:cx2="http://schemas.microsoft.com/office/drawing/2015/10/21/chartex" xmlns:cx3="http://schemas.microsoft.com/office/drawing/2016/5/9/chartex" xmlns:cx4="http://schemas.microsoft.com/office/drawing/2016/5/10/chartex" xmlns:cx5="http://schemas.microsoft.com/office/drawing/2016/5/11/chartex" xmlns:cx6="http://schemas.microsoft.com/office/drawing/2016/5/12/chartex" xmlns:cx7="http://schemas.microsoft.com/office/drawing/2016/5/13/chartex" xmlns:cx8="http://schemas.microsoft.com/office/drawing/2016/5/14/chartex" xmlns:mc="http://schemas.openxmlformats.org/markup-compatibility/2006" xmlns:aink="http://schemas.microsoft.com/office/drawing/2016/ink" xmlns:am3d="http://schemas.microsoft.com/office/drawing/2017/model3d" xmlns:o="urn:schemas-microsoft-com:office:office" xmlns:r="http://schemas.openxmlformats.org/officeDocument/2006/relationships" xmlns:m="http://schemas.openxmlformats.org/officeDocument/2006/math" xmlns:v="urn:schemas-microsoft-com:vml" xmlns:wp14="http://schemas.microsoft.com/office/word/2010/wordprocessingDrawing" xmlns:wp="http://schemas.openxmlformats.org/drawingml/2006/wordprocessingDrawing" xmlns:w10="urn:schemas-microsoft-com:office:word" xmlns:w="http://schemas.openxmlformats.org/wordprocessingml/2006/main" xmlns:w14="http://schemas.microsoft.com/office/word/2010/wordml" xmlns:w15="http://schemas.microsoft.com/office/word/2012/wordml" xmlns:w16cid="http://schemas.microsoft.com/office/word/2016/wordml/cid" xmlns:w16se="http://schemas.microsoft.com/office/word/2015/wordml/symex" xmlns:wpg="http://schemas.microsoft.com/office/word/2010/wordprocessingGroup" xmlns:wpi="http://schemas.microsoft.com/office/word/2010/wordprocessingInk" xmlns:wne="http://schemas.microsoft.com/office/word/2006/wordml" xmlns:wps="http://schemas.microsoft.com/office/word/2010/wordprocessingShape" mc:Ignorable="w14 w15 w16se w16cid wp14">
+  <w:sdt>
+    <w:sdtPr>
+      <w:rPr>
+        <w:rStyle w:val="PageNumber"/>
+      </w:rPr>
+      <w:id w:val="-1175726244"/>
+      <w:docPartObj>
+        <w:docPartGallery w:val="Page Numbers (Bottom of Page)"/>
+        <w:docPartUnique/>
+      </w:docPartObj>
+    </w:sdtPr>
+    <w:sdtEndPr>
+      <w:rPr>
+        <w:rStyle w:val="PageNumber"/>
+      </w:rPr>
+    </w:sdtEndPr>
+    <w:sdtContent>
+      <w:p>
+        <w:pPr>
+          <w:pStyle w:val="Footer"/>
+          <w:framePr w:wrap="none" w:vAnchor="text" w:hAnchor="margin" w:xAlign="right" w:y="1"/>
+          <w:rPr>
+            <w:rStyle w:val="PageNumber"/>
+          </w:rPr>
+        </w:pPr>
+        <w:r>
+          <w:rPr>
+            <w:rStyle w:val="PageNumber"/>
+          </w:rPr>
+          <w:fldChar w:fldCharType="begin"/>
+        </w:r>
+        <w:r>
+          <w:rPr>
+            <w:rStyle w:val="PageNumber"/>
+          </w:rPr>
+          <w:instrText xml:space="preserve"> PAGE </w:instrText>
+        </w:r>
+        <w:r>
+          <w:rPr>
+            <w:rStyle w:val="PageNumber"/>
+          </w:rPr>
+          <w:fldChar w:fldCharType="end"/>
+        </w:r>
+      </w:p>
+    </w:sdtContent>
+  </w:sdt>
+  <w:p>
+    <w:pPr>
+      <w:pStyle w:val="Footer"/>
+      <w:ind w:right="360"/>
+    </w:pPr>
+  </w:p>
+</w:ftr>
+</file>
+
+<file path=word/footer2.xml><?xml version="1.0" encoding="utf-8"?>
+<w:ftr xmlns:wpc="http://schemas.microsoft.com/office/word/2010/wordprocessingCanvas" xmlns:cx="http://schemas.microsoft.com/office/drawing/2014/chartex" xmlns:cx1="http://schemas.microsoft.com/office/drawing/2015/9/8/chartex" xmlns:cx2="http://schemas.microsoft.com/office/drawing/2015/10/21/chartex" xmlns:cx3="http://schemas.microsoft.com/office/drawing/2016/5/9/chartex" xmlns:cx4="http://schemas.microsoft.com/office/drawing/2016/5/10/chartex" xmlns:cx5="http://schemas.microsoft.com/office/drawing/2016/5/11/chartex" xmlns:cx6="http://schemas.microsoft.com/office/drawing/2016/5/12/chartex" xmlns:cx7="http://schemas.microsoft.com/office/drawing/2016/5/13/chartex" xmlns:cx8="http://schemas.microsoft.com/office/drawing/2016/5/14/chartex" xmlns:mc="http://schemas.openxmlformats.org/markup-compatibility/2006" xmlns:aink="http://schemas.microsoft.com/office/drawing/2016/ink" xmlns:am3d="http://schemas.microsoft.com/office/drawing/2017/model3d" xmlns:o="urn:schemas-microsoft-com:office:office" xmlns:r="http://schemas.openxmlformats.org/officeDocument/2006/relationships" xmlns:m="http://schemas.openxmlformats.org/officeDocument/2006/math" xmlns:v="urn:schemas-microsoft-com:vml" xmlns:wp14="http://schemas.microsoft.com/office/word/2010/wordprocessingDrawing" xmlns:wp="http://schemas.openxmlformats.org/drawingml/2006/wordprocessingDrawing" xmlns:w10="urn:schemas-microsoft-com:office:word" xmlns:w="http://schemas.openxmlformats.org/wordprocessingml/2006/main" xmlns:w14="http://schemas.microsoft.com/office/word/2010/wordml" xmlns:w15="http://schemas.microsoft.com/office/word/2012/wordml" xmlns:w16cid="http://schemas.microsoft.com/office/word/2016/wordml/cid" xmlns:w16se="http://schemas.microsoft.com/office/word/2015/wordml/symex" xmlns:wpg="http://schemas.microsoft.com/office/word/2010/wordprocessingGroup" xmlns:wpi="http://schemas.microsoft.com/office/word/2010/wordprocessingInk" xmlns:wne="http://schemas.microsoft.com/office/word/2006/wordml" xmlns:wps="http://schemas.microsoft.com/office/word/2010/wordprocessingShape" mc:Ignorable="w14 w15 w16se w16cid wp14">
+  <w:p>
+    <w:pPr>
+      <w:pStyle w:val="Footer"/>
+      <w:jc w:val="right"/>
+    </w:pPr>
+    <w:r>
+      <w:rPr>
+        <w:color w:val="4F81BD" w:themeColor="accent1"/>
+        <w:sz w:val="20"/>
+        <w:szCs w:val="20"/>
+      </w:rPr>
+      <w:t xml:space="preserve">pg. </w:t>
+    </w:r>
+    <w:r>
+      <w:rPr>
+        <w:color w:val="4F81BD" w:themeColor="accent1"/>
+        <w:sz w:val="20"/>
+        <w:szCs w:val="20"/>
+      </w:rPr>
+      <w:fldChar w:fldCharType="begin"/>
+    </w:r>
+    <w:r>
+      <w:rPr>
+        <w:color w:val="4F81BD" w:themeColor="accent1"/>
+        <w:sz w:val="20"/>
+        <w:szCs w:val="20"/>
+      </w:rPr>
+      <w:instrText xml:space="preserve"> PAGE  \* Arabic </w:instrText>
+    </w:r>
+    <w:r>
+      <w:rPr>
+        <w:color w:val="4F81BD" w:themeColor="accent1"/>
+        <w:sz w:val="20"/>
+        <w:szCs w:val="20"/>
+      </w:rPr>
+      <w:fldChar w:fldCharType="separate"/>
+    </w:r>
+    <w:r>
+      <w:rPr>
+        <w:noProof/>
+        <w:color w:val="4F81BD" w:themeColor="accent1"/>
+        <w:sz w:val="20"/>
+        <w:szCs w:val="20"/>
+      </w:rPr>
+      <w:t>1</w:t>
+    </w:r>
+    <w:r>
+      <w:rPr>
+        <w:color w:val="4F81BD" w:themeColor="accent1"/>
+        <w:sz w:val="20"/>
+        <w:szCs w:val="20"/>
+      </w:rPr>
+      <w:fldChar w:fldCharType="end"/>
+    </w:r>
+  </w:p>
   <w:p>
     <w:pPr>
       <w:pStyle w:val="BodyText"/>
       <w:spacing w:before="0" w:line="4" w:lineRule="auto"/>
+      <w:ind w:right="360"/>
       <w:rPr>
         <w:b w:val="0"/>
         <w:sz w:val="20"/>
       </w:rPr>
     </w:pPr>
-    <w:r>
-      <w:rPr>
-        <w:b w:val="0"/>
-        <w:noProof/>
-        <w:sz w:val="20"/>
-      </w:rPr>
-      <mc:AlternateContent>
-        <mc:Choice Requires="wps">
-          <w:drawing>
-            <wp:anchor distT="0" distB="0" distL="114300" distR="114300" simplePos="0" relativeHeight="3" behindDoc="1" locked="0" layoutInCell="1" allowOverlap="1">
-              <wp:simplePos x="0" y="0"/>
-              <wp:positionH relativeFrom="page">
-                <wp:posOffset>695960</wp:posOffset>
-              </wp:positionH>
-              <wp:positionV relativeFrom="page">
-                <wp:posOffset>9603740</wp:posOffset>
-              </wp:positionV>
-              <wp:extent cx="1191895" cy="168275"/>
-              <wp:effectExtent l="0" t="0" r="0" b="0"/>
-              <wp:wrapNone/>
-              <wp:docPr id="3" name="Image1"/>
-              <wp:cNvGraphicFramePr/>
-              <a:graphic xmlns:a="http://schemas.openxmlformats.org/drawingml/2006/main">
-                <a:graphicData uri="http://schemas.microsoft.com/office/word/2010/wordprocessingShape">
-                  <wps:wsp>
-                    <wps:cNvSpPr/>
-                    <wps:spPr>
-                      <a:xfrm>
-                        <a:off x="0" y="0"/>
-                        <a:ext cx="1191240" cy="167760"/>
-                      </a:xfrm>
-                      <a:prstGeom prst="rect">
-                        <a:avLst/>
-                      </a:prstGeom>
-                      <a:noFill/>
-                      <a:ln>
-                        <a:noFill/>
-                      </a:ln>
-                    </wps:spPr>
-                    <wps:style>
-                      <a:lnRef idx="0">
-                        <a:scrgbClr r="0" g="0" b="0"/>
-                      </a:lnRef>
-                      <a:fillRef idx="0">
-                        <a:scrgbClr r="0" g="0" b="0"/>
-                      </a:fillRef>
-                      <a:effectRef idx="0">
-                        <a:scrgbClr r="0" g="0" b="0"/>
-                      </a:effectRef>
-                      <a:fontRef idx="minor"/>
-                    </wps:style>
-                    <wps:txbx>
-                      <w:txbxContent>
-                        <w:p>
-                          <w:pPr>
-                            <w:pStyle w:val="FrameContents"/>
-                            <w:spacing w:before="11"/>
-                            <w:ind w:left="20"/>
-                            <w:rPr>
-                              <w:sz w:val="20"/>
-                            </w:rPr>
-                          </w:pPr>
-                          <w:r>
-                            <w:rPr>
-                              <w:sz w:val="20"/>
-                            </w:rPr>
-                            <w:t>Oct 14, 2016, 6:27 PM</w:t>
-                          </w:r>
-                        </w:p>
-                      </w:txbxContent>
-                    </wps:txbx>
-                    <wps:bodyPr lIns="0" tIns="0" rIns="0" bIns="0">
-                      <a:noAutofit/>
-                    </wps:bodyPr>
-                  </wps:wsp>
-                </a:graphicData>
-              </a:graphic>
-            </wp:anchor>
-          </w:drawing>
-        </mc:Choice>
-        <mc:Fallback>
-          <w:pict>
-            <v:rect id="shape_0" ID="Image1" stroked="f" style="position:absolute;margin-left:54.8pt;margin-top:756.2pt;width:93.75pt;height:13.15pt;mso-position-horizontal-relative:page;mso-position-vertical-relative:page">
-              <w10:wrap type="square"/>
-              <v:fill o:detectmouseclick="t" on="false"/>
-              <v:stroke color="#3465a4" joinstyle="round" endcap="flat"/>
-              <v:textbox>
-                <w:txbxContent>
-                  <w:p>
-                    <w:pPr>
-                      <w:pStyle w:val="FrameContents"/>
-                      <w:spacing w:before="11" w:after="0"/>
-                      <w:ind w:left="20" w:hanging="0"/>
-                      <w:rPr>
-                        <w:sz w:val="20"/>
-                      </w:rPr>
-                    </w:pPr>
-                    <w:r>
-                      <w:rPr>
-                        <w:color w:val="00000A"/>
-                        <w:sz w:val="20"/>
-                      </w:rPr>
-                      <w:t>Oct 14, 2016, 6:27 PM</w:t>
-                    </w:r>
-                  </w:p>
-                </w:txbxContent>
-              </v:textbox>
-            </v:rect>
-          </w:pict>
-        </mc:Fallback>
-      </mc:AlternateContent>
-    </w:r>
-    <w:r>
-      <w:rPr>
-        <w:b w:val="0"/>
-        <w:noProof/>
-        <w:sz w:val="20"/>
-      </w:rPr>
-      <mc:AlternateContent>
-        <mc:Choice Requires="wps">
-          <w:drawing>
-            <wp:anchor distT="0" distB="0" distL="114300" distR="114300" simplePos="0" relativeHeight="5" behindDoc="1" locked="0" layoutInCell="1" allowOverlap="1">
-              <wp:simplePos x="0" y="0"/>
-              <wp:positionH relativeFrom="page">
-                <wp:posOffset>3790315</wp:posOffset>
-              </wp:positionH>
-              <wp:positionV relativeFrom="page">
-                <wp:posOffset>9622790</wp:posOffset>
-              </wp:positionV>
-              <wp:extent cx="662305" cy="168275"/>
-              <wp:effectExtent l="0" t="0" r="0" b="0"/>
-              <wp:wrapNone/>
-              <wp:docPr id="5" name="Image2"/>
-              <wp:cNvGraphicFramePr/>
-              <a:graphic xmlns:a="http://schemas.openxmlformats.org/drawingml/2006/main">
-                <a:graphicData uri="http://schemas.microsoft.com/office/word/2010/wordprocessingShape">
-                  <wps:wsp>
-                    <wps:cNvSpPr/>
-                    <wps:spPr>
-                      <a:xfrm>
-                        <a:off x="0" y="0"/>
-                        <a:ext cx="661680" cy="167760"/>
-                      </a:xfrm>
-                      <a:prstGeom prst="rect">
-                        <a:avLst/>
-                      </a:prstGeom>
-                      <a:noFill/>
-                      <a:ln>
-                        <a:noFill/>
-                      </a:ln>
-                    </wps:spPr>
-                    <wps:style>
-                      <a:lnRef idx="0">
-                        <a:scrgbClr r="0" g="0" b="0"/>
-                      </a:lnRef>
-                      <a:fillRef idx="0">
-                        <a:scrgbClr r="0" g="0" b="0"/>
-                      </a:fillRef>
-                      <a:effectRef idx="0">
-                        <a:scrgbClr r="0" g="0" b="0"/>
-                      </a:effectRef>
-                      <a:fontRef idx="minor"/>
-                    </wps:style>
-                    <wps:txbx>
-                      <w:txbxContent>
-                        <w:p>
-                          <w:pPr>
-                            <w:pStyle w:val="FrameContents"/>
-                            <w:spacing w:before="11"/>
-                            <w:ind w:left="20"/>
-                            <w:rPr>
-                              <w:sz w:val="20"/>
-                            </w:rPr>
-                          </w:pPr>
-                          <w:r>
-                            <w:rPr>
-                              <w:sz w:val="20"/>
-                            </w:rPr>
-                            <w:t>Confidential</w:t>
-                          </w:r>
-                        </w:p>
-                      </w:txbxContent>
-                    </wps:txbx>
-                    <wps:bodyPr lIns="0" tIns="0" rIns="0" bIns="0">
-                      <a:noAutofit/>
-                    </wps:bodyPr>
-                  </wps:wsp>
-                </a:graphicData>
-              </a:graphic>
-            </wp:anchor>
-          </w:drawing>
-        </mc:Choice>
-        <mc:Fallback>
-          <w:pict>
-            <v:rect id="shape_0" ID="Image2" stroked="f" style="position:absolute;margin-left:298.45pt;margin-top:757.7pt;width:52.05pt;height:13.15pt;mso-position-horizontal-relative:page;mso-position-vertical-relative:page">
-              <w10:wrap type="square"/>
-              <v:fill o:detectmouseclick="t" on="false"/>
-              <v:stroke color="#3465a4" joinstyle="round" endcap="flat"/>
-              <v:textbox>
-                <w:txbxContent>
-                  <w:p>
-                    <w:pPr>
-                      <w:pStyle w:val="FrameContents"/>
-                      <w:spacing w:before="11" w:after="0"/>
-                      <w:ind w:left="20" w:hanging="0"/>
-                      <w:rPr>
-                        <w:sz w:val="20"/>
-                      </w:rPr>
-                    </w:pPr>
-                    <w:r>
-                      <w:rPr>
-                        <w:color w:val="00000A"/>
-                        <w:sz w:val="20"/>
-                      </w:rPr>
-                      <w:t>Confidential</w:t>
-                    </w:r>
-                  </w:p>
-                </w:txbxContent>
-              </v:textbox>
-            </v:rect>
-          </w:pict>
-        </mc:Fallback>
-      </mc:AlternateContent>
-    </w:r>
-    <w:r>
-      <w:rPr>
-        <w:b w:val="0"/>
-        <w:noProof/>
-        <w:sz w:val="20"/>
-      </w:rPr>
-      <mc:AlternateContent>
-        <mc:Choice Requires="wps">
-          <w:drawing>
-            <wp:anchor distT="0" distB="0" distL="114300" distR="114300" simplePos="0" relativeHeight="7" behindDoc="1" locked="0" layoutInCell="1" allowOverlap="1">
-              <wp:simplePos x="0" y="0"/>
-              <wp:positionH relativeFrom="page">
-                <wp:posOffset>4827905</wp:posOffset>
-              </wp:positionH>
-              <wp:positionV relativeFrom="page">
-                <wp:posOffset>9622790</wp:posOffset>
-              </wp:positionV>
-              <wp:extent cx="116205" cy="168275"/>
-              <wp:effectExtent l="0" t="0" r="0" b="0"/>
-              <wp:wrapNone/>
-              <wp:docPr id="7" name="Image3"/>
-              <wp:cNvGraphicFramePr/>
-              <a:graphic xmlns:a="http://schemas.openxmlformats.org/drawingml/2006/main">
-                <a:graphicData uri="http://schemas.microsoft.com/office/word/2010/wordprocessingShape">
-                  <wps:wsp>
-                    <wps:cNvSpPr/>
-                    <wps:spPr>
-                      <a:xfrm>
-                        <a:off x="0" y="0"/>
-                        <a:ext cx="115560" cy="167760"/>
-                      </a:xfrm>
-                      <a:prstGeom prst="rect">
-                        <a:avLst/>
-                      </a:prstGeom>
-                      <a:noFill/>
-                      <a:ln>
-                        <a:noFill/>
-                      </a:ln>
-                    </wps:spPr>
-                    <wps:style>
-                      <a:lnRef idx="0">
-                        <a:scrgbClr r="0" g="0" b="0"/>
-                      </a:lnRef>
-                      <a:fillRef idx="0">
-                        <a:scrgbClr r="0" g="0" b="0"/>
-                      </a:fillRef>
-                      <a:effectRef idx="0">
-                        <a:scrgbClr r="0" g="0" b="0"/>
-                      </a:effectRef>
-                      <a:fontRef idx="minor"/>
-                    </wps:style>
-                    <wps:txbx>
-                      <w:txbxContent>
-                        <w:p>
-                          <w:pPr>
-                            <w:pStyle w:val="FrameContents"/>
-                            <w:spacing w:before="11"/>
-                            <w:ind w:left="40"/>
-                            <w:rPr>
-                              <w:color w:val="000000"/>
-                            </w:rPr>
-                          </w:pPr>
-                          <w:r>
-                            <w:rPr>
-                              <w:color w:val="000000"/>
-                            </w:rPr>
-                            <w:fldChar w:fldCharType="begin"/>
-                          </w:r>
-                          <w:r>
-                            <w:instrText>PAGE</w:instrText>
-                          </w:r>
-                          <w:r>
-                            <w:fldChar w:fldCharType="separate"/>
-                          </w:r>
-                          <w:r>
-                            <w:t>2</w:t>
-                          </w:r>
-                          <w:r>
-                            <w:fldChar w:fldCharType="end"/>
-                          </w:r>
-                        </w:p>
-                      </w:txbxContent>
-                    </wps:txbx>
-                    <wps:bodyPr lIns="0" tIns="0" rIns="0" bIns="0">
-                      <a:noAutofit/>
-                    </wps:bodyPr>
-                  </wps:wsp>
-                </a:graphicData>
-              </a:graphic>
-            </wp:anchor>
-          </w:drawing>
-        </mc:Choice>
-        <mc:Fallback>
-          <w:pict>
-            <v:rect id="shape_0" ID="Image3" stroked="f" style="position:absolute;margin-left:380.15pt;margin-top:757.7pt;width:9.05pt;height:13.15pt;mso-position-horizontal-relative:page;mso-position-vertical-relative:page">
-              <w10:wrap type="square"/>
-              <v:fill o:detectmouseclick="t" on="false"/>
-              <v:stroke color="#3465a4" joinstyle="round" endcap="flat"/>
-              <v:textbox>
-                <w:txbxContent>
-                  <w:p>
-                    <w:pPr>
-                      <w:pStyle w:val="FrameContents"/>
-                      <w:spacing w:before="11" w:after="0"/>
-                      <w:ind w:left="40" w:hanging="0"/>
-                      <w:rPr>
-                        <w:color w:val="000000"/>
-                      </w:rPr>
-                    </w:pPr>
-                    <w:r>
-                      <w:rPr>
-                        <w:color w:val="000000"/>
-                      </w:rPr>
-                      <w:fldChar w:fldCharType="begin"/>
-                    </w:r>
-                    <w:r>
-                      <w:rPr/>
-                      <w:instrText> PAGE </w:instrText>
-                    </w:r>
-                    <w:r>
-                      <w:rPr/>
-                      <w:fldChar w:fldCharType="separate"/>
-                    </w:r>
-                    <w:r>
-                      <w:rPr/>
-                      <w:t>2</w:t>
-                    </w:r>
-                    <w:r>
-                      <w:rPr/>
-                      <w:fldChar w:fldCharType="end"/>
-                    </w:r>
-                  </w:p>
-                </w:txbxContent>
-              </v:textbox>
-            </v:rect>
-          </w:pict>
-        </mc:Fallback>
-      </mc:AlternateContent>
-    </w:r>
-    <w:r>
-      <w:rPr>
-        <w:b w:val="0"/>
-        <w:noProof/>
-        <w:sz w:val="20"/>
-      </w:rPr>
-      <mc:AlternateContent>
-        <mc:Choice Requires="wps">
-          <w:drawing>
-            <wp:anchor distT="0" distB="0" distL="114300" distR="114300" simplePos="0" relativeHeight="9" behindDoc="1" locked="0" layoutInCell="1" allowOverlap="1">
-              <wp:simplePos x="0" y="0"/>
-              <wp:positionH relativeFrom="page">
-                <wp:posOffset>5515610</wp:posOffset>
-              </wp:positionH>
-              <wp:positionV relativeFrom="page">
-                <wp:posOffset>9622790</wp:posOffset>
-              </wp:positionV>
-              <wp:extent cx="62865" cy="168275"/>
-              <wp:effectExtent l="0" t="0" r="0" b="0"/>
-              <wp:wrapNone/>
-              <wp:docPr id="9" name="Image4"/>
-              <wp:cNvGraphicFramePr/>
-              <a:graphic xmlns:a="http://schemas.openxmlformats.org/drawingml/2006/main">
-                <a:graphicData uri="http://schemas.microsoft.com/office/word/2010/wordprocessingShape">
-                  <wps:wsp>
-                    <wps:cNvSpPr/>
-                    <wps:spPr>
-                      <a:xfrm>
-                        <a:off x="0" y="0"/>
-                        <a:ext cx="62280" cy="167760"/>
-                      </a:xfrm>
-                      <a:prstGeom prst="rect">
-                        <a:avLst/>
-                      </a:prstGeom>
-                      <a:noFill/>
-                      <a:ln>
-                        <a:noFill/>
-                      </a:ln>
-                    </wps:spPr>
-                    <wps:style>
-                      <a:lnRef idx="0">
-                        <a:scrgbClr r="0" g="0" b="0"/>
-                      </a:lnRef>
-                      <a:fillRef idx="0">
-                        <a:scrgbClr r="0" g="0" b="0"/>
-                      </a:fillRef>
-                      <a:effectRef idx="0">
-                        <a:scrgbClr r="0" g="0" b="0"/>
-                      </a:effectRef>
-                      <a:fontRef idx="minor"/>
-                    </wps:style>
-                    <wps:txbx>
-                      <w:txbxContent>
-                        <w:p>
-                          <w:pPr>
-                            <w:pStyle w:val="FrameContents"/>
-                            <w:spacing w:before="11"/>
-                            <w:ind w:left="20"/>
-                            <w:rPr>
-                              <w:sz w:val="20"/>
-                            </w:rPr>
-                          </w:pPr>
-                          <w:r>
-                            <w:rPr>
-                              <w:sz w:val="20"/>
-                            </w:rPr>
-                            <w:t>/</w:t>
-                          </w:r>
-                        </w:p>
-                      </w:txbxContent>
-                    </wps:txbx>
-                    <wps:bodyPr lIns="0" tIns="0" rIns="0" bIns="0">
-                      <a:noAutofit/>
-                    </wps:bodyPr>
-                  </wps:wsp>
-                </a:graphicData>
-              </a:graphic>
-            </wp:anchor>
-          </w:drawing>
-        </mc:Choice>
-        <mc:Fallback>
-          <w:pict>
-            <v:rect id="shape_0" ID="Image4" stroked="f" style="position:absolute;margin-left:434.3pt;margin-top:757.7pt;width:4.85pt;height:13.15pt;mso-position-horizontal-relative:page;mso-position-vertical-relative:page">
-              <w10:wrap type="square"/>
-              <v:fill o:detectmouseclick="t" on="false"/>
-              <v:stroke color="#3465a4" joinstyle="round" endcap="flat"/>
-              <v:textbox>
-                <w:txbxContent>
-                  <w:p>
-                    <w:pPr>
-                      <w:pStyle w:val="FrameContents"/>
-                      <w:spacing w:before="11" w:after="0"/>
-                      <w:ind w:left="20" w:hanging="0"/>
-                      <w:rPr>
-                        <w:sz w:val="20"/>
-                      </w:rPr>
-                    </w:pPr>
-                    <w:r>
-                      <w:rPr>
-                        <w:color w:val="00000A"/>
-                        <w:sz w:val="20"/>
-                      </w:rPr>
-                      <w:t>/</w:t>
-                    </w:r>
-                  </w:p>
-                </w:txbxContent>
-              </v:textbox>
-            </v:rect>
-          </w:pict>
-        </mc:Fallback>
-      </mc:AlternateContent>
-    </w:r>
-    <w:r>
-      <w:rPr>
-        <w:b w:val="0"/>
-        <w:noProof/>
-        <w:sz w:val="20"/>
-      </w:rPr>
-      <mc:AlternateContent>
-        <mc:Choice Requires="wps">
-          <w:drawing>
-            <wp:anchor distT="0" distB="0" distL="114300" distR="114300" simplePos="0" relativeHeight="11" behindDoc="1" locked="0" layoutInCell="1" allowOverlap="1">
-              <wp:simplePos x="0" y="0"/>
-              <wp:positionH relativeFrom="page">
-                <wp:posOffset>6190615</wp:posOffset>
-              </wp:positionH>
-              <wp:positionV relativeFrom="page">
-                <wp:posOffset>9622790</wp:posOffset>
-              </wp:positionV>
-              <wp:extent cx="90805" cy="168275"/>
-              <wp:effectExtent l="0" t="0" r="0" b="0"/>
-              <wp:wrapNone/>
-              <wp:docPr id="11" name="Image5"/>
-              <wp:cNvGraphicFramePr/>
-              <a:graphic xmlns:a="http://schemas.openxmlformats.org/drawingml/2006/main">
-                <a:graphicData uri="http://schemas.microsoft.com/office/word/2010/wordprocessingShape">
-                  <wps:wsp>
-                    <wps:cNvSpPr/>
-                    <wps:spPr>
-                      <a:xfrm>
-                        <a:off x="0" y="0"/>
-                        <a:ext cx="90000" cy="167760"/>
-                      </a:xfrm>
-                      <a:prstGeom prst="rect">
-                        <a:avLst/>
-                      </a:prstGeom>
-                      <a:noFill/>
-                      <a:ln>
-                        <a:noFill/>
-                      </a:ln>
-                    </wps:spPr>
-                    <wps:style>
-                      <a:lnRef idx="0">
-                        <a:scrgbClr r="0" g="0" b="0"/>
-                      </a:lnRef>
-                      <a:fillRef idx="0">
-                        <a:scrgbClr r="0" g="0" b="0"/>
-                      </a:fillRef>
-                      <a:effectRef idx="0">
-                        <a:scrgbClr r="0" g="0" b="0"/>
-                      </a:effectRef>
-                      <a:fontRef idx="minor"/>
-                    </wps:style>
-                    <wps:txbx>
-                      <w:txbxContent>
-                        <w:p>
-                          <w:pPr>
-                            <w:pStyle w:val="FrameContents"/>
-                            <w:spacing w:before="11"/>
-                            <w:ind w:left="20"/>
-                          </w:pPr>
-                          <w:r>
-                            <w:rPr>
-                              <w:sz w:val="20"/>
-                            </w:rPr>
-                            <w:t>2</w:t>
-                          </w:r>
-                        </w:p>
-                      </w:txbxContent>
-                    </wps:txbx>
-                    <wps:bodyPr lIns="0" tIns="0" rIns="0" bIns="0">
-                      <a:noAutofit/>
-                    </wps:bodyPr>
-                  </wps:wsp>
-                </a:graphicData>
-              </a:graphic>
-            </wp:anchor>
-          </w:drawing>
-        </mc:Choice>
-        <mc:Fallback>
-          <w:pict>
-            <v:rect id="shape_0" ID="Image5" stroked="f" style="position:absolute;margin-left:487.45pt;margin-top:757.7pt;width:7.05pt;height:13.15pt;mso-position-horizontal-relative:page;mso-position-vertical-relative:page">
-              <w10:wrap type="square"/>
-              <v:fill o:detectmouseclick="t" on="false"/>
-              <v:stroke color="#3465a4" joinstyle="round" endcap="flat"/>
-              <v:textbox>
-                <w:txbxContent>
-                  <w:p>
-                    <w:pPr>
-                      <w:pStyle w:val="FrameContents"/>
-                      <w:spacing w:before="11" w:after="0"/>
-                      <w:ind w:left="20" w:hanging="0"/>
-                      <w:rPr>
-                        <w:color w:val="00000A"/>
-                      </w:rPr>
-                    </w:pPr>
-                    <w:r>
-                      <w:rPr>
-                        <w:color w:val="00000A"/>
-                        <w:sz w:val="20"/>
-                      </w:rPr>
-                      <w:t>2</w:t>
-                    </w:r>
-                  </w:p>
-                </w:txbxContent>
-              </v:textbox>
-            </v:rect>
-          </w:pict>
-        </mc:Fallback>
-      </mc:AlternateContent>
-    </w:r>
   </w:p>
 </w:ftr>
 </file>
@@ -3704,6 +3234,8 @@
   <w:style w:type="paragraph" w:styleId="Footer">
     <w:name w:val="footer"/>
     <w:basedOn w:val="Normal"/>
+    <w:link w:val="FooterChar"/>
+    <w:uiPriority w:val="99"/>
   </w:style>
   <w:style w:type="paragraph" w:customStyle="1" w:styleId="FrameContents">
     <w:name w:val="Frame Contents"/>
@@ -3730,7 +3262,555 @@
       <w:bCs/>
     </w:rPr>
   </w:style>
+  <w:style w:type="character" w:styleId="PageNumber">
+    <w:name w:val="page number"/>
+    <w:basedOn w:val="DefaultParagraphFont"/>
+    <w:uiPriority w:val="99"/>
+    <w:semiHidden/>
+    <w:unhideWhenUsed/>
+    <w:rsid w:val="00345F2D"/>
+  </w:style>
+  <w:style w:type="character" w:customStyle="1" w:styleId="FooterChar">
+    <w:name w:val="Footer Char"/>
+    <w:basedOn w:val="DefaultParagraphFont"/>
+    <w:link w:val="Footer"/>
+    <w:uiPriority w:val="99"/>
+    <w:rsid w:val="003A7C5D"/>
+    <w:rPr>
+      <w:rFonts w:ascii="Times New Roman" w:eastAsia="Times New Roman" w:hAnsi="Times New Roman" w:cs="Times New Roman"/>
+      <w:color w:val="00000A"/>
+      <w:sz w:val="22"/>
+    </w:rPr>
+  </w:style>
 </w:styles>
+</file>
+
+<file path=word/glossary/document.xml><?xml version="1.0" encoding="utf-8"?>
+<w:glossaryDocument xmlns:wpc="http://schemas.microsoft.com/office/word/2010/wordprocessingCanvas" xmlns:cx="http://schemas.microsoft.com/office/drawing/2014/chartex" xmlns:cx1="http://schemas.microsoft.com/office/drawing/2015/9/8/chartex" xmlns:cx2="http://schemas.microsoft.com/office/drawing/2015/10/21/chartex" xmlns:cx3="http://schemas.microsoft.com/office/drawing/2016/5/9/chartex" xmlns:cx4="http://schemas.microsoft.com/office/drawing/2016/5/10/chartex" xmlns:cx5="http://schemas.microsoft.com/office/drawing/2016/5/11/chartex" xmlns:cx6="http://schemas.microsoft.com/office/drawing/2016/5/12/chartex" xmlns:cx7="http://schemas.microsoft.com/office/drawing/2016/5/13/chartex" xmlns:cx8="http://schemas.microsoft.com/office/drawing/2016/5/14/chartex" xmlns:mc="http://schemas.openxmlformats.org/markup-compatibility/2006" xmlns:aink="http://schemas.microsoft.com/office/drawing/2016/ink" xmlns:am3d="http://schemas.microsoft.com/office/drawing/2017/model3d" xmlns:o="urn:schemas-microsoft-com:office:office" xmlns:r="http://schemas.openxmlformats.org/officeDocument/2006/relationships" xmlns:m="http://schemas.openxmlformats.org/officeDocument/2006/math" xmlns:v="urn:schemas-microsoft-com:vml" xmlns:wp14="http://schemas.microsoft.com/office/word/2010/wordprocessingDrawing" xmlns:wp="http://schemas.openxmlformats.org/drawingml/2006/wordprocessingDrawing" xmlns:w10="urn:schemas-microsoft-com:office:word" xmlns:w="http://schemas.openxmlformats.org/wordprocessingml/2006/main" xmlns:w14="http://schemas.microsoft.com/office/word/2010/wordml" xmlns:w15="http://schemas.microsoft.com/office/word/2012/wordml" xmlns:w16cid="http://schemas.microsoft.com/office/word/2016/wordml/cid" xmlns:w16se="http://schemas.microsoft.com/office/word/2015/wordml/symex" xmlns:wpg="http://schemas.microsoft.com/office/word/2010/wordprocessingGroup" xmlns:wpi="http://schemas.microsoft.com/office/word/2010/wordprocessingInk" xmlns:wne="http://schemas.microsoft.com/office/word/2006/wordml" xmlns:wps="http://schemas.microsoft.com/office/word/2010/wordprocessingShape" mc:Ignorable="w14 w15 w16se w16cid wp14"/>
+</file>
+
+<file path=word/glossary/fontTable.xml><?xml version="1.0" encoding="utf-8"?>
+<w:fonts xmlns:mc="http://schemas.openxmlformats.org/markup-compatibility/2006" xmlns:r="http://schemas.openxmlformats.org/officeDocument/2006/relationships" xmlns:w="http://schemas.openxmlformats.org/wordprocessingml/2006/main" xmlns:w14="http://schemas.microsoft.com/office/word/2010/wordml" xmlns:w15="http://schemas.microsoft.com/office/word/2012/wordml" xmlns:w16cid="http://schemas.microsoft.com/office/word/2016/wordml/cid" xmlns:w16se="http://schemas.microsoft.com/office/word/2015/wordml/symex" mc:Ignorable="w14 w15 w16se w16cid">
+  <w:font w:name="Calibri">
+    <w:panose1 w:val="020F0502020204030204"/>
+    <w:charset w:val="00"/>
+    <w:family w:val="swiss"/>
+    <w:pitch w:val="variable"/>
+    <w:sig w:usb0="A00002EF" w:usb1="4000207B" w:usb2="00000000" w:usb3="00000000" w:csb0="0000009F" w:csb1="00000000"/>
+  </w:font>
+  <w:font w:name="Times New Roman">
+    <w:panose1 w:val="02020603050405020304"/>
+    <w:charset w:val="00"/>
+    <w:family w:val="roman"/>
+    <w:pitch w:val="variable"/>
+    <w:sig w:usb0="20002A87" w:usb1="80000000" w:usb2="00000008" w:usb3="00000000" w:csb0="000001FF" w:csb1="00000000"/>
+  </w:font>
+  <w:font w:name="DejaVu Sans">
+    <w:altName w:val="Verdana"/>
+    <w:panose1 w:val="020B0604020202020204"/>
+    <w:charset w:val="01"/>
+    <w:family w:val="roman"/>
+    <w:pitch w:val="variable"/>
+  </w:font>
+  <w:font w:name="Noto Sans Devanagari">
+    <w:altName w:val="Cambria"/>
+    <w:panose1 w:val="020B0604020202020204"/>
+    <w:charset w:val="00"/>
+    <w:family w:val="roman"/>
+    <w:notTrueType/>
+    <w:pitch w:val="default"/>
+  </w:font>
+  <w:font w:name="Cambria">
+    <w:panose1 w:val="02040503050406030204"/>
+    <w:charset w:val="00"/>
+    <w:family w:val="roman"/>
+    <w:pitch w:val="variable"/>
+    <w:sig w:usb0="A00002EF" w:usb1="4000004B" w:usb2="00000000" w:usb3="00000000" w:csb0="0000009F" w:csb1="00000000"/>
+  </w:font>
+  <w:font w:name="Calibri Light">
+    <w:panose1 w:val="020F0302020204030204"/>
+    <w:charset w:val="00"/>
+    <w:family w:val="swiss"/>
+    <w:pitch w:val="variable"/>
+    <w:sig w:usb0="E0002AFF" w:usb1="C000247B" w:usb2="00000009" w:usb3="00000000" w:csb0="000001FF" w:csb1="00000000"/>
+  </w:font>
+</w:fonts>
+</file>
+
+<file path=word/glossary/settings.xml><?xml version="1.0" encoding="utf-8"?>
+<w:settings xmlns:mc="http://schemas.openxmlformats.org/markup-compatibility/2006" xmlns:o="urn:schemas-microsoft-com:office:office" xmlns:r="http://schemas.openxmlformats.org/officeDocument/2006/relationships" xmlns:m="http://schemas.openxmlformats.org/officeDocument/2006/math" xmlns:v="urn:schemas-microsoft-com:vml" xmlns:w10="urn:schemas-microsoft-com:office:word" xmlns:w="http://schemas.openxmlformats.org/wordprocessingml/2006/main" xmlns:w14="http://schemas.microsoft.com/office/word/2010/wordml" xmlns:w15="http://schemas.microsoft.com/office/word/2012/wordml" xmlns:w16cid="http://schemas.microsoft.com/office/word/2016/wordml/cid" xmlns:w16se="http://schemas.microsoft.com/office/word/2015/wordml/symex" xmlns:sl="http://schemas.openxmlformats.org/schemaLibrary/2006/main" mc:Ignorable="w14 w15 w16se w16cid">
+  <w:view w:val="normal"/>
+  <w:defaultTabStop w:val="708"/>
+  <w:hyphenationZone w:val="425"/>
+  <w:characterSpacingControl w:val="doNotCompress"/>
+  <w:compat>
+    <w:useFELayout/>
+    <w:compatSetting w:name="compatibilityMode" w:uri="http://schemas.microsoft.com/office/word" w:val="15"/>
+    <w:compatSetting w:name="overrideTableStyleFontSizeAndJustification" w:uri="http://schemas.microsoft.com/office/word" w:val="1"/>
+    <w:compatSetting w:name="enableOpenTypeFeatures" w:uri="http://schemas.microsoft.com/office/word" w:val="1"/>
+    <w:compatSetting w:name="doNotFlipMirrorIndents" w:uri="http://schemas.microsoft.com/office/word" w:val="1"/>
+    <w:compatSetting w:name="differentiateMultirowTableHeaders" w:uri="http://schemas.microsoft.com/office/word" w:val="1"/>
+    <w:compatSetting w:name="useWord2013TrackBottomHyphenation" w:uri="http://schemas.microsoft.com/office/word" w:val="0"/>
+  </w:compat>
+  <w:rsids>
+    <w:rsidRoot w:val="00C62D74"/>
+    <w:rsid w:val="002A1707"/>
+    <w:rsid w:val="00C62D74"/>
+  </w:rsids>
+  <m:mathPr>
+    <m:mathFont m:val="Cambria Math"/>
+    <m:brkBin m:val="before"/>
+    <m:brkBinSub m:val="--"/>
+    <m:smallFrac m:val="0"/>
+    <m:dispDef/>
+    <m:lMargin m:val="0"/>
+    <m:rMargin m:val="0"/>
+    <m:defJc m:val="centerGroup"/>
+    <m:wrapIndent m:val="1440"/>
+    <m:intLim m:val="subSup"/>
+    <m:naryLim m:val="undOvr"/>
+  </m:mathPr>
+  <w:themeFontLang w:val="de-DE"/>
+  <w:clrSchemeMapping w:bg1="light1" w:t1="dark1" w:bg2="light2" w:t2="dark2" w:accent1="accent1" w:accent2="accent2" w:accent3="accent3" w:accent4="accent4" w:accent5="accent5" w:accent6="accent6" w:hyperlink="hyperlink" w:followedHyperlink="followedHyperlink"/>
+  <w:decimalSymbol w:val=","/>
+  <w:listSeparator w:val=","/>
+  <w15:chartTrackingRefBased/>
+</w:settings>
+</file>
+
+<file path=word/glossary/styles.xml><?xml version="1.0" encoding="utf-8"?>
+<w:styles xmlns:mc="http://schemas.openxmlformats.org/markup-compatibility/2006" xmlns:r="http://schemas.openxmlformats.org/officeDocument/2006/relationships" xmlns:w="http://schemas.openxmlformats.org/wordprocessingml/2006/main" xmlns:w14="http://schemas.microsoft.com/office/word/2010/wordml" xmlns:w15="http://schemas.microsoft.com/office/word/2012/wordml" xmlns:w16cid="http://schemas.microsoft.com/office/word/2016/wordml/cid" xmlns:w16se="http://schemas.microsoft.com/office/word/2015/wordml/symex" mc:Ignorable="w14 w15 w16se w16cid">
+  <w:docDefaults>
+    <w:rPrDefault>
+      <w:rPr>
+        <w:rFonts w:asciiTheme="minorHAnsi" w:eastAsiaTheme="minorEastAsia" w:hAnsiTheme="minorHAnsi" w:cstheme="minorBidi"/>
+        <w:sz w:val="24"/>
+        <w:szCs w:val="24"/>
+        <w:lang w:val="de-DE" w:eastAsia="de-DE" w:bidi="ar-SA"/>
+      </w:rPr>
+    </w:rPrDefault>
+    <w:pPrDefault/>
+  </w:docDefaults>
+  <w:latentStyles w:defLockedState="0" w:defUIPriority="99" w:defSemiHidden="0" w:defUnhideWhenUsed="0" w:defQFormat="0" w:count="375">
+    <w:lsdException w:name="Normal" w:uiPriority="0" w:qFormat="1"/>
+    <w:lsdException w:name="heading 1" w:uiPriority="9" w:qFormat="1"/>
+    <w:lsdException w:name="heading 2" w:semiHidden="1" w:uiPriority="9" w:unhideWhenUsed="1" w:qFormat="1"/>
+    <w:lsdException w:name="heading 3" w:semiHidden="1" w:uiPriority="9" w:unhideWhenUsed="1" w:qFormat="1"/>
+    <w:lsdException w:name="heading 4" w:semiHidden="1" w:uiPriority="9" w:unhideWhenUsed="1" w:qFormat="1"/>
+    <w:lsdException w:name="heading 5" w:semiHidden="1" w:uiPriority="9" w:unhideWhenUsed="1" w:qFormat="1"/>
+    <w:lsdException w:name="heading 6" w:semiHidden="1" w:uiPriority="9" w:unhideWhenUsed="1" w:qFormat="1"/>
+    <w:lsdException w:name="heading 7" w:semiHidden="1" w:uiPriority="9" w:unhideWhenUsed="1" w:qFormat="1"/>
+    <w:lsdException w:name="heading 8" w:semiHidden="1" w:uiPriority="9" w:unhideWhenUsed="1" w:qFormat="1"/>
+    <w:lsdException w:name="heading 9" w:semiHidden="1" w:uiPriority="9" w:unhideWhenUsed="1" w:qFormat="1"/>
+    <w:lsdException w:name="index 1" w:semiHidden="1" w:unhideWhenUsed="1"/>
+    <w:lsdException w:name="index 2" w:semiHidden="1" w:unhideWhenUsed="1"/>
+    <w:lsdException w:name="index 3" w:semiHidden="1" w:unhideWhenUsed="1"/>
+    <w:lsdException w:name="index 4" w:semiHidden="1" w:unhideWhenUsed="1"/>
+    <w:lsdException w:name="index 5" w:semiHidden="1" w:unhideWhenUsed="1"/>
+    <w:lsdException w:name="index 6" w:semiHidden="1" w:unhideWhenUsed="1"/>
+    <w:lsdException w:name="index 7" w:semiHidden="1" w:unhideWhenUsed="1"/>
+    <w:lsdException w:name="index 8" w:semiHidden="1" w:unhideWhenUsed="1"/>
+    <w:lsdException w:name="index 9" w:semiHidden="1" w:unhideWhenUsed="1"/>
+    <w:lsdException w:name="toc 1" w:semiHidden="1" w:uiPriority="39" w:unhideWhenUsed="1"/>
+    <w:lsdException w:name="toc 2" w:semiHidden="1" w:uiPriority="39" w:unhideWhenUsed="1"/>
+    <w:lsdException w:name="toc 3" w:semiHidden="1" w:uiPriority="39" w:unhideWhenUsed="1"/>
+    <w:lsdException w:name="toc 4" w:semiHidden="1" w:uiPriority="39" w:unhideWhenUsed="1"/>
+    <w:lsdException w:name="toc 5" w:semiHidden="1" w:uiPriority="39" w:unhideWhenUsed="1"/>
+    <w:lsdException w:name="toc 6" w:semiHidden="1" w:uiPriority="39" w:unhideWhenUsed="1"/>
+    <w:lsdException w:name="toc 7" w:semiHidden="1" w:uiPriority="39" w:unhideWhenUsed="1"/>
+    <w:lsdException w:name="toc 8" w:semiHidden="1" w:uiPriority="39" w:unhideWhenUsed="1"/>
+    <w:lsdException w:name="toc 9" w:semiHidden="1" w:uiPriority="39" w:unhideWhenUsed="1"/>
+    <w:lsdException w:name="Normal Indent" w:semiHidden="1" w:unhideWhenUsed="1"/>
+    <w:lsdException w:name="footnote text" w:semiHidden="1" w:unhideWhenUsed="1"/>
+    <w:lsdException w:name="annotation text" w:semiHidden="1" w:unhideWhenUsed="1"/>
+    <w:lsdException w:name="header" w:semiHidden="1" w:unhideWhenUsed="1"/>
+    <w:lsdException w:name="footer" w:semiHidden="1" w:unhideWhenUsed="1"/>
+    <w:lsdException w:name="index heading" w:semiHidden="1" w:unhideWhenUsed="1"/>
+    <w:lsdException w:name="caption" w:semiHidden="1" w:uiPriority="35" w:unhideWhenUsed="1" w:qFormat="1"/>
+    <w:lsdException w:name="table of figures" w:semiHidden="1" w:unhideWhenUsed="1"/>
+    <w:lsdException w:name="envelope address" w:semiHidden="1" w:unhideWhenUsed="1"/>
+    <w:lsdException w:name="envelope return" w:semiHidden="1" w:unhideWhenUsed="1"/>
+    <w:lsdException w:name="footnote reference" w:semiHidden="1" w:unhideWhenUsed="1"/>
+    <w:lsdException w:name="annotation reference" w:semiHidden="1" w:unhideWhenUsed="1"/>
+    <w:lsdException w:name="line number" w:semiHidden="1" w:unhideWhenUsed="1"/>
+    <w:lsdException w:name="page number" w:semiHidden="1" w:unhideWhenUsed="1"/>
+    <w:lsdException w:name="endnote reference" w:semiHidden="1" w:unhideWhenUsed="1"/>
+    <w:lsdException w:name="endnote text" w:semiHidden="1" w:unhideWhenUsed="1"/>
+    <w:lsdException w:name="table of authorities" w:semiHidden="1" w:unhideWhenUsed="1"/>
+    <w:lsdException w:name="macro" w:semiHidden="1" w:unhideWhenUsed="1"/>
+    <w:lsdException w:name="toa heading" w:semiHidden="1" w:unhideWhenUsed="1"/>
+    <w:lsdException w:name="List" w:semiHidden="1" w:unhideWhenUsed="1"/>
+    <w:lsdException w:name="List Bullet" w:semiHidden="1" w:unhideWhenUsed="1"/>
+    <w:lsdException w:name="List Number" w:semiHidden="1" w:unhideWhenUsed="1"/>
+    <w:lsdException w:name="List 2" w:semiHidden="1" w:unhideWhenUsed="1"/>
+    <w:lsdException w:name="List 3" w:semiHidden="1" w:unhideWhenUsed="1"/>
+    <w:lsdException w:name="List 4" w:semiHidden="1" w:unhideWhenUsed="1"/>
+    <w:lsdException w:name="List 5" w:semiHidden="1" w:unhideWhenUsed="1"/>
+    <w:lsdException w:name="List Bullet 2" w:semiHidden="1" w:unhideWhenUsed="1"/>
+    <w:lsdException w:name="List Bullet 3" w:semiHidden="1" w:unhideWhenUsed="1"/>
+    <w:lsdException w:name="List Bullet 4" w:semiHidden="1" w:unhideWhenUsed="1"/>
+    <w:lsdException w:name="List Bullet 5" w:semiHidden="1" w:unhideWhenUsed="1"/>
+    <w:lsdException w:name="List Number 2" w:semiHidden="1" w:unhideWhenUsed="1"/>
+    <w:lsdException w:name="List Number 3" w:semiHidden="1" w:unhideWhenUsed="1"/>
+    <w:lsdException w:name="List Number 4" w:semiHidden="1" w:unhideWhenUsed="1"/>
+    <w:lsdException w:name="List Number 5" w:semiHidden="1" w:unhideWhenUsed="1"/>
+    <w:lsdException w:name="Title" w:uiPriority="10" w:qFormat="1"/>
+    <w:lsdException w:name="Closing" w:semiHidden="1" w:unhideWhenUsed="1"/>
+    <w:lsdException w:name="Signature" w:semiHidden="1" w:unhideWhenUsed="1"/>
+    <w:lsdException w:name="Default Paragraph Font" w:semiHidden="1" w:uiPriority="1" w:unhideWhenUsed="1"/>
+    <w:lsdException w:name="Body Text" w:semiHidden="1" w:unhideWhenUsed="1"/>
+    <w:lsdException w:name="Body Text Indent" w:semiHidden="1" w:unhideWhenUsed="1"/>
+    <w:lsdException w:name="List Continue" w:semiHidden="1" w:unhideWhenUsed="1"/>
+    <w:lsdException w:name="List Continue 2" w:semiHidden="1" w:unhideWhenUsed="1"/>
+    <w:lsdException w:name="List Continue 3" w:semiHidden="1" w:unhideWhenUsed="1"/>
+    <w:lsdException w:name="List Continue 4" w:semiHidden="1" w:unhideWhenUsed="1"/>
+    <w:lsdException w:name="List Continue 5" w:semiHidden="1" w:unhideWhenUsed="1"/>
+    <w:lsdException w:name="Message Header" w:semiHidden="1" w:unhideWhenUsed="1"/>
+    <w:lsdException w:name="Subtitle" w:uiPriority="11" w:qFormat="1"/>
+    <w:lsdException w:name="Salutation" w:semiHidden="1" w:unhideWhenUsed="1"/>
+    <w:lsdException w:name="Date" w:semiHidden="1" w:unhideWhenUsed="1"/>
+    <w:lsdException w:name="Body Text First Indent" w:semiHidden="1" w:unhideWhenUsed="1"/>
+    <w:lsdException w:name="Body Text First Indent 2" w:semiHidden="1" w:unhideWhenUsed="1"/>
+    <w:lsdException w:name="Note Heading" w:semiHidden="1" w:unhideWhenUsed="1"/>
+    <w:lsdException w:name="Body Text 2" w:semiHidden="1" w:unhideWhenUsed="1"/>
+    <w:lsdException w:name="Body Text 3" w:semiHidden="1" w:unhideWhenUsed="1"/>
+    <w:lsdException w:name="Body Text Indent 2" w:semiHidden="1" w:unhideWhenUsed="1"/>
+    <w:lsdException w:name="Body Text Indent 3" w:semiHidden="1" w:unhideWhenUsed="1"/>
+    <w:lsdException w:name="Block Text" w:semiHidden="1" w:unhideWhenUsed="1"/>
+    <w:lsdException w:name="Hyperlink" w:semiHidden="1" w:unhideWhenUsed="1"/>
+    <w:lsdException w:name="FollowedHyperlink" w:semiHidden="1" w:unhideWhenUsed="1"/>
+    <w:lsdException w:name="Strong" w:uiPriority="22" w:qFormat="1"/>
+    <w:lsdException w:name="Emphasis" w:uiPriority="20" w:qFormat="1"/>
+    <w:lsdException w:name="Document Map" w:semiHidden="1" w:unhideWhenUsed="1"/>
+    <w:lsdException w:name="Plain Text" w:semiHidden="1" w:unhideWhenUsed="1"/>
+    <w:lsdException w:name="E-mail Signature" w:semiHidden="1" w:unhideWhenUsed="1"/>
+    <w:lsdException w:name="HTML Top of Form" w:semiHidden="1" w:unhideWhenUsed="1"/>
+    <w:lsdException w:name="HTML Bottom of Form" w:semiHidden="1" w:unhideWhenUsed="1"/>
+    <w:lsdException w:name="Normal (Web)" w:semiHidden="1" w:unhideWhenUsed="1"/>
+    <w:lsdException w:name="HTML Acronym" w:semiHidden="1" w:unhideWhenUsed="1"/>
+    <w:lsdException w:name="HTML Address" w:semiHidden="1" w:unhideWhenUsed="1"/>
+    <w:lsdException w:name="HTML Cite" w:semiHidden="1" w:unhideWhenUsed="1"/>
+    <w:lsdException w:name="HTML Code" w:semiHidden="1" w:unhideWhenUsed="1"/>
+    <w:lsdException w:name="HTML Definition" w:semiHidden="1" w:unhideWhenUsed="1"/>
+    <w:lsdException w:name="HTML Keyboard" w:semiHidden="1" w:unhideWhenUsed="1"/>
+    <w:lsdException w:name="HTML Preformatted" w:semiHidden="1" w:unhideWhenUsed="1"/>
+    <w:lsdException w:name="HTML Sample" w:semiHidden="1" w:unhideWhenUsed="1"/>
+    <w:lsdException w:name="HTML Typewriter" w:semiHidden="1" w:unhideWhenUsed="1"/>
+    <w:lsdException w:name="HTML Variable" w:semiHidden="1" w:unhideWhenUsed="1"/>
+    <w:lsdException w:name="Normal Table" w:semiHidden="1" w:unhideWhenUsed="1"/>
+    <w:lsdException w:name="annotation subject" w:semiHidden="1" w:unhideWhenUsed="1"/>
+    <w:lsdException w:name="No List" w:semiHidden="1" w:unhideWhenUsed="1"/>
+    <w:lsdException w:name="Outline List 1" w:semiHidden="1" w:unhideWhenUsed="1"/>
+    <w:lsdException w:name="Outline List 2" w:semiHidden="1" w:unhideWhenUsed="1"/>
+    <w:lsdException w:name="Outline List 3" w:semiHidden="1" w:unhideWhenUsed="1"/>
+    <w:lsdException w:name="Table Simple 1" w:semiHidden="1" w:unhideWhenUsed="1"/>
+    <w:lsdException w:name="Table Simple 2" w:semiHidden="1" w:unhideWhenUsed="1"/>
+    <w:lsdException w:name="Table Simple 3" w:semiHidden="1" w:unhideWhenUsed="1"/>
+    <w:lsdException w:name="Table Classic 1" w:semiHidden="1" w:unhideWhenUsed="1"/>
+    <w:lsdException w:name="Table Classic 2" w:semiHidden="1" w:unhideWhenUsed="1"/>
+    <w:lsdException w:name="Table Classic 3" w:semiHidden="1" w:unhideWhenUsed="1"/>
+    <w:lsdException w:name="Table Classic 4" w:semiHidden="1" w:unhideWhenUsed="1"/>
+    <w:lsdException w:name="Table Colorful 1" w:semiHidden="1" w:unhideWhenUsed="1"/>
+    <w:lsdException w:name="Table Colorful 2" w:semiHidden="1" w:unhideWhenUsed="1"/>
+    <w:lsdException w:name="Table Colorful 3" w:semiHidden="1" w:unhideWhenUsed="1"/>
+    <w:lsdException w:name="Table Columns 1" w:semiHidden="1" w:unhideWhenUsed="1"/>
+    <w:lsdException w:name="Table Columns 2" w:semiHidden="1" w:unhideWhenUsed="1"/>
+    <w:lsdException w:name="Table Columns 3" w:semiHidden="1" w:unhideWhenUsed="1"/>
+    <w:lsdException w:name="Table Columns 4" w:semiHidden="1" w:unhideWhenUsed="1"/>
+    <w:lsdException w:name="Table Columns 5" w:semiHidden="1" w:unhideWhenUsed="1"/>
+    <w:lsdException w:name="Table Grid 1" w:semiHidden="1" w:unhideWhenUsed="1"/>
+    <w:lsdException w:name="Table Grid 2" w:semiHidden="1" w:unhideWhenUsed="1"/>
+    <w:lsdException w:name="Table Grid 3" w:semiHidden="1" w:unhideWhenUsed="1"/>
+    <w:lsdException w:name="Table Grid 4" w:semiHidden="1" w:unhideWhenUsed="1"/>
+    <w:lsdException w:name="Table Grid 5" w:semiHidden="1" w:unhideWhenUsed="1"/>
+    <w:lsdException w:name="Table Grid 6" w:semiHidden="1" w:unhideWhenUsed="1"/>
+    <w:lsdException w:name="Table Grid 7" w:semiHidden="1" w:unhideWhenUsed="1"/>
+    <w:lsdException w:name="Table Grid 8" w:semiHidden="1" w:unhideWhenUsed="1"/>
+    <w:lsdException w:name="Table List 1" w:semiHidden="1" w:unhideWhenUsed="1"/>
+    <w:lsdException w:name="Table List 2" w:semiHidden="1" w:unhideWhenUsed="1"/>
+    <w:lsdException w:name="Table List 3" w:semiHidden="1" w:unhideWhenUsed="1"/>
+    <w:lsdException w:name="Table List 4" w:semiHidden="1" w:unhideWhenUsed="1"/>
+    <w:lsdException w:name="Table List 5" w:semiHidden="1" w:unhideWhenUsed="1"/>
+    <w:lsdException w:name="Table List 6" w:semiHidden="1" w:unhideWhenUsed="1"/>
+    <w:lsdException w:name="Table List 7" w:semiHidden="1" w:unhideWhenUsed="1"/>
+    <w:lsdException w:name="Table List 8" w:semiHidden="1" w:unhideWhenUsed="1"/>
+    <w:lsdException w:name="Table 3D effects 1" w:semiHidden="1" w:unhideWhenUsed="1"/>
+    <w:lsdException w:name="Table 3D effects 2" w:semiHidden="1" w:unhideWhenUsed="1"/>
+    <w:lsdException w:name="Table 3D effects 3" w:semiHidden="1" w:unhideWhenUsed="1"/>
+    <w:lsdException w:name="Table Contemporary" w:semiHidden="1" w:unhideWhenUsed="1"/>
+    <w:lsdException w:name="Table Elegant" w:semiHidden="1" w:unhideWhenUsed="1"/>
+    <w:lsdException w:name="Table Professional" w:semiHidden="1" w:unhideWhenUsed="1"/>
+    <w:lsdException w:name="Table Subtle 1" w:semiHidden="1" w:unhideWhenUsed="1"/>
+    <w:lsdException w:name="Table Subtle 2" w:semiHidden="1" w:unhideWhenUsed="1"/>
+    <w:lsdException w:name="Table Web 1" w:semiHidden="1" w:unhideWhenUsed="1"/>
+    <w:lsdException w:name="Table Web 2" w:semiHidden="1" w:unhideWhenUsed="1"/>
+    <w:lsdException w:name="Table Web 3" w:semiHidden="1" w:unhideWhenUsed="1"/>
+    <w:lsdException w:name="Balloon Text" w:semiHidden="1" w:unhideWhenUsed="1"/>
+    <w:lsdException w:name="Table Grid" w:uiPriority="39"/>
+    <w:lsdException w:name="Table Theme" w:semiHidden="1" w:unhideWhenUsed="1"/>
+    <w:lsdException w:name="Placeholder Text" w:semiHidden="1"/>
+    <w:lsdException w:name="No Spacing" w:uiPriority="1" w:qFormat="1"/>
+    <w:lsdException w:name="Light Shading" w:uiPriority="60"/>
+    <w:lsdException w:name="Light List" w:uiPriority="61"/>
+    <w:lsdException w:name="Light Grid" w:uiPriority="62"/>
+    <w:lsdException w:name="Medium Shading 1" w:uiPriority="63"/>
+    <w:lsdException w:name="Medium Shading 2" w:uiPriority="64"/>
+    <w:lsdException w:name="Medium List 1" w:uiPriority="65"/>
+    <w:lsdException w:name="Medium List 2" w:uiPriority="66"/>
+    <w:lsdException w:name="Medium Grid 1" w:uiPriority="67"/>
+    <w:lsdException w:name="Medium Grid 2" w:uiPriority="68"/>
+    <w:lsdException w:name="Medium Grid 3" w:uiPriority="69"/>
+    <w:lsdException w:name="Dark List" w:uiPriority="70"/>
+    <w:lsdException w:name="Colorful Shading" w:uiPriority="71"/>
+    <w:lsdException w:name="Colorful List" w:uiPriority="72"/>
+    <w:lsdException w:name="Colorful Grid" w:uiPriority="73"/>
+    <w:lsdException w:name="Light Shading Accent 1" w:uiPriority="60"/>
+    <w:lsdException w:name="Light List Accent 1" w:uiPriority="61"/>
+    <w:lsdException w:name="Light Grid Accent 1" w:uiPriority="62"/>
+    <w:lsdException w:name="Medium Shading 1 Accent 1" w:uiPriority="63"/>
+    <w:lsdException w:name="Medium Shading 2 Accent 1" w:uiPriority="64"/>
+    <w:lsdException w:name="Medium List 1 Accent 1" w:uiPriority="65"/>
+    <w:lsdException w:name="Revision" w:semiHidden="1"/>
+    <w:lsdException w:name="List Paragraph" w:uiPriority="34" w:qFormat="1"/>
+    <w:lsdException w:name="Quote" w:uiPriority="29" w:qFormat="1"/>
+    <w:lsdException w:name="Intense Quote" w:uiPriority="30" w:qFormat="1"/>
+    <w:lsdException w:name="Medium List 2 Accent 1" w:uiPriority="66"/>
+    <w:lsdException w:name="Medium Grid 1 Accent 1" w:uiPriority="67"/>
+    <w:lsdException w:name="Medium Grid 2 Accent 1" w:uiPriority="68"/>
+    <w:lsdException w:name="Medium Grid 3 Accent 1" w:uiPriority="69"/>
+    <w:lsdException w:name="Dark List Accent 1" w:uiPriority="70"/>
+    <w:lsdException w:name="Colorful Shading Accent 1" w:uiPriority="71"/>
+    <w:lsdException w:name="Colorful List Accent 1" w:uiPriority="72"/>
+    <w:lsdException w:name="Colorful Grid Accent 1" w:uiPriority="73"/>
+    <w:lsdException w:name="Light Shading Accent 2" w:uiPriority="60"/>
+    <w:lsdException w:name="Light List Accent 2" w:uiPriority="61"/>
+    <w:lsdException w:name="Light Grid Accent 2" w:uiPriority="62"/>
+    <w:lsdException w:name="Medium Shading 1 Accent 2" w:uiPriority="63"/>
+    <w:lsdException w:name="Medium Shading 2 Accent 2" w:uiPriority="64"/>
+    <w:lsdException w:name="Medium List 1 Accent 2" w:uiPriority="65"/>
+    <w:lsdException w:name="Medium List 2 Accent 2" w:uiPriority="66"/>
+    <w:lsdException w:name="Medium Grid 1 Accent 2" w:uiPriority="67"/>
+    <w:lsdException w:name="Medium Grid 2 Accent 2" w:uiPriority="68"/>
+    <w:lsdException w:name="Medium Grid 3 Accent 2" w:uiPriority="69"/>
+    <w:lsdException w:name="Dark List Accent 2" w:uiPriority="70"/>
+    <w:lsdException w:name="Colorful Shading Accent 2" w:uiPriority="71"/>
+    <w:lsdException w:name="Colorful List Accent 2" w:uiPriority="72"/>
+    <w:lsdException w:name="Colorful Grid Accent 2" w:uiPriority="73"/>
+    <w:lsdException w:name="Light Shading Accent 3" w:uiPriority="60"/>
+    <w:lsdException w:name="Light List Accent 3" w:uiPriority="61"/>
+    <w:lsdException w:name="Light Grid Accent 3" w:uiPriority="62"/>
+    <w:lsdException w:name="Medium Shading 1 Accent 3" w:uiPriority="63"/>
+    <w:lsdException w:name="Medium Shading 2 Accent 3" w:uiPriority="64"/>
+    <w:lsdException w:name="Medium List 1 Accent 3" w:uiPriority="65"/>
+    <w:lsdException w:name="Medium List 2 Accent 3" w:uiPriority="66"/>
+    <w:lsdException w:name="Medium Grid 1 Accent 3" w:uiPriority="67"/>
+    <w:lsdException w:name="Medium Grid 2 Accent 3" w:uiPriority="68"/>
+    <w:lsdException w:name="Medium Grid 3 Accent 3" w:uiPriority="69"/>
+    <w:lsdException w:name="Dark List Accent 3" w:uiPriority="70"/>
+    <w:lsdException w:name="Colorful Shading Accent 3" w:uiPriority="71"/>
+    <w:lsdException w:name="Colorful List Accent 3" w:uiPriority="72"/>
+    <w:lsdException w:name="Colorful Grid Accent 3" w:uiPriority="73"/>
+    <w:lsdException w:name="Light Shading Accent 4" w:uiPriority="60"/>
+    <w:lsdException w:name="Light List Accent 4" w:uiPriority="61"/>
+    <w:lsdException w:name="Light Grid Accent 4" w:uiPriority="62"/>
+    <w:lsdException w:name="Medium Shading 1 Accent 4" w:uiPriority="63"/>
+    <w:lsdException w:name="Medium Shading 2 Accent 4" w:uiPriority="64"/>
+    <w:lsdException w:name="Medium List 1 Accent 4" w:uiPriority="65"/>
+    <w:lsdException w:name="Medium List 2 Accent 4" w:uiPriority="66"/>
+    <w:lsdException w:name="Medium Grid 1 Accent 4" w:uiPriority="67"/>
+    <w:lsdException w:name="Medium Grid 2 Accent 4" w:uiPriority="68"/>
+    <w:lsdException w:name="Medium Grid 3 Accent 4" w:uiPriority="69"/>
+    <w:lsdException w:name="Dark List Accent 4" w:uiPriority="70"/>
+    <w:lsdException w:name="Colorful Shading Accent 4" w:uiPriority="71"/>
+    <w:lsdException w:name="Colorful List Accent 4" w:uiPriority="72"/>
+    <w:lsdException w:name="Colorful Grid Accent 4" w:uiPriority="73"/>
+    <w:lsdException w:name="Light Shading Accent 5" w:uiPriority="60"/>
+    <w:lsdException w:name="Light List Accent 5" w:uiPriority="61"/>
+    <w:lsdException w:name="Light Grid Accent 5" w:uiPriority="62"/>
+    <w:lsdException w:name="Medium Shading 1 Accent 5" w:uiPriority="63"/>
+    <w:lsdException w:name="Medium Shading 2 Accent 5" w:uiPriority="64"/>
+    <w:lsdException w:name="Medium List 1 Accent 5" w:uiPriority="65"/>
+    <w:lsdException w:name="Medium List 2 Accent 5" w:uiPriority="66"/>
+    <w:lsdException w:name="Medium Grid 1 Accent 5" w:uiPriority="67"/>
+    <w:lsdException w:name="Medium Grid 2 Accent 5" w:uiPriority="68"/>
+    <w:lsdException w:name="Medium Grid 3 Accent 5" w:uiPriority="69"/>
+    <w:lsdException w:name="Dark List Accent 5" w:uiPriority="70"/>
+    <w:lsdException w:name="Colorful Shading Accent 5" w:uiPriority="71"/>
+    <w:lsdException w:name="Colorful List Accent 5" w:uiPriority="72"/>
+    <w:lsdException w:name="Colorful Grid Accent 5" w:uiPriority="73"/>
+    <w:lsdException w:name="Light Shading Accent 6" w:uiPriority="60"/>
+    <w:lsdException w:name="Light List Accent 6" w:uiPriority="61"/>
+    <w:lsdException w:name="Light Grid Accent 6" w:uiPriority="62"/>
+    <w:lsdException w:name="Medium Shading 1 Accent 6" w:uiPriority="63"/>
+    <w:lsdException w:name="Medium Shading 2 Accent 6" w:uiPriority="64"/>
+    <w:lsdException w:name="Medium List 1 Accent 6" w:uiPriority="65"/>
+    <w:lsdException w:name="Medium List 2 Accent 6" w:uiPriority="66"/>
+    <w:lsdException w:name="Medium Grid 1 Accent 6" w:uiPriority="67"/>
+    <w:lsdException w:name="Medium Grid 2 Accent 6" w:uiPriority="68"/>
+    <w:lsdException w:name="Medium Grid 3 Accent 6" w:uiPriority="69"/>
+    <w:lsdException w:name="Dark List Accent 6" w:uiPriority="70"/>
+    <w:lsdException w:name="Colorful Shading Accent 6" w:uiPriority="71"/>
+    <w:lsdException w:name="Colorful List Accent 6" w:uiPriority="72"/>
+    <w:lsdException w:name="Colorful Grid Accent 6" w:uiPriority="73"/>
+    <w:lsdException w:name="Subtle Emphasis" w:uiPriority="19" w:qFormat="1"/>
+    <w:lsdException w:name="Intense Emphasis" w:uiPriority="21" w:qFormat="1"/>
+    <w:lsdException w:name="Subtle Reference" w:uiPriority="31" w:qFormat="1"/>
+    <w:lsdException w:name="Intense Reference" w:uiPriority="32" w:qFormat="1"/>
+    <w:lsdException w:name="Book Title" w:uiPriority="33" w:qFormat="1"/>
+    <w:lsdException w:name="Bibliography" w:semiHidden="1" w:uiPriority="37" w:unhideWhenUsed="1"/>
+    <w:lsdException w:name="TOC Heading" w:semiHidden="1" w:uiPriority="39" w:unhideWhenUsed="1" w:qFormat="1"/>
+    <w:lsdException w:name="Plain Table 1" w:uiPriority="41"/>
+    <w:lsdException w:name="Plain Table 2" w:uiPriority="42"/>
+    <w:lsdException w:name="Plain Table 3" w:uiPriority="43"/>
+    <w:lsdException w:name="Plain Table 4" w:uiPriority="44"/>
+    <w:lsdException w:name="Plain Table 5" w:uiPriority="45"/>
+    <w:lsdException w:name="Grid Table Light" w:uiPriority="40"/>
+    <w:lsdException w:name="Grid Table 1 Light" w:uiPriority="46"/>
+    <w:lsdException w:name="Grid Table 2" w:uiPriority="47"/>
+    <w:lsdException w:name="Grid Table 3" w:uiPriority="48"/>
+    <w:lsdException w:name="Grid Table 4" w:uiPriority="49"/>
+    <w:lsdException w:name="Grid Table 5 Dark" w:uiPriority="50"/>
+    <w:lsdException w:name="Grid Table 6 Colorful" w:uiPriority="51"/>
+    <w:lsdException w:name="Grid Table 7 Colorful" w:uiPriority="52"/>
+    <w:lsdException w:name="Grid Table 1 Light Accent 1" w:uiPriority="46"/>
+    <w:lsdException w:name="Grid Table 2 Accent 1" w:uiPriority="47"/>
+    <w:lsdException w:name="Grid Table 3 Accent 1" w:uiPriority="48"/>
+    <w:lsdException w:name="Grid Table 4 Accent 1" w:uiPriority="49"/>
+    <w:lsdException w:name="Grid Table 5 Dark Accent 1" w:uiPriority="50"/>
+    <w:lsdException w:name="Grid Table 6 Colorful Accent 1" w:uiPriority="51"/>
+    <w:lsdException w:name="Grid Table 7 Colorful Accent 1" w:uiPriority="52"/>
+    <w:lsdException w:name="Grid Table 1 Light Accent 2" w:uiPriority="46"/>
+    <w:lsdException w:name="Grid Table 2 Accent 2" w:uiPriority="47"/>
+    <w:lsdException w:name="Grid Table 3 Accent 2" w:uiPriority="48"/>
+    <w:lsdException w:name="Grid Table 4 Accent 2" w:uiPriority="49"/>
+    <w:lsdException w:name="Grid Table 5 Dark Accent 2" w:uiPriority="50"/>
+    <w:lsdException w:name="Grid Table 6 Colorful Accent 2" w:uiPriority="51"/>
+    <w:lsdException w:name="Grid Table 7 Colorful Accent 2" w:uiPriority="52"/>
+    <w:lsdException w:name="Grid Table 1 Light Accent 3" w:uiPriority="46"/>
+    <w:lsdException w:name="Grid Table 2 Accent 3" w:uiPriority="47"/>
+    <w:lsdException w:name="Grid Table 3 Accent 3" w:uiPriority="48"/>
+    <w:lsdException w:name="Grid Table 4 Accent 3" w:uiPriority="49"/>
+    <w:lsdException w:name="Grid Table 5 Dark Accent 3" w:uiPriority="50"/>
+    <w:lsdException w:name="Grid Table 6 Colorful Accent 3" w:uiPriority="51"/>
+    <w:lsdException w:name="Grid Table 7 Colorful Accent 3" w:uiPriority="52"/>
+    <w:lsdException w:name="Grid Table 1 Light Accent 4" w:uiPriority="46"/>
+    <w:lsdException w:name="Grid Table 2 Accent 4" w:uiPriority="47"/>
+    <w:lsdException w:name="Grid Table 3 Accent 4" w:uiPriority="48"/>
+    <w:lsdException w:name="Grid Table 4 Accent 4" w:uiPriority="49"/>
+    <w:lsdException w:name="Grid Table 5 Dark Accent 4" w:uiPriority="50"/>
+    <w:lsdException w:name="Grid Table 6 Colorful Accent 4" w:uiPriority="51"/>
+    <w:lsdException w:name="Grid Table 7 Colorful Accent 4" w:uiPriority="52"/>
+    <w:lsdException w:name="Grid Table 1 Light Accent 5" w:uiPriority="46"/>
+    <w:lsdException w:name="Grid Table 2 Accent 5" w:uiPriority="47"/>
+    <w:lsdException w:name="Grid Table 3 Accent 5" w:uiPriority="48"/>
+    <w:lsdException w:name="Grid Table 4 Accent 5" w:uiPriority="49"/>
+    <w:lsdException w:name="Grid Table 5 Dark Accent 5" w:uiPriority="50"/>
+    <w:lsdException w:name="Grid Table 6 Colorful Accent 5" w:uiPriority="51"/>
+    <w:lsdException w:name="Grid Table 7 Colorful Accent 5" w:uiPriority="52"/>
+    <w:lsdException w:name="Grid Table 1 Light Accent 6" w:uiPriority="46"/>
+    <w:lsdException w:name="Grid Table 2 Accent 6" w:uiPriority="47"/>
+    <w:lsdException w:name="Grid Table 3 Accent 6" w:uiPriority="48"/>
+    <w:lsdException w:name="Grid Table 4 Accent 6" w:uiPriority="49"/>
+    <w:lsdException w:name="Grid Table 5 Dark Accent 6" w:uiPriority="50"/>
+    <w:lsdException w:name="Grid Table 6 Colorful Accent 6" w:uiPriority="51"/>
+    <w:lsdException w:name="Grid Table 7 Colorful Accent 6" w:uiPriority="52"/>
+    <w:lsdException w:name="List Table 1 Light" w:uiPriority="46"/>
+    <w:lsdException w:name="List Table 2" w:uiPriority="47"/>
+    <w:lsdException w:name="List Table 3" w:uiPriority="48"/>
+    <w:lsdException w:name="List Table 4" w:uiPriority="49"/>
+    <w:lsdException w:name="List Table 5 Dark" w:uiPriority="50"/>
+    <w:lsdException w:name="List Table 6 Colorful" w:uiPriority="51"/>
+    <w:lsdException w:name="List Table 7 Colorful" w:uiPriority="52"/>
+    <w:lsdException w:name="List Table 1 Light Accent 1" w:uiPriority="46"/>
+    <w:lsdException w:name="List Table 2 Accent 1" w:uiPriority="47"/>
+    <w:lsdException w:name="List Table 3 Accent 1" w:uiPriority="48"/>
+    <w:lsdException w:name="List Table 4 Accent 1" w:uiPriority="49"/>
+    <w:lsdException w:name="List Table 5 Dark Accent 1" w:uiPriority="50"/>
+    <w:lsdException w:name="List Table 6 Colorful Accent 1" w:uiPriority="51"/>
+    <w:lsdException w:name="List Table 7 Colorful Accent 1" w:uiPriority="52"/>
+    <w:lsdException w:name="List Table 1 Light Accent 2" w:uiPriority="46"/>
+    <w:lsdException w:name="List Table 2 Accent 2" w:uiPriority="47"/>
+    <w:lsdException w:name="List Table 3 Accent 2" w:uiPriority="48"/>
+    <w:lsdException w:name="List Table 4 Accent 2" w:uiPriority="49"/>
+    <w:lsdException w:name="List Table 5 Dark Accent 2" w:uiPriority="50"/>
+    <w:lsdException w:name="List Table 6 Colorful Accent 2" w:uiPriority="51"/>
+    <w:lsdException w:name="List Table 7 Colorful Accent 2" w:uiPriority="52"/>
+    <w:lsdException w:name="List Table 1 Light Accent 3" w:uiPriority="46"/>
+    <w:lsdException w:name="List Table 2 Accent 3" w:uiPriority="47"/>
+    <w:lsdException w:name="List Table 3 Accent 3" w:uiPriority="48"/>
+    <w:lsdException w:name="List Table 4 Accent 3" w:uiPriority="49"/>
+    <w:lsdException w:name="List Table 5 Dark Accent 3" w:uiPriority="50"/>
+    <w:lsdException w:name="List Table 6 Colorful Accent 3" w:uiPriority="51"/>
+    <w:lsdException w:name="List Table 7 Colorful Accent 3" w:uiPriority="52"/>
+    <w:lsdException w:name="List Table 1 Light Accent 4" w:uiPriority="46"/>
+    <w:lsdException w:name="List Table 2 Accent 4" w:uiPriority="47"/>
+    <w:lsdException w:name="List Table 3 Accent 4" w:uiPriority="48"/>
+    <w:lsdException w:name="List Table 4 Accent 4" w:uiPriority="49"/>
+    <w:lsdException w:name="List Table 5 Dark Accent 4" w:uiPriority="50"/>
+    <w:lsdException w:name="List Table 6 Colorful Accent 4" w:uiPriority="51"/>
+    <w:lsdException w:name="List Table 7 Colorful Accent 4" w:uiPriority="52"/>
+    <w:lsdException w:name="List Table 1 Light Accent 5" w:uiPriority="46"/>
+    <w:lsdException w:name="List Table 2 Accent 5" w:uiPriority="47"/>
+    <w:lsdException w:name="List Table 3 Accent 5" w:uiPriority="48"/>
+    <w:lsdException w:name="List Table 4 Accent 5" w:uiPriority="49"/>
+    <w:lsdException w:name="List Table 5 Dark Accent 5" w:uiPriority="50"/>
+    <w:lsdException w:name="List Table 6 Colorful Accent 5" w:uiPriority="51"/>
+    <w:lsdException w:name="List Table 7 Colorful Accent 5" w:uiPriority="52"/>
+    <w:lsdException w:name="List Table 1 Light Accent 6" w:uiPriority="46"/>
+    <w:lsdException w:name="List Table 2 Accent 6" w:uiPriority="47"/>
+    <w:lsdException w:name="List Table 3 Accent 6" w:uiPriority="48"/>
+    <w:lsdException w:name="List Table 4 Accent 6" w:uiPriority="49"/>
+    <w:lsdException w:name="List Table 5 Dark Accent 6" w:uiPriority="50"/>
+    <w:lsdException w:name="List Table 6 Colorful Accent 6" w:uiPriority="51"/>
+    <w:lsdException w:name="List Table 7 Colorful Accent 6" w:uiPriority="52"/>
+    <w:lsdException w:name="Mention" w:semiHidden="1" w:unhideWhenUsed="1"/>
+    <w:lsdException w:name="Smart Hyperlink" w:semiHidden="1" w:unhideWhenUsed="1"/>
+    <w:lsdException w:name="Hashtag" w:semiHidden="1" w:unhideWhenUsed="1"/>
+    <w:lsdException w:name="Unresolved Mention" w:semiHidden="1" w:unhideWhenUsed="1"/>
+  </w:latentStyles>
+  <w:style w:type="paragraph" w:default="1" w:styleId="Normal">
+    <w:name w:val="Normal"/>
+    <w:qFormat/>
+  </w:style>
+  <w:style w:type="character" w:default="1" w:styleId="DefaultParagraphFont">
+    <w:name w:val="Default Paragraph Font"/>
+    <w:uiPriority w:val="1"/>
+    <w:semiHidden/>
+    <w:unhideWhenUsed/>
+  </w:style>
+  <w:style w:type="table" w:default="1" w:styleId="TableNormal">
+    <w:name w:val="Normal Table"/>
+    <w:uiPriority w:val="99"/>
+    <w:semiHidden/>
+    <w:unhideWhenUsed/>
+    <w:tblPr>
+      <w:tblInd w:w="0" w:type="dxa"/>
+      <w:tblCellMar>
+        <w:top w:w="0" w:type="dxa"/>
+        <w:left w:w="108" w:type="dxa"/>
+        <w:bottom w:w="0" w:type="dxa"/>
+        <w:right w:w="108" w:type="dxa"/>
+      </w:tblCellMar>
+    </w:tblPr>
+  </w:style>
+  <w:style w:type="numbering" w:default="1" w:styleId="NoList">
+    <w:name w:val="No List"/>
+    <w:uiPriority w:val="99"/>
+    <w:semiHidden/>
+    <w:unhideWhenUsed/>
+  </w:style>
+  <w:style w:type="paragraph" w:customStyle="1" w:styleId="2733FFF62DB6E84493CAAD36420134BD">
+    <w:name w:val="2733FFF62DB6E84493CAAD36420134BD"/>
+    <w:rsid w:val="00C62D74"/>
+  </w:style>
+</w:styles>
+</file>
+
+<file path=word/glossary/webSettings.xml><?xml version="1.0" encoding="utf-8"?>
+<w:webSettings xmlns:mc="http://schemas.openxmlformats.org/markup-compatibility/2006" xmlns:r="http://schemas.openxmlformats.org/officeDocument/2006/relationships" xmlns:w="http://schemas.openxmlformats.org/wordprocessingml/2006/main" xmlns:w14="http://schemas.microsoft.com/office/word/2010/wordml" xmlns:w15="http://schemas.microsoft.com/office/word/2012/wordml" xmlns:w16cid="http://schemas.microsoft.com/office/word/2016/wordml/cid" xmlns:w16se="http://schemas.microsoft.com/office/word/2015/wordml/symex" mc:Ignorable="w14 w15 w16se w16cid">
+  <w:optimizeForBrowser/>
+  <w:allowPNG/>
+</w:webSettings>
 </file>
 
 <file path=word/theme/theme1.xml><?xml version="1.0" encoding="utf-8"?>

</xml_diff>

<commit_message>
[ADD] Conditionals for empty table in template.docx
</commit_message>
<xml_diff>
--- a/clinicalreporting_docxtemplater/data/template.docx
+++ b/clinicalreporting_docxtemplater/data/template.docx
@@ -1,20 +1,28 @@
 
 <file path=word/document.xml><?xml version="1.0" encoding="utf-8"?>
-<w:document xmlns:wpc="http://schemas.microsoft.com/office/word/2010/wordprocessingCanvas" xmlns:cx="http://schemas.microsoft.com/office/drawing/2014/chartex" xmlns:cx1="http://schemas.microsoft.com/office/drawing/2015/9/8/chartex" xmlns:cx2="http://schemas.microsoft.com/office/drawing/2015/10/21/chartex" xmlns:cx3="http://schemas.microsoft.com/office/drawing/2016/5/9/chartex" xmlns:cx4="http://schemas.microsoft.com/office/drawing/2016/5/10/chartex" xmlns:cx5="http://schemas.microsoft.com/office/drawing/2016/5/11/chartex" xmlns:cx6="http://schemas.microsoft.com/office/drawing/2016/5/12/chartex" xmlns:cx7="http://schemas.microsoft.com/office/drawing/2016/5/13/chartex" xmlns:cx8="http://schemas.microsoft.com/office/drawing/2016/5/14/chartex" xmlns:mc="http://schemas.openxmlformats.org/markup-compatibility/2006" xmlns:aink="http://schemas.microsoft.com/office/drawing/2016/ink" xmlns:am3d="http://schemas.microsoft.com/office/drawing/2017/model3d" xmlns:o="urn:schemas-microsoft-com:office:office" xmlns:r="http://schemas.openxmlformats.org/officeDocument/2006/relationships" xmlns:m="http://schemas.openxmlformats.org/officeDocument/2006/math" xmlns:v="urn:schemas-microsoft-com:vml" xmlns:wp14="http://schemas.microsoft.com/office/word/2010/wordprocessingDrawing" xmlns:wp="http://schemas.openxmlformats.org/drawingml/2006/wordprocessingDrawing" xmlns:w10="urn:schemas-microsoft-com:office:word" xmlns:w="http://schemas.openxmlformats.org/wordprocessingml/2006/main" xmlns:w14="http://schemas.microsoft.com/office/word/2010/wordml" xmlns:w15="http://schemas.microsoft.com/office/word/2012/wordml" xmlns:w16cid="http://schemas.microsoft.com/office/word/2016/wordml/cid" xmlns:w16se="http://schemas.microsoft.com/office/word/2015/wordml/symex" xmlns:wpg="http://schemas.microsoft.com/office/word/2010/wordprocessingGroup" xmlns:wpi="http://schemas.microsoft.com/office/word/2010/wordprocessingInk" xmlns:wne="http://schemas.microsoft.com/office/word/2006/wordml" xmlns:wps="http://schemas.microsoft.com/office/word/2010/wordprocessingShape" mc:Ignorable="w14 w15 w16se w16cid wp14">
+<w:document xmlns:o="urn:schemas-microsoft-com:office:office" xmlns:r="http://schemas.openxmlformats.org/officeDocument/2006/relationships" xmlns:v="urn:schemas-microsoft-com:vml" xmlns:w="http://schemas.openxmlformats.org/wordprocessingml/2006/main" xmlns:w10="urn:schemas-microsoft-com:office:word" xmlns:wp="http://schemas.openxmlformats.org/drawingml/2006/wordprocessingDrawing" xmlns:wps="http://schemas.microsoft.com/office/word/2010/wordprocessingShape" xmlns:wpg="http://schemas.microsoft.com/office/word/2010/wordprocessingGroup" xmlns:mc="http://schemas.openxmlformats.org/markup-compatibility/2006" xmlns:wp14="http://schemas.microsoft.com/office/word/2010/wordprocessingDrawing" xmlns:w14="http://schemas.microsoft.com/office/word/2010/wordml" mc:Ignorable="w14 wp14">
   <w:body>
     <w:p>
       <w:pPr>
-        <w:spacing w:before="4"/>
+        <w:pStyle w:val="Normal"/>
+        <w:spacing w:before="4" w:after="0"/>
         <w:rPr>
           <w:sz w:val="21"/>
         </w:rPr>
       </w:pPr>
+      <w:r>
+        <w:rPr>
+          <w:sz w:val="21"/>
+        </w:rPr>
+      </w:r>
     </w:p>
     <w:p>
       <w:pPr>
-        <w:spacing w:before="83"/>
-        <w:ind w:left="2434"/>
+        <w:pStyle w:val="Normal"/>
+        <w:spacing w:before="83" w:after="0"/>
+        <w:ind w:left="2434" w:hanging="0"/>
         <w:rPr>
+          <w:b/>
           <w:b/>
           <w:sz w:val="40"/>
         </w:rPr>
@@ -36,47 +44,60 @@
     </w:p>
     <w:p>
       <w:pPr>
+        <w:pStyle w:val="Normal"/>
         <w:spacing w:before="8" w:after="1"/>
+        <w:rPr>
+          <w:b/>
+          <w:b/>
+          <w:sz w:val="20"/>
+        </w:rPr>
+      </w:pPr>
+      <w:r>
         <w:rPr>
           <w:b/>
           <w:sz w:val="20"/>
         </w:rPr>
-      </w:pPr>
+      </w:r>
     </w:p>
     <w:tbl>
       <w:tblPr>
         <w:tblW w:w="9700" w:type="dxa"/>
+        <w:jc w:val="left"/>
         <w:tblInd w:w="122" w:type="dxa"/>
         <w:tblBorders>
           <w:bottom w:val="single" w:sz="18" w:space="0" w:color="B2B2B2"/>
           <w:insideH w:val="single" w:sz="18" w:space="0" w:color="B2B2B2"/>
         </w:tblBorders>
         <w:tblCellMar>
+          <w:top w:w="0" w:type="dxa"/>
           <w:left w:w="22" w:type="dxa"/>
+          <w:bottom w:w="0" w:type="dxa"/>
           <w:right w:w="0" w:type="dxa"/>
         </w:tblCellMar>
-        <w:tblLook w:val="01E0" w:firstRow="1" w:lastRow="1" w:firstColumn="1" w:lastColumn="1" w:noHBand="0" w:noVBand="0"/>
+        <w:tblLook w:noVBand="0" w:val="01e0" w:noHBand="0" w:lastColumn="1" w:firstColumn="1" w:lastRow="1" w:firstRow="1"/>
       </w:tblPr>
       <w:tblGrid>
         <w:gridCol w:w="9700"/>
       </w:tblGrid>
       <w:tr>
         <w:trPr>
-          <w:trHeight w:val="795"/>
+          <w:trHeight w:val="795" w:hRule="atLeast"/>
         </w:trPr>
         <w:tc>
           <w:tcPr>
             <w:tcW w:w="9700" w:type="dxa"/>
             <w:tcBorders>
               <w:bottom w:val="single" w:sz="18" w:space="0" w:color="B2B2B2"/>
-            </w:tcBorders>
-            <w:shd w:val="clear" w:color="auto" w:fill="C0C0C0"/>
+              <w:insideH w:val="single" w:sz="18" w:space="0" w:color="B2B2B2"/>
+            </w:tcBorders>
+            <w:shd w:color="auto" w:fill="C0C0C0" w:val="clear"/>
           </w:tcPr>
           <w:p>
             <w:pPr>
               <w:pStyle w:val="TableParagraph"/>
-              <w:spacing w:before="247"/>
-              <w:ind w:left="8"/>
+              <w:spacing w:before="247" w:after="0"/>
+              <w:ind w:left="8" w:hanging="0"/>
+              <w:rPr/>
             </w:pPr>
             <w:r>
               <w:rPr>
@@ -91,7 +112,7 @@
       </w:tr>
       <w:tr>
         <w:trPr>
-          <w:trHeight w:val="871"/>
+          <w:trHeight w:val="871" w:hRule="atLeast"/>
         </w:trPr>
         <w:tc>
           <w:tcPr>
@@ -101,18 +122,21 @@
               <w:left w:val="single" w:sz="18" w:space="0" w:color="B2B2B2"/>
               <w:bottom w:val="single" w:sz="18" w:space="0" w:color="B2B2B2"/>
               <w:right w:val="single" w:sz="18" w:space="0" w:color="B2B2B2"/>
-            </w:tcBorders>
-            <w:shd w:val="clear" w:color="auto" w:fill="auto"/>
+              <w:insideH w:val="single" w:sz="18" w:space="0" w:color="B2B2B2"/>
+              <w:insideV w:val="single" w:sz="18" w:space="0" w:color="B2B2B2"/>
+            </w:tcBorders>
+            <w:shd w:fill="auto" w:val="clear"/>
           </w:tcPr>
           <w:p>
             <w:pPr>
               <w:pStyle w:val="TableParagraph"/>
               <w:tabs>
-                <w:tab w:val="left" w:pos="3261"/>
-                <w:tab w:val="left" w:pos="6510"/>
+                <w:tab w:val="left" w:pos="3261" w:leader="none"/>
+                <w:tab w:val="left" w:pos="6510" w:leader="none"/>
               </w:tabs>
-              <w:spacing w:before="35"/>
-              <w:ind w:left="58"/>
+              <w:spacing w:before="35" w:after="0"/>
+              <w:ind w:left="58" w:hanging="0"/>
+              <w:rPr/>
             </w:pPr>
             <w:r>
               <w:rPr>
@@ -139,45 +163,18 @@
             <w:pPr>
               <w:pStyle w:val="TableParagraph"/>
               <w:tabs>
-                <w:tab w:val="left" w:pos="3847"/>
+                <w:tab w:val="left" w:pos="3847" w:leader="none"/>
               </w:tabs>
-              <w:spacing w:before="61"/>
-              <w:ind w:left="58"/>
+              <w:spacing w:before="61" w:after="0"/>
+              <w:ind w:left="58" w:hanging="0"/>
+              <w:rPr/>
             </w:pPr>
             <w:r>
               <w:rPr>
                 <w:b/>
                 <w:sz w:val="20"/>
               </w:rPr>
-              <w:t>Birthdate</w:t>
-            </w:r>
-            <w:r>
-              <w:rPr>
-                <w:b/>
-                <w:sz w:val="20"/>
-              </w:rPr>
-              <w:t xml:space="preserve">                     </w:t>
-            </w:r>
-            <w:r>
-              <w:rPr>
-                <w:b/>
-                <w:sz w:val="20"/>
-              </w:rPr>
-              <w:t xml:space="preserve"> </w:t>
-            </w:r>
-            <w:r>
-              <w:rPr>
-                <w:b/>
-                <w:sz w:val="20"/>
-              </w:rPr>
-              <w:t xml:space="preserve">  </w:t>
-            </w:r>
-            <w:r>
-              <w:rPr>
-                <w:b/>
-                <w:sz w:val="20"/>
-              </w:rPr>
-              <w:t xml:space="preserve">        </w:t>
+              <w:t xml:space="preserve">Birthdate                                </w:t>
             </w:r>
             <w:r>
               <w:rPr>
@@ -190,24 +187,18 @@
             <w:pPr>
               <w:pStyle w:val="TableParagraph"/>
               <w:tabs>
-                <w:tab w:val="left" w:pos="6510"/>
+                <w:tab w:val="left" w:pos="6510" w:leader="none"/>
               </w:tabs>
-              <w:spacing w:before="50" w:line="235" w:lineRule="exact"/>
-              <w:ind w:left="58"/>
+              <w:spacing w:lineRule="exact" w:line="235" w:before="50" w:after="0"/>
+              <w:ind w:left="58" w:hanging="0"/>
+              <w:rPr/>
             </w:pPr>
             <w:r>
               <w:rPr>
                 <w:b/>
                 <w:sz w:val="20"/>
               </w:rPr>
-              <w:t xml:space="preserve">Diagnosis                             </w:t>
-            </w:r>
-            <w:r>
-              <w:rPr>
-                <w:b/>
-                <w:sz w:val="20"/>
-              </w:rPr>
-              <w:t xml:space="preserve">   </w:t>
+              <w:t xml:space="preserve">Diagnosis                                </w:t>
             </w:r>
             <w:r>
               <w:rPr>
@@ -222,21 +213,35 @@
     </w:tbl>
     <w:p>
       <w:pPr>
+        <w:pStyle w:val="Normal"/>
         <w:spacing w:before="4" w:after="1"/>
+        <w:rPr/>
       </w:pPr>
+      <w:r>
+        <w:rPr/>
+      </w:r>
     </w:p>
     <w:p>
       <w:pPr>
+        <w:pStyle w:val="Normal"/>
         <w:spacing w:before="4" w:after="1"/>
+        <w:rPr>
+          <w:b/>
+          <w:b/>
+          <w:sz w:val="19"/>
+        </w:rPr>
+      </w:pPr>
+      <w:r>
         <w:rPr>
           <w:b/>
           <w:sz w:val="19"/>
         </w:rPr>
-      </w:pPr>
+      </w:r>
     </w:p>
     <w:tbl>
       <w:tblPr>
         <w:tblW w:w="9700" w:type="dxa"/>
+        <w:jc w:val="left"/>
         <w:tblInd w:w="122" w:type="dxa"/>
         <w:tblBorders>
           <w:top w:val="single" w:sz="18" w:space="0" w:color="B2B2B2"/>
@@ -247,17 +252,19 @@
           <w:insideV w:val="single" w:sz="18" w:space="0" w:color="B2B2B2"/>
         </w:tblBorders>
         <w:tblCellMar>
+          <w:top w:w="0" w:type="dxa"/>
           <w:left w:w="0" w:type="dxa"/>
+          <w:bottom w:w="0" w:type="dxa"/>
           <w:right w:w="0" w:type="dxa"/>
         </w:tblCellMar>
-        <w:tblLook w:val="01E0" w:firstRow="1" w:lastRow="1" w:firstColumn="1" w:lastColumn="1" w:noHBand="0" w:noVBand="0"/>
+        <w:tblLook w:noVBand="0" w:val="01e0" w:noHBand="0" w:lastColumn="1" w:firstColumn="1" w:lastRow="1" w:firstRow="1"/>
       </w:tblPr>
       <w:tblGrid>
         <w:gridCol w:w="9700"/>
       </w:tblGrid>
       <w:tr>
         <w:trPr>
-          <w:trHeight w:val="343"/>
+          <w:trHeight w:val="343" w:hRule="atLeast"/>
         </w:trPr>
         <w:tc>
           <w:tcPr>
@@ -267,115 +274,42 @@
               <w:left w:val="single" w:sz="18" w:space="0" w:color="B2B2B2"/>
               <w:bottom w:val="single" w:sz="6" w:space="0" w:color="9F9F9F"/>
               <w:right w:val="single" w:sz="18" w:space="0" w:color="B2B2B2"/>
-            </w:tcBorders>
-            <w:shd w:val="clear" w:color="auto" w:fill="auto"/>
+              <w:insideH w:val="single" w:sz="6" w:space="0" w:color="9F9F9F"/>
+              <w:insideV w:val="single" w:sz="18" w:space="0" w:color="B2B2B2"/>
+            </w:tcBorders>
+            <w:shd w:fill="auto" w:val="clear"/>
           </w:tcPr>
           <w:p>
             <w:pPr>
               <w:pStyle w:val="TableParagraph"/>
               <w:tabs>
-                <w:tab w:val="left" w:pos="4916"/>
-                <w:tab w:val="left" w:pos="7299"/>
+                <w:tab w:val="left" w:pos="4916" w:leader="none"/>
+                <w:tab w:val="left" w:pos="7299" w:leader="none"/>
               </w:tabs>
-              <w:spacing w:before="38"/>
-              <w:ind w:left="58"/>
+              <w:spacing w:before="38" w:after="0"/>
+              <w:ind w:left="58" w:hanging="0"/>
+              <w:rPr/>
             </w:pPr>
             <w:r>
               <w:rPr>
                 <w:position w:val="3"/>
                 <w:sz w:val="20"/>
               </w:rPr>
-              <w:t>Mutation load</w:t>
-            </w:r>
-            <w:r>
-              <w:rPr>
-                <w:position w:val="3"/>
+              <w:t>Mutation load                                               {mutation_load}</w:t>
+            </w:r>
+            <w:r>
+              <w:rPr>
                 <w:sz w:val="20"/>
               </w:rPr>
-              <w:t xml:space="preserve">                                   </w:t>
-            </w:r>
-            <w:r>
-              <w:rPr>
-                <w:position w:val="3"/>
-                <w:sz w:val="20"/>
-              </w:rPr>
-              <w:t xml:space="preserve"> </w:t>
-            </w:r>
-            <w:r>
-              <w:rPr>
-                <w:position w:val="3"/>
-                <w:sz w:val="20"/>
-              </w:rPr>
-              <w:t xml:space="preserve">           </w:t>
-            </w:r>
-            <w:r>
-              <w:rPr>
-                <w:position w:val="3"/>
-                <w:sz w:val="20"/>
-              </w:rPr>
-              <w:t>{mutation_load}</w:t>
-            </w:r>
-            <w:r>
-              <w:rPr>
-                <w:sz w:val="20"/>
-              </w:rPr>
               <w:tab/>
-              <w:t xml:space="preserve">                 </w:t>
-            </w:r>
-            <w:r>
-              <w:rPr>
-                <w:sz w:val="20"/>
-              </w:rPr>
-              <w:t xml:space="preserve"> </w:t>
-            </w:r>
-            <w:r>
-              <w:rPr>
-                <w:sz w:val="20"/>
-              </w:rPr>
-              <w:t xml:space="preserve"> </w:t>
-            </w:r>
-            <w:r>
-              <w:rPr>
-                <w:sz w:val="20"/>
-              </w:rPr>
-              <w:t>non-</w:t>
-            </w:r>
-            <w:r>
-              <w:rPr>
-                <w:sz w:val="20"/>
-              </w:rPr>
-              <w:t xml:space="preserve"> synonyme</w:t>
-            </w:r>
-            <w:r>
-              <w:rPr>
-                <w:sz w:val="20"/>
-              </w:rPr>
-              <w:t xml:space="preserve"> SNV    </w:t>
-            </w:r>
-            <w:r>
-              <w:rPr>
-                <w:sz w:val="20"/>
-              </w:rPr>
-              <w:t xml:space="preserve"> </w:t>
-            </w:r>
-            <w:r>
-              <w:rPr>
-                <w:sz w:val="20"/>
-              </w:rPr>
-              <w:t xml:space="preserve"> </w:t>
-            </w:r>
-            <w:r>
-              <w:rPr>
-                <w:sz w:val="20"/>
-              </w:rPr>
-              <w:t>{mutation_ns_snv}</w:t>
+              <w:t xml:space="preserve">                   non- synonyme SNV      {mutation_ns_snv}</w:t>
             </w:r>
           </w:p>
         </w:tc>
       </w:tr>
       <w:tr>
         <w:trPr>
-          <w:trHeight w:val="283"/>
+          <w:trHeight w:val="283" w:hRule="atLeast"/>
         </w:trPr>
         <w:tc>
           <w:tcPr>
@@ -385,42 +319,33 @@
               <w:left w:val="single" w:sz="18" w:space="0" w:color="B2B2B2"/>
               <w:bottom w:val="single" w:sz="6" w:space="0" w:color="9F9F9F"/>
               <w:right w:val="single" w:sz="18" w:space="0" w:color="B2B2B2"/>
-            </w:tcBorders>
-            <w:shd w:val="clear" w:color="auto" w:fill="auto"/>
+              <w:insideH w:val="single" w:sz="6" w:space="0" w:color="9F9F9F"/>
+              <w:insideV w:val="single" w:sz="18" w:space="0" w:color="B2B2B2"/>
+            </w:tcBorders>
+            <w:shd w:fill="auto" w:val="clear"/>
           </w:tcPr>
           <w:p>
             <w:pPr>
               <w:pStyle w:val="TableParagraph"/>
               <w:tabs>
-                <w:tab w:val="right" w:pos="4986"/>
+                <w:tab w:val="right" w:pos="4986" w:leader="none"/>
               </w:tabs>
-              <w:spacing w:before="38" w:line="225" w:lineRule="exact"/>
-              <w:ind w:left="58"/>
+              <w:spacing w:lineRule="exact" w:line="225" w:before="38" w:after="0"/>
+              <w:ind w:left="58" w:hanging="0"/>
+              <w:rPr/>
             </w:pPr>
             <w:r>
               <w:rPr>
                 <w:sz w:val="20"/>
               </w:rPr>
-              <w:t>Number of affected oncogenes</w:t>
-            </w:r>
-            <w:r>
-              <w:rPr>
-                <w:sz w:val="20"/>
-              </w:rPr>
-              <w:t xml:space="preserve">                           </w:t>
-            </w:r>
-            <w:r>
-              <w:rPr>
-                <w:sz w:val="20"/>
-              </w:rPr>
-              <w:t xml:space="preserve">{mutation_affected_oncogenes}                   </w:t>
+              <w:t xml:space="preserve">Number of affected oncogenes                           {mutation_affected_oncogenes}                   </w:t>
             </w:r>
           </w:p>
         </w:tc>
       </w:tr>
       <w:tr>
         <w:trPr>
-          <w:trHeight w:val="283"/>
+          <w:trHeight w:val="283" w:hRule="atLeast"/>
         </w:trPr>
         <w:tc>
           <w:tcPr>
@@ -430,48 +355,33 @@
               <w:left w:val="single" w:sz="18" w:space="0" w:color="B2B2B2"/>
               <w:bottom w:val="single" w:sz="6" w:space="0" w:color="9F9F9F"/>
               <w:right w:val="single" w:sz="18" w:space="0" w:color="B2B2B2"/>
-            </w:tcBorders>
-            <w:shd w:val="clear" w:color="auto" w:fill="auto"/>
+              <w:insideH w:val="single" w:sz="6" w:space="0" w:color="9F9F9F"/>
+              <w:insideV w:val="single" w:sz="18" w:space="0" w:color="B2B2B2"/>
+            </w:tcBorders>
+            <w:shd w:fill="auto" w:val="clear"/>
           </w:tcPr>
           <w:p>
             <w:pPr>
               <w:pStyle w:val="TableParagraph"/>
               <w:tabs>
-                <w:tab w:val="right" w:pos="4986"/>
+                <w:tab w:val="right" w:pos="4986" w:leader="none"/>
               </w:tabs>
-              <w:spacing w:before="38" w:line="225" w:lineRule="exact"/>
-              <w:ind w:left="58"/>
+              <w:spacing w:lineRule="exact" w:line="225" w:before="38" w:after="0"/>
+              <w:ind w:left="58" w:hanging="0"/>
+              <w:rPr/>
             </w:pPr>
             <w:r>
               <w:rPr>
                 <w:sz w:val="20"/>
               </w:rPr>
-              <w:t>Number of affected tumor suppressor genes</w:t>
-            </w:r>
-            <w:r>
-              <w:rPr>
-                <w:sz w:val="20"/>
-              </w:rPr>
-              <w:t xml:space="preserve">     </w:t>
-            </w:r>
-            <w:r>
-              <w:rPr>
-                <w:sz w:val="20"/>
-              </w:rPr>
-              <w:t xml:space="preserve"> </w:t>
-            </w:r>
-            <w:r>
-              <w:rPr>
-                <w:sz w:val="20"/>
-              </w:rPr>
-              <w:t>{mutation_affected_tumorsupressorgenes}</w:t>
+              <w:t>Number of affected tumor suppressor genes      {mutation_affected_tumorsupressorgenes}</w:t>
             </w:r>
           </w:p>
         </w:tc>
       </w:tr>
       <w:tr>
         <w:trPr>
-          <w:trHeight w:val="283"/>
+          <w:trHeight w:val="283" w:hRule="atLeast"/>
         </w:trPr>
         <w:tc>
           <w:tcPr>
@@ -481,39 +391,30 @@
               <w:left w:val="single" w:sz="18" w:space="0" w:color="B2B2B2"/>
               <w:bottom w:val="single" w:sz="6" w:space="0" w:color="9F9F9F"/>
               <w:right w:val="single" w:sz="18" w:space="0" w:color="B2B2B2"/>
-            </w:tcBorders>
-            <w:shd w:val="clear" w:color="auto" w:fill="auto"/>
+              <w:insideH w:val="single" w:sz="6" w:space="0" w:color="9F9F9F"/>
+              <w:insideV w:val="single" w:sz="18" w:space="0" w:color="B2B2B2"/>
+            </w:tcBorders>
+            <w:shd w:fill="auto" w:val="clear"/>
           </w:tcPr>
           <w:p>
             <w:pPr>
               <w:pStyle w:val="TableParagraph"/>
-              <w:spacing w:before="38" w:line="225" w:lineRule="exact"/>
-              <w:ind w:left="58"/>
+              <w:spacing w:lineRule="exact" w:line="225" w:before="38" w:after="0"/>
+              <w:ind w:left="58" w:hanging="0"/>
+              <w:rPr/>
             </w:pPr>
             <w:r>
               <w:rPr>
                 <w:sz w:val="20"/>
               </w:rPr>
-              <w:t xml:space="preserve">HLA Typ                                            </w:t>
-            </w:r>
-            <w:r>
-              <w:rPr>
-                <w:sz w:val="20"/>
-              </w:rPr>
-              <w:t xml:space="preserve">      </w:t>
-            </w:r>
-            <w:r>
-              <w:rPr>
-                <w:sz w:val="20"/>
-              </w:rPr>
-              <w:t xml:space="preserve">          {mutation_hla_type}</w:t>
+              <w:t>HLA Typ                                                            {mutation_hla_type}</w:t>
             </w:r>
           </w:p>
         </w:tc>
       </w:tr>
       <w:tr>
         <w:trPr>
-          <w:trHeight w:val="283"/>
+          <w:trHeight w:val="283" w:hRule="atLeast"/>
         </w:trPr>
         <w:tc>
           <w:tcPr>
@@ -523,32 +424,23 @@
               <w:left w:val="single" w:sz="18" w:space="0" w:color="B2B2B2"/>
               <w:bottom w:val="single" w:sz="18" w:space="0" w:color="B2B2B2"/>
               <w:right w:val="single" w:sz="18" w:space="0" w:color="B2B2B2"/>
-            </w:tcBorders>
-            <w:shd w:val="clear" w:color="auto" w:fill="auto"/>
+              <w:insideH w:val="single" w:sz="18" w:space="0" w:color="B2B2B2"/>
+              <w:insideV w:val="single" w:sz="18" w:space="0" w:color="B2B2B2"/>
+            </w:tcBorders>
+            <w:shd w:fill="auto" w:val="clear"/>
           </w:tcPr>
           <w:p>
             <w:pPr>
               <w:pStyle w:val="TableParagraph"/>
-              <w:spacing w:before="38" w:line="225" w:lineRule="exact"/>
-              <w:ind w:left="58"/>
+              <w:spacing w:lineRule="exact" w:line="225" w:before="38" w:after="0"/>
+              <w:ind w:left="58" w:hanging="0"/>
+              <w:rPr/>
             </w:pPr>
             <w:r>
               <w:rPr>
                 <w:sz w:val="20"/>
               </w:rPr>
-              <w:t xml:space="preserve">Additional information                          </w:t>
-            </w:r>
-            <w:r>
-              <w:rPr>
-                <w:sz w:val="20"/>
-              </w:rPr>
-              <w:t xml:space="preserve">     </w:t>
-            </w:r>
-            <w:r>
-              <w:rPr>
-                <w:sz w:val="20"/>
-              </w:rPr>
-              <w:t xml:space="preserve">       {mutation_additional_information}</w:t>
+              <w:t>Additional information                                      {mutation_additional_information}</w:t>
             </w:r>
           </w:p>
         </w:tc>
@@ -556,62 +448,83 @@
     </w:tbl>
     <w:p>
       <w:pPr>
+        <w:pStyle w:val="Normal"/>
         <w:spacing w:before="4" w:after="1"/>
+        <w:rPr/>
       </w:pPr>
+      <w:r>
+        <w:rPr/>
+      </w:r>
     </w:p>
     <w:p>
       <w:pPr>
+        <w:pStyle w:val="Normal"/>
         <w:spacing w:before="4" w:after="1"/>
         <w:rPr>
-          <w:b/>
+          <w:b w:val="false"/>
+          <w:b w:val="false"/>
+          <w:bCs w:val="false"/>
           <w:sz w:val="19"/>
         </w:rPr>
       </w:pPr>
+      <w:r>
+        <w:rPr>
+          <w:b w:val="false"/>
+          <w:bCs w:val="false"/>
+          <w:sz w:val="19"/>
+        </w:rPr>
+        <w:t>{#mskdg.length != 0}</w:t>
+      </w:r>
     </w:p>
     <w:tbl>
       <w:tblPr>
         <w:tblW w:w="9706" w:type="dxa"/>
         <w:jc w:val="center"/>
+        <w:tblInd w:w="0" w:type="dxa"/>
         <w:tblBorders>
-          <w:top w:val="single" w:sz="8" w:space="0" w:color="E36C0A" w:themeColor="accent6" w:themeShade="BF"/>
-          <w:left w:val="single" w:sz="8" w:space="0" w:color="E36C0A" w:themeColor="accent6" w:themeShade="BF"/>
-          <w:bottom w:val="single" w:sz="8" w:space="0" w:color="E36C0A" w:themeColor="accent6" w:themeShade="BF"/>
-          <w:right w:val="single" w:sz="8" w:space="0" w:color="E36C0A" w:themeColor="accent6" w:themeShade="BF"/>
+          <w:top w:val="single" w:sz="8" w:space="0" w:color="E36C0A"/>
+          <w:left w:val="single" w:sz="8" w:space="0" w:color="E36C0A"/>
+          <w:right w:val="single" w:sz="8" w:space="0" w:color="E36C0A"/>
+          <w:insideV w:val="single" w:sz="8" w:space="0" w:color="E36C0A"/>
         </w:tblBorders>
         <w:tblCellMar>
-          <w:left w:w="15" w:type="dxa"/>
+          <w:top w:w="0" w:type="dxa"/>
+          <w:left w:w="14" w:type="dxa"/>
+          <w:bottom w:w="0" w:type="dxa"/>
           <w:right w:w="0" w:type="dxa"/>
         </w:tblCellMar>
-        <w:tblLook w:val="01E0" w:firstRow="1" w:lastRow="1" w:firstColumn="1" w:lastColumn="1" w:noHBand="0" w:noVBand="0"/>
+        <w:tblLook w:noVBand="0" w:val="01e0" w:noHBand="0" w:lastColumn="1" w:firstColumn="1" w:lastRow="1" w:firstRow="1"/>
       </w:tblPr>
       <w:tblGrid>
-        <w:gridCol w:w="2481"/>
+        <w:gridCol w:w="2480"/>
         <w:gridCol w:w="1948"/>
         <w:gridCol w:w="2802"/>
         <w:gridCol w:w="2475"/>
       </w:tblGrid>
       <w:tr>
         <w:trPr>
-          <w:trHeight w:val="470"/>
-          <w:tblHeader/>
-          <w:jc w:val="center"/>
+          <w:tblHeader w:val="true"/>
+          <w:trHeight w:val="470" w:hRule="atLeast"/>
         </w:trPr>
         <w:tc>
           <w:tcPr>
-            <w:tcW w:w="7528" w:type="dxa"/>
+            <w:tcW w:w="9705" w:type="dxa"/>
             <w:gridSpan w:val="4"/>
-            <w:shd w:val="clear" w:color="auto" w:fill="F58220"/>
+            <w:tcBorders>
+              <w:top w:val="single" w:sz="8" w:space="0" w:color="E36C0A"/>
+              <w:left w:val="single" w:sz="8" w:space="0" w:color="E36C0A"/>
+              <w:right w:val="single" w:sz="8" w:space="0" w:color="E36C0A"/>
+              <w:insideV w:val="single" w:sz="8" w:space="0" w:color="E36C0A"/>
+            </w:tcBorders>
+            <w:shd w:color="auto" w:fill="F58220" w:val="clear"/>
           </w:tcPr>
           <w:p>
             <w:pPr>
               <w:pStyle w:val="TableParagraph"/>
-              <w:spacing w:before="248" w:line="215" w:lineRule="exact"/>
-              <w:ind w:left="8"/>
+              <w:spacing w:lineRule="exact" w:line="215" w:before="248" w:after="0"/>
+              <w:ind w:left="8" w:hanging="0"/>
               <w:jc w:val="center"/>
-              <w:rPr>
-                <w:sz w:val="26"/>
-                <w:szCs w:val="26"/>
-              </w:rPr>
+              <w:rPr/>
             </w:pPr>
             <w:r>
               <w:rPr>
@@ -620,22 +533,14 @@
                 <w:sz w:val="26"/>
                 <w:szCs w:val="26"/>
               </w:rPr>
-              <w:t>Somatic Mutations in Known D</w:t>
-            </w:r>
-            <w:r>
-              <w:rPr>
-                <w:b/>
-                <w:color w:val="FFFFFF"/>
-                <w:sz w:val="26"/>
-                <w:szCs w:val="26"/>
-              </w:rPr>
-              <w:t>river Genes</w:t>
+              <w:t>Somatic Mutations in Known Driver Genes</w:t>
             </w:r>
           </w:p>
           <w:p>
             <w:pPr>
               <w:pStyle w:val="TableParagraph"/>
-              <w:spacing w:before="45" w:line="215" w:lineRule="exact"/>
+              <w:spacing w:lineRule="exact" w:line="215" w:before="45" w:after="0"/>
+              <w:rPr/>
             </w:pPr>
             <w:r>
               <w:rPr>
@@ -649,20 +554,23 @@
       </w:tr>
       <w:tr>
         <w:trPr>
-          <w:trHeight w:val="542"/>
-          <w:tblHeader/>
-          <w:jc w:val="center"/>
+          <w:tblHeader w:val="true"/>
+          <w:trHeight w:val="542" w:hRule="atLeast"/>
         </w:trPr>
         <w:tc>
           <w:tcPr>
-            <w:tcW w:w="2068" w:type="dxa"/>
-            <w:shd w:val="clear" w:color="auto" w:fill="auto"/>
+            <w:tcW w:w="2480" w:type="dxa"/>
+            <w:tcBorders>
+              <w:left w:val="single" w:sz="8" w:space="0" w:color="E36C0A"/>
+            </w:tcBorders>
+            <w:shd w:fill="auto" w:val="clear"/>
           </w:tcPr>
           <w:p>
             <w:pPr>
               <w:pStyle w:val="TableParagraph"/>
-              <w:spacing w:before="45" w:line="215" w:lineRule="exact"/>
-              <w:ind w:left="58"/>
+              <w:spacing w:lineRule="exact" w:line="215" w:before="45" w:after="0"/>
+              <w:ind w:left="58" w:hanging="0"/>
+              <w:rPr/>
             </w:pPr>
             <w:r>
               <w:rPr>
@@ -675,13 +583,15 @@
         </w:tc>
         <w:tc>
           <w:tcPr>
-            <w:tcW w:w="1624" w:type="dxa"/>
-            <w:shd w:val="clear" w:color="auto" w:fill="auto"/>
+            <w:tcW w:w="1948" w:type="dxa"/>
+            <w:tcBorders/>
+            <w:shd w:fill="auto" w:val="clear"/>
           </w:tcPr>
           <w:p>
             <w:pPr>
               <w:pStyle w:val="TableParagraph"/>
-              <w:spacing w:before="45" w:line="215" w:lineRule="exact"/>
+              <w:spacing w:lineRule="exact" w:line="215" w:before="45" w:after="0"/>
+              <w:rPr/>
             </w:pPr>
             <w:r>
               <w:rPr>
@@ -694,14 +604,16 @@
         </w:tc>
         <w:tc>
           <w:tcPr>
-            <w:tcW w:w="2336" w:type="dxa"/>
-            <w:shd w:val="clear" w:color="auto" w:fill="auto"/>
+            <w:tcW w:w="2802" w:type="dxa"/>
+            <w:tcBorders/>
+            <w:shd w:fill="auto" w:val="clear"/>
           </w:tcPr>
           <w:p>
             <w:pPr>
               <w:pStyle w:val="TableParagraph"/>
-              <w:spacing w:before="45" w:line="215" w:lineRule="exact"/>
-              <w:ind w:left="341"/>
+              <w:spacing w:lineRule="exact" w:line="215" w:before="45" w:after="0"/>
+              <w:ind w:left="341" w:hanging="0"/>
+              <w:rPr/>
             </w:pPr>
             <w:r>
               <w:rPr>
@@ -714,14 +626,19 @@
         </w:tc>
         <w:tc>
           <w:tcPr>
-            <w:tcW w:w="1500" w:type="dxa"/>
-            <w:shd w:val="clear" w:color="auto" w:fill="auto"/>
+            <w:tcW w:w="2475" w:type="dxa"/>
+            <w:tcBorders>
+              <w:right w:val="single" w:sz="8" w:space="0" w:color="E36C0A"/>
+              <w:insideV w:val="single" w:sz="8" w:space="0" w:color="E36C0A"/>
+            </w:tcBorders>
+            <w:shd w:fill="auto" w:val="clear"/>
           </w:tcPr>
           <w:p>
             <w:pPr>
               <w:pStyle w:val="TableParagraph"/>
-              <w:spacing w:before="45" w:line="215" w:lineRule="exact"/>
-              <w:ind w:left="163"/>
+              <w:spacing w:lineRule="exact" w:line="215" w:before="45" w:after="0"/>
+              <w:ind w:left="163" w:hanging="0"/>
+              <w:rPr/>
             </w:pPr>
             <w:r>
               <w:rPr>
@@ -735,15 +652,23 @@
       </w:tr>
       <w:tr>
         <w:trPr>
-          <w:trHeight w:val="360"/>
-          <w:jc w:val="center"/>
+          <w:trHeight w:val="360" w:hRule="atLeast"/>
         </w:trPr>
         <w:tc>
           <w:tcPr>
-            <w:tcW w:w="2068" w:type="dxa"/>
-            <w:shd w:val="clear" w:color="auto" w:fill="auto"/>
-          </w:tcPr>
-          <w:p>
+            <w:tcW w:w="2480" w:type="dxa"/>
+            <w:tcBorders>
+              <w:left w:val="single" w:sz="8" w:space="0" w:color="E36C0A"/>
+              <w:bottom w:val="single" w:sz="8" w:space="0" w:color="E36C0A"/>
+              <w:insideH w:val="single" w:sz="8" w:space="0" w:color="E36C0A"/>
+            </w:tcBorders>
+            <w:shd w:fill="auto" w:val="clear"/>
+          </w:tcPr>
+          <w:p>
+            <w:pPr>
+              <w:pStyle w:val="Normal"/>
+              <w:rPr/>
+            </w:pPr>
             <w:r>
               <w:rPr>
                 <w:lang w:val="fr-FR"/>
@@ -754,10 +679,18 @@
         </w:tc>
         <w:tc>
           <w:tcPr>
-            <w:tcW w:w="1624" w:type="dxa"/>
-            <w:shd w:val="clear" w:color="auto" w:fill="auto"/>
-          </w:tcPr>
-          <w:p>
+            <w:tcW w:w="1948" w:type="dxa"/>
+            <w:tcBorders>
+              <w:bottom w:val="single" w:sz="8" w:space="0" w:color="E36C0A"/>
+              <w:insideH w:val="single" w:sz="8" w:space="0" w:color="E36C0A"/>
+            </w:tcBorders>
+            <w:shd w:fill="auto" w:val="clear"/>
+          </w:tcPr>
+          <w:p>
+            <w:pPr>
+              <w:pStyle w:val="Normal"/>
+              <w:rPr/>
+            </w:pPr>
             <w:r>
               <w:rPr>
                 <w:lang w:val="fr-FR"/>
@@ -768,21 +701,44 @@
         </w:tc>
         <w:tc>
           <w:tcPr>
-            <w:tcW w:w="2336" w:type="dxa"/>
-            <w:shd w:val="clear" w:color="auto" w:fill="auto"/>
-          </w:tcPr>
-          <w:p>
-            <w:r>
-              <w:t xml:space="preserve">    {Confidence}</w:t>
-            </w:r>
-          </w:p>
-        </w:tc>
-        <w:tc>
-          <w:tcPr>
-            <w:tcW w:w="1500" w:type="dxa"/>
-            <w:shd w:val="clear" w:color="auto" w:fill="auto"/>
-          </w:tcPr>
-          <w:p>
+            <w:tcW w:w="2802" w:type="dxa"/>
+            <w:tcBorders>
+              <w:bottom w:val="single" w:sz="8" w:space="0" w:color="E36C0A"/>
+              <w:insideH w:val="single" w:sz="8" w:space="0" w:color="E36C0A"/>
+            </w:tcBorders>
+            <w:shd w:fill="auto" w:val="clear"/>
+          </w:tcPr>
+          <w:p>
+            <w:pPr>
+              <w:pStyle w:val="Normal"/>
+              <w:rPr/>
+            </w:pPr>
+            <w:r>
+              <w:rPr/>
+              <w:t xml:space="preserve">    </w:t>
+            </w:r>
+            <w:r>
+              <w:rPr/>
+              <w:t>{Confidence}</w:t>
+            </w:r>
+          </w:p>
+        </w:tc>
+        <w:tc>
+          <w:tcPr>
+            <w:tcW w:w="2475" w:type="dxa"/>
+            <w:tcBorders>
+              <w:bottom w:val="single" w:sz="8" w:space="0" w:color="E36C0A"/>
+              <w:right w:val="single" w:sz="8" w:space="0" w:color="E36C0A"/>
+              <w:insideH w:val="single" w:sz="8" w:space="0" w:color="E36C0A"/>
+              <w:insideV w:val="single" w:sz="8" w:space="0" w:color="E36C0A"/>
+            </w:tcBorders>
+            <w:shd w:fill="auto" w:val="clear"/>
+          </w:tcPr>
+          <w:p>
+            <w:pPr>
+              <w:pStyle w:val="Normal"/>
+              <w:rPr/>
+            </w:pPr>
             <w:r>
               <w:rPr>
                 <w:lang w:val="fr-FR"/>
@@ -795,22 +751,86 @@
     </w:tbl>
     <w:p>
       <w:pPr>
+        <w:pStyle w:val="Normal"/>
         <w:spacing w:before="4" w:after="1"/>
+        <w:rPr>
+          <w:b/>
+          <w:b/>
+          <w:sz w:val="19"/>
+        </w:rPr>
+      </w:pPr>
+      <w:r>
         <w:rPr>
           <w:b/>
           <w:sz w:val="19"/>
         </w:rPr>
+      </w:r>
+    </w:p>
+    <w:p>
+      <w:pPr>
+        <w:pStyle w:val="Normal"/>
+        <w:spacing w:before="4" w:after="1"/>
+        <w:rPr>
+          <w:b/>
+          <w:b/>
+          <w:sz w:val="19"/>
+        </w:rPr>
       </w:pPr>
+      <w:r>
+        <w:rPr>
+          <w:b/>
+          <w:sz w:val="19"/>
+        </w:rPr>
+        <w:t>{/}</w:t>
+      </w:r>
+    </w:p>
+    <w:p>
+      <w:pPr>
+        <w:pStyle w:val="Normal"/>
+        <w:spacing w:before="4" w:after="1"/>
+        <w:rPr>
+          <w:b/>
+          <w:b/>
+          <w:sz w:val="19"/>
+        </w:rPr>
+      </w:pPr>
+      <w:r>
+        <w:rPr>
+          <w:b/>
+          <w:sz w:val="19"/>
+        </w:rPr>
+      </w:r>
+    </w:p>
+    <w:p>
+      <w:pPr>
+        <w:pStyle w:val="Normal"/>
+        <w:spacing w:before="4" w:after="1"/>
+        <w:rPr>
+          <w:b w:val="false"/>
+          <w:b w:val="false"/>
+          <w:bCs w:val="false"/>
+          <w:sz w:val="19"/>
+        </w:rPr>
+      </w:pPr>
+      <w:r>
+        <w:rPr>
+          <w:b w:val="false"/>
+          <w:bCs w:val="false"/>
+          <w:sz w:val="19"/>
+        </w:rPr>
+        <w:t>{#ptp_da.length != 0}</w:t>
+      </w:r>
     </w:p>
     <w:tbl>
       <w:tblPr>
         <w:tblW w:w="9912" w:type="dxa"/>
-        <w:tblInd w:w="94" w:type="dxa"/>
+        <w:jc w:val="left"/>
+        <w:tblInd w:w="95" w:type="dxa"/>
         <w:tblBorders>
-          <w:top w:val="single" w:sz="8" w:space="0" w:color="1F497D" w:themeColor="text2"/>
-          <w:left w:val="single" w:sz="8" w:space="0" w:color="1F497D" w:themeColor="text2"/>
-          <w:bottom w:val="single" w:sz="8" w:space="0" w:color="1F497D" w:themeColor="text2"/>
-          <w:right w:val="single" w:sz="8" w:space="0" w:color="1F497D" w:themeColor="text2"/>
+          <w:top w:val="single" w:sz="8" w:space="0" w:color="1F497D"/>
+          <w:left w:val="single" w:sz="8" w:space="0" w:color="1F497D"/>
+          <w:right w:val="single" w:sz="8" w:space="0" w:color="1F497D"/>
+          <w:insideV w:val="single" w:sz="8" w:space="0" w:color="1F497D"/>
         </w:tblBorders>
         <w:tblCellMar>
           <w:top w:w="55" w:type="dxa"/>
@@ -818,7 +838,7 @@
           <w:bottom w:w="55" w:type="dxa"/>
           <w:right w:w="55" w:type="dxa"/>
         </w:tblCellMar>
-        <w:tblLook w:val="04A0" w:firstRow="1" w:lastRow="0" w:firstColumn="1" w:lastColumn="0" w:noHBand="0" w:noVBand="1"/>
+        <w:tblLook w:noVBand="1" w:val="04a0" w:noHBand="0" w:lastColumn="0" w:firstColumn="1" w:lastRow="0" w:firstRow="1"/>
       </w:tblPr>
       <w:tblGrid>
         <w:gridCol w:w="1985"/>
@@ -829,17 +849,20 @@
       </w:tblGrid>
       <w:tr>
         <w:trPr>
-          <w:trHeight w:val="628"/>
-          <w:tblHeader/>
+          <w:tblHeader w:val="true"/>
+          <w:trHeight w:val="628" w:hRule="atLeast"/>
         </w:trPr>
         <w:tc>
           <w:tcPr>
             <w:tcW w:w="9912" w:type="dxa"/>
             <w:gridSpan w:val="5"/>
             <w:tcBorders>
-              <w:bottom w:val="nil"/>
-            </w:tcBorders>
-            <w:shd w:val="clear" w:color="auto" w:fill="21409A"/>
+              <w:top w:val="single" w:sz="8" w:space="0" w:color="1F497D"/>
+              <w:left w:val="single" w:sz="8" w:space="0" w:color="1F497D"/>
+              <w:right w:val="single" w:sz="8" w:space="0" w:color="1F497D"/>
+              <w:insideV w:val="single" w:sz="8" w:space="0" w:color="1F497D"/>
+            </w:tcBorders>
+            <w:shd w:color="auto" w:fill="21409A" w:val="clear"/>
             <w:vAlign w:val="center"/>
           </w:tcPr>
           <w:p>
@@ -848,6 +871,7 @@
               <w:jc w:val="center"/>
               <w:textAlignment w:val="center"/>
               <w:rPr>
+                <w:b/>
                 <w:b/>
                 <w:bCs/>
                 <w:color w:val="FFFFFF"/>
@@ -863,46 +887,24 @@
                 <w:sz w:val="26"/>
                 <w:szCs w:val="26"/>
               </w:rPr>
-              <w:t>Somatic Mutations in Pharmaceutical T</w:t>
-            </w:r>
-            <w:r>
-              <w:rPr>
-                <w:b/>
-                <w:bCs/>
-                <w:color w:val="FFFFFF"/>
-                <w:sz w:val="26"/>
-                <w:szCs w:val="26"/>
-              </w:rPr>
-              <w:t>arget Protein</w:t>
-            </w:r>
-            <w:r>
-              <w:rPr>
-                <w:b/>
-                <w:bCs/>
-                <w:color w:val="FFFFFF"/>
-                <w:sz w:val="26"/>
-                <w:szCs w:val="26"/>
-              </w:rPr>
-              <w:t>s</w:t>
+              <w:t>Somatic Mutations in Pharmaceutical Target Proteins</w:t>
             </w:r>
           </w:p>
         </w:tc>
       </w:tr>
       <w:tr>
         <w:trPr>
-          <w:tblHeader/>
+          <w:tblHeader w:val="true"/>
         </w:trPr>
         <w:tc>
           <w:tcPr>
             <w:tcW w:w="9912" w:type="dxa"/>
             <w:gridSpan w:val="5"/>
             <w:tcBorders>
-              <w:top w:val="nil"/>
-              <w:left w:val="nil"/>
-              <w:bottom w:val="single" w:sz="8" w:space="0" w:color="1F497D" w:themeColor="text2"/>
-              <w:right w:val="nil"/>
-            </w:tcBorders>
-            <w:shd w:val="clear" w:color="auto" w:fill="auto"/>
+              <w:bottom w:val="single" w:sz="8" w:space="0" w:color="1F497D"/>
+              <w:insideH w:val="single" w:sz="8" w:space="0" w:color="1F497D"/>
+            </w:tcBorders>
+            <w:shd w:fill="auto" w:val="clear"/>
           </w:tcPr>
           <w:p>
             <w:pPr>
@@ -912,6 +914,11 @@
                 <w:color w:val="000000"/>
               </w:rPr>
             </w:pPr>
+            <w:r>
+              <w:rPr>
+                <w:color w:val="000000"/>
+              </w:rPr>
+            </w:r>
           </w:p>
           <w:p>
             <w:pPr>
@@ -919,6 +926,7 @@
               <w:jc w:val="center"/>
               <w:rPr>
                 <w:b/>
+                <w:b/>
                 <w:bCs/>
                 <w:color w:val="000000"/>
               </w:rPr>
@@ -938,31 +946,40 @@
               <w:jc w:val="center"/>
               <w:rPr>
                 <w:b/>
+                <w:b/>
                 <w:bCs/>
                 <w:color w:val="000000"/>
               </w:rPr>
             </w:pPr>
+            <w:r>
+              <w:rPr>
+                <w:b/>
+                <w:bCs/>
+                <w:color w:val="000000"/>
+              </w:rPr>
+            </w:r>
           </w:p>
         </w:tc>
       </w:tr>
       <w:tr>
         <w:trPr>
-          <w:tblHeader/>
+          <w:tblHeader w:val="true"/>
         </w:trPr>
         <w:tc>
           <w:tcPr>
             <w:tcW w:w="1985" w:type="dxa"/>
             <w:tcBorders>
-              <w:top w:val="single" w:sz="8" w:space="0" w:color="1F497D" w:themeColor="text2"/>
-            </w:tcBorders>
-            <w:shd w:val="clear" w:color="auto" w:fill="auto"/>
+              <w:top w:val="single" w:sz="8" w:space="0" w:color="1F497D"/>
+              <w:left w:val="single" w:sz="8" w:space="0" w:color="1F497D"/>
+            </w:tcBorders>
+            <w:shd w:fill="auto" w:val="clear"/>
             <w:vAlign w:val="center"/>
           </w:tcPr>
           <w:p>
             <w:pPr>
               <w:pStyle w:val="TableParagraph"/>
-              <w:spacing w:before="45" w:line="215" w:lineRule="exact"/>
-              <w:ind w:left="58"/>
+              <w:spacing w:lineRule="exact" w:line="215" w:before="45" w:after="0"/>
+              <w:ind w:left="58" w:hanging="0"/>
               <w:rPr>
                 <w:color w:val="000000"/>
               </w:rPr>
@@ -980,15 +997,16 @@
           <w:tcPr>
             <w:tcW w:w="1930" w:type="dxa"/>
             <w:tcBorders>
-              <w:top w:val="single" w:sz="8" w:space="0" w:color="1F497D" w:themeColor="text2"/>
-            </w:tcBorders>
-            <w:shd w:val="clear" w:color="auto" w:fill="auto"/>
+              <w:top w:val="single" w:sz="8" w:space="0" w:color="1F497D"/>
+            </w:tcBorders>
+            <w:shd w:fill="auto" w:val="clear"/>
           </w:tcPr>
           <w:p>
             <w:pPr>
               <w:pStyle w:val="TableContents"/>
               <w:rPr>
                 <w:b/>
+                <w:b/>
                 <w:bCs/>
                 <w:color w:val="000000"/>
               </w:rPr>
@@ -1007,15 +1025,16 @@
           <w:tcPr>
             <w:tcW w:w="1749" w:type="dxa"/>
             <w:tcBorders>
-              <w:top w:val="single" w:sz="8" w:space="0" w:color="1F497D" w:themeColor="text2"/>
-            </w:tcBorders>
-            <w:shd w:val="clear" w:color="auto" w:fill="auto"/>
+              <w:top w:val="single" w:sz="8" w:space="0" w:color="1F497D"/>
+            </w:tcBorders>
+            <w:shd w:fill="auto" w:val="clear"/>
           </w:tcPr>
           <w:p>
             <w:pPr>
               <w:pStyle w:val="TableContents"/>
               <w:rPr>
                 <w:b/>
+                <w:b/>
                 <w:bCs/>
                 <w:color w:val="000000"/>
               </w:rPr>
@@ -1034,15 +1053,16 @@
           <w:tcPr>
             <w:tcW w:w="1896" w:type="dxa"/>
             <w:tcBorders>
-              <w:top w:val="single" w:sz="8" w:space="0" w:color="1F497D" w:themeColor="text2"/>
-            </w:tcBorders>
-            <w:shd w:val="clear" w:color="auto" w:fill="auto"/>
+              <w:top w:val="single" w:sz="8" w:space="0" w:color="1F497D"/>
+            </w:tcBorders>
+            <w:shd w:fill="auto" w:val="clear"/>
           </w:tcPr>
           <w:p>
             <w:pPr>
               <w:pStyle w:val="TableContents"/>
               <w:rPr>
                 <w:b/>
+                <w:b/>
                 <w:bCs/>
                 <w:color w:val="000000"/>
               </w:rPr>
@@ -1061,14 +1081,17 @@
           <w:tcPr>
             <w:tcW w:w="2352" w:type="dxa"/>
             <w:tcBorders>
-              <w:top w:val="single" w:sz="8" w:space="0" w:color="1F497D" w:themeColor="text2"/>
-            </w:tcBorders>
-            <w:shd w:val="clear" w:color="auto" w:fill="auto"/>
+              <w:top w:val="single" w:sz="8" w:space="0" w:color="1F497D"/>
+              <w:right w:val="single" w:sz="8" w:space="0" w:color="1F497D"/>
+              <w:insideV w:val="single" w:sz="8" w:space="0" w:color="1F497D"/>
+            </w:tcBorders>
+            <w:shd w:fill="auto" w:val="clear"/>
           </w:tcPr>
           <w:p>
             <w:pPr>
               <w:pStyle w:val="TableContents"/>
               <w:rPr>
+                <w:b/>
                 <w:b/>
                 <w:bCs/>
                 <w:color w:val="000000"/>
@@ -1086,13 +1109,20 @@
         </w:tc>
       </w:tr>
       <w:tr>
+        <w:trPr/>
         <w:tc>
           <w:tcPr>
             <w:tcW w:w="1985" w:type="dxa"/>
-            <w:shd w:val="clear" w:color="auto" w:fill="auto"/>
-          </w:tcPr>
-          <w:p>
-            <w:pPr>
+            <w:tcBorders>
+              <w:left w:val="single" w:sz="8" w:space="0" w:color="1F497D"/>
+              <w:bottom w:val="single" w:sz="8" w:space="0" w:color="1F497D"/>
+              <w:insideH w:val="single" w:sz="8" w:space="0" w:color="1F497D"/>
+            </w:tcBorders>
+            <w:shd w:fill="auto" w:val="clear"/>
+          </w:tcPr>
+          <w:p>
+            <w:pPr>
+              <w:pStyle w:val="Normal"/>
               <w:jc w:val="both"/>
               <w:rPr>
                 <w:color w:val="000000"/>
@@ -1110,10 +1140,15 @@
         <w:tc>
           <w:tcPr>
             <w:tcW w:w="1930" w:type="dxa"/>
-            <w:shd w:val="clear" w:color="auto" w:fill="auto"/>
-          </w:tcPr>
-          <w:p>
-            <w:pPr>
+            <w:tcBorders>
+              <w:bottom w:val="single" w:sz="8" w:space="0" w:color="1F497D"/>
+              <w:insideH w:val="single" w:sz="8" w:space="0" w:color="1F497D"/>
+            </w:tcBorders>
+            <w:shd w:fill="auto" w:val="clear"/>
+          </w:tcPr>
+          <w:p>
+            <w:pPr>
+              <w:pStyle w:val="Normal"/>
               <w:jc w:val="both"/>
               <w:rPr>
                 <w:color w:val="000000"/>
@@ -1131,10 +1166,15 @@
         <w:tc>
           <w:tcPr>
             <w:tcW w:w="1749" w:type="dxa"/>
-            <w:shd w:val="clear" w:color="auto" w:fill="auto"/>
-          </w:tcPr>
-          <w:p>
-            <w:pPr>
+            <w:tcBorders>
+              <w:bottom w:val="single" w:sz="8" w:space="0" w:color="1F497D"/>
+              <w:insideH w:val="single" w:sz="8" w:space="0" w:color="1F497D"/>
+            </w:tcBorders>
+            <w:shd w:fill="auto" w:val="clear"/>
+          </w:tcPr>
+          <w:p>
+            <w:pPr>
+              <w:pStyle w:val="Normal"/>
               <w:jc w:val="both"/>
               <w:rPr>
                 <w:color w:val="000000"/>
@@ -1152,10 +1192,15 @@
         <w:tc>
           <w:tcPr>
             <w:tcW w:w="1896" w:type="dxa"/>
-            <w:shd w:val="clear" w:color="auto" w:fill="auto"/>
-          </w:tcPr>
-          <w:p>
-            <w:pPr>
+            <w:tcBorders>
+              <w:bottom w:val="single" w:sz="8" w:space="0" w:color="1F497D"/>
+              <w:insideH w:val="single" w:sz="8" w:space="0" w:color="1F497D"/>
+            </w:tcBorders>
+            <w:shd w:fill="auto" w:val="clear"/>
+          </w:tcPr>
+          <w:p>
+            <w:pPr>
+              <w:pStyle w:val="Normal"/>
               <w:jc w:val="both"/>
               <w:rPr>
                 <w:color w:val="000000"/>
@@ -1173,10 +1218,17 @@
         <w:tc>
           <w:tcPr>
             <w:tcW w:w="2352" w:type="dxa"/>
-            <w:shd w:val="clear" w:color="auto" w:fill="auto"/>
-          </w:tcPr>
-          <w:p>
-            <w:pPr>
+            <w:tcBorders>
+              <w:bottom w:val="single" w:sz="8" w:space="0" w:color="1F497D"/>
+              <w:right w:val="single" w:sz="8" w:space="0" w:color="1F497D"/>
+              <w:insideH w:val="single" w:sz="8" w:space="0" w:color="1F497D"/>
+              <w:insideV w:val="single" w:sz="8" w:space="0" w:color="1F497D"/>
+            </w:tcBorders>
+            <w:shd w:fill="auto" w:val="clear"/>
+          </w:tcPr>
+          <w:p>
+            <w:pPr>
+              <w:pStyle w:val="Normal"/>
               <w:jc w:val="both"/>
               <w:rPr>
                 <w:color w:val="000000"/>
@@ -1195,55 +1247,86 @@
     </w:tbl>
     <w:p>
       <w:pPr>
+        <w:pStyle w:val="Normal"/>
         <w:spacing w:before="4" w:after="1"/>
+        <w:rPr/>
       </w:pPr>
+      <w:r>
+        <w:rPr/>
+        <w:t>{/}</w:t>
+      </w:r>
     </w:p>
     <w:p>
       <w:pPr>
-        <w:pStyle w:val="BodyText"/>
+        <w:pStyle w:val="TextBody"/>
+        <w:rPr>
+          <w:b w:val="false"/>
+          <w:b w:val="false"/>
+          <w:bCs w:val="false"/>
+        </w:rPr>
       </w:pPr>
+      <w:r>
+        <w:rPr>
+          <w:b w:val="false"/>
+          <w:bCs w:val="false"/>
+        </w:rPr>
+        <w:t>{#</w:t>
+      </w:r>
+      <w:r>
+        <w:rPr>
+          <w:b w:val="false"/>
+          <w:bCs w:val="false"/>
+          <w:color w:val="000000"/>
+          <w:lang w:val="fr-FR"/>
+        </w:rPr>
+        <w:t>ptp_ia.length != 0</w:t>
+      </w:r>
+      <w:r>
+        <w:rPr>
+          <w:b w:val="false"/>
+          <w:bCs w:val="false"/>
+        </w:rPr>
+        <w:t>}</w:t>
+      </w:r>
     </w:p>
     <w:tbl>
       <w:tblPr>
         <w:tblW w:w="9985" w:type="dxa"/>
+        <w:jc w:val="left"/>
         <w:tblInd w:w="58" w:type="dxa"/>
         <w:tblBorders>
-          <w:top w:val="single" w:sz="8" w:space="0" w:color="1F497D" w:themeColor="text2"/>
-          <w:left w:val="single" w:sz="8" w:space="0" w:color="1F497D" w:themeColor="text2"/>
-          <w:bottom w:val="single" w:sz="8" w:space="0" w:color="1F497D" w:themeColor="text2"/>
-          <w:right w:val="single" w:sz="8" w:space="0" w:color="1F497D" w:themeColor="text2"/>
+          <w:bottom w:val="single" w:sz="8" w:space="0" w:color="1F497D"/>
+          <w:insideH w:val="single" w:sz="8" w:space="0" w:color="1F497D"/>
         </w:tblBorders>
         <w:tblCellMar>
           <w:top w:w="55" w:type="dxa"/>
-          <w:left w:w="57" w:type="dxa"/>
+          <w:left w:w="67" w:type="dxa"/>
           <w:bottom w:w="55" w:type="dxa"/>
           <w:right w:w="55" w:type="dxa"/>
         </w:tblCellMar>
-        <w:tblLook w:val="04A0" w:firstRow="1" w:lastRow="0" w:firstColumn="1" w:lastColumn="0" w:noHBand="0" w:noVBand="1"/>
+        <w:tblLook w:noVBand="1" w:val="04a0" w:noHBand="0" w:lastColumn="0" w:firstColumn="1" w:lastRow="0" w:firstRow="1"/>
       </w:tblPr>
       <w:tblGrid>
-        <w:gridCol w:w="1797"/>
+        <w:gridCol w:w="1796"/>
         <w:gridCol w:w="1440"/>
-        <w:gridCol w:w="1627"/>
+        <w:gridCol w:w="1626"/>
         <w:gridCol w:w="1440"/>
         <w:gridCol w:w="1525"/>
-        <w:gridCol w:w="2160"/>
+        <w:gridCol w:w="2157"/>
       </w:tblGrid>
       <w:tr>
         <w:trPr>
-          <w:tblHeader/>
+          <w:tblHeader w:val="true"/>
         </w:trPr>
         <w:tc>
           <w:tcPr>
-            <w:tcW w:w="9985" w:type="dxa"/>
+            <w:tcW w:w="9984" w:type="dxa"/>
             <w:gridSpan w:val="6"/>
             <w:tcBorders>
-              <w:top w:val="nil"/>
-              <w:left w:val="nil"/>
-              <w:bottom w:val="single" w:sz="8" w:space="0" w:color="1F497D" w:themeColor="text2"/>
-              <w:right w:val="nil"/>
-            </w:tcBorders>
-            <w:shd w:val="clear" w:color="auto" w:fill="auto"/>
+              <w:bottom w:val="single" w:sz="8" w:space="0" w:color="1F497D"/>
+              <w:insideH w:val="single" w:sz="8" w:space="0" w:color="1F497D"/>
+            </w:tcBorders>
+            <w:shd w:fill="auto" w:val="clear"/>
           </w:tcPr>
           <w:p>
             <w:pPr>
@@ -1251,6 +1334,7 @@
               <w:jc w:val="center"/>
               <w:rPr>
                 <w:b/>
+                <w:b/>
                 <w:bCs/>
                 <w:color w:val="000000"/>
               </w:rPr>
@@ -1261,23 +1345,7 @@
                 <w:bCs/>
                 <w:color w:val="000000"/>
               </w:rPr>
-              <w:t>Indirect Ass</w:t>
-            </w:r>
-            <w:r>
-              <w:rPr>
-                <w:b/>
-                <w:bCs/>
-                <w:color w:val="000000"/>
-              </w:rPr>
-              <w:t>ociation (Other Mutations with known effect on d</w:t>
-            </w:r>
-            <w:r>
-              <w:rPr>
-                <w:b/>
-                <w:bCs/>
-                <w:color w:val="000000"/>
-              </w:rPr>
-              <w:t>rug)</w:t>
+              <w:t>Indirect Association (Other Mutations with known effect on drug)</w:t>
             </w:r>
           </w:p>
           <w:p>
@@ -1286,33 +1354,42 @@
               <w:jc w:val="center"/>
               <w:rPr>
                 <w:b/>
+                <w:b/>
                 <w:bCs/>
                 <w:color w:val="000000"/>
               </w:rPr>
             </w:pPr>
+            <w:r>
+              <w:rPr>
+                <w:b/>
+                <w:bCs/>
+                <w:color w:val="000000"/>
+              </w:rPr>
+            </w:r>
           </w:p>
         </w:tc>
       </w:tr>
       <w:tr>
         <w:trPr>
-          <w:tblHeader/>
+          <w:tblHeader w:val="true"/>
         </w:trPr>
         <w:tc>
           <w:tcPr>
-            <w:tcW w:w="1797" w:type="dxa"/>
-            <w:tcBorders>
-              <w:top w:val="single" w:sz="8" w:space="0" w:color="1F497D" w:themeColor="text2"/>
-            </w:tcBorders>
-            <w:shd w:val="clear" w:color="auto" w:fill="auto"/>
-            <w:noWrap/>
+            <w:tcW w:w="1796" w:type="dxa"/>
+            <w:tcBorders>
+              <w:top w:val="single" w:sz="8" w:space="0" w:color="1F497D"/>
+              <w:left w:val="single" w:sz="8" w:space="0" w:color="1F497D"/>
+            </w:tcBorders>
+            <w:shd w:fill="auto" w:val="clear"/>
             <w:vAlign w:val="center"/>
           </w:tcPr>
           <w:p>
             <w:pPr>
               <w:pStyle w:val="TableParagraph"/>
-              <w:spacing w:before="45" w:line="215" w:lineRule="exact"/>
-              <w:ind w:left="58"/>
-              <w:rPr>
+              <w:spacing w:lineRule="exact" w:line="215" w:before="45" w:after="0"/>
+              <w:ind w:left="58" w:hanging="0"/>
+              <w:rPr>
+                <w:b/>
                 <w:b/>
                 <w:bCs/>
                 <w:color w:val="000000"/>
@@ -1332,10 +1409,9 @@
           <w:tcPr>
             <w:tcW w:w="1440" w:type="dxa"/>
             <w:tcBorders>
-              <w:top w:val="single" w:sz="8" w:space="0" w:color="1F497D" w:themeColor="text2"/>
-            </w:tcBorders>
-            <w:shd w:val="clear" w:color="auto" w:fill="auto"/>
-            <w:noWrap/>
+              <w:top w:val="single" w:sz="8" w:space="0" w:color="1F497D"/>
+            </w:tcBorders>
+            <w:shd w:fill="auto" w:val="clear"/>
             <w:vAlign w:val="center"/>
           </w:tcPr>
           <w:p>
@@ -1343,6 +1419,7 @@
               <w:pStyle w:val="TableContents"/>
               <w:rPr>
                 <w:b/>
+                <w:b/>
                 <w:bCs/>
                 <w:color w:val="000000"/>
               </w:rPr>
@@ -1359,12 +1436,11 @@
         </w:tc>
         <w:tc>
           <w:tcPr>
-            <w:tcW w:w="1627" w:type="dxa"/>
-            <w:tcBorders>
-              <w:top w:val="single" w:sz="8" w:space="0" w:color="1F497D" w:themeColor="text2"/>
-            </w:tcBorders>
-            <w:shd w:val="clear" w:color="auto" w:fill="auto"/>
-            <w:noWrap/>
+            <w:tcW w:w="1626" w:type="dxa"/>
+            <w:tcBorders>
+              <w:top w:val="single" w:sz="8" w:space="0" w:color="1F497D"/>
+            </w:tcBorders>
+            <w:shd w:fill="auto" w:val="clear"/>
             <w:vAlign w:val="center"/>
           </w:tcPr>
           <w:p>
@@ -1372,6 +1448,7 @@
               <w:pStyle w:val="TableContents"/>
               <w:rPr>
                 <w:b/>
+                <w:b/>
                 <w:bCs/>
                 <w:color w:val="000000"/>
               </w:rPr>
@@ -1390,10 +1467,9 @@
           <w:tcPr>
             <w:tcW w:w="1440" w:type="dxa"/>
             <w:tcBorders>
-              <w:top w:val="single" w:sz="8" w:space="0" w:color="1F497D" w:themeColor="text2"/>
-            </w:tcBorders>
-            <w:shd w:val="clear" w:color="auto" w:fill="auto"/>
-            <w:noWrap/>
+              <w:top w:val="single" w:sz="8" w:space="0" w:color="1F497D"/>
+            </w:tcBorders>
+            <w:shd w:fill="auto" w:val="clear"/>
             <w:vAlign w:val="center"/>
           </w:tcPr>
           <w:p>
@@ -1416,10 +1492,9 @@
           <w:tcPr>
             <w:tcW w:w="1525" w:type="dxa"/>
             <w:tcBorders>
-              <w:top w:val="single" w:sz="8" w:space="0" w:color="1F497D" w:themeColor="text2"/>
-            </w:tcBorders>
-            <w:shd w:val="clear" w:color="auto" w:fill="auto"/>
-            <w:noWrap/>
+              <w:top w:val="single" w:sz="8" w:space="0" w:color="1F497D"/>
+            </w:tcBorders>
+            <w:shd w:fill="auto" w:val="clear"/>
             <w:vAlign w:val="center"/>
           </w:tcPr>
           <w:p>
@@ -1440,12 +1515,13 @@
         </w:tc>
         <w:tc>
           <w:tcPr>
-            <w:tcW w:w="2160" w:type="dxa"/>
-            <w:tcBorders>
-              <w:top w:val="single" w:sz="8" w:space="0" w:color="1F497D" w:themeColor="text2"/>
-            </w:tcBorders>
-            <w:shd w:val="clear" w:color="auto" w:fill="auto"/>
-            <w:noWrap/>
+            <w:tcW w:w="2157" w:type="dxa"/>
+            <w:tcBorders>
+              <w:top w:val="single" w:sz="8" w:space="0" w:color="1F497D"/>
+              <w:right w:val="single" w:sz="8" w:space="0" w:color="1F497D"/>
+              <w:insideV w:val="single" w:sz="8" w:space="0" w:color="1F497D"/>
+            </w:tcBorders>
+            <w:shd w:fill="auto" w:val="clear"/>
             <w:vAlign w:val="center"/>
           </w:tcPr>
           <w:p>
@@ -1466,15 +1542,21 @@
         </w:tc>
       </w:tr>
       <w:tr>
-        <w:tc>
-          <w:tcPr>
-            <w:tcW w:w="1797" w:type="dxa"/>
-            <w:shd w:val="clear" w:color="auto" w:fill="auto"/>
-            <w:noWrap/>
+        <w:trPr/>
+        <w:tc>
+          <w:tcPr>
+            <w:tcW w:w="1796" w:type="dxa"/>
+            <w:tcBorders>
+              <w:left w:val="single" w:sz="8" w:space="0" w:color="1F497D"/>
+              <w:bottom w:val="single" w:sz="8" w:space="0" w:color="1F497D"/>
+              <w:insideH w:val="single" w:sz="8" w:space="0" w:color="1F497D"/>
+            </w:tcBorders>
+            <w:shd w:fill="auto" w:val="clear"/>
             <w:vAlign w:val="center"/>
           </w:tcPr>
           <w:p>
             <w:pPr>
+              <w:pStyle w:val="Normal"/>
               <w:rPr>
                 <w:color w:val="000000"/>
               </w:rPr>
@@ -1491,12 +1573,16 @@
         <w:tc>
           <w:tcPr>
             <w:tcW w:w="1440" w:type="dxa"/>
-            <w:shd w:val="clear" w:color="auto" w:fill="auto"/>
-            <w:noWrap/>
+            <w:tcBorders>
+              <w:bottom w:val="single" w:sz="8" w:space="0" w:color="1F497D"/>
+              <w:insideH w:val="single" w:sz="8" w:space="0" w:color="1F497D"/>
+            </w:tcBorders>
+            <w:shd w:fill="auto" w:val="clear"/>
             <w:vAlign w:val="center"/>
           </w:tcPr>
           <w:p>
             <w:pPr>
+              <w:pStyle w:val="Normal"/>
               <w:rPr>
                 <w:color w:val="000000"/>
               </w:rPr>
@@ -1512,9 +1598,12 @@
         </w:tc>
         <w:tc>
           <w:tcPr>
-            <w:tcW w:w="1627" w:type="dxa"/>
-            <w:shd w:val="clear" w:color="auto" w:fill="auto"/>
-            <w:noWrap/>
+            <w:tcW w:w="1626" w:type="dxa"/>
+            <w:tcBorders>
+              <w:bottom w:val="single" w:sz="8" w:space="0" w:color="1F497D"/>
+              <w:insideH w:val="single" w:sz="8" w:space="0" w:color="1F497D"/>
+            </w:tcBorders>
+            <w:shd w:fill="auto" w:val="clear"/>
             <w:vAlign w:val="center"/>
           </w:tcPr>
           <w:p>
@@ -1535,8 +1624,11 @@
         <w:tc>
           <w:tcPr>
             <w:tcW w:w="1440" w:type="dxa"/>
-            <w:shd w:val="clear" w:color="auto" w:fill="auto"/>
-            <w:noWrap/>
+            <w:tcBorders>
+              <w:bottom w:val="single" w:sz="8" w:space="0" w:color="1F497D"/>
+              <w:insideH w:val="single" w:sz="8" w:space="0" w:color="1F497D"/>
+            </w:tcBorders>
+            <w:shd w:fill="auto" w:val="clear"/>
             <w:vAlign w:val="center"/>
           </w:tcPr>
           <w:p>
@@ -1557,8 +1649,11 @@
         <w:tc>
           <w:tcPr>
             <w:tcW w:w="1525" w:type="dxa"/>
-            <w:shd w:val="clear" w:color="auto" w:fill="auto"/>
-            <w:noWrap/>
+            <w:tcBorders>
+              <w:bottom w:val="single" w:sz="8" w:space="0" w:color="1F497D"/>
+              <w:insideH w:val="single" w:sz="8" w:space="0" w:color="1F497D"/>
+            </w:tcBorders>
+            <w:shd w:fill="auto" w:val="clear"/>
             <w:vAlign w:val="center"/>
           </w:tcPr>
           <w:p>
@@ -1578,13 +1673,19 @@
         </w:tc>
         <w:tc>
           <w:tcPr>
-            <w:tcW w:w="2160" w:type="dxa"/>
-            <w:shd w:val="clear" w:color="auto" w:fill="auto"/>
-            <w:noWrap/>
+            <w:tcW w:w="2157" w:type="dxa"/>
+            <w:tcBorders>
+              <w:bottom w:val="single" w:sz="8" w:space="0" w:color="1F497D"/>
+              <w:right w:val="single" w:sz="8" w:space="0" w:color="1F497D"/>
+              <w:insideH w:val="single" w:sz="8" w:space="0" w:color="1F497D"/>
+              <w:insideV w:val="single" w:sz="8" w:space="0" w:color="1F497D"/>
+            </w:tcBorders>
+            <w:shd w:fill="auto" w:val="clear"/>
             <w:vAlign w:val="center"/>
           </w:tcPr>
           <w:p>
             <w:pPr>
+              <w:pStyle w:val="Normal"/>
               <w:rPr>
                 <w:color w:val="000000"/>
               </w:rPr>
@@ -1602,55 +1703,119 @@
     </w:tbl>
     <w:p>
       <w:pPr>
+        <w:pStyle w:val="Normal"/>
         <w:spacing w:before="4" w:after="1"/>
+        <w:rPr/>
       </w:pPr>
+      <w:r>
+        <w:rPr/>
+        <w:t>{/}</w:t>
+      </w:r>
     </w:p>
     <w:p>
       <w:pPr>
+        <w:pStyle w:val="Normal"/>
         <w:spacing w:before="4" w:after="1"/>
+        <w:rPr/>
       </w:pPr>
+      <w:r>
+        <w:rPr/>
+      </w:r>
     </w:p>
     <w:p>
       <w:pPr>
+        <w:pStyle w:val="Normal"/>
         <w:spacing w:before="4" w:after="1"/>
+        <w:rPr/>
       </w:pPr>
+      <w:r>
+        <w:rPr/>
+      </w:r>
     </w:p>
     <w:p>
       <w:pPr>
+        <w:pStyle w:val="Normal"/>
         <w:spacing w:before="4" w:after="1"/>
+        <w:rPr/>
       </w:pPr>
+      <w:r>
+        <w:rPr/>
+      </w:r>
     </w:p>
     <w:p>
       <w:pPr>
+        <w:pStyle w:val="Normal"/>
         <w:spacing w:before="4" w:after="1"/>
+        <w:rPr/>
       </w:pPr>
+      <w:r>
+        <w:rPr/>
+      </w:r>
     </w:p>
     <w:p>
       <w:pPr>
-        <w:pStyle w:val="BodyText"/>
+        <w:pStyle w:val="TextBody"/>
+        <w:rPr/>
       </w:pPr>
+      <w:r>
+        <w:rPr/>
+      </w:r>
       <w:bookmarkStart w:id="0" w:name="_GoBack"/>
-      <w:bookmarkEnd w:id="0"/>
+      <w:bookmarkStart w:id="1" w:name="_GoBack"/>
+      <w:bookmarkEnd w:id="1"/>
     </w:p>
     <w:p>
       <w:pPr>
-        <w:pStyle w:val="BodyText"/>
+        <w:pStyle w:val="TextBody"/>
+        <w:rPr/>
       </w:pPr>
+      <w:r>
+        <w:rPr/>
+      </w:r>
     </w:p>
     <w:p>
       <w:pPr>
-        <w:pStyle w:val="BodyText"/>
+        <w:pStyle w:val="TextBody"/>
+        <w:rPr>
+          <w:b w:val="false"/>
+          <w:b w:val="false"/>
+          <w:bCs w:val="false"/>
+        </w:rPr>
       </w:pPr>
+      <w:r>
+        <w:rPr>
+          <w:b w:val="false"/>
+          <w:bCs w:val="false"/>
+        </w:rPr>
+        <w:t>{#mskpe</w:t>
+      </w:r>
+      <w:r>
+        <w:rPr>
+          <w:b w:val="false"/>
+          <w:bCs w:val="false"/>
+          <w:color w:val="000000"/>
+          <w:lang w:val="fr-FR"/>
+        </w:rPr>
+        <w:t>.length != 0</w:t>
+      </w:r>
+      <w:r>
+        <w:rPr>
+          <w:b w:val="false"/>
+          <w:bCs w:val="false"/>
+        </w:rPr>
+        <w:t>}</w:t>
+      </w:r>
     </w:p>
     <w:tbl>
       <w:tblPr>
         <w:tblW w:w="9986" w:type="dxa"/>
+        <w:jc w:val="left"/>
         <w:tblInd w:w="55" w:type="dxa"/>
         <w:tblBorders>
           <w:top w:val="single" w:sz="8" w:space="0" w:color="00B050"/>
           <w:left w:val="single" w:sz="8" w:space="0" w:color="00B050"/>
-          <w:bottom w:val="single" w:sz="8" w:space="0" w:color="00B050"/>
           <w:right w:val="single" w:sz="8" w:space="0" w:color="00B050"/>
+          <w:insideV w:val="single" w:sz="8" w:space="0" w:color="00B050"/>
         </w:tblBorders>
         <w:tblCellMar>
           <w:top w:w="55" w:type="dxa"/>
@@ -1658,7 +1823,7 @@
           <w:bottom w:w="55" w:type="dxa"/>
           <w:right w:w="55" w:type="dxa"/>
         </w:tblCellMar>
-        <w:tblLook w:val="04A0" w:firstRow="1" w:lastRow="0" w:firstColumn="1" w:lastColumn="0" w:noHBand="0" w:noVBand="1"/>
+        <w:tblLook w:noVBand="1" w:val="04a0" w:noHBand="0" w:lastColumn="0" w:firstColumn="1" w:lastRow="0" w:firstRow="1"/>
       </w:tblPr>
       <w:tblGrid>
         <w:gridCol w:w="1800"/>
@@ -1666,23 +1831,30 @@
         <w:gridCol w:w="1625"/>
         <w:gridCol w:w="1440"/>
         <w:gridCol w:w="1523"/>
-        <w:gridCol w:w="2158"/>
+        <w:gridCol w:w="2157"/>
       </w:tblGrid>
       <w:tr>
         <w:trPr>
-          <w:tblHeader/>
+          <w:tblHeader w:val="true"/>
         </w:trPr>
         <w:tc>
           <w:tcPr>
-            <w:tcW w:w="9986" w:type="dxa"/>
+            <w:tcW w:w="9985" w:type="dxa"/>
             <w:gridSpan w:val="6"/>
-            <w:shd w:val="clear" w:color="auto" w:fill="00A65D"/>
+            <w:tcBorders>
+              <w:top w:val="single" w:sz="8" w:space="0" w:color="00B050"/>
+              <w:left w:val="single" w:sz="8" w:space="0" w:color="00B050"/>
+              <w:right w:val="single" w:sz="8" w:space="0" w:color="00B050"/>
+              <w:insideV w:val="single" w:sz="8" w:space="0" w:color="00B050"/>
+            </w:tcBorders>
+            <w:shd w:color="auto" w:fill="00A65D" w:val="clear"/>
           </w:tcPr>
           <w:p>
             <w:pPr>
               <w:pStyle w:val="TableContents"/>
               <w:jc w:val="center"/>
               <w:rPr>
+                <w:b/>
                 <w:b/>
                 <w:bCs/>
                 <w:color w:val="FFFFFF"/>
@@ -1698,29 +1870,22 @@
                 <w:sz w:val="26"/>
                 <w:szCs w:val="26"/>
               </w:rPr>
-              <w:t>Somatic Mutations with Known Pharmacogenetic E</w:t>
-            </w:r>
-            <w:r>
-              <w:rPr>
-                <w:b/>
-                <w:bCs/>
-                <w:color w:val="FFFFFF"/>
-                <w:sz w:val="26"/>
-                <w:szCs w:val="26"/>
-              </w:rPr>
-              <w:t>ffect</w:t>
+              <w:t>Somatic Mutations with Known Pharmacogenetic Effect</w:t>
             </w:r>
           </w:p>
         </w:tc>
       </w:tr>
       <w:tr>
         <w:trPr>
-          <w:tblHeader/>
+          <w:tblHeader w:val="true"/>
         </w:trPr>
         <w:tc>
           <w:tcPr>
             <w:tcW w:w="1800" w:type="dxa"/>
-            <w:shd w:val="clear" w:color="auto" w:fill="auto"/>
+            <w:tcBorders>
+              <w:left w:val="single" w:sz="8" w:space="0" w:color="00B050"/>
+            </w:tcBorders>
+            <w:shd w:fill="auto" w:val="clear"/>
             <w:vAlign w:val="center"/>
           </w:tcPr>
           <w:p>
@@ -1728,6 +1893,7 @@
               <w:pStyle w:val="TableContents"/>
               <w:rPr>
                 <w:b/>
+                <w:b/>
                 <w:bCs/>
                 <w:color w:val="000000"/>
               </w:rPr>
@@ -1745,7 +1911,8 @@
         <w:tc>
           <w:tcPr>
             <w:tcW w:w="1440" w:type="dxa"/>
-            <w:shd w:val="clear" w:color="auto" w:fill="auto"/>
+            <w:tcBorders/>
+            <w:shd w:fill="auto" w:val="clear"/>
             <w:vAlign w:val="center"/>
           </w:tcPr>
           <w:p>
@@ -1753,6 +1920,7 @@
               <w:pStyle w:val="TableContents"/>
               <w:rPr>
                 <w:b/>
+                <w:b/>
                 <w:bCs/>
                 <w:color w:val="000000"/>
               </w:rPr>
@@ -1770,7 +1938,8 @@
         <w:tc>
           <w:tcPr>
             <w:tcW w:w="1625" w:type="dxa"/>
-            <w:shd w:val="clear" w:color="auto" w:fill="auto"/>
+            <w:tcBorders/>
+            <w:shd w:fill="auto" w:val="clear"/>
             <w:vAlign w:val="center"/>
           </w:tcPr>
           <w:p>
@@ -1778,6 +1947,7 @@
               <w:pStyle w:val="TableContents"/>
               <w:rPr>
                 <w:b/>
+                <w:b/>
                 <w:bCs/>
                 <w:color w:val="000000"/>
               </w:rPr>
@@ -1795,7 +1965,8 @@
         <w:tc>
           <w:tcPr>
             <w:tcW w:w="1440" w:type="dxa"/>
-            <w:shd w:val="clear" w:color="auto" w:fill="auto"/>
+            <w:tcBorders/>
+            <w:shd w:fill="auto" w:val="clear"/>
             <w:vAlign w:val="center"/>
           </w:tcPr>
           <w:p>
@@ -1803,6 +1974,7 @@
               <w:pStyle w:val="TableContents"/>
               <w:rPr>
                 <w:b/>
+                <w:b/>
                 <w:bCs/>
                 <w:color w:val="000000"/>
               </w:rPr>
@@ -1820,7 +1992,8 @@
         <w:tc>
           <w:tcPr>
             <w:tcW w:w="1523" w:type="dxa"/>
-            <w:shd w:val="clear" w:color="auto" w:fill="auto"/>
+            <w:tcBorders/>
+            <w:shd w:fill="auto" w:val="clear"/>
             <w:vAlign w:val="center"/>
           </w:tcPr>
           <w:p>
@@ -1828,6 +2001,7 @@
               <w:pStyle w:val="TableContents"/>
               <w:rPr>
                 <w:b/>
+                <w:b/>
                 <w:bCs/>
                 <w:color w:val="000000"/>
               </w:rPr>
@@ -1844,14 +2018,19 @@
         </w:tc>
         <w:tc>
           <w:tcPr>
-            <w:tcW w:w="2158" w:type="dxa"/>
-            <w:shd w:val="clear" w:color="auto" w:fill="auto"/>
+            <w:tcW w:w="2157" w:type="dxa"/>
+            <w:tcBorders>
+              <w:right w:val="single" w:sz="8" w:space="0" w:color="00B050"/>
+              <w:insideV w:val="single" w:sz="8" w:space="0" w:color="00B050"/>
+            </w:tcBorders>
+            <w:shd w:fill="auto" w:val="clear"/>
             <w:vAlign w:val="center"/>
           </w:tcPr>
           <w:p>
             <w:pPr>
               <w:pStyle w:val="TableContents"/>
               <w:rPr>
+                <w:b/>
                 <w:b/>
                 <w:bCs/>
                 <w:color w:val="000000"/>
@@ -1869,10 +2048,16 @@
         </w:tc>
       </w:tr>
       <w:tr>
+        <w:trPr/>
         <w:tc>
           <w:tcPr>
             <w:tcW w:w="1800" w:type="dxa"/>
-            <w:shd w:val="clear" w:color="auto" w:fill="auto"/>
+            <w:tcBorders>
+              <w:left w:val="single" w:sz="8" w:space="0" w:color="00B050"/>
+              <w:bottom w:val="single" w:sz="8" w:space="0" w:color="00B050"/>
+              <w:insideH w:val="single" w:sz="8" w:space="0" w:color="00B050"/>
+            </w:tcBorders>
+            <w:shd w:fill="auto" w:val="clear"/>
           </w:tcPr>
           <w:p>
             <w:pPr>
@@ -1892,7 +2077,11 @@
         <w:tc>
           <w:tcPr>
             <w:tcW w:w="1440" w:type="dxa"/>
-            <w:shd w:val="clear" w:color="auto" w:fill="auto"/>
+            <w:tcBorders>
+              <w:bottom w:val="single" w:sz="8" w:space="0" w:color="00B050"/>
+              <w:insideH w:val="single" w:sz="8" w:space="0" w:color="00B050"/>
+            </w:tcBorders>
+            <w:shd w:fill="auto" w:val="clear"/>
           </w:tcPr>
           <w:p>
             <w:pPr>
@@ -1912,7 +2101,11 @@
         <w:tc>
           <w:tcPr>
             <w:tcW w:w="1625" w:type="dxa"/>
-            <w:shd w:val="clear" w:color="auto" w:fill="auto"/>
+            <w:tcBorders>
+              <w:bottom w:val="single" w:sz="8" w:space="0" w:color="00B050"/>
+              <w:insideH w:val="single" w:sz="8" w:space="0" w:color="00B050"/>
+            </w:tcBorders>
+            <w:shd w:fill="auto" w:val="clear"/>
           </w:tcPr>
           <w:p>
             <w:pPr>
@@ -1932,7 +2125,11 @@
         <w:tc>
           <w:tcPr>
             <w:tcW w:w="1440" w:type="dxa"/>
-            <w:shd w:val="clear" w:color="auto" w:fill="auto"/>
+            <w:tcBorders>
+              <w:bottom w:val="single" w:sz="8" w:space="0" w:color="00B050"/>
+              <w:insideH w:val="single" w:sz="8" w:space="0" w:color="00B050"/>
+            </w:tcBorders>
+            <w:shd w:fill="auto" w:val="clear"/>
           </w:tcPr>
           <w:p>
             <w:pPr>
@@ -1952,7 +2149,11 @@
         <w:tc>
           <w:tcPr>
             <w:tcW w:w="1523" w:type="dxa"/>
-            <w:shd w:val="clear" w:color="auto" w:fill="auto"/>
+            <w:tcBorders>
+              <w:bottom w:val="single" w:sz="8" w:space="0" w:color="00B050"/>
+              <w:insideH w:val="single" w:sz="8" w:space="0" w:color="00B050"/>
+            </w:tcBorders>
+            <w:shd w:fill="auto" w:val="clear"/>
           </w:tcPr>
           <w:p>
             <w:pPr>
@@ -1971,8 +2172,14 @@
         </w:tc>
         <w:tc>
           <w:tcPr>
-            <w:tcW w:w="2158" w:type="dxa"/>
-            <w:shd w:val="clear" w:color="auto" w:fill="auto"/>
+            <w:tcW w:w="2157" w:type="dxa"/>
+            <w:tcBorders>
+              <w:bottom w:val="single" w:sz="8" w:space="0" w:color="00B050"/>
+              <w:right w:val="single" w:sz="8" w:space="0" w:color="00B050"/>
+              <w:insideH w:val="single" w:sz="8" w:space="0" w:color="00B050"/>
+              <w:insideV w:val="single" w:sz="8" w:space="0" w:color="00B050"/>
+            </w:tcBorders>
+            <w:shd w:fill="auto" w:val="clear"/>
           </w:tcPr>
           <w:p>
             <w:pPr>
@@ -1993,28 +2200,59 @@
     </w:tbl>
     <w:p>
       <w:pPr>
-        <w:pStyle w:val="BodyText"/>
+        <w:pStyle w:val="TextBody"/>
+        <w:rPr>
+          <w:b w:val="false"/>
+          <w:b w:val="false"/>
+          <w:bCs w:val="false"/>
+        </w:rPr>
       </w:pPr>
+      <w:r>
+        <w:rPr>
+          <w:b w:val="false"/>
+          <w:bCs w:val="false"/>
+        </w:rPr>
+        <w:t>{/}</w:t>
+      </w:r>
     </w:p>
     <w:p>
       <w:pPr>
-        <w:pStyle w:val="BodyText"/>
+        <w:pStyle w:val="TextBody"/>
+        <w:rPr/>
       </w:pPr>
+      <w:r>
+        <w:rPr/>
+      </w:r>
     </w:p>
     <w:p>
       <w:pPr>
-        <w:pStyle w:val="BodyText"/>
+        <w:pStyle w:val="TextBody"/>
+        <w:rPr>
+          <w:b w:val="false"/>
+          <w:b w:val="false"/>
+          <w:bCs w:val="false"/>
+        </w:rPr>
       </w:pPr>
+      <w:r>
+        <w:rPr>
+          <w:b w:val="false"/>
+          <w:bCs w:val="false"/>
+        </w:rPr>
+        <w:t>{#ref.length != 0}</w:t>
+      </w:r>
     </w:p>
     <w:tbl>
       <w:tblPr>
         <w:tblW w:w="9986" w:type="dxa"/>
+        <w:jc w:val="left"/>
         <w:tblInd w:w="55" w:type="dxa"/>
         <w:tblBorders>
-          <w:top w:val="single" w:sz="4" w:space="0" w:color="000000"/>
-          <w:left w:val="single" w:sz="4" w:space="0" w:color="000000"/>
-          <w:bottom w:val="single" w:sz="4" w:space="0" w:color="000000"/>
-          <w:insideH w:val="single" w:sz="4" w:space="0" w:color="000000"/>
+          <w:top w:val="single" w:sz="4" w:space="0" w:color="000001"/>
+          <w:left w:val="single" w:sz="4" w:space="0" w:color="000001"/>
+          <w:bottom w:val="single" w:sz="4" w:space="0" w:color="000001"/>
+          <w:right w:val="single" w:sz="4" w:space="0" w:color="000001"/>
+          <w:insideH w:val="single" w:sz="4" w:space="0" w:color="000001"/>
+          <w:insideV w:val="single" w:sz="4" w:space="0" w:color="000001"/>
         </w:tblBorders>
         <w:tblCellMar>
           <w:top w:w="55" w:type="dxa"/>
@@ -2022,31 +2260,34 @@
           <w:bottom w:w="55" w:type="dxa"/>
           <w:right w:w="55" w:type="dxa"/>
         </w:tblCellMar>
-        <w:tblLook w:val="04A0" w:firstRow="1" w:lastRow="0" w:firstColumn="1" w:lastColumn="0" w:noHBand="0" w:noVBand="1"/>
+        <w:tblLook w:noVBand="1" w:val="04a0" w:noHBand="0" w:lastColumn="0" w:firstColumn="1" w:lastRow="0" w:firstRow="1"/>
       </w:tblPr>
       <w:tblGrid>
-        <w:gridCol w:w="1440"/>
+        <w:gridCol w:w="1439"/>
         <w:gridCol w:w="8546"/>
       </w:tblGrid>
       <w:tr>
         <w:trPr>
-          <w:tblHeader/>
+          <w:tblHeader w:val="true"/>
         </w:trPr>
         <w:tc>
           <w:tcPr>
-            <w:tcW w:w="9986" w:type="dxa"/>
+            <w:tcW w:w="9985" w:type="dxa"/>
             <w:gridSpan w:val="2"/>
             <w:tcBorders>
-              <w:top w:val="single" w:sz="4" w:space="0" w:color="000000"/>
-              <w:left w:val="single" w:sz="4" w:space="0" w:color="000000"/>
-              <w:bottom w:val="single" w:sz="4" w:space="0" w:color="000000"/>
-              <w:right w:val="single" w:sz="4" w:space="0" w:color="000000"/>
-            </w:tcBorders>
-            <w:shd w:val="clear" w:color="auto" w:fill="808080" w:themeFill="background1" w:themeFillShade="80"/>
-          </w:tcPr>
-          <w:p>
-            <w:pPr>
-              <w:pStyle w:val="BodyText"/>
+              <w:top w:val="single" w:sz="4" w:space="0" w:color="000001"/>
+              <w:left w:val="single" w:sz="4" w:space="0" w:color="000001"/>
+              <w:bottom w:val="single" w:sz="4" w:space="0" w:color="000001"/>
+              <w:right w:val="single" w:sz="4" w:space="0" w:color="000001"/>
+              <w:insideH w:val="single" w:sz="4" w:space="0" w:color="000001"/>
+              <w:insideV w:val="single" w:sz="4" w:space="0" w:color="000001"/>
+            </w:tcBorders>
+            <w:shd w:color="auto" w:fill="808080" w:themeFill="background1" w:themeFillShade="80" w:val="clear"/>
+          </w:tcPr>
+          <w:p>
+            <w:pPr>
+              <w:pStyle w:val="TextBody"/>
+              <w:spacing w:before="4" w:after="0"/>
               <w:jc w:val="center"/>
               <w:rPr>
                 <w:color w:val="FFFFFF" w:themeColor="background1"/>
@@ -2062,16 +2303,17 @@
         </w:tc>
       </w:tr>
       <w:tr>
-        <w:tc>
-          <w:tcPr>
-            <w:tcW w:w="1440" w:type="dxa"/>
-            <w:tcBorders>
-              <w:top w:val="single" w:sz="4" w:space="0" w:color="000000"/>
-              <w:left w:val="single" w:sz="4" w:space="0" w:color="000000"/>
-              <w:bottom w:val="single" w:sz="4" w:space="0" w:color="000000"/>
-              <w:right w:val="nil"/>
-            </w:tcBorders>
-            <w:shd w:val="clear" w:color="auto" w:fill="auto"/>
+        <w:trPr/>
+        <w:tc>
+          <w:tcPr>
+            <w:tcW w:w="1439" w:type="dxa"/>
+            <w:tcBorders>
+              <w:top w:val="single" w:sz="4" w:space="0" w:color="000001"/>
+              <w:left w:val="single" w:sz="4" w:space="0" w:color="000001"/>
+              <w:bottom w:val="single" w:sz="4" w:space="0" w:color="000001"/>
+              <w:insideH w:val="single" w:sz="4" w:space="0" w:color="000001"/>
+            </w:tcBorders>
+            <w:shd w:fill="auto" w:val="clear"/>
           </w:tcPr>
           <w:p>
             <w:pPr>
@@ -2093,12 +2335,13 @@
           <w:tcPr>
             <w:tcW w:w="8546" w:type="dxa"/>
             <w:tcBorders>
-              <w:top w:val="single" w:sz="4" w:space="0" w:color="000000"/>
-              <w:left w:val="nil"/>
-              <w:bottom w:val="single" w:sz="4" w:space="0" w:color="000000"/>
-              <w:right w:val="single" w:sz="4" w:space="0" w:color="000000"/>
-            </w:tcBorders>
-            <w:shd w:val="clear" w:color="auto" w:fill="auto"/>
+              <w:top w:val="single" w:sz="4" w:space="0" w:color="000001"/>
+              <w:bottom w:val="single" w:sz="4" w:space="0" w:color="000001"/>
+              <w:right w:val="single" w:sz="4" w:space="0" w:color="000001"/>
+              <w:insideH w:val="single" w:sz="4" w:space="0" w:color="000001"/>
+              <w:insideV w:val="single" w:sz="4" w:space="0" w:color="000001"/>
+            </w:tcBorders>
+            <w:shd w:fill="auto" w:val="clear"/>
           </w:tcPr>
           <w:p>
             <w:pPr>
@@ -2120,28 +2363,74 @@
     </w:tbl>
     <w:p>
       <w:pPr>
-        <w:pStyle w:val="BodyText"/>
+        <w:pStyle w:val="TextBody"/>
+        <w:rPr>
+          <w:b w:val="false"/>
+          <w:b w:val="false"/>
+          <w:bCs w:val="false"/>
+        </w:rPr>
       </w:pPr>
+      <w:r>
+        <w:rPr>
+          <w:b w:val="false"/>
+          <w:bCs w:val="false"/>
+        </w:rPr>
+        <w:t>{/}</w:t>
+      </w:r>
     </w:p>
     <w:p>
       <w:pPr>
-        <w:pStyle w:val="BodyText"/>
+        <w:pStyle w:val="TextBody"/>
+        <w:rPr/>
       </w:pPr>
+      <w:r>
+        <w:rPr/>
+      </w:r>
     </w:p>
     <w:p>
       <w:pPr>
-        <w:pStyle w:val="BodyText"/>
+        <w:pStyle w:val="TextBody"/>
+        <w:rPr>
+          <w:b w:val="false"/>
+          <w:b w:val="false"/>
+          <w:bCs w:val="false"/>
+        </w:rPr>
       </w:pPr>
+      <w:r>
+        <w:rPr>
+          <w:b w:val="false"/>
+          <w:bCs w:val="false"/>
+        </w:rPr>
+        <w:t>{#</w:t>
+      </w:r>
+      <w:r>
+        <w:rPr>
+          <w:b w:val="false"/>
+          <w:bCs w:val="false"/>
+          <w:color w:val="000000"/>
+        </w:rPr>
+        <w:t xml:space="preserve">appendix </w:t>
+      </w:r>
+      <w:r>
+        <w:rPr>
+          <w:b w:val="false"/>
+          <w:bCs w:val="false"/>
+        </w:rPr>
+        <w:t>.length != 0}</w:t>
+      </w:r>
     </w:p>
     <w:tbl>
       <w:tblPr>
         <w:tblW w:w="9986" w:type="dxa"/>
+        <w:jc w:val="left"/>
         <w:tblInd w:w="55" w:type="dxa"/>
         <w:tblBorders>
-          <w:top w:val="single" w:sz="4" w:space="0" w:color="000000"/>
-          <w:left w:val="single" w:sz="4" w:space="0" w:color="000000"/>
-          <w:bottom w:val="single" w:sz="4" w:space="0" w:color="000000"/>
-          <w:insideH w:val="single" w:sz="4" w:space="0" w:color="000000"/>
+          <w:top w:val="single" w:sz="4" w:space="0" w:color="000001"/>
+          <w:left w:val="single" w:sz="4" w:space="0" w:color="000001"/>
+          <w:bottom w:val="single" w:sz="4" w:space="0" w:color="000001"/>
+          <w:right w:val="single" w:sz="4" w:space="0" w:color="000001"/>
+          <w:insideH w:val="single" w:sz="4" w:space="0" w:color="000001"/>
+          <w:insideV w:val="single" w:sz="4" w:space="0" w:color="000001"/>
         </w:tblBorders>
         <w:tblCellMar>
           <w:top w:w="55" w:type="dxa"/>
@@ -2149,30 +2438,31 @@
           <w:bottom w:w="55" w:type="dxa"/>
           <w:right w:w="55" w:type="dxa"/>
         </w:tblCellMar>
-        <w:tblLook w:val="04A0" w:firstRow="1" w:lastRow="0" w:firstColumn="1" w:lastColumn="0" w:noHBand="0" w:noVBand="1"/>
+        <w:tblLook w:noVBand="1" w:val="04a0" w:noHBand="0" w:lastColumn="0" w:firstColumn="1" w:lastRow="0" w:firstRow="1"/>
       </w:tblPr>
       <w:tblGrid>
         <w:gridCol w:w="2496"/>
         <w:gridCol w:w="2497"/>
         <w:gridCol w:w="2496"/>
-        <w:gridCol w:w="2497"/>
+        <w:gridCol w:w="2496"/>
       </w:tblGrid>
       <w:tr>
         <w:trPr>
-          <w:tblHeader/>
+          <w:tblHeader w:val="true"/>
         </w:trPr>
         <w:tc>
           <w:tcPr>
-            <w:tcW w:w="9986" w:type="dxa"/>
+            <w:tcW w:w="9985" w:type="dxa"/>
             <w:gridSpan w:val="4"/>
             <w:tcBorders>
-              <w:top w:val="single" w:sz="4" w:space="0" w:color="000000"/>
-              <w:left w:val="single" w:sz="4" w:space="0" w:color="000000"/>
-              <w:bottom w:val="single" w:sz="4" w:space="0" w:color="000000"/>
-              <w:right w:val="single" w:sz="4" w:space="0" w:color="000000"/>
-            </w:tcBorders>
-            <w:shd w:val="clear" w:color="auto" w:fill="808080" w:themeFill="background1" w:themeFillShade="80"/>
-            <w:noWrap/>
+              <w:top w:val="single" w:sz="4" w:space="0" w:color="000001"/>
+              <w:left w:val="single" w:sz="4" w:space="0" w:color="000001"/>
+              <w:bottom w:val="single" w:sz="4" w:space="0" w:color="000001"/>
+              <w:right w:val="single" w:sz="4" w:space="0" w:color="000001"/>
+              <w:insideH w:val="single" w:sz="4" w:space="0" w:color="000001"/>
+              <w:insideV w:val="single" w:sz="4" w:space="0" w:color="000001"/>
+            </w:tcBorders>
+            <w:shd w:color="auto" w:fill="808080" w:themeFill="background1" w:themeFillShade="80" w:val="clear"/>
           </w:tcPr>
           <w:p>
             <w:pPr>
@@ -2192,19 +2482,16 @@
       </w:tr>
       <w:tr>
         <w:trPr>
-          <w:tblHeader/>
+          <w:tblHeader w:val="true"/>
         </w:trPr>
         <w:tc>
           <w:tcPr>
             <w:tcW w:w="2496" w:type="dxa"/>
             <w:tcBorders>
-              <w:top w:val="single" w:sz="4" w:space="0" w:color="000000"/>
-              <w:left w:val="single" w:sz="4" w:space="0" w:color="000000"/>
-              <w:bottom w:val="nil"/>
-              <w:right w:val="nil"/>
-            </w:tcBorders>
-            <w:shd w:val="clear" w:color="auto" w:fill="auto"/>
-            <w:noWrap/>
+              <w:top w:val="single" w:sz="4" w:space="0" w:color="000001"/>
+              <w:left w:val="single" w:sz="4" w:space="0" w:color="000001"/>
+            </w:tcBorders>
+            <w:shd w:fill="auto" w:val="clear"/>
           </w:tcPr>
           <w:p>
             <w:pPr>
@@ -2226,13 +2513,9 @@
           <w:tcPr>
             <w:tcW w:w="2497" w:type="dxa"/>
             <w:tcBorders>
-              <w:top w:val="single" w:sz="4" w:space="0" w:color="000000"/>
-              <w:left w:val="nil"/>
-              <w:bottom w:val="nil"/>
-              <w:right w:val="nil"/>
-            </w:tcBorders>
-            <w:shd w:val="clear" w:color="auto" w:fill="auto"/>
-            <w:noWrap/>
+              <w:top w:val="single" w:sz="4" w:space="0" w:color="000001"/>
+            </w:tcBorders>
+            <w:shd w:fill="auto" w:val="clear"/>
           </w:tcPr>
           <w:p>
             <w:pPr>
@@ -2254,13 +2537,9 @@
           <w:tcPr>
             <w:tcW w:w="2496" w:type="dxa"/>
             <w:tcBorders>
-              <w:top w:val="single" w:sz="4" w:space="0" w:color="000000"/>
-              <w:left w:val="nil"/>
-              <w:bottom w:val="nil"/>
-              <w:right w:val="nil"/>
-            </w:tcBorders>
-            <w:shd w:val="clear" w:color="auto" w:fill="auto"/>
-            <w:noWrap/>
+              <w:top w:val="single" w:sz="4" w:space="0" w:color="000001"/>
+            </w:tcBorders>
+            <w:shd w:fill="auto" w:val="clear"/>
           </w:tcPr>
           <w:p>
             <w:pPr>
@@ -2280,15 +2559,13 @@
         </w:tc>
         <w:tc>
           <w:tcPr>
-            <w:tcW w:w="2497" w:type="dxa"/>
-            <w:tcBorders>
-              <w:top w:val="single" w:sz="4" w:space="0" w:color="000000"/>
-              <w:left w:val="nil"/>
-              <w:bottom w:val="nil"/>
-              <w:right w:val="single" w:sz="4" w:space="0" w:color="000000"/>
-            </w:tcBorders>
-            <w:shd w:val="clear" w:color="auto" w:fill="auto"/>
-            <w:noWrap/>
+            <w:tcW w:w="2496" w:type="dxa"/>
+            <w:tcBorders>
+              <w:top w:val="single" w:sz="4" w:space="0" w:color="000001"/>
+              <w:right w:val="single" w:sz="4" w:space="0" w:color="000001"/>
+              <w:insideV w:val="single" w:sz="4" w:space="0" w:color="000001"/>
+            </w:tcBorders>
+            <w:shd w:fill="auto" w:val="clear"/>
           </w:tcPr>
           <w:p>
             <w:pPr>
@@ -2308,17 +2585,16 @@
         </w:tc>
       </w:tr>
       <w:tr>
+        <w:trPr/>
         <w:tc>
           <w:tcPr>
             <w:tcW w:w="2496" w:type="dxa"/>
             <w:tcBorders>
-              <w:top w:val="nil"/>
-              <w:left w:val="single" w:sz="4" w:space="0" w:color="000000"/>
-              <w:bottom w:val="single" w:sz="4" w:space="0" w:color="000000"/>
-              <w:right w:val="nil"/>
-            </w:tcBorders>
-            <w:shd w:val="clear" w:color="auto" w:fill="auto"/>
-            <w:noWrap/>
+              <w:left w:val="single" w:sz="4" w:space="0" w:color="000001"/>
+              <w:bottom w:val="single" w:sz="4" w:space="0" w:color="000001"/>
+              <w:insideH w:val="single" w:sz="4" w:space="0" w:color="000001"/>
+            </w:tcBorders>
+            <w:shd w:fill="auto" w:val="clear"/>
           </w:tcPr>
           <w:p>
             <w:pPr>
@@ -2331,7 +2607,21 @@
               <w:rPr>
                 <w:color w:val="000000"/>
               </w:rPr>
-              <w:t>{#appendix}{Gene}</w:t>
+              <w:t>{#</w:t>
+            </w:r>
+            <w:bookmarkStart w:id="2" w:name="__DdeLink__257_3233323337"/>
+            <w:r>
+              <w:rPr>
+                <w:color w:val="000000"/>
+              </w:rPr>
+              <w:t>appendix</w:t>
+            </w:r>
+            <w:bookmarkEnd w:id="2"/>
+            <w:r>
+              <w:rPr>
+                <w:color w:val="000000"/>
+              </w:rPr>
+              <w:t>}{Gene}</w:t>
             </w:r>
           </w:p>
         </w:tc>
@@ -2339,13 +2629,10 @@
           <w:tcPr>
             <w:tcW w:w="2497" w:type="dxa"/>
             <w:tcBorders>
-              <w:top w:val="nil"/>
-              <w:left w:val="nil"/>
-              <w:bottom w:val="single" w:sz="4" w:space="0" w:color="000000"/>
-              <w:right w:val="nil"/>
-            </w:tcBorders>
-            <w:shd w:val="clear" w:color="auto" w:fill="auto"/>
-            <w:noWrap/>
+              <w:bottom w:val="single" w:sz="4" w:space="0" w:color="000001"/>
+              <w:insideH w:val="single" w:sz="4" w:space="0" w:color="000001"/>
+            </w:tcBorders>
+            <w:shd w:fill="auto" w:val="clear"/>
           </w:tcPr>
           <w:p>
             <w:pPr>
@@ -2366,13 +2653,10 @@
           <w:tcPr>
             <w:tcW w:w="2496" w:type="dxa"/>
             <w:tcBorders>
-              <w:top w:val="nil"/>
-              <w:left w:val="nil"/>
-              <w:bottom w:val="single" w:sz="4" w:space="0" w:color="000000"/>
-              <w:right w:val="nil"/>
-            </w:tcBorders>
-            <w:shd w:val="clear" w:color="auto" w:fill="auto"/>
-            <w:noWrap/>
+              <w:bottom w:val="single" w:sz="4" w:space="0" w:color="000001"/>
+              <w:insideH w:val="single" w:sz="4" w:space="0" w:color="000001"/>
+            </w:tcBorders>
+            <w:shd w:fill="auto" w:val="clear"/>
           </w:tcPr>
           <w:p>
             <w:pPr>
@@ -2391,15 +2675,14 @@
         </w:tc>
         <w:tc>
           <w:tcPr>
-            <w:tcW w:w="2497" w:type="dxa"/>
-            <w:tcBorders>
-              <w:top w:val="nil"/>
-              <w:left w:val="nil"/>
-              <w:bottom w:val="single" w:sz="4" w:space="0" w:color="000000"/>
-              <w:right w:val="single" w:sz="4" w:space="0" w:color="000000"/>
-            </w:tcBorders>
-            <w:shd w:val="clear" w:color="auto" w:fill="auto"/>
-            <w:noWrap/>
+            <w:tcW w:w="2496" w:type="dxa"/>
+            <w:tcBorders>
+              <w:bottom w:val="single" w:sz="4" w:space="0" w:color="000001"/>
+              <w:right w:val="single" w:sz="4" w:space="0" w:color="000001"/>
+              <w:insideH w:val="single" w:sz="4" w:space="0" w:color="000001"/>
+              <w:insideV w:val="single" w:sz="4" w:space="0" w:color="000001"/>
+            </w:tcBorders>
+            <w:shd w:fill="auto" w:val="clear"/>
           </w:tcPr>
           <w:p>
             <w:pPr>
@@ -2420,108 +2703,43 @@
     </w:tbl>
     <w:p>
       <w:pPr>
-        <w:pStyle w:val="BodyText"/>
+        <w:pStyle w:val="TextBody"/>
         <w:rPr>
-          <w:color w:val="auto"/>
+          <w:b w:val="false"/>
+          <w:b w:val="false"/>
+          <w:bCs w:val="false"/>
         </w:rPr>
       </w:pPr>
+      <w:r>
+        <w:rPr>
+          <w:b w:val="false"/>
+          <w:bCs w:val="false"/>
+        </w:rPr>
+        <w:t>{/}</w:t>
+      </w:r>
     </w:p>
     <w:sectPr>
-      <w:headerReference w:type="default" r:id="rId6"/>
-      <w:footerReference w:type="even" r:id="rId7"/>
-      <w:footerReference w:type="default" r:id="rId8"/>
+      <w:headerReference w:type="default" r:id="rId2"/>
+      <w:footerReference w:type="default" r:id="rId3"/>
+      <w:type w:val="nextPage"/>
       <w:pgSz w:w="11906" w:h="16838"/>
-      <w:pgMar w:top="1920" w:right="940" w:bottom="1680" w:left="980" w:header="1110" w:footer="1494" w:gutter="0"/>
-      <w:cols w:space="720"/>
-      <w:formProt w:val="0"/>
-      <w:docGrid w:linePitch="100"/>
+      <w:pgMar w:left="980" w:right="940" w:header="1110" w:top="1920" w:footer="1494" w:bottom="1680" w:gutter="0"/>
+      <w:pgNumType w:fmt="decimal"/>
+      <w:formProt w:val="false"/>
+      <w:textDirection w:val="lrTb"/>
+      <w:docGrid w:type="default" w:linePitch="100" w:charSpace="0"/>
     </w:sectPr>
   </w:body>
 </w:document>
 </file>
 
-<file path=word/endnotes.xml><?xml version="1.0" encoding="utf-8"?>
-<w:endnotes xmlns:wpc="http://schemas.microsoft.com/office/word/2010/wordprocessingCanvas" xmlns:cx="http://schemas.microsoft.com/office/drawing/2014/chartex" xmlns:cx1="http://schemas.microsoft.com/office/drawing/2015/9/8/chartex" xmlns:cx2="http://schemas.microsoft.com/office/drawing/2015/10/21/chartex" xmlns:cx3="http://schemas.microsoft.com/office/drawing/2016/5/9/chartex" xmlns:cx4="http://schemas.microsoft.com/office/drawing/2016/5/10/chartex" xmlns:cx5="http://schemas.microsoft.com/office/drawing/2016/5/11/chartex" xmlns:cx6="http://schemas.microsoft.com/office/drawing/2016/5/12/chartex" xmlns:cx7="http://schemas.microsoft.com/office/drawing/2016/5/13/chartex" xmlns:cx8="http://schemas.microsoft.com/office/drawing/2016/5/14/chartex" xmlns:mc="http://schemas.openxmlformats.org/markup-compatibility/2006" xmlns:aink="http://schemas.microsoft.com/office/drawing/2016/ink" xmlns:am3d="http://schemas.microsoft.com/office/drawing/2017/model3d" xmlns:o="urn:schemas-microsoft-com:office:office" xmlns:r="http://schemas.openxmlformats.org/officeDocument/2006/relationships" xmlns:m="http://schemas.openxmlformats.org/officeDocument/2006/math" xmlns:v="urn:schemas-microsoft-com:vml" xmlns:wp14="http://schemas.microsoft.com/office/word/2010/wordprocessingDrawing" xmlns:wp="http://schemas.openxmlformats.org/drawingml/2006/wordprocessingDrawing" xmlns:w10="urn:schemas-microsoft-com:office:word" xmlns:w="http://schemas.openxmlformats.org/wordprocessingml/2006/main" xmlns:w14="http://schemas.microsoft.com/office/word/2010/wordml" xmlns:w15="http://schemas.microsoft.com/office/word/2012/wordml" xmlns:w16cid="http://schemas.microsoft.com/office/word/2016/wordml/cid" xmlns:w16se="http://schemas.microsoft.com/office/word/2015/wordml/symex" xmlns:wpg="http://schemas.microsoft.com/office/word/2010/wordprocessingGroup" xmlns:wpi="http://schemas.microsoft.com/office/word/2010/wordprocessingInk" xmlns:wne="http://schemas.microsoft.com/office/word/2006/wordml" xmlns:wps="http://schemas.microsoft.com/office/word/2010/wordprocessingShape" mc:Ignorable="w14 w15 w16se w16cid wp14">
-  <w:endnote w:type="separator" w:id="-1">
-    <w:p>
-      <w:r>
-        <w:separator/>
-      </w:r>
-    </w:p>
-  </w:endnote>
-  <w:endnote w:type="continuationSeparator" w:id="0">
-    <w:p>
-      <w:r>
-        <w:continuationSeparator/>
-      </w:r>
-    </w:p>
-  </w:endnote>
-</w:endnotes>
-</file>
-
 <file path=word/footer1.xml><?xml version="1.0" encoding="utf-8"?>
-<w:ftr xmlns:wpc="http://schemas.microsoft.com/office/word/2010/wordprocessingCanvas" xmlns:cx="http://schemas.microsoft.com/office/drawing/2014/chartex" xmlns:cx1="http://schemas.microsoft.com/office/drawing/2015/9/8/chartex" xmlns:cx2="http://schemas.microsoft.com/office/drawing/2015/10/21/chartex" xmlns:cx3="http://schemas.microsoft.com/office/drawing/2016/5/9/chartex" xmlns:cx4="http://schemas.microsoft.com/office/drawing/2016/5/10/chartex" xmlns:cx5="http://schemas.microsoft.com/office/drawing/2016/5/11/chartex" xmlns:cx6="http://schemas.microsoft.com/office/drawing/2016/5/12/chartex" xmlns:cx7="http://schemas.microsoft.com/office/drawing/2016/5/13/chartex" xmlns:cx8="http://schemas.microsoft.com/office/drawing/2016/5/14/chartex" xmlns:mc="http://schemas.openxmlformats.org/markup-compatibility/2006" xmlns:aink="http://schemas.microsoft.com/office/drawing/2016/ink" xmlns:am3d="http://schemas.microsoft.com/office/drawing/2017/model3d" xmlns:o="urn:schemas-microsoft-com:office:office" xmlns:r="http://schemas.openxmlformats.org/officeDocument/2006/relationships" xmlns:m="http://schemas.openxmlformats.org/officeDocument/2006/math" xmlns:v="urn:schemas-microsoft-com:vml" xmlns:wp14="http://schemas.microsoft.com/office/word/2010/wordprocessingDrawing" xmlns:wp="http://schemas.openxmlformats.org/drawingml/2006/wordprocessingDrawing" xmlns:w10="urn:schemas-microsoft-com:office:word" xmlns:w="http://schemas.openxmlformats.org/wordprocessingml/2006/main" xmlns:w14="http://schemas.microsoft.com/office/word/2010/wordml" xmlns:w15="http://schemas.microsoft.com/office/word/2012/wordml" xmlns:w16cid="http://schemas.microsoft.com/office/word/2016/wordml/cid" xmlns:w16se="http://schemas.microsoft.com/office/word/2015/wordml/symex" xmlns:wpg="http://schemas.microsoft.com/office/word/2010/wordprocessingGroup" xmlns:wpi="http://schemas.microsoft.com/office/word/2010/wordprocessingInk" xmlns:wne="http://schemas.microsoft.com/office/word/2006/wordml" xmlns:wps="http://schemas.microsoft.com/office/word/2010/wordprocessingShape" mc:Ignorable="w14 w15 w16se w16cid wp14">
-  <w:sdt>
-    <w:sdtPr>
-      <w:rPr>
-        <w:rStyle w:val="PageNumber"/>
-      </w:rPr>
-      <w:id w:val="-1175726244"/>
-      <w:docPartObj>
-        <w:docPartGallery w:val="Page Numbers (Bottom of Page)"/>
-        <w:docPartUnique/>
-      </w:docPartObj>
-    </w:sdtPr>
-    <w:sdtEndPr>
-      <w:rPr>
-        <w:rStyle w:val="PageNumber"/>
-      </w:rPr>
-    </w:sdtEndPr>
-    <w:sdtContent>
-      <w:p>
-        <w:pPr>
-          <w:pStyle w:val="Footer"/>
-          <w:framePr w:wrap="none" w:vAnchor="text" w:hAnchor="margin" w:xAlign="right" w:y="1"/>
-          <w:rPr>
-            <w:rStyle w:val="PageNumber"/>
-          </w:rPr>
-        </w:pPr>
-        <w:r>
-          <w:rPr>
-            <w:rStyle w:val="PageNumber"/>
-          </w:rPr>
-          <w:fldChar w:fldCharType="begin"/>
-        </w:r>
-        <w:r>
-          <w:rPr>
-            <w:rStyle w:val="PageNumber"/>
-          </w:rPr>
-          <w:instrText xml:space="preserve"> PAGE </w:instrText>
-        </w:r>
-        <w:r>
-          <w:rPr>
-            <w:rStyle w:val="PageNumber"/>
-          </w:rPr>
-          <w:fldChar w:fldCharType="end"/>
-        </w:r>
-      </w:p>
-    </w:sdtContent>
-  </w:sdt>
-  <w:p>
-    <w:pPr>
-      <w:pStyle w:val="Footer"/>
-      <w:ind w:right="360"/>
-    </w:pPr>
-  </w:p>
-</w:ftr>
-</file>
-
-<file path=word/footer2.xml><?xml version="1.0" encoding="utf-8"?>
-<w:ftr xmlns:wpc="http://schemas.microsoft.com/office/word/2010/wordprocessingCanvas" xmlns:cx="http://schemas.microsoft.com/office/drawing/2014/chartex" xmlns:cx1="http://schemas.microsoft.com/office/drawing/2015/9/8/chartex" xmlns:cx2="http://schemas.microsoft.com/office/drawing/2015/10/21/chartex" xmlns:cx3="http://schemas.microsoft.com/office/drawing/2016/5/9/chartex" xmlns:cx4="http://schemas.microsoft.com/office/drawing/2016/5/10/chartex" xmlns:cx5="http://schemas.microsoft.com/office/drawing/2016/5/11/chartex" xmlns:cx6="http://schemas.microsoft.com/office/drawing/2016/5/12/chartex" xmlns:cx7="http://schemas.microsoft.com/office/drawing/2016/5/13/chartex" xmlns:cx8="http://schemas.microsoft.com/office/drawing/2016/5/14/chartex" xmlns:mc="http://schemas.openxmlformats.org/markup-compatibility/2006" xmlns:aink="http://schemas.microsoft.com/office/drawing/2016/ink" xmlns:am3d="http://schemas.microsoft.com/office/drawing/2017/model3d" xmlns:o="urn:schemas-microsoft-com:office:office" xmlns:r="http://schemas.openxmlformats.org/officeDocument/2006/relationships" xmlns:m="http://schemas.openxmlformats.org/officeDocument/2006/math" xmlns:v="urn:schemas-microsoft-com:vml" xmlns:wp14="http://schemas.microsoft.com/office/word/2010/wordprocessingDrawing" xmlns:wp="http://schemas.openxmlformats.org/drawingml/2006/wordprocessingDrawing" xmlns:w10="urn:schemas-microsoft-com:office:word" xmlns:w="http://schemas.openxmlformats.org/wordprocessingml/2006/main" xmlns:w14="http://schemas.microsoft.com/office/word/2010/wordml" xmlns:w15="http://schemas.microsoft.com/office/word/2012/wordml" xmlns:w16cid="http://schemas.microsoft.com/office/word/2016/wordml/cid" xmlns:w16se="http://schemas.microsoft.com/office/word/2015/wordml/symex" xmlns:wpg="http://schemas.microsoft.com/office/word/2010/wordprocessingGroup" xmlns:wpi="http://schemas.microsoft.com/office/word/2010/wordprocessingInk" xmlns:wne="http://schemas.microsoft.com/office/word/2006/wordml" xmlns:wps="http://schemas.microsoft.com/office/word/2010/wordprocessingShape" mc:Ignorable="w14 w15 w16se w16cid wp14">
+<w:ftr xmlns:o="urn:schemas-microsoft-com:office:office" xmlns:r="http://schemas.openxmlformats.org/officeDocument/2006/relationships" xmlns:v="urn:schemas-microsoft-com:vml" xmlns:w="http://schemas.openxmlformats.org/wordprocessingml/2006/main" xmlns:w10="urn:schemas-microsoft-com:office:word" xmlns:wp="http://schemas.openxmlformats.org/drawingml/2006/wordprocessingDrawing" xmlns:wps="http://schemas.microsoft.com/office/word/2010/wordprocessingShape" xmlns:wpg="http://schemas.microsoft.com/office/word/2010/wordprocessingGroup" xmlns:mc="http://schemas.openxmlformats.org/markup-compatibility/2006" xmlns:wp14="http://schemas.microsoft.com/office/word/2010/wordprocessingDrawing" xmlns:w14="http://schemas.microsoft.com/office/word/2010/wordml" mc:Ignorable="w14 wp14">
   <w:p>
     <w:pPr>
       <w:pStyle w:val="Footer"/>
       <w:jc w:val="right"/>
+      <w:rPr/>
     </w:pPr>
     <w:r>
       <w:rPr>
@@ -2541,15 +2759,13 @@
     </w:r>
     <w:r>
       <w:rPr>
-        <w:color w:val="4F81BD" w:themeColor="accent1"/>
         <w:sz w:val="20"/>
         <w:szCs w:val="20"/>
       </w:rPr>
-      <w:instrText xml:space="preserve"> PAGE  \* Arabic </w:instrText>
+      <w:instrText> PAGE \* ARABIC </w:instrText>
     </w:r>
     <w:r>
       <w:rPr>
-        <w:color w:val="4F81BD" w:themeColor="accent1"/>
         <w:sz w:val="20"/>
         <w:szCs w:val="20"/>
       </w:rPr>
@@ -2557,16 +2773,13 @@
     </w:r>
     <w:r>
       <w:rPr>
-        <w:noProof/>
-        <w:color w:val="4F81BD" w:themeColor="accent1"/>
         <w:sz w:val="20"/>
         <w:szCs w:val="20"/>
       </w:rPr>
-      <w:t>1</w:t>
+      <w:t>2</w:t>
     </w:r>
     <w:r>
       <w:rPr>
-        <w:color w:val="4F81BD" w:themeColor="accent1"/>
         <w:sz w:val="20"/>
         <w:szCs w:val="20"/>
       </w:rPr>
@@ -2575,56 +2788,44 @@
   </w:p>
   <w:p>
     <w:pPr>
-      <w:pStyle w:val="BodyText"/>
-      <w:spacing w:before="0" w:line="4" w:lineRule="auto"/>
-      <w:ind w:right="360"/>
+      <w:pStyle w:val="TextBody"/>
+      <w:spacing w:lineRule="auto" w:line="2" w:before="0" w:after="0"/>
+      <w:ind w:right="360" w:hanging="0"/>
       <w:rPr>
-        <w:b w:val="0"/>
-        <w:sz w:val="20"/>
-      </w:rPr>
-    </w:pPr>
-  </w:p>
-</w:ftr>
-</file>
-
-<file path=word/footnotes.xml><?xml version="1.0" encoding="utf-8"?>
-<w:footnotes xmlns:wpc="http://schemas.microsoft.com/office/word/2010/wordprocessingCanvas" xmlns:cx="http://schemas.microsoft.com/office/drawing/2014/chartex" xmlns:cx1="http://schemas.microsoft.com/office/drawing/2015/9/8/chartex" xmlns:cx2="http://schemas.microsoft.com/office/drawing/2015/10/21/chartex" xmlns:cx3="http://schemas.microsoft.com/office/drawing/2016/5/9/chartex" xmlns:cx4="http://schemas.microsoft.com/office/drawing/2016/5/10/chartex" xmlns:cx5="http://schemas.microsoft.com/office/drawing/2016/5/11/chartex" xmlns:cx6="http://schemas.microsoft.com/office/drawing/2016/5/12/chartex" xmlns:cx7="http://schemas.microsoft.com/office/drawing/2016/5/13/chartex" xmlns:cx8="http://schemas.microsoft.com/office/drawing/2016/5/14/chartex" xmlns:mc="http://schemas.openxmlformats.org/markup-compatibility/2006" xmlns:aink="http://schemas.microsoft.com/office/drawing/2016/ink" xmlns:am3d="http://schemas.microsoft.com/office/drawing/2017/model3d" xmlns:o="urn:schemas-microsoft-com:office:office" xmlns:r="http://schemas.openxmlformats.org/officeDocument/2006/relationships" xmlns:m="http://schemas.openxmlformats.org/officeDocument/2006/math" xmlns:v="urn:schemas-microsoft-com:vml" xmlns:wp14="http://schemas.microsoft.com/office/word/2010/wordprocessingDrawing" xmlns:wp="http://schemas.openxmlformats.org/drawingml/2006/wordprocessingDrawing" xmlns:w10="urn:schemas-microsoft-com:office:word" xmlns:w="http://schemas.openxmlformats.org/wordprocessingml/2006/main" xmlns:w14="http://schemas.microsoft.com/office/word/2010/wordml" xmlns:w15="http://schemas.microsoft.com/office/word/2012/wordml" xmlns:w16cid="http://schemas.microsoft.com/office/word/2016/wordml/cid" xmlns:w16se="http://schemas.microsoft.com/office/word/2015/wordml/symex" xmlns:wpg="http://schemas.microsoft.com/office/word/2010/wordprocessingGroup" xmlns:wpi="http://schemas.microsoft.com/office/word/2010/wordprocessingInk" xmlns:wne="http://schemas.microsoft.com/office/word/2006/wordml" xmlns:wps="http://schemas.microsoft.com/office/word/2010/wordprocessingShape" mc:Ignorable="w14 w15 w16se w16cid wp14">
-  <w:footnote w:type="separator" w:id="-1">
-    <w:p>
-      <w:r>
-        <w:separator/>
-      </w:r>
-    </w:p>
-  </w:footnote>
-  <w:footnote w:type="continuationSeparator" w:id="0">
-    <w:p>
-      <w:r>
-        <w:continuationSeparator/>
-      </w:r>
-    </w:p>
-  </w:footnote>
-</w:footnotes>
-</file>
-
-<file path=word/header1.xml><?xml version="1.0" encoding="utf-8"?>
-<w:hdr xmlns:wpc="http://schemas.microsoft.com/office/word/2010/wordprocessingCanvas" xmlns:cx="http://schemas.microsoft.com/office/drawing/2014/chartex" xmlns:cx1="http://schemas.microsoft.com/office/drawing/2015/9/8/chartex" xmlns:cx2="http://schemas.microsoft.com/office/drawing/2015/10/21/chartex" xmlns:cx3="http://schemas.microsoft.com/office/drawing/2016/5/9/chartex" xmlns:cx4="http://schemas.microsoft.com/office/drawing/2016/5/10/chartex" xmlns:cx5="http://schemas.microsoft.com/office/drawing/2016/5/11/chartex" xmlns:cx6="http://schemas.microsoft.com/office/drawing/2016/5/12/chartex" xmlns:cx7="http://schemas.microsoft.com/office/drawing/2016/5/13/chartex" xmlns:cx8="http://schemas.microsoft.com/office/drawing/2016/5/14/chartex" xmlns:mc="http://schemas.openxmlformats.org/markup-compatibility/2006" xmlns:aink="http://schemas.microsoft.com/office/drawing/2016/ink" xmlns:am3d="http://schemas.microsoft.com/office/drawing/2017/model3d" xmlns:o="urn:schemas-microsoft-com:office:office" xmlns:r="http://schemas.openxmlformats.org/officeDocument/2006/relationships" xmlns:m="http://schemas.openxmlformats.org/officeDocument/2006/math" xmlns:v="urn:schemas-microsoft-com:vml" xmlns:wp14="http://schemas.microsoft.com/office/word/2010/wordprocessingDrawing" xmlns:wp="http://schemas.openxmlformats.org/drawingml/2006/wordprocessingDrawing" xmlns:w10="urn:schemas-microsoft-com:office:word" xmlns:w="http://schemas.openxmlformats.org/wordprocessingml/2006/main" xmlns:w14="http://schemas.microsoft.com/office/word/2010/wordml" xmlns:w15="http://schemas.microsoft.com/office/word/2012/wordml" xmlns:w16cid="http://schemas.microsoft.com/office/word/2016/wordml/cid" xmlns:w16se="http://schemas.microsoft.com/office/word/2015/wordml/symex" xmlns:wpg="http://schemas.microsoft.com/office/word/2010/wordprocessingGroup" xmlns:wpi="http://schemas.microsoft.com/office/word/2010/wordprocessingInk" xmlns:wne="http://schemas.microsoft.com/office/word/2006/wordml" xmlns:wps="http://schemas.microsoft.com/office/word/2010/wordprocessingShape" mc:Ignorable="w14 w15 w16se w16cid wp14">
-  <w:p>
-    <w:pPr>
-      <w:pStyle w:val="BodyText"/>
-      <w:spacing w:before="0" w:line="4" w:lineRule="auto"/>
-      <w:rPr>
-        <w:b w:val="0"/>
+        <w:b w:val="false"/>
+        <w:b w:val="false"/>
         <w:sz w:val="20"/>
       </w:rPr>
     </w:pPr>
     <w:r>
       <w:rPr>
-        <w:b w:val="0"/>
-        <w:noProof/>
+        <w:b w:val="false"/>
+        <w:sz w:val="20"/>
+      </w:rPr>
+    </w:r>
+  </w:p>
+</w:ftr>
+</file>
+
+<file path=word/header1.xml><?xml version="1.0" encoding="utf-8"?>
+<w:hdr xmlns:o="urn:schemas-microsoft-com:office:office" xmlns:r="http://schemas.openxmlformats.org/officeDocument/2006/relationships" xmlns:v="urn:schemas-microsoft-com:vml" xmlns:w="http://schemas.openxmlformats.org/wordprocessingml/2006/main" xmlns:w10="urn:schemas-microsoft-com:office:word" xmlns:wp="http://schemas.openxmlformats.org/drawingml/2006/wordprocessingDrawing" xmlns:wps="http://schemas.microsoft.com/office/word/2010/wordprocessingShape" xmlns:wpg="http://schemas.microsoft.com/office/word/2010/wordprocessingGroup" xmlns:mc="http://schemas.openxmlformats.org/markup-compatibility/2006" xmlns:wp14="http://schemas.microsoft.com/office/word/2010/wordprocessingDrawing" xmlns:w14="http://schemas.microsoft.com/office/word/2010/wordml" mc:Ignorable="w14 wp14">
+  <w:p>
+    <w:pPr>
+      <w:pStyle w:val="TextBody"/>
+      <w:spacing w:lineRule="auto" w:line="2" w:before="0" w:after="0"/>
+      <w:rPr>
+        <w:b w:val="false"/>
+        <w:b w:val="false"/>
+        <w:sz w:val="20"/>
+      </w:rPr>
+    </w:pPr>
+    <w:r>
+      <w:rPr>
+        <w:b w:val="false"/>
         <w:sz w:val="20"/>
       </w:rPr>
       <w:drawing>
-        <wp:anchor distT="0" distB="0" distL="0" distR="0" simplePos="0" relativeHeight="13" behindDoc="1" locked="0" layoutInCell="1" allowOverlap="1">
+        <wp:anchor behindDoc="1" distT="0" distB="0" distL="0" distR="0" simplePos="0" locked="0" layoutInCell="1" allowOverlap="1" relativeHeight="3">
           <wp:simplePos x="0" y="0"/>
           <wp:positionH relativeFrom="page">
             <wp:posOffset>704850</wp:posOffset>
@@ -2635,7 +2836,7 @@
           <wp:extent cx="990600" cy="523875"/>
           <wp:effectExtent l="0" t="0" r="0" b="0"/>
           <wp:wrapNone/>
-          <wp:docPr id="8" name="image1.png"/>
+          <wp:docPr id="1" name="image1.png" descr=""/>
           <wp:cNvGraphicFramePr>
             <a:graphicFrameLocks xmlns:a="http://schemas.openxmlformats.org/drawingml/2006/main" noChangeAspect="1"/>
           </wp:cNvGraphicFramePr>
@@ -2643,7 +2844,7 @@
             <a:graphicData uri="http://schemas.openxmlformats.org/drawingml/2006/picture">
               <pic:pic xmlns:pic="http://schemas.openxmlformats.org/drawingml/2006/picture">
                 <pic:nvPicPr>
-                  <pic:cNvPr id="1" name="image1.png"/>
+                  <pic:cNvPr id="1" name="image1.png" descr=""/>
                   <pic:cNvPicPr>
                     <a:picLocks noChangeAspect="1" noChangeArrowheads="1"/>
                   </pic:cNvPicPr>
@@ -2668,15 +2869,8 @@
           </a:graphic>
         </wp:anchor>
       </w:drawing>
-    </w:r>
-    <w:r>
-      <w:rPr>
-        <w:b w:val="0"/>
-        <w:noProof/>
-        <w:sz w:val="20"/>
-      </w:rPr>
       <w:drawing>
-        <wp:anchor distT="0" distB="0" distL="0" distR="0" simplePos="0" relativeHeight="15" behindDoc="1" locked="0" layoutInCell="1" allowOverlap="1">
+        <wp:anchor behindDoc="1" distT="0" distB="0" distL="0" distR="0" simplePos="0" locked="0" layoutInCell="1" allowOverlap="1" relativeHeight="5">
           <wp:simplePos x="0" y="0"/>
           <wp:positionH relativeFrom="page">
             <wp:posOffset>4830445</wp:posOffset>
@@ -2687,7 +2881,7 @@
           <wp:extent cx="1647825" cy="419100"/>
           <wp:effectExtent l="0" t="0" r="0" b="0"/>
           <wp:wrapNone/>
-          <wp:docPr id="10" name="image2.png"/>
+          <wp:docPr id="2" name="image2.png" descr=""/>
           <wp:cNvGraphicFramePr>
             <a:graphicFrameLocks xmlns:a="http://schemas.openxmlformats.org/drawingml/2006/main" noChangeAspect="1"/>
           </wp:cNvGraphicFramePr>
@@ -2695,7 +2889,7 @@
             <a:graphicData uri="http://schemas.openxmlformats.org/drawingml/2006/picture">
               <pic:pic xmlns:pic="http://schemas.openxmlformats.org/drawingml/2006/picture">
                 <pic:nvPicPr>
-                  <pic:cNvPr id="2" name="image2.png"/>
+                  <pic:cNvPr id="2" name="image2.png" descr=""/>
                   <pic:cNvPicPr>
                     <a:picLocks noChangeAspect="1" noChangeArrowheads="1"/>
                   </pic:cNvPicPr>
@@ -2726,28 +2920,30 @@
 </file>
 
 <file path=word/styles.xml><?xml version="1.0" encoding="utf-8"?>
-<w:styles xmlns:mc="http://schemas.openxmlformats.org/markup-compatibility/2006" xmlns:r="http://schemas.openxmlformats.org/officeDocument/2006/relationships" xmlns:w="http://schemas.openxmlformats.org/wordprocessingml/2006/main" xmlns:w14="http://schemas.microsoft.com/office/word/2010/wordml" xmlns:w15="http://schemas.microsoft.com/office/word/2012/wordml" xmlns:w16cid="http://schemas.microsoft.com/office/word/2016/wordml/cid" xmlns:w16se="http://schemas.microsoft.com/office/word/2015/wordml/symex" mc:Ignorable="w14 w15 w16se w16cid">
+<w:styles xmlns:w="http://schemas.openxmlformats.org/wordprocessingml/2006/main" xmlns:w14="http://schemas.microsoft.com/office/word/2010/wordml" xmlns:mc="http://schemas.openxmlformats.org/markup-compatibility/2006" mc:Ignorable="w14">
   <w:docDefaults>
     <w:rPrDefault>
       <w:rPr>
-        <w:rFonts w:asciiTheme="minorHAnsi" w:eastAsiaTheme="minorHAnsi" w:hAnsiTheme="minorHAnsi" w:cstheme="minorBidi"/>
+        <w:rFonts w:ascii="Calibri" w:hAnsi="Calibri" w:eastAsia="Calibri" w:cs="" w:asciiTheme="minorHAnsi" w:cstheme="minorBidi" w:eastAsiaTheme="minorHAnsi" w:hAnsiTheme="minorHAnsi"/>
         <w:szCs w:val="22"/>
         <w:lang w:val="en-US" w:eastAsia="en-US" w:bidi="ar-SA"/>
       </w:rPr>
     </w:rPrDefault>
-    <w:pPrDefault/>
+    <w:pPrDefault>
+      <w:pPr/>
+    </w:pPrDefault>
   </w:docDefaults>
   <w:latentStyles w:defLockedState="0" w:defUIPriority="99" w:defSemiHidden="0" w:defUnhideWhenUsed="0" w:defQFormat="0" w:count="375">
     <w:lsdException w:name="Normal" w:uiPriority="0" w:qFormat="1"/>
     <w:lsdException w:name="heading 1" w:uiPriority="9" w:qFormat="1"/>
-    <w:lsdException w:name="heading 2" w:semiHidden="1" w:uiPriority="9" w:unhideWhenUsed="1" w:qFormat="1"/>
-    <w:lsdException w:name="heading 3" w:semiHidden="1" w:uiPriority="9" w:unhideWhenUsed="1" w:qFormat="1"/>
-    <w:lsdException w:name="heading 4" w:semiHidden="1" w:uiPriority="9" w:unhideWhenUsed="1" w:qFormat="1"/>
-    <w:lsdException w:name="heading 5" w:semiHidden="1" w:uiPriority="9" w:unhideWhenUsed="1" w:qFormat="1"/>
-    <w:lsdException w:name="heading 6" w:semiHidden="1" w:uiPriority="9" w:unhideWhenUsed="1" w:qFormat="1"/>
-    <w:lsdException w:name="heading 7" w:semiHidden="1" w:uiPriority="9" w:unhideWhenUsed="1" w:qFormat="1"/>
-    <w:lsdException w:name="heading 8" w:semiHidden="1" w:uiPriority="9" w:unhideWhenUsed="1" w:qFormat="1"/>
-    <w:lsdException w:name="heading 9" w:semiHidden="1" w:uiPriority="9" w:unhideWhenUsed="1" w:qFormat="1"/>
+    <w:lsdException w:name="heading 2" w:uiPriority="9" w:semiHidden="1" w:unhideWhenUsed="1" w:qFormat="1"/>
+    <w:lsdException w:name="heading 3" w:uiPriority="9" w:semiHidden="1" w:unhideWhenUsed="1" w:qFormat="1"/>
+    <w:lsdException w:name="heading 4" w:uiPriority="9" w:semiHidden="1" w:unhideWhenUsed="1" w:qFormat="1"/>
+    <w:lsdException w:name="heading 5" w:uiPriority="9" w:semiHidden="1" w:unhideWhenUsed="1" w:qFormat="1"/>
+    <w:lsdException w:name="heading 6" w:uiPriority="9" w:semiHidden="1" w:unhideWhenUsed="1" w:qFormat="1"/>
+    <w:lsdException w:name="heading 7" w:uiPriority="9" w:semiHidden="1" w:unhideWhenUsed="1" w:qFormat="1"/>
+    <w:lsdException w:name="heading 8" w:uiPriority="9" w:semiHidden="1" w:unhideWhenUsed="1" w:qFormat="1"/>
+    <w:lsdException w:name="heading 9" w:uiPriority="9" w:semiHidden="1" w:unhideWhenUsed="1" w:qFormat="1"/>
     <w:lsdException w:name="index 1" w:semiHidden="1" w:unhideWhenUsed="1"/>
     <w:lsdException w:name="index 2" w:semiHidden="1" w:unhideWhenUsed="1"/>
     <w:lsdException w:name="index 3" w:semiHidden="1" w:unhideWhenUsed="1"/>
@@ -2757,22 +2953,22 @@
     <w:lsdException w:name="index 7" w:semiHidden="1" w:unhideWhenUsed="1"/>
     <w:lsdException w:name="index 8" w:semiHidden="1" w:unhideWhenUsed="1"/>
     <w:lsdException w:name="index 9" w:semiHidden="1" w:unhideWhenUsed="1"/>
-    <w:lsdException w:name="toc 1" w:semiHidden="1" w:uiPriority="39" w:unhideWhenUsed="1"/>
-    <w:lsdException w:name="toc 2" w:semiHidden="1" w:uiPriority="39" w:unhideWhenUsed="1"/>
-    <w:lsdException w:name="toc 3" w:semiHidden="1" w:uiPriority="39" w:unhideWhenUsed="1"/>
-    <w:lsdException w:name="toc 4" w:semiHidden="1" w:uiPriority="39" w:unhideWhenUsed="1"/>
-    <w:lsdException w:name="toc 5" w:semiHidden="1" w:uiPriority="39" w:unhideWhenUsed="1"/>
-    <w:lsdException w:name="toc 6" w:semiHidden="1" w:uiPriority="39" w:unhideWhenUsed="1"/>
-    <w:lsdException w:name="toc 7" w:semiHidden="1" w:uiPriority="39" w:unhideWhenUsed="1"/>
-    <w:lsdException w:name="toc 8" w:semiHidden="1" w:uiPriority="39" w:unhideWhenUsed="1"/>
-    <w:lsdException w:name="toc 9" w:semiHidden="1" w:uiPriority="39" w:unhideWhenUsed="1"/>
+    <w:lsdException w:name="toc 1" w:uiPriority="39" w:semiHidden="1" w:unhideWhenUsed="1"/>
+    <w:lsdException w:name="toc 2" w:uiPriority="39" w:semiHidden="1" w:unhideWhenUsed="1"/>
+    <w:lsdException w:name="toc 3" w:uiPriority="39" w:semiHidden="1" w:unhideWhenUsed="1"/>
+    <w:lsdException w:name="toc 4" w:uiPriority="39" w:semiHidden="1" w:unhideWhenUsed="1"/>
+    <w:lsdException w:name="toc 5" w:uiPriority="39" w:semiHidden="1" w:unhideWhenUsed="1"/>
+    <w:lsdException w:name="toc 6" w:uiPriority="39" w:semiHidden="1" w:unhideWhenUsed="1"/>
+    <w:lsdException w:name="toc 7" w:uiPriority="39" w:semiHidden="1" w:unhideWhenUsed="1"/>
+    <w:lsdException w:name="toc 8" w:uiPriority="39" w:semiHidden="1" w:unhideWhenUsed="1"/>
+    <w:lsdException w:name="toc 9" w:uiPriority="39" w:semiHidden="1" w:unhideWhenUsed="1"/>
     <w:lsdException w:name="Normal Indent" w:semiHidden="1" w:unhideWhenUsed="1"/>
     <w:lsdException w:name="footnote text" w:semiHidden="1" w:unhideWhenUsed="1"/>
     <w:lsdException w:name="annotation text" w:semiHidden="1" w:unhideWhenUsed="1"/>
     <w:lsdException w:name="header" w:semiHidden="1" w:unhideWhenUsed="1"/>
     <w:lsdException w:name="footer" w:semiHidden="1" w:unhideWhenUsed="1"/>
     <w:lsdException w:name="index heading" w:semiHidden="1" w:unhideWhenUsed="1"/>
-    <w:lsdException w:name="caption" w:semiHidden="1" w:uiPriority="35" w:unhideWhenUsed="1" w:qFormat="1"/>
+    <w:lsdException w:name="caption" w:uiPriority="35" w:semiHidden="1" w:unhideWhenUsed="1" w:qFormat="1"/>
     <w:lsdException w:name="table of figures" w:semiHidden="1" w:unhideWhenUsed="1"/>
     <w:lsdException w:name="envelope address" w:semiHidden="1" w:unhideWhenUsed="1"/>
     <w:lsdException w:name="envelope return" w:semiHidden="1" w:unhideWhenUsed="1"/>
@@ -2803,7 +2999,7 @@
     <w:lsdException w:name="Title" w:uiPriority="10" w:qFormat="1"/>
     <w:lsdException w:name="Closing" w:semiHidden="1" w:unhideWhenUsed="1"/>
     <w:lsdException w:name="Signature" w:semiHidden="1" w:unhideWhenUsed="1"/>
-    <w:lsdException w:name="Default Paragraph Font" w:semiHidden="1" w:uiPriority="1" w:unhideWhenUsed="1"/>
+    <w:lsdException w:name="Default Paragraph Font" w:uiPriority="1" w:semiHidden="1" w:unhideWhenUsed="1"/>
     <w:lsdException w:name="Body Text" w:semiHidden="1" w:unhideWhenUsed="1"/>
     <w:lsdException w:name="Body Text Indent" w:semiHidden="1" w:unhideWhenUsed="1"/>
     <w:lsdException w:name="List Continue" w:semiHidden="1" w:unhideWhenUsed="1"/>
@@ -3003,8 +3199,8 @@
     <w:lsdException w:name="Subtle Reference" w:uiPriority="31" w:qFormat="1"/>
     <w:lsdException w:name="Intense Reference" w:uiPriority="32" w:qFormat="1"/>
     <w:lsdException w:name="Book Title" w:uiPriority="33" w:qFormat="1"/>
-    <w:lsdException w:name="Bibliography" w:semiHidden="1" w:uiPriority="37" w:unhideWhenUsed="1"/>
-    <w:lsdException w:name="TOC Heading" w:semiHidden="1" w:uiPriority="39" w:unhideWhenUsed="1" w:qFormat="1"/>
+    <w:lsdException w:name="Bibliography" w:uiPriority="37" w:semiHidden="1" w:unhideWhenUsed="1"/>
+    <w:lsdException w:name="TOC Heading" w:uiPriority="39" w:semiHidden="1" w:unhideWhenUsed="1" w:qFormat="1"/>
     <w:lsdException w:name="Plain Table 1" w:uiPriority="41"/>
     <w:lsdException w:name="Plain Table 2" w:uiPriority="42"/>
     <w:lsdException w:name="Plain Table 3" w:uiPriority="43"/>
@@ -3114,21 +3310,200 @@
     <w:lsdException w:name="Hashtag" w:semiHidden="1" w:unhideWhenUsed="1"/>
     <w:lsdException w:name="Unresolved Mention" w:semiHidden="1" w:unhideWhenUsed="1"/>
   </w:latentStyles>
-  <w:style w:type="paragraph" w:default="1" w:styleId="Normal">
+  <w:style w:type="paragraph" w:styleId="Normal" w:default="1">
     <w:name w:val="Normal"/>
     <w:uiPriority w:val="1"/>
     <w:qFormat/>
+    <w:pPr>
+      <w:widowControl/>
+      <w:bidi w:val="0"/>
+      <w:jc w:val="left"/>
+    </w:pPr>
     <w:rPr>
-      <w:rFonts w:ascii="Times New Roman" w:eastAsia="Times New Roman" w:hAnsi="Times New Roman" w:cs="Times New Roman"/>
+      <w:rFonts w:ascii="Times New Roman" w:hAnsi="Times New Roman" w:eastAsia="Times New Roman" w:cs="Times New Roman"/>
+      <w:color w:val="00000A"/>
+      <w:kern w:val="0"/>
+      <w:sz w:val="22"/>
+      <w:szCs w:val="22"/>
+      <w:lang w:val="en-US" w:eastAsia="en-US" w:bidi="ar-SA"/>
+    </w:rPr>
+  </w:style>
+  <w:style w:type="character" w:styleId="DefaultParagraphFont" w:default="1">
+    <w:name w:val="Default Paragraph Font"/>
+    <w:uiPriority w:val="1"/>
+    <w:semiHidden/>
+    <w:unhideWhenUsed/>
+    <w:qFormat/>
+    <w:rPr/>
+  </w:style>
+  <w:style w:type="character" w:styleId="Pagenumber">
+    <w:name w:val="page number"/>
+    <w:basedOn w:val="DefaultParagraphFont"/>
+    <w:uiPriority w:val="99"/>
+    <w:semiHidden/>
+    <w:unhideWhenUsed/>
+    <w:qFormat/>
+    <w:rsid w:val="00345f2d"/>
+    <w:rPr/>
+  </w:style>
+  <w:style w:type="character" w:styleId="FooterChar" w:customStyle="1">
+    <w:name w:val="Footer Char"/>
+    <w:basedOn w:val="DefaultParagraphFont"/>
+    <w:link w:val="Footer"/>
+    <w:uiPriority w:val="99"/>
+    <w:qFormat/>
+    <w:rsid w:val="003a7c5d"/>
+    <w:rPr>
+      <w:rFonts w:ascii="Times New Roman" w:hAnsi="Times New Roman" w:eastAsia="Times New Roman" w:cs="Times New Roman"/>
       <w:color w:val="00000A"/>
       <w:sz w:val="22"/>
     </w:rPr>
   </w:style>
-  <w:style w:type="character" w:default="1" w:styleId="DefaultParagraphFont">
-    <w:name w:val="Default Paragraph Font"/>
+  <w:style w:type="paragraph" w:styleId="Heading" w:customStyle="1">
+    <w:name w:val="Heading"/>
+    <w:basedOn w:val="Normal"/>
+    <w:next w:val="TextBody"/>
+    <w:qFormat/>
+    <w:pPr>
+      <w:keepNext w:val="true"/>
+      <w:spacing w:before="240" w:after="120"/>
+    </w:pPr>
+    <w:rPr>
+      <w:rFonts w:ascii="DejaVu Sans" w:hAnsi="DejaVu Sans" w:eastAsia="DejaVu Sans" w:cs="Noto Sans Devanagari"/>
+      <w:sz w:val="28"/>
+      <w:szCs w:val="28"/>
+    </w:rPr>
+  </w:style>
+  <w:style w:type="paragraph" w:styleId="TextBody">
+    <w:name w:val="Body Text"/>
+    <w:basedOn w:val="Normal"/>
     <w:uiPriority w:val="1"/>
+    <w:qFormat/>
+    <w:pPr>
+      <w:spacing w:before="4" w:after="0"/>
+    </w:pPr>
+    <w:rPr>
+      <w:b/>
+      <w:bCs/>
+      <w:sz w:val="23"/>
+      <w:szCs w:val="23"/>
+    </w:rPr>
+  </w:style>
+  <w:style w:type="paragraph" w:styleId="List">
+    <w:name w:val="List"/>
+    <w:basedOn w:val="TextBody"/>
+    <w:pPr/>
+    <w:rPr>
+      <w:rFonts w:cs="Noto Sans Devanagari"/>
+    </w:rPr>
+  </w:style>
+  <w:style w:type="paragraph" w:styleId="Caption">
+    <w:name w:val="Caption"/>
+    <w:basedOn w:val="Normal"/>
+    <w:qFormat/>
+    <w:pPr>
+      <w:suppressLineNumbers/>
+      <w:spacing w:before="120" w:after="120"/>
+    </w:pPr>
+    <w:rPr>
+      <w:rFonts w:cs="Noto Sans Devanagari"/>
+      <w:i/>
+      <w:iCs/>
+      <w:sz w:val="24"/>
+      <w:szCs w:val="24"/>
+    </w:rPr>
+  </w:style>
+  <w:style w:type="paragraph" w:styleId="Index" w:customStyle="1">
+    <w:name w:val="Index"/>
+    <w:basedOn w:val="Normal"/>
+    <w:qFormat/>
+    <w:pPr>
+      <w:suppressLineNumbers/>
+    </w:pPr>
+    <w:rPr>
+      <w:rFonts w:cs="Noto Sans Devanagari"/>
+    </w:rPr>
+  </w:style>
+  <w:style w:type="paragraph" w:styleId="Caption1">
+    <w:name w:val="caption"/>
+    <w:basedOn w:val="Normal"/>
+    <w:qFormat/>
+    <w:pPr>
+      <w:suppressLineNumbers/>
+      <w:spacing w:before="120" w:after="120"/>
+    </w:pPr>
+    <w:rPr>
+      <w:rFonts w:cs="Noto Sans Devanagari"/>
+      <w:i/>
+      <w:iCs/>
+      <w:sz w:val="24"/>
+      <w:szCs w:val="24"/>
+    </w:rPr>
+  </w:style>
+  <w:style w:type="paragraph" w:styleId="ListParagraph">
+    <w:name w:val="List Paragraph"/>
+    <w:basedOn w:val="Normal"/>
+    <w:uiPriority w:val="1"/>
+    <w:qFormat/>
+    <w:pPr/>
+    <w:rPr/>
+  </w:style>
+  <w:style w:type="paragraph" w:styleId="TableParagraph" w:customStyle="1">
+    <w:name w:val="Table Paragraph"/>
+    <w:basedOn w:val="Normal"/>
+    <w:uiPriority w:val="1"/>
+    <w:qFormat/>
+    <w:pPr/>
+    <w:rPr/>
+  </w:style>
+  <w:style w:type="paragraph" w:styleId="Header">
+    <w:name w:val="Header"/>
+    <w:basedOn w:val="Normal"/>
+    <w:pPr/>
+    <w:rPr/>
+  </w:style>
+  <w:style w:type="paragraph" w:styleId="Footer">
+    <w:name w:val="Footer"/>
+    <w:basedOn w:val="Normal"/>
+    <w:link w:val="FooterChar"/>
+    <w:uiPriority w:val="99"/>
+    <w:pPr/>
+    <w:rPr/>
+  </w:style>
+  <w:style w:type="paragraph" w:styleId="FrameContents" w:customStyle="1">
+    <w:name w:val="Frame Contents"/>
+    <w:basedOn w:val="Normal"/>
+    <w:qFormat/>
+    <w:pPr/>
+    <w:rPr/>
+  </w:style>
+  <w:style w:type="paragraph" w:styleId="TableContents" w:customStyle="1">
+    <w:name w:val="Table Contents"/>
+    <w:basedOn w:val="Normal"/>
+    <w:qFormat/>
+    <w:pPr>
+      <w:suppressLineNumbers/>
+    </w:pPr>
+    <w:rPr/>
+  </w:style>
+  <w:style w:type="paragraph" w:styleId="TableHeading" w:customStyle="1">
+    <w:name w:val="Table Heading"/>
+    <w:basedOn w:val="TableContents"/>
+    <w:qFormat/>
+    <w:pPr>
+      <w:jc w:val="center"/>
+    </w:pPr>
+    <w:rPr>
+      <w:b/>
+      <w:bCs/>
+    </w:rPr>
+  </w:style>
+  <w:style w:type="numbering" w:styleId="NoList" w:default="1">
+    <w:name w:val="No List"/>
+    <w:uiPriority w:val="99"/>
     <w:semiHidden/>
     <w:unhideWhenUsed/>
+    <w:qFormat/>
   </w:style>
   <w:style w:type="table" w:default="1" w:styleId="TableNormal">
     <w:name w:val="Normal Table"/>
@@ -3144,143 +3519,6 @@
         <w:right w:w="108" w:type="dxa"/>
       </w:tblCellMar>
     </w:tblPr>
-  </w:style>
-  <w:style w:type="numbering" w:default="1" w:styleId="NoList">
-    <w:name w:val="No List"/>
-    <w:uiPriority w:val="99"/>
-    <w:semiHidden/>
-    <w:unhideWhenUsed/>
-  </w:style>
-  <w:style w:type="paragraph" w:customStyle="1" w:styleId="Heading">
-    <w:name w:val="Heading"/>
-    <w:basedOn w:val="Normal"/>
-    <w:next w:val="BodyText"/>
-    <w:qFormat/>
-    <w:pPr>
-      <w:keepNext/>
-      <w:spacing w:before="240" w:after="120"/>
-    </w:pPr>
-    <w:rPr>
-      <w:rFonts w:ascii="DejaVu Sans" w:eastAsia="DejaVu Sans" w:hAnsi="DejaVu Sans" w:cs="Noto Sans Devanagari"/>
-      <w:sz w:val="28"/>
-      <w:szCs w:val="28"/>
-    </w:rPr>
-  </w:style>
-  <w:style w:type="paragraph" w:styleId="BodyText">
-    <w:name w:val="Body Text"/>
-    <w:basedOn w:val="Normal"/>
-    <w:uiPriority w:val="1"/>
-    <w:qFormat/>
-    <w:pPr>
-      <w:spacing w:before="4"/>
-    </w:pPr>
-    <w:rPr>
-      <w:b/>
-      <w:bCs/>
-      <w:sz w:val="23"/>
-      <w:szCs w:val="23"/>
-    </w:rPr>
-  </w:style>
-  <w:style w:type="paragraph" w:styleId="List">
-    <w:name w:val="List"/>
-    <w:basedOn w:val="BodyText"/>
-    <w:rPr>
-      <w:rFonts w:cs="Noto Sans Devanagari"/>
-    </w:rPr>
-  </w:style>
-  <w:style w:type="paragraph" w:styleId="Caption">
-    <w:name w:val="caption"/>
-    <w:basedOn w:val="Normal"/>
-    <w:qFormat/>
-    <w:pPr>
-      <w:suppressLineNumbers/>
-      <w:spacing w:before="120" w:after="120"/>
-    </w:pPr>
-    <w:rPr>
-      <w:rFonts w:cs="Noto Sans Devanagari"/>
-      <w:i/>
-      <w:iCs/>
-      <w:sz w:val="24"/>
-      <w:szCs w:val="24"/>
-    </w:rPr>
-  </w:style>
-  <w:style w:type="paragraph" w:customStyle="1" w:styleId="Index">
-    <w:name w:val="Index"/>
-    <w:basedOn w:val="Normal"/>
-    <w:qFormat/>
-    <w:pPr>
-      <w:suppressLineNumbers/>
-    </w:pPr>
-    <w:rPr>
-      <w:rFonts w:cs="Noto Sans Devanagari"/>
-    </w:rPr>
-  </w:style>
-  <w:style w:type="paragraph" w:styleId="ListParagraph">
-    <w:name w:val="List Paragraph"/>
-    <w:basedOn w:val="Normal"/>
-    <w:uiPriority w:val="1"/>
-    <w:qFormat/>
-  </w:style>
-  <w:style w:type="paragraph" w:customStyle="1" w:styleId="TableParagraph">
-    <w:name w:val="Table Paragraph"/>
-    <w:basedOn w:val="Normal"/>
-    <w:uiPriority w:val="1"/>
-    <w:qFormat/>
-  </w:style>
-  <w:style w:type="paragraph" w:styleId="Header">
-    <w:name w:val="header"/>
-    <w:basedOn w:val="Normal"/>
-  </w:style>
-  <w:style w:type="paragraph" w:styleId="Footer">
-    <w:name w:val="footer"/>
-    <w:basedOn w:val="Normal"/>
-    <w:link w:val="FooterChar"/>
-    <w:uiPriority w:val="99"/>
-  </w:style>
-  <w:style w:type="paragraph" w:customStyle="1" w:styleId="FrameContents">
-    <w:name w:val="Frame Contents"/>
-    <w:basedOn w:val="Normal"/>
-    <w:qFormat/>
-  </w:style>
-  <w:style w:type="paragraph" w:customStyle="1" w:styleId="TableContents">
-    <w:name w:val="Table Contents"/>
-    <w:basedOn w:val="Normal"/>
-    <w:qFormat/>
-    <w:pPr>
-      <w:suppressLineNumbers/>
-    </w:pPr>
-  </w:style>
-  <w:style w:type="paragraph" w:customStyle="1" w:styleId="TableHeading">
-    <w:name w:val="Table Heading"/>
-    <w:basedOn w:val="TableContents"/>
-    <w:qFormat/>
-    <w:pPr>
-      <w:jc w:val="center"/>
-    </w:pPr>
-    <w:rPr>
-      <w:b/>
-      <w:bCs/>
-    </w:rPr>
-  </w:style>
-  <w:style w:type="character" w:styleId="PageNumber">
-    <w:name w:val="page number"/>
-    <w:basedOn w:val="DefaultParagraphFont"/>
-    <w:uiPriority w:val="99"/>
-    <w:semiHidden/>
-    <w:unhideWhenUsed/>
-    <w:rsid w:val="00345F2D"/>
-  </w:style>
-  <w:style w:type="character" w:customStyle="1" w:styleId="FooterChar">
-    <w:name w:val="Footer Char"/>
-    <w:basedOn w:val="DefaultParagraphFont"/>
-    <w:link w:val="Footer"/>
-    <w:uiPriority w:val="99"/>
-    <w:rsid w:val="003A7C5D"/>
-    <w:rPr>
-      <w:rFonts w:ascii="Times New Roman" w:eastAsia="Times New Roman" w:hAnsi="Times New Roman" w:cs="Times New Roman"/>
-      <w:color w:val="00000A"/>
-      <w:sz w:val="22"/>
-    </w:rPr>
   </w:style>
 </w:styles>
 </file>

</xml_diff>

<commit_message>
minor changes in the template
</commit_message>
<xml_diff>
--- a/clinicalreporting_docxtemplater/data/template.docx
+++ b/clinicalreporting_docxtemplater/data/template.docx
@@ -1,28 +1,20 @@
 
 <file path=word/document.xml><?xml version="1.0" encoding="utf-8"?>
-<w:document xmlns:o="urn:schemas-microsoft-com:office:office" xmlns:r="http://schemas.openxmlformats.org/officeDocument/2006/relationships" xmlns:v="urn:schemas-microsoft-com:vml" xmlns:w="http://schemas.openxmlformats.org/wordprocessingml/2006/main" xmlns:w10="urn:schemas-microsoft-com:office:word" xmlns:wp="http://schemas.openxmlformats.org/drawingml/2006/wordprocessingDrawing" xmlns:wps="http://schemas.microsoft.com/office/word/2010/wordprocessingShape" xmlns:wpg="http://schemas.microsoft.com/office/word/2010/wordprocessingGroup" xmlns:mc="http://schemas.openxmlformats.org/markup-compatibility/2006" xmlns:wp14="http://schemas.microsoft.com/office/word/2010/wordprocessingDrawing" xmlns:w14="http://schemas.microsoft.com/office/word/2010/wordml" mc:Ignorable="w14 wp14">
+<w:document xmlns:wpc="http://schemas.microsoft.com/office/word/2010/wordprocessingCanvas" xmlns:cx="http://schemas.microsoft.com/office/drawing/2014/chartex" xmlns:cx1="http://schemas.microsoft.com/office/drawing/2015/9/8/chartex" xmlns:cx2="http://schemas.microsoft.com/office/drawing/2015/10/21/chartex" xmlns:cx3="http://schemas.microsoft.com/office/drawing/2016/5/9/chartex" xmlns:cx4="http://schemas.microsoft.com/office/drawing/2016/5/10/chartex" xmlns:cx5="http://schemas.microsoft.com/office/drawing/2016/5/11/chartex" xmlns:cx6="http://schemas.microsoft.com/office/drawing/2016/5/12/chartex" xmlns:cx7="http://schemas.microsoft.com/office/drawing/2016/5/13/chartex" xmlns:cx8="http://schemas.microsoft.com/office/drawing/2016/5/14/chartex" xmlns:mc="http://schemas.openxmlformats.org/markup-compatibility/2006" xmlns:aink="http://schemas.microsoft.com/office/drawing/2016/ink" xmlns:am3d="http://schemas.microsoft.com/office/drawing/2017/model3d" xmlns:o="urn:schemas-microsoft-com:office:office" xmlns:r="http://schemas.openxmlformats.org/officeDocument/2006/relationships" xmlns:m="http://schemas.openxmlformats.org/officeDocument/2006/math" xmlns:v="urn:schemas-microsoft-com:vml" xmlns:wp14="http://schemas.microsoft.com/office/word/2010/wordprocessingDrawing" xmlns:wp="http://schemas.openxmlformats.org/drawingml/2006/wordprocessingDrawing" xmlns:w10="urn:schemas-microsoft-com:office:word" xmlns:w="http://schemas.openxmlformats.org/wordprocessingml/2006/main" xmlns:w14="http://schemas.microsoft.com/office/word/2010/wordml" xmlns:w15="http://schemas.microsoft.com/office/word/2012/wordml" xmlns:w16cid="http://schemas.microsoft.com/office/word/2016/wordml/cid" xmlns:w16se="http://schemas.microsoft.com/office/word/2015/wordml/symex" xmlns:wpg="http://schemas.microsoft.com/office/word/2010/wordprocessingGroup" xmlns:wpi="http://schemas.microsoft.com/office/word/2010/wordprocessingInk" xmlns:wne="http://schemas.microsoft.com/office/word/2006/wordml" xmlns:wps="http://schemas.microsoft.com/office/word/2010/wordprocessingShape" mc:Ignorable="w14 w15 w16se w16cid wp14">
   <w:body>
     <w:p>
       <w:pPr>
-        <w:pStyle w:val="Normal"/>
-        <w:spacing w:before="4" w:after="0"/>
+        <w:spacing w:before="4"/>
         <w:rPr>
           <w:sz w:val="21"/>
         </w:rPr>
       </w:pPr>
-      <w:r>
-        <w:rPr>
-          <w:sz w:val="21"/>
-        </w:rPr>
-      </w:r>
     </w:p>
     <w:p>
       <w:pPr>
-        <w:pStyle w:val="Normal"/>
-        <w:spacing w:before="83" w:after="0"/>
-        <w:ind w:left="2434" w:hanging="0"/>
+        <w:spacing w:before="83"/>
+        <w:ind w:left="2434"/>
         <w:rPr>
-          <w:b/>
           <w:b/>
           <w:sz w:val="40"/>
         </w:rPr>
@@ -32,72 +24,51 @@
           <w:b/>
           <w:sz w:val="40"/>
         </w:rPr>
-        <w:t xml:space="preserve">   </w:t>
-      </w:r>
-      <w:r>
-        <w:rPr>
-          <w:b/>
-          <w:sz w:val="40"/>
-        </w:rPr>
-        <w:t>CLINICAL REPORT</w:t>
+        <w:t xml:space="preserve">   CLINICAL REPORT</w:t>
       </w:r>
     </w:p>
     <w:p>
       <w:pPr>
-        <w:pStyle w:val="Normal"/>
         <w:spacing w:before="8" w:after="1"/>
         <w:rPr>
-          <w:b/>
           <w:b/>
           <w:sz w:val="20"/>
         </w:rPr>
       </w:pPr>
-      <w:r>
-        <w:rPr>
-          <w:b/>
-          <w:sz w:val="20"/>
-        </w:rPr>
-      </w:r>
     </w:p>
     <w:tbl>
       <w:tblPr>
         <w:tblW w:w="9700" w:type="dxa"/>
-        <w:jc w:val="left"/>
         <w:tblInd w:w="122" w:type="dxa"/>
         <w:tblBorders>
-          <w:bottom w:val="single" w:sz="18" w:space="0" w:color="B2B2B2"/>
-          <w:insideH w:val="single" w:sz="18" w:space="0" w:color="B2B2B2"/>
+          <w:top w:val="single" w:sz="8" w:space="0" w:color="B2B2B2"/>
+          <w:left w:val="single" w:sz="8" w:space="0" w:color="B2B2B2"/>
+          <w:bottom w:val="single" w:sz="8" w:space="0" w:color="B2B2B2"/>
+          <w:right w:val="single" w:sz="8" w:space="0" w:color="B2B2B2"/>
         </w:tblBorders>
         <w:tblCellMar>
-          <w:top w:w="0" w:type="dxa"/>
           <w:left w:w="22" w:type="dxa"/>
-          <w:bottom w:w="0" w:type="dxa"/>
           <w:right w:w="0" w:type="dxa"/>
         </w:tblCellMar>
-        <w:tblLook w:noVBand="0" w:val="01e0" w:noHBand="0" w:lastColumn="1" w:firstColumn="1" w:lastRow="1" w:firstRow="1"/>
+        <w:tblLook w:val="01E0" w:firstRow="1" w:lastRow="1" w:firstColumn="1" w:lastColumn="1" w:noHBand="0" w:noVBand="0"/>
       </w:tblPr>
       <w:tblGrid>
         <w:gridCol w:w="9700"/>
       </w:tblGrid>
       <w:tr>
         <w:trPr>
-          <w:trHeight w:val="795" w:hRule="atLeast"/>
+          <w:trHeight w:val="795"/>
         </w:trPr>
         <w:tc>
           <w:tcPr>
             <w:tcW w:w="9700" w:type="dxa"/>
-            <w:tcBorders>
-              <w:bottom w:val="single" w:sz="18" w:space="0" w:color="B2B2B2"/>
-              <w:insideH w:val="single" w:sz="18" w:space="0" w:color="B2B2B2"/>
-            </w:tcBorders>
-            <w:shd w:color="auto" w:fill="C0C0C0" w:val="clear"/>
+            <w:shd w:val="clear" w:color="auto" w:fill="C0C0C0"/>
           </w:tcPr>
           <w:p>
             <w:pPr>
               <w:pStyle w:val="TableParagraph"/>
-              <w:spacing w:before="247" w:after="0"/>
-              <w:ind w:left="8" w:hanging="0"/>
-              <w:rPr/>
+              <w:spacing w:before="247"/>
+              <w:ind w:left="8"/>
             </w:pPr>
             <w:r>
               <w:rPr>
@@ -112,31 +83,22 @@
       </w:tr>
       <w:tr>
         <w:trPr>
-          <w:trHeight w:val="871" w:hRule="atLeast"/>
+          <w:trHeight w:val="871"/>
         </w:trPr>
         <w:tc>
           <w:tcPr>
             <w:tcW w:w="9700" w:type="dxa"/>
-            <w:tcBorders>
-              <w:top w:val="single" w:sz="18" w:space="0" w:color="B2B2B2"/>
-              <w:left w:val="single" w:sz="18" w:space="0" w:color="B2B2B2"/>
-              <w:bottom w:val="single" w:sz="18" w:space="0" w:color="B2B2B2"/>
-              <w:right w:val="single" w:sz="18" w:space="0" w:color="B2B2B2"/>
-              <w:insideH w:val="single" w:sz="18" w:space="0" w:color="B2B2B2"/>
-              <w:insideV w:val="single" w:sz="18" w:space="0" w:color="B2B2B2"/>
-            </w:tcBorders>
-            <w:shd w:fill="auto" w:val="clear"/>
+            <w:shd w:val="clear" w:color="auto" w:fill="auto"/>
           </w:tcPr>
           <w:p>
             <w:pPr>
               <w:pStyle w:val="TableParagraph"/>
               <w:tabs>
-                <w:tab w:val="left" w:pos="3261" w:leader="none"/>
-                <w:tab w:val="left" w:pos="6510" w:leader="none"/>
+                <w:tab w:val="left" w:pos="3261"/>
+                <w:tab w:val="left" w:pos="6510"/>
               </w:tabs>
-              <w:spacing w:before="35" w:after="0"/>
-              <w:ind w:left="58" w:hanging="0"/>
-              <w:rPr/>
+              <w:spacing w:before="35"/>
+              <w:ind w:left="58"/>
             </w:pPr>
             <w:r>
               <w:rPr>
@@ -163,11 +125,10 @@
             <w:pPr>
               <w:pStyle w:val="TableParagraph"/>
               <w:tabs>
-                <w:tab w:val="left" w:pos="3847" w:leader="none"/>
+                <w:tab w:val="left" w:pos="3847"/>
               </w:tabs>
-              <w:spacing w:before="61" w:after="0"/>
-              <w:ind w:left="58" w:hanging="0"/>
-              <w:rPr/>
+              <w:spacing w:before="61"/>
+              <w:ind w:left="58"/>
             </w:pPr>
             <w:r>
               <w:rPr>
@@ -187,11 +148,10 @@
             <w:pPr>
               <w:pStyle w:val="TableParagraph"/>
               <w:tabs>
-                <w:tab w:val="left" w:pos="6510" w:leader="none"/>
+                <w:tab w:val="left" w:pos="6510"/>
               </w:tabs>
-              <w:spacing w:lineRule="exact" w:line="235" w:before="50" w:after="0"/>
-              <w:ind w:left="58" w:hanging="0"/>
-              <w:rPr/>
+              <w:spacing w:before="50" w:line="235" w:lineRule="exact"/>
+              <w:ind w:left="58"/>
             </w:pPr>
             <w:r>
               <w:rPr>
@@ -213,35 +173,21 @@
     </w:tbl>
     <w:p>
       <w:pPr>
-        <w:pStyle w:val="Normal"/>
         <w:spacing w:before="4" w:after="1"/>
-        <w:rPr/>
       </w:pPr>
-      <w:r>
-        <w:rPr/>
-      </w:r>
     </w:p>
     <w:p>
       <w:pPr>
-        <w:pStyle w:val="Normal"/>
         <w:spacing w:before="4" w:after="1"/>
         <w:rPr>
-          <w:b/>
           <w:b/>
           <w:sz w:val="19"/>
         </w:rPr>
       </w:pPr>
-      <w:r>
-        <w:rPr>
-          <w:b/>
-          <w:sz w:val="19"/>
-        </w:rPr>
-      </w:r>
     </w:p>
     <w:tbl>
       <w:tblPr>
         <w:tblW w:w="9700" w:type="dxa"/>
-        <w:jc w:val="left"/>
         <w:tblInd w:w="122" w:type="dxa"/>
         <w:tblBorders>
           <w:top w:val="single" w:sz="18" w:space="0" w:color="B2B2B2"/>
@@ -252,19 +198,17 @@
           <w:insideV w:val="single" w:sz="18" w:space="0" w:color="B2B2B2"/>
         </w:tblBorders>
         <w:tblCellMar>
-          <w:top w:w="0" w:type="dxa"/>
           <w:left w:w="0" w:type="dxa"/>
-          <w:bottom w:w="0" w:type="dxa"/>
           <w:right w:w="0" w:type="dxa"/>
         </w:tblCellMar>
-        <w:tblLook w:noVBand="0" w:val="01e0" w:noHBand="0" w:lastColumn="1" w:firstColumn="1" w:lastRow="1" w:firstRow="1"/>
+        <w:tblLook w:val="01E0" w:firstRow="1" w:lastRow="1" w:firstColumn="1" w:lastColumn="1" w:noHBand="0" w:noVBand="0"/>
       </w:tblPr>
       <w:tblGrid>
         <w:gridCol w:w="9700"/>
       </w:tblGrid>
       <w:tr>
         <w:trPr>
-          <w:trHeight w:val="343" w:hRule="atLeast"/>
+          <w:trHeight w:val="343"/>
         </w:trPr>
         <w:tc>
           <w:tcPr>
@@ -274,21 +218,18 @@
               <w:left w:val="single" w:sz="18" w:space="0" w:color="B2B2B2"/>
               <w:bottom w:val="single" w:sz="6" w:space="0" w:color="9F9F9F"/>
               <w:right w:val="single" w:sz="18" w:space="0" w:color="B2B2B2"/>
-              <w:insideH w:val="single" w:sz="6" w:space="0" w:color="9F9F9F"/>
-              <w:insideV w:val="single" w:sz="18" w:space="0" w:color="B2B2B2"/>
-            </w:tcBorders>
-            <w:shd w:fill="auto" w:val="clear"/>
+            </w:tcBorders>
+            <w:shd w:val="clear" w:color="auto" w:fill="auto"/>
           </w:tcPr>
           <w:p>
             <w:pPr>
               <w:pStyle w:val="TableParagraph"/>
               <w:tabs>
-                <w:tab w:val="left" w:pos="4916" w:leader="none"/>
-                <w:tab w:val="left" w:pos="7299" w:leader="none"/>
+                <w:tab w:val="left" w:pos="4916"/>
+                <w:tab w:val="left" w:pos="7299"/>
               </w:tabs>
-              <w:spacing w:before="38" w:after="0"/>
-              <w:ind w:left="58" w:hanging="0"/>
-              <w:rPr/>
+              <w:spacing w:before="38"/>
+              <w:ind w:left="58"/>
             </w:pPr>
             <w:r>
               <w:rPr>
@@ -302,14 +243,26 @@
                 <w:sz w:val="20"/>
               </w:rPr>
               <w:tab/>
-              <w:t xml:space="preserve">                   non- synonyme SNV      {mutation_ns_snv}</w:t>
+              <w:t xml:space="preserve">                   non- </w:t>
+            </w:r>
+            <w:r>
+              <w:rPr>
+                <w:sz w:val="20"/>
+              </w:rPr>
+              <w:t>synonyms</w:t>
+            </w:r>
+            <w:r>
+              <w:rPr>
+                <w:sz w:val="20"/>
+              </w:rPr>
+              <w:t xml:space="preserve"> SNV      {mutation_ns_snv}</w:t>
             </w:r>
           </w:p>
         </w:tc>
       </w:tr>
       <w:tr>
         <w:trPr>
-          <w:trHeight w:val="283" w:hRule="atLeast"/>
+          <w:trHeight w:val="283"/>
         </w:trPr>
         <w:tc>
           <w:tcPr>
@@ -319,20 +272,17 @@
               <w:left w:val="single" w:sz="18" w:space="0" w:color="B2B2B2"/>
               <w:bottom w:val="single" w:sz="6" w:space="0" w:color="9F9F9F"/>
               <w:right w:val="single" w:sz="18" w:space="0" w:color="B2B2B2"/>
-              <w:insideH w:val="single" w:sz="6" w:space="0" w:color="9F9F9F"/>
-              <w:insideV w:val="single" w:sz="18" w:space="0" w:color="B2B2B2"/>
-            </w:tcBorders>
-            <w:shd w:fill="auto" w:val="clear"/>
+            </w:tcBorders>
+            <w:shd w:val="clear" w:color="auto" w:fill="auto"/>
           </w:tcPr>
           <w:p>
             <w:pPr>
               <w:pStyle w:val="TableParagraph"/>
               <w:tabs>
-                <w:tab w:val="right" w:pos="4986" w:leader="none"/>
+                <w:tab w:val="right" w:pos="4986"/>
               </w:tabs>
-              <w:spacing w:lineRule="exact" w:line="225" w:before="38" w:after="0"/>
-              <w:ind w:left="58" w:hanging="0"/>
-              <w:rPr/>
+              <w:spacing w:before="38" w:line="225" w:lineRule="exact"/>
+              <w:ind w:left="58"/>
             </w:pPr>
             <w:r>
               <w:rPr>
@@ -345,7 +295,7 @@
       </w:tr>
       <w:tr>
         <w:trPr>
-          <w:trHeight w:val="283" w:hRule="atLeast"/>
+          <w:trHeight w:val="283"/>
         </w:trPr>
         <w:tc>
           <w:tcPr>
@@ -355,33 +305,36 @@
               <w:left w:val="single" w:sz="18" w:space="0" w:color="B2B2B2"/>
               <w:bottom w:val="single" w:sz="6" w:space="0" w:color="9F9F9F"/>
               <w:right w:val="single" w:sz="18" w:space="0" w:color="B2B2B2"/>
-              <w:insideH w:val="single" w:sz="6" w:space="0" w:color="9F9F9F"/>
-              <w:insideV w:val="single" w:sz="18" w:space="0" w:color="B2B2B2"/>
-            </w:tcBorders>
-            <w:shd w:fill="auto" w:val="clear"/>
+            </w:tcBorders>
+            <w:shd w:val="clear" w:color="auto" w:fill="auto"/>
           </w:tcPr>
           <w:p>
             <w:pPr>
               <w:pStyle w:val="TableParagraph"/>
               <w:tabs>
-                <w:tab w:val="right" w:pos="4986" w:leader="none"/>
+                <w:tab w:val="right" w:pos="4986"/>
               </w:tabs>
-              <w:spacing w:lineRule="exact" w:line="225" w:before="38" w:after="0"/>
-              <w:ind w:left="58" w:hanging="0"/>
-              <w:rPr/>
+              <w:spacing w:before="38" w:line="225" w:lineRule="exact"/>
+              <w:ind w:left="58"/>
             </w:pPr>
             <w:r>
               <w:rPr>
                 <w:sz w:val="20"/>
               </w:rPr>
-              <w:t>Number of affected tumor suppressor genes      {mutation_affected_tumorsupressorgenes}</w:t>
+              <w:t xml:space="preserve">Number of </w:t>
+            </w:r>
+            <w:r>
+              <w:rPr>
+                <w:sz w:val="20"/>
+              </w:rPr>
+              <w:t>affected tumor suppressor genes      {mutation_affected_tumorsupressorgenes}</w:t>
             </w:r>
           </w:p>
         </w:tc>
       </w:tr>
       <w:tr>
         <w:trPr>
-          <w:trHeight w:val="283" w:hRule="atLeast"/>
+          <w:trHeight w:val="283"/>
         </w:trPr>
         <w:tc>
           <w:tcPr>
@@ -391,30 +344,41 @@
               <w:left w:val="single" w:sz="18" w:space="0" w:color="B2B2B2"/>
               <w:bottom w:val="single" w:sz="6" w:space="0" w:color="9F9F9F"/>
               <w:right w:val="single" w:sz="18" w:space="0" w:color="B2B2B2"/>
-              <w:insideH w:val="single" w:sz="6" w:space="0" w:color="9F9F9F"/>
-              <w:insideV w:val="single" w:sz="18" w:space="0" w:color="B2B2B2"/>
-            </w:tcBorders>
-            <w:shd w:fill="auto" w:val="clear"/>
+            </w:tcBorders>
+            <w:shd w:val="clear" w:color="auto" w:fill="auto"/>
           </w:tcPr>
           <w:p>
             <w:pPr>
               <w:pStyle w:val="TableParagraph"/>
-              <w:spacing w:lineRule="exact" w:line="225" w:before="38" w:after="0"/>
-              <w:ind w:left="58" w:hanging="0"/>
-              <w:rPr/>
+              <w:spacing w:before="38" w:line="225" w:lineRule="exact"/>
+              <w:ind w:left="58"/>
             </w:pPr>
             <w:r>
               <w:rPr>
                 <w:sz w:val="20"/>
               </w:rPr>
-              <w:t>HLA Typ                                                            {mutation_hla_type}</w:t>
+              <w:t>HLA Typ</w:t>
+            </w:r>
+            <w:r>
+              <w:rPr>
+                <w:sz w:val="20"/>
+              </w:rPr>
+              <w:t>e</w:t>
+            </w:r>
+            <w:bookmarkStart w:id="0" w:name="_GoBack"/>
+            <w:bookmarkEnd w:id="0"/>
+            <w:r>
+              <w:rPr>
+                <w:sz w:val="20"/>
+              </w:rPr>
+              <w:t xml:space="preserve">                                                            {mutation_hla_type}</w:t>
             </w:r>
           </w:p>
         </w:tc>
       </w:tr>
       <w:tr>
         <w:trPr>
-          <w:trHeight w:val="283" w:hRule="atLeast"/>
+          <w:trHeight w:val="283"/>
         </w:trPr>
         <w:tc>
           <w:tcPr>
@@ -424,23 +388,26 @@
               <w:left w:val="single" w:sz="18" w:space="0" w:color="B2B2B2"/>
               <w:bottom w:val="single" w:sz="18" w:space="0" w:color="B2B2B2"/>
               <w:right w:val="single" w:sz="18" w:space="0" w:color="B2B2B2"/>
-              <w:insideH w:val="single" w:sz="18" w:space="0" w:color="B2B2B2"/>
-              <w:insideV w:val="single" w:sz="18" w:space="0" w:color="B2B2B2"/>
-            </w:tcBorders>
-            <w:shd w:fill="auto" w:val="clear"/>
+            </w:tcBorders>
+            <w:shd w:val="clear" w:color="auto" w:fill="auto"/>
           </w:tcPr>
           <w:p>
             <w:pPr>
               <w:pStyle w:val="TableParagraph"/>
-              <w:spacing w:lineRule="exact" w:line="225" w:before="38" w:after="0"/>
-              <w:ind w:left="58" w:hanging="0"/>
-              <w:rPr/>
+              <w:spacing w:before="38" w:line="225" w:lineRule="exact"/>
+              <w:ind w:left="58"/>
             </w:pPr>
             <w:r>
               <w:rPr>
                 <w:sz w:val="20"/>
               </w:rPr>
-              <w:t>Additional information                                      {mutation_additional_information}</w:t>
+              <w:t xml:space="preserve">Additional information                                      </w:t>
+            </w:r>
+            <w:r>
+              <w:rPr>
+                <w:sz w:val="20"/>
+              </w:rPr>
+              <w:t>{mutation_additional_information}</w:t>
             </w:r>
           </w:p>
         </w:tc>
@@ -448,29 +415,18 @@
     </w:tbl>
     <w:p>
       <w:pPr>
-        <w:pStyle w:val="Normal"/>
         <w:spacing w:before="4" w:after="1"/>
-        <w:rPr/>
       </w:pPr>
-      <w:r>
-        <w:rPr/>
-      </w:r>
     </w:p>
     <w:p>
       <w:pPr>
-        <w:pStyle w:val="Normal"/>
         <w:spacing w:before="4" w:after="1"/>
         <w:rPr>
-          <w:b w:val="false"/>
-          <w:b w:val="false"/>
-          <w:bCs w:val="false"/>
           <w:sz w:val="19"/>
         </w:rPr>
       </w:pPr>
       <w:r>
         <w:rPr>
-          <w:b w:val="false"/>
-          <w:bCs w:val="false"/>
           <w:sz w:val="19"/>
         </w:rPr>
         <w:t>{#mskdg.length != 0}</w:t>
@@ -480,7 +436,6 @@
       <w:tblPr>
         <w:tblW w:w="9706" w:type="dxa"/>
         <w:jc w:val="center"/>
-        <w:tblInd w:w="0" w:type="dxa"/>
         <w:tblBorders>
           <w:top w:val="single" w:sz="8" w:space="0" w:color="E36C0A"/>
           <w:left w:val="single" w:sz="8" w:space="0" w:color="E36C0A"/>
@@ -488,23 +443,22 @@
           <w:insideV w:val="single" w:sz="8" w:space="0" w:color="E36C0A"/>
         </w:tblBorders>
         <w:tblCellMar>
-          <w:top w:w="0" w:type="dxa"/>
           <w:left w:w="14" w:type="dxa"/>
-          <w:bottom w:w="0" w:type="dxa"/>
           <w:right w:w="0" w:type="dxa"/>
         </w:tblCellMar>
-        <w:tblLook w:noVBand="0" w:val="01e0" w:noHBand="0" w:lastColumn="1" w:firstColumn="1" w:lastRow="1" w:firstRow="1"/>
+        <w:tblLook w:val="01E0" w:firstRow="1" w:lastRow="1" w:firstColumn="1" w:lastColumn="1" w:noHBand="0" w:noVBand="0"/>
       </w:tblPr>
       <w:tblGrid>
-        <w:gridCol w:w="2480"/>
+        <w:gridCol w:w="2481"/>
         <w:gridCol w:w="1948"/>
         <w:gridCol w:w="2802"/>
         <w:gridCol w:w="2475"/>
       </w:tblGrid>
       <w:tr>
         <w:trPr>
-          <w:tblHeader w:val="true"/>
-          <w:trHeight w:val="470" w:hRule="atLeast"/>
+          <w:trHeight w:val="470"/>
+          <w:tblHeader/>
+          <w:jc w:val="center"/>
         </w:trPr>
         <w:tc>
           <w:tcPr>
@@ -514,17 +468,15 @@
               <w:top w:val="single" w:sz="8" w:space="0" w:color="E36C0A"/>
               <w:left w:val="single" w:sz="8" w:space="0" w:color="E36C0A"/>
               <w:right w:val="single" w:sz="8" w:space="0" w:color="E36C0A"/>
-              <w:insideV w:val="single" w:sz="8" w:space="0" w:color="E36C0A"/>
-            </w:tcBorders>
-            <w:shd w:color="auto" w:fill="F58220" w:val="clear"/>
+            </w:tcBorders>
+            <w:shd w:val="clear" w:color="auto" w:fill="F58220"/>
           </w:tcPr>
           <w:p>
             <w:pPr>
               <w:pStyle w:val="TableParagraph"/>
-              <w:spacing w:lineRule="exact" w:line="215" w:before="248" w:after="0"/>
-              <w:ind w:left="8" w:hanging="0"/>
+              <w:spacing w:before="248" w:line="215" w:lineRule="exact"/>
+              <w:ind w:left="8"/>
               <w:jc w:val="center"/>
-              <w:rPr/>
             </w:pPr>
             <w:r>
               <w:rPr>
@@ -539,8 +491,7 @@
           <w:p>
             <w:pPr>
               <w:pStyle w:val="TableParagraph"/>
-              <w:spacing w:lineRule="exact" w:line="215" w:before="45" w:after="0"/>
-              <w:rPr/>
+              <w:spacing w:before="45" w:line="215" w:lineRule="exact"/>
             </w:pPr>
             <w:r>
               <w:rPr>
@@ -554,8 +505,9 @@
       </w:tr>
       <w:tr>
         <w:trPr>
-          <w:tblHeader w:val="true"/>
-          <w:trHeight w:val="542" w:hRule="atLeast"/>
+          <w:trHeight w:val="542"/>
+          <w:tblHeader/>
+          <w:jc w:val="center"/>
         </w:trPr>
         <w:tc>
           <w:tcPr>
@@ -563,14 +515,13 @@
             <w:tcBorders>
               <w:left w:val="single" w:sz="8" w:space="0" w:color="E36C0A"/>
             </w:tcBorders>
-            <w:shd w:fill="auto" w:val="clear"/>
+            <w:shd w:val="clear" w:color="auto" w:fill="auto"/>
           </w:tcPr>
           <w:p>
             <w:pPr>
               <w:pStyle w:val="TableParagraph"/>
-              <w:spacing w:lineRule="exact" w:line="215" w:before="45" w:after="0"/>
-              <w:ind w:left="58" w:hanging="0"/>
-              <w:rPr/>
+              <w:spacing w:before="45" w:line="215" w:lineRule="exact"/>
+              <w:ind w:left="58"/>
             </w:pPr>
             <w:r>
               <w:rPr>
@@ -584,14 +535,12 @@
         <w:tc>
           <w:tcPr>
             <w:tcW w:w="1948" w:type="dxa"/>
-            <w:tcBorders/>
-            <w:shd w:fill="auto" w:val="clear"/>
+            <w:shd w:val="clear" w:color="auto" w:fill="auto"/>
           </w:tcPr>
           <w:p>
             <w:pPr>
               <w:pStyle w:val="TableParagraph"/>
-              <w:spacing w:lineRule="exact" w:line="215" w:before="45" w:after="0"/>
-              <w:rPr/>
+              <w:spacing w:before="45" w:line="215" w:lineRule="exact"/>
             </w:pPr>
             <w:r>
               <w:rPr>
@@ -605,15 +554,13 @@
         <w:tc>
           <w:tcPr>
             <w:tcW w:w="2802" w:type="dxa"/>
-            <w:tcBorders/>
-            <w:shd w:fill="auto" w:val="clear"/>
+            <w:shd w:val="clear" w:color="auto" w:fill="auto"/>
           </w:tcPr>
           <w:p>
             <w:pPr>
               <w:pStyle w:val="TableParagraph"/>
-              <w:spacing w:lineRule="exact" w:line="215" w:before="45" w:after="0"/>
-              <w:ind w:left="341" w:hanging="0"/>
-              <w:rPr/>
+              <w:spacing w:before="45" w:line="215" w:lineRule="exact"/>
+              <w:ind w:left="341"/>
             </w:pPr>
             <w:r>
               <w:rPr>
@@ -629,16 +576,14 @@
             <w:tcW w:w="2475" w:type="dxa"/>
             <w:tcBorders>
               <w:right w:val="single" w:sz="8" w:space="0" w:color="E36C0A"/>
-              <w:insideV w:val="single" w:sz="8" w:space="0" w:color="E36C0A"/>
-            </w:tcBorders>
-            <w:shd w:fill="auto" w:val="clear"/>
+            </w:tcBorders>
+            <w:shd w:val="clear" w:color="auto" w:fill="auto"/>
           </w:tcPr>
           <w:p>
             <w:pPr>
               <w:pStyle w:val="TableParagraph"/>
-              <w:spacing w:lineRule="exact" w:line="215" w:before="45" w:after="0"/>
-              <w:ind w:left="163" w:hanging="0"/>
-              <w:rPr/>
+              <w:spacing w:before="45" w:line="215" w:lineRule="exact"/>
+              <w:ind w:left="163"/>
             </w:pPr>
             <w:r>
               <w:rPr>
@@ -652,7 +597,8 @@
       </w:tr>
       <w:tr>
         <w:trPr>
-          <w:trHeight w:val="360" w:hRule="atLeast"/>
+          <w:trHeight w:val="360"/>
+          <w:jc w:val="center"/>
         </w:trPr>
         <w:tc>
           <w:tcPr>
@@ -660,15 +606,10 @@
             <w:tcBorders>
               <w:left w:val="single" w:sz="8" w:space="0" w:color="E36C0A"/>
               <w:bottom w:val="single" w:sz="8" w:space="0" w:color="E36C0A"/>
-              <w:insideH w:val="single" w:sz="8" w:space="0" w:color="E36C0A"/>
-            </w:tcBorders>
-            <w:shd w:fill="auto" w:val="clear"/>
-          </w:tcPr>
-          <w:p>
-            <w:pPr>
-              <w:pStyle w:val="Normal"/>
-              <w:rPr/>
-            </w:pPr>
+            </w:tcBorders>
+            <w:shd w:val="clear" w:color="auto" w:fill="auto"/>
+          </w:tcPr>
+          <w:p>
             <w:r>
               <w:rPr>
                 <w:lang w:val="fr-FR"/>
@@ -682,15 +623,10 @@
             <w:tcW w:w="1948" w:type="dxa"/>
             <w:tcBorders>
               <w:bottom w:val="single" w:sz="8" w:space="0" w:color="E36C0A"/>
-              <w:insideH w:val="single" w:sz="8" w:space="0" w:color="E36C0A"/>
-            </w:tcBorders>
-            <w:shd w:fill="auto" w:val="clear"/>
-          </w:tcPr>
-          <w:p>
-            <w:pPr>
-              <w:pStyle w:val="Normal"/>
-              <w:rPr/>
-            </w:pPr>
+            </w:tcBorders>
+            <w:shd w:val="clear" w:color="auto" w:fill="auto"/>
+          </w:tcPr>
+          <w:p>
             <w:r>
               <w:rPr>
                 <w:lang w:val="fr-FR"/>
@@ -704,22 +640,12 @@
             <w:tcW w:w="2802" w:type="dxa"/>
             <w:tcBorders>
               <w:bottom w:val="single" w:sz="8" w:space="0" w:color="E36C0A"/>
-              <w:insideH w:val="single" w:sz="8" w:space="0" w:color="E36C0A"/>
-            </w:tcBorders>
-            <w:shd w:fill="auto" w:val="clear"/>
-          </w:tcPr>
-          <w:p>
-            <w:pPr>
-              <w:pStyle w:val="Normal"/>
-              <w:rPr/>
-            </w:pPr>
-            <w:r>
-              <w:rPr/>
-              <w:t xml:space="preserve">    </w:t>
-            </w:r>
-            <w:r>
-              <w:rPr/>
-              <w:t>{Confidence}</w:t>
+            </w:tcBorders>
+            <w:shd w:val="clear" w:color="auto" w:fill="auto"/>
+          </w:tcPr>
+          <w:p>
+            <w:r>
+              <w:t xml:space="preserve">    {Confidence}</w:t>
             </w:r>
           </w:p>
         </w:tc>
@@ -729,16 +655,10 @@
             <w:tcBorders>
               <w:bottom w:val="single" w:sz="8" w:space="0" w:color="E36C0A"/>
               <w:right w:val="single" w:sz="8" w:space="0" w:color="E36C0A"/>
-              <w:insideH w:val="single" w:sz="8" w:space="0" w:color="E36C0A"/>
-              <w:insideV w:val="single" w:sz="8" w:space="0" w:color="E36C0A"/>
-            </w:tcBorders>
-            <w:shd w:fill="auto" w:val="clear"/>
-          </w:tcPr>
-          <w:p>
-            <w:pPr>
-              <w:pStyle w:val="Normal"/>
-              <w:rPr/>
-            </w:pPr>
+            </w:tcBorders>
+            <w:shd w:val="clear" w:color="auto" w:fill="auto"/>
+          </w:tcPr>
+          <w:p>
             <w:r>
               <w:rPr>
                 <w:lang w:val="fr-FR"/>
@@ -751,27 +671,17 @@
     </w:tbl>
     <w:p>
       <w:pPr>
-        <w:pStyle w:val="Normal"/>
         <w:spacing w:before="4" w:after="1"/>
         <w:rPr>
-          <w:b/>
           <w:b/>
           <w:sz w:val="19"/>
         </w:rPr>
       </w:pPr>
-      <w:r>
-        <w:rPr>
-          <w:b/>
-          <w:sz w:val="19"/>
-        </w:rPr>
-      </w:r>
     </w:p>
     <w:p>
       <w:pPr>
-        <w:pStyle w:val="Normal"/>
         <w:spacing w:before="4" w:after="1"/>
         <w:rPr>
-          <w:b/>
           <w:b/>
           <w:sz w:val="19"/>
         </w:rPr>
@@ -786,36 +696,22 @@
     </w:p>
     <w:p>
       <w:pPr>
-        <w:pStyle w:val="Normal"/>
         <w:spacing w:before="4" w:after="1"/>
         <w:rPr>
           <w:b/>
-          <w:b/>
+          <w:sz w:val="19"/>
+        </w:rPr>
+      </w:pPr>
+    </w:p>
+    <w:p>
+      <w:pPr>
+        <w:spacing w:before="4" w:after="1"/>
+        <w:rPr>
           <w:sz w:val="19"/>
         </w:rPr>
       </w:pPr>
       <w:r>
         <w:rPr>
-          <w:b/>
-          <w:sz w:val="19"/>
-        </w:rPr>
-      </w:r>
-    </w:p>
-    <w:p>
-      <w:pPr>
-        <w:pStyle w:val="Normal"/>
-        <w:spacing w:before="4" w:after="1"/>
-        <w:rPr>
-          <w:b w:val="false"/>
-          <w:b w:val="false"/>
-          <w:bCs w:val="false"/>
-          <w:sz w:val="19"/>
-        </w:rPr>
-      </w:pPr>
-      <w:r>
-        <w:rPr>
-          <w:b w:val="false"/>
-          <w:bCs w:val="false"/>
           <w:sz w:val="19"/>
         </w:rPr>
         <w:t>{#ptp_da.length != 0}</w:t>
@@ -824,7 +720,6 @@
     <w:tbl>
       <w:tblPr>
         <w:tblW w:w="9912" w:type="dxa"/>
-        <w:jc w:val="left"/>
         <w:tblInd w:w="95" w:type="dxa"/>
         <w:tblBorders>
           <w:top w:val="single" w:sz="8" w:space="0" w:color="1F497D"/>
@@ -838,7 +733,7 @@
           <w:bottom w:w="55" w:type="dxa"/>
           <w:right w:w="55" w:type="dxa"/>
         </w:tblCellMar>
-        <w:tblLook w:noVBand="1" w:val="04a0" w:noHBand="0" w:lastColumn="0" w:firstColumn="1" w:lastRow="0" w:firstRow="1"/>
+        <w:tblLook w:val="04A0" w:firstRow="1" w:lastRow="0" w:firstColumn="1" w:lastColumn="0" w:noHBand="0" w:noVBand="1"/>
       </w:tblPr>
       <w:tblGrid>
         <w:gridCol w:w="1985"/>
@@ -849,8 +744,8 @@
       </w:tblGrid>
       <w:tr>
         <w:trPr>
-          <w:tblHeader w:val="true"/>
-          <w:trHeight w:val="628" w:hRule="atLeast"/>
+          <w:trHeight w:val="628"/>
+          <w:tblHeader/>
         </w:trPr>
         <w:tc>
           <w:tcPr>
@@ -860,9 +755,8 @@
               <w:top w:val="single" w:sz="8" w:space="0" w:color="1F497D"/>
               <w:left w:val="single" w:sz="8" w:space="0" w:color="1F497D"/>
               <w:right w:val="single" w:sz="8" w:space="0" w:color="1F497D"/>
-              <w:insideV w:val="single" w:sz="8" w:space="0" w:color="1F497D"/>
-            </w:tcBorders>
-            <w:shd w:color="auto" w:fill="21409A" w:val="clear"/>
+            </w:tcBorders>
+            <w:shd w:val="clear" w:color="auto" w:fill="21409A"/>
             <w:vAlign w:val="center"/>
           </w:tcPr>
           <w:p>
@@ -872,7 +766,6 @@
               <w:textAlignment w:val="center"/>
               <w:rPr>
                 <w:b/>
-                <w:b/>
                 <w:bCs/>
                 <w:color w:val="FFFFFF"/>
                 <w:sz w:val="26"/>
@@ -887,14 +780,24 @@
                 <w:sz w:val="26"/>
                 <w:szCs w:val="26"/>
               </w:rPr>
-              <w:t>Somatic Mutations in Pharmaceutical Target Proteins</w:t>
+              <w:t xml:space="preserve">Somatic Mutations in </w:t>
+            </w:r>
+            <w:r>
+              <w:rPr>
+                <w:b/>
+                <w:bCs/>
+                <w:color w:val="FFFFFF"/>
+                <w:sz w:val="26"/>
+                <w:szCs w:val="26"/>
+              </w:rPr>
+              <w:t>Pharmaceutical Target Proteins</w:t>
             </w:r>
           </w:p>
         </w:tc>
       </w:tr>
       <w:tr>
         <w:trPr>
-          <w:tblHeader w:val="true"/>
+          <w:tblHeader/>
         </w:trPr>
         <w:tc>
           <w:tcPr>
@@ -902,9 +805,8 @@
             <w:gridSpan w:val="5"/>
             <w:tcBorders>
               <w:bottom w:val="single" w:sz="8" w:space="0" w:color="1F497D"/>
-              <w:insideH w:val="single" w:sz="8" w:space="0" w:color="1F497D"/>
-            </w:tcBorders>
-            <w:shd w:fill="auto" w:val="clear"/>
+            </w:tcBorders>
+            <w:shd w:val="clear" w:color="auto" w:fill="auto"/>
           </w:tcPr>
           <w:p>
             <w:pPr>
@@ -914,11 +816,6 @@
                 <w:color w:val="000000"/>
               </w:rPr>
             </w:pPr>
-            <w:r>
-              <w:rPr>
-                <w:color w:val="000000"/>
-              </w:rPr>
-            </w:r>
           </w:p>
           <w:p>
             <w:pPr>
@@ -926,7 +823,6 @@
               <w:jc w:val="center"/>
               <w:rPr>
                 <w:b/>
-                <w:b/>
                 <w:bCs/>
                 <w:color w:val="000000"/>
               </w:rPr>
@@ -946,24 +842,16 @@
               <w:jc w:val="center"/>
               <w:rPr>
                 <w:b/>
-                <w:b/>
-                <w:bCs/>
-                <w:color w:val="000000"/>
-              </w:rPr>
-            </w:pPr>
-            <w:r>
-              <w:rPr>
-                <w:b/>
-                <w:bCs/>
-                <w:color w:val="000000"/>
-              </w:rPr>
-            </w:r>
+                <w:bCs/>
+                <w:color w:val="000000"/>
+              </w:rPr>
+            </w:pPr>
           </w:p>
         </w:tc>
       </w:tr>
       <w:tr>
         <w:trPr>
-          <w:tblHeader w:val="true"/>
+          <w:tblHeader/>
         </w:trPr>
         <w:tc>
           <w:tcPr>
@@ -972,14 +860,14 @@
               <w:top w:val="single" w:sz="8" w:space="0" w:color="1F497D"/>
               <w:left w:val="single" w:sz="8" w:space="0" w:color="1F497D"/>
             </w:tcBorders>
-            <w:shd w:fill="auto" w:val="clear"/>
+            <w:shd w:val="clear" w:color="auto" w:fill="auto"/>
             <w:vAlign w:val="center"/>
           </w:tcPr>
           <w:p>
             <w:pPr>
               <w:pStyle w:val="TableParagraph"/>
-              <w:spacing w:lineRule="exact" w:line="215" w:before="45" w:after="0"/>
-              <w:ind w:left="58" w:hanging="0"/>
+              <w:spacing w:before="45" w:line="215" w:lineRule="exact"/>
+              <w:ind w:left="58"/>
               <w:rPr>
                 <w:color w:val="000000"/>
               </w:rPr>
@@ -999,14 +887,13 @@
             <w:tcBorders>
               <w:top w:val="single" w:sz="8" w:space="0" w:color="1F497D"/>
             </w:tcBorders>
-            <w:shd w:fill="auto" w:val="clear"/>
+            <w:shd w:val="clear" w:color="auto" w:fill="auto"/>
           </w:tcPr>
           <w:p>
             <w:pPr>
               <w:pStyle w:val="TableContents"/>
               <w:rPr>
                 <w:b/>
-                <w:b/>
                 <w:bCs/>
                 <w:color w:val="000000"/>
               </w:rPr>
@@ -1027,14 +914,13 @@
             <w:tcBorders>
               <w:top w:val="single" w:sz="8" w:space="0" w:color="1F497D"/>
             </w:tcBorders>
-            <w:shd w:fill="auto" w:val="clear"/>
+            <w:shd w:val="clear" w:color="auto" w:fill="auto"/>
           </w:tcPr>
           <w:p>
             <w:pPr>
               <w:pStyle w:val="TableContents"/>
               <w:rPr>
                 <w:b/>
-                <w:b/>
                 <w:bCs/>
                 <w:color w:val="000000"/>
               </w:rPr>
@@ -1055,13 +941,12 @@
             <w:tcBorders>
               <w:top w:val="single" w:sz="8" w:space="0" w:color="1F497D"/>
             </w:tcBorders>
-            <w:shd w:fill="auto" w:val="clear"/>
+            <w:shd w:val="clear" w:color="auto" w:fill="auto"/>
           </w:tcPr>
           <w:p>
             <w:pPr>
               <w:pStyle w:val="TableContents"/>
               <w:rPr>
-                <w:b/>
                 <w:b/>
                 <w:bCs/>
                 <w:color w:val="000000"/>
@@ -1083,15 +968,13 @@
             <w:tcBorders>
               <w:top w:val="single" w:sz="8" w:space="0" w:color="1F497D"/>
               <w:right w:val="single" w:sz="8" w:space="0" w:color="1F497D"/>
-              <w:insideV w:val="single" w:sz="8" w:space="0" w:color="1F497D"/>
-            </w:tcBorders>
-            <w:shd w:fill="auto" w:val="clear"/>
+            </w:tcBorders>
+            <w:shd w:val="clear" w:color="auto" w:fill="auto"/>
           </w:tcPr>
           <w:p>
             <w:pPr>
               <w:pStyle w:val="TableContents"/>
               <w:rPr>
-                <w:b/>
                 <w:b/>
                 <w:bCs/>
                 <w:color w:val="000000"/>
@@ -1109,20 +992,17 @@
         </w:tc>
       </w:tr>
       <w:tr>
-        <w:trPr/>
         <w:tc>
           <w:tcPr>
             <w:tcW w:w="1985" w:type="dxa"/>
             <w:tcBorders>
               <w:left w:val="single" w:sz="8" w:space="0" w:color="1F497D"/>
               <w:bottom w:val="single" w:sz="8" w:space="0" w:color="1F497D"/>
-              <w:insideH w:val="single" w:sz="8" w:space="0" w:color="1F497D"/>
-            </w:tcBorders>
-            <w:shd w:fill="auto" w:val="clear"/>
-          </w:tcPr>
-          <w:p>
-            <w:pPr>
-              <w:pStyle w:val="Normal"/>
+            </w:tcBorders>
+            <w:shd w:val="clear" w:color="auto" w:fill="auto"/>
+          </w:tcPr>
+          <w:p>
+            <w:pPr>
               <w:jc w:val="both"/>
               <w:rPr>
                 <w:color w:val="000000"/>
@@ -1142,13 +1022,11 @@
             <w:tcW w:w="1930" w:type="dxa"/>
             <w:tcBorders>
               <w:bottom w:val="single" w:sz="8" w:space="0" w:color="1F497D"/>
-              <w:insideH w:val="single" w:sz="8" w:space="0" w:color="1F497D"/>
-            </w:tcBorders>
-            <w:shd w:fill="auto" w:val="clear"/>
-          </w:tcPr>
-          <w:p>
-            <w:pPr>
-              <w:pStyle w:val="Normal"/>
+            </w:tcBorders>
+            <w:shd w:val="clear" w:color="auto" w:fill="auto"/>
+          </w:tcPr>
+          <w:p>
+            <w:pPr>
               <w:jc w:val="both"/>
               <w:rPr>
                 <w:color w:val="000000"/>
@@ -1168,13 +1046,11 @@
             <w:tcW w:w="1749" w:type="dxa"/>
             <w:tcBorders>
               <w:bottom w:val="single" w:sz="8" w:space="0" w:color="1F497D"/>
-              <w:insideH w:val="single" w:sz="8" w:space="0" w:color="1F497D"/>
-            </w:tcBorders>
-            <w:shd w:fill="auto" w:val="clear"/>
-          </w:tcPr>
-          <w:p>
-            <w:pPr>
-              <w:pStyle w:val="Normal"/>
+            </w:tcBorders>
+            <w:shd w:val="clear" w:color="auto" w:fill="auto"/>
+          </w:tcPr>
+          <w:p>
+            <w:pPr>
               <w:jc w:val="both"/>
               <w:rPr>
                 <w:color w:val="000000"/>
@@ -1194,13 +1070,11 @@
             <w:tcW w:w="1896" w:type="dxa"/>
             <w:tcBorders>
               <w:bottom w:val="single" w:sz="8" w:space="0" w:color="1F497D"/>
-              <w:insideH w:val="single" w:sz="8" w:space="0" w:color="1F497D"/>
-            </w:tcBorders>
-            <w:shd w:fill="auto" w:val="clear"/>
-          </w:tcPr>
-          <w:p>
-            <w:pPr>
-              <w:pStyle w:val="Normal"/>
+            </w:tcBorders>
+            <w:shd w:val="clear" w:color="auto" w:fill="auto"/>
+          </w:tcPr>
+          <w:p>
+            <w:pPr>
               <w:jc w:val="both"/>
               <w:rPr>
                 <w:color w:val="000000"/>
@@ -1221,14 +1095,11 @@
             <w:tcBorders>
               <w:bottom w:val="single" w:sz="8" w:space="0" w:color="1F497D"/>
               <w:right w:val="single" w:sz="8" w:space="0" w:color="1F497D"/>
-              <w:insideH w:val="single" w:sz="8" w:space="0" w:color="1F497D"/>
-              <w:insideV w:val="single" w:sz="8" w:space="0" w:color="1F497D"/>
-            </w:tcBorders>
-            <w:shd w:fill="auto" w:val="clear"/>
-          </w:tcPr>
-          <w:p>
-            <w:pPr>
-              <w:pStyle w:val="Normal"/>
+            </w:tcBorders>
+            <w:shd w:val="clear" w:color="auto" w:fill="auto"/>
+          </w:tcPr>
+          <w:p>
+            <w:pPr>
               <w:jc w:val="both"/>
               <w:rPr>
                 <w:color w:val="000000"/>
@@ -1247,35 +1118,31 @@
     </w:tbl>
     <w:p>
       <w:pPr>
-        <w:pStyle w:val="Normal"/>
         <w:spacing w:before="4" w:after="1"/>
-        <w:rPr/>
       </w:pPr>
       <w:r>
-        <w:rPr/>
         <w:t>{/}</w:t>
       </w:r>
     </w:p>
     <w:p>
       <w:pPr>
-        <w:pStyle w:val="TextBody"/>
+        <w:pStyle w:val="BodyText"/>
         <w:rPr>
-          <w:b w:val="false"/>
-          <w:b w:val="false"/>
-          <w:bCs w:val="false"/>
+          <w:b w:val="0"/>
+          <w:bCs w:val="0"/>
         </w:rPr>
       </w:pPr>
       <w:r>
         <w:rPr>
-          <w:b w:val="false"/>
-          <w:bCs w:val="false"/>
+          <w:b w:val="0"/>
+          <w:bCs w:val="0"/>
         </w:rPr>
         <w:t>{#</w:t>
       </w:r>
       <w:r>
         <w:rPr>
-          <w:b w:val="false"/>
-          <w:bCs w:val="false"/>
+          <w:b w:val="0"/>
+          <w:bCs w:val="0"/>
           <w:color w:val="000000"/>
           <w:lang w:val="fr-FR"/>
         </w:rPr>
@@ -1283,8 +1150,8 @@
       </w:r>
       <w:r>
         <w:rPr>
-          <w:b w:val="false"/>
-          <w:bCs w:val="false"/>
+          <w:b w:val="0"/>
+          <w:bCs w:val="0"/>
         </w:rPr>
         <w:t>}</w:t>
       </w:r>
@@ -1292,7 +1159,6 @@
     <w:tbl>
       <w:tblPr>
         <w:tblW w:w="9985" w:type="dxa"/>
-        <w:jc w:val="left"/>
         <w:tblInd w:w="58" w:type="dxa"/>
         <w:tblBorders>
           <w:bottom w:val="single" w:sz="8" w:space="0" w:color="1F497D"/>
@@ -1304,10 +1170,10 @@
           <w:bottom w:w="55" w:type="dxa"/>
           <w:right w:w="55" w:type="dxa"/>
         </w:tblCellMar>
-        <w:tblLook w:noVBand="1" w:val="04a0" w:noHBand="0" w:lastColumn="0" w:firstColumn="1" w:lastRow="0" w:firstRow="1"/>
+        <w:tblLook w:val="04A0" w:firstRow="1" w:lastRow="0" w:firstColumn="1" w:lastColumn="0" w:noHBand="0" w:noVBand="1"/>
       </w:tblPr>
       <w:tblGrid>
-        <w:gridCol w:w="1796"/>
+        <w:gridCol w:w="1797"/>
         <w:gridCol w:w="1440"/>
         <w:gridCol w:w="1626"/>
         <w:gridCol w:w="1440"/>
@@ -1316,7 +1182,7 @@
       </w:tblGrid>
       <w:tr>
         <w:trPr>
-          <w:tblHeader w:val="true"/>
+          <w:tblHeader/>
         </w:trPr>
         <w:tc>
           <w:tcPr>
@@ -1324,9 +1190,8 @@
             <w:gridSpan w:val="6"/>
             <w:tcBorders>
               <w:bottom w:val="single" w:sz="8" w:space="0" w:color="1F497D"/>
-              <w:insideH w:val="single" w:sz="8" w:space="0" w:color="1F497D"/>
-            </w:tcBorders>
-            <w:shd w:fill="auto" w:val="clear"/>
+            </w:tcBorders>
+            <w:shd w:val="clear" w:color="auto" w:fill="auto"/>
           </w:tcPr>
           <w:p>
             <w:pPr>
@@ -1334,18 +1199,25 @@
               <w:jc w:val="center"/>
               <w:rPr>
                 <w:b/>
-                <w:b/>
-                <w:bCs/>
-                <w:color w:val="000000"/>
-              </w:rPr>
-            </w:pPr>
-            <w:r>
-              <w:rPr>
-                <w:b/>
-                <w:bCs/>
-                <w:color w:val="000000"/>
-              </w:rPr>
-              <w:t>Indirect Association (Other Mutations with known effect on drug)</w:t>
+                <w:bCs/>
+                <w:color w:val="000000"/>
+              </w:rPr>
+            </w:pPr>
+            <w:r>
+              <w:rPr>
+                <w:b/>
+                <w:bCs/>
+                <w:color w:val="000000"/>
+              </w:rPr>
+              <w:t xml:space="preserve">Indirect Association (Other </w:t>
+            </w:r>
+            <w:r>
+              <w:rPr>
+                <w:b/>
+                <w:bCs/>
+                <w:color w:val="000000"/>
+              </w:rPr>
+              <w:t>Mutations with known effect on drug)</w:t>
             </w:r>
           </w:p>
           <w:p>
@@ -1354,24 +1226,16 @@
               <w:jc w:val="center"/>
               <w:rPr>
                 <w:b/>
-                <w:b/>
-                <w:bCs/>
-                <w:color w:val="000000"/>
-              </w:rPr>
-            </w:pPr>
-            <w:r>
-              <w:rPr>
-                <w:b/>
-                <w:bCs/>
-                <w:color w:val="000000"/>
-              </w:rPr>
-            </w:r>
+                <w:bCs/>
+                <w:color w:val="000000"/>
+              </w:rPr>
+            </w:pPr>
           </w:p>
         </w:tc>
       </w:tr>
       <w:tr>
         <w:trPr>
-          <w:tblHeader w:val="true"/>
+          <w:tblHeader/>
         </w:trPr>
         <w:tc>
           <w:tcPr>
@@ -1380,16 +1244,15 @@
               <w:top w:val="single" w:sz="8" w:space="0" w:color="1F497D"/>
               <w:left w:val="single" w:sz="8" w:space="0" w:color="1F497D"/>
             </w:tcBorders>
-            <w:shd w:fill="auto" w:val="clear"/>
+            <w:shd w:val="clear" w:color="auto" w:fill="auto"/>
             <w:vAlign w:val="center"/>
           </w:tcPr>
           <w:p>
             <w:pPr>
               <w:pStyle w:val="TableParagraph"/>
-              <w:spacing w:lineRule="exact" w:line="215" w:before="45" w:after="0"/>
-              <w:ind w:left="58" w:hanging="0"/>
-              <w:rPr>
-                <w:b/>
+              <w:spacing w:before="45" w:line="215" w:lineRule="exact"/>
+              <w:ind w:left="58"/>
+              <w:rPr>
                 <w:b/>
                 <w:bCs/>
                 <w:color w:val="000000"/>
@@ -1411,7 +1274,7 @@
             <w:tcBorders>
               <w:top w:val="single" w:sz="8" w:space="0" w:color="1F497D"/>
             </w:tcBorders>
-            <w:shd w:fill="auto" w:val="clear"/>
+            <w:shd w:val="clear" w:color="auto" w:fill="auto"/>
             <w:vAlign w:val="center"/>
           </w:tcPr>
           <w:p>
@@ -1419,7 +1282,6 @@
               <w:pStyle w:val="TableContents"/>
               <w:rPr>
                 <w:b/>
-                <w:b/>
                 <w:bCs/>
                 <w:color w:val="000000"/>
               </w:rPr>
@@ -1440,7 +1302,7 @@
             <w:tcBorders>
               <w:top w:val="single" w:sz="8" w:space="0" w:color="1F497D"/>
             </w:tcBorders>
-            <w:shd w:fill="auto" w:val="clear"/>
+            <w:shd w:val="clear" w:color="auto" w:fill="auto"/>
             <w:vAlign w:val="center"/>
           </w:tcPr>
           <w:p>
@@ -1448,7 +1310,6 @@
               <w:pStyle w:val="TableContents"/>
               <w:rPr>
                 <w:b/>
-                <w:b/>
                 <w:bCs/>
                 <w:color w:val="000000"/>
               </w:rPr>
@@ -1469,7 +1330,7 @@
             <w:tcBorders>
               <w:top w:val="single" w:sz="8" w:space="0" w:color="1F497D"/>
             </w:tcBorders>
-            <w:shd w:fill="auto" w:val="clear"/>
+            <w:shd w:val="clear" w:color="auto" w:fill="auto"/>
             <w:vAlign w:val="center"/>
           </w:tcPr>
           <w:p>
@@ -1494,7 +1355,7 @@
             <w:tcBorders>
               <w:top w:val="single" w:sz="8" w:space="0" w:color="1F497D"/>
             </w:tcBorders>
-            <w:shd w:fill="auto" w:val="clear"/>
+            <w:shd w:val="clear" w:color="auto" w:fill="auto"/>
             <w:vAlign w:val="center"/>
           </w:tcPr>
           <w:p>
@@ -1519,9 +1380,8 @@
             <w:tcBorders>
               <w:top w:val="single" w:sz="8" w:space="0" w:color="1F497D"/>
               <w:right w:val="single" w:sz="8" w:space="0" w:color="1F497D"/>
-              <w:insideV w:val="single" w:sz="8" w:space="0" w:color="1F497D"/>
-            </w:tcBorders>
-            <w:shd w:fill="auto" w:val="clear"/>
+            </w:tcBorders>
+            <w:shd w:val="clear" w:color="auto" w:fill="auto"/>
             <w:vAlign w:val="center"/>
           </w:tcPr>
           <w:p>
@@ -1542,21 +1402,18 @@
         </w:tc>
       </w:tr>
       <w:tr>
-        <w:trPr/>
         <w:tc>
           <w:tcPr>
             <w:tcW w:w="1796" w:type="dxa"/>
             <w:tcBorders>
               <w:left w:val="single" w:sz="8" w:space="0" w:color="1F497D"/>
               <w:bottom w:val="single" w:sz="8" w:space="0" w:color="1F497D"/>
-              <w:insideH w:val="single" w:sz="8" w:space="0" w:color="1F497D"/>
-            </w:tcBorders>
-            <w:shd w:fill="auto" w:val="clear"/>
+            </w:tcBorders>
+            <w:shd w:val="clear" w:color="auto" w:fill="auto"/>
             <w:vAlign w:val="center"/>
           </w:tcPr>
           <w:p>
             <w:pPr>
-              <w:pStyle w:val="Normal"/>
               <w:rPr>
                 <w:color w:val="000000"/>
               </w:rPr>
@@ -1575,14 +1432,12 @@
             <w:tcW w:w="1440" w:type="dxa"/>
             <w:tcBorders>
               <w:bottom w:val="single" w:sz="8" w:space="0" w:color="1F497D"/>
-              <w:insideH w:val="single" w:sz="8" w:space="0" w:color="1F497D"/>
-            </w:tcBorders>
-            <w:shd w:fill="auto" w:val="clear"/>
+            </w:tcBorders>
+            <w:shd w:val="clear" w:color="auto" w:fill="auto"/>
             <w:vAlign w:val="center"/>
           </w:tcPr>
           <w:p>
             <w:pPr>
-              <w:pStyle w:val="Normal"/>
               <w:rPr>
                 <w:color w:val="000000"/>
               </w:rPr>
@@ -1601,9 +1456,8 @@
             <w:tcW w:w="1626" w:type="dxa"/>
             <w:tcBorders>
               <w:bottom w:val="single" w:sz="8" w:space="0" w:color="1F497D"/>
-              <w:insideH w:val="single" w:sz="8" w:space="0" w:color="1F497D"/>
-            </w:tcBorders>
-            <w:shd w:fill="auto" w:val="clear"/>
+            </w:tcBorders>
+            <w:shd w:val="clear" w:color="auto" w:fill="auto"/>
             <w:vAlign w:val="center"/>
           </w:tcPr>
           <w:p>
@@ -1626,9 +1480,8 @@
             <w:tcW w:w="1440" w:type="dxa"/>
             <w:tcBorders>
               <w:bottom w:val="single" w:sz="8" w:space="0" w:color="1F497D"/>
-              <w:insideH w:val="single" w:sz="8" w:space="0" w:color="1F497D"/>
-            </w:tcBorders>
-            <w:shd w:fill="auto" w:val="clear"/>
+            </w:tcBorders>
+            <w:shd w:val="clear" w:color="auto" w:fill="auto"/>
             <w:vAlign w:val="center"/>
           </w:tcPr>
           <w:p>
@@ -1651,9 +1504,8 @@
             <w:tcW w:w="1525" w:type="dxa"/>
             <w:tcBorders>
               <w:bottom w:val="single" w:sz="8" w:space="0" w:color="1F497D"/>
-              <w:insideH w:val="single" w:sz="8" w:space="0" w:color="1F497D"/>
-            </w:tcBorders>
-            <w:shd w:fill="auto" w:val="clear"/>
+            </w:tcBorders>
+            <w:shd w:val="clear" w:color="auto" w:fill="auto"/>
             <w:vAlign w:val="center"/>
           </w:tcPr>
           <w:p>
@@ -1677,15 +1529,12 @@
             <w:tcBorders>
               <w:bottom w:val="single" w:sz="8" w:space="0" w:color="1F497D"/>
               <w:right w:val="single" w:sz="8" w:space="0" w:color="1F497D"/>
-              <w:insideH w:val="single" w:sz="8" w:space="0" w:color="1F497D"/>
-              <w:insideV w:val="single" w:sz="8" w:space="0" w:color="1F497D"/>
-            </w:tcBorders>
-            <w:shd w:fill="auto" w:val="clear"/>
+            </w:tcBorders>
+            <w:shd w:val="clear" w:color="auto" w:fill="auto"/>
             <w:vAlign w:val="center"/>
           </w:tcPr>
           <w:p>
             <w:pPr>
-              <w:pStyle w:val="Normal"/>
               <w:rPr>
                 <w:color w:val="000000"/>
               </w:rPr>
@@ -1703,96 +1552,61 @@
     </w:tbl>
     <w:p>
       <w:pPr>
-        <w:pStyle w:val="Normal"/>
         <w:spacing w:before="4" w:after="1"/>
-        <w:rPr/>
       </w:pPr>
       <w:r>
-        <w:rPr/>
         <w:t>{/}</w:t>
       </w:r>
     </w:p>
     <w:p>
       <w:pPr>
-        <w:pStyle w:val="Normal"/>
         <w:spacing w:before="4" w:after="1"/>
-        <w:rPr/>
       </w:pPr>
-      <w:r>
-        <w:rPr/>
-      </w:r>
     </w:p>
     <w:p>
       <w:pPr>
-        <w:pStyle w:val="Normal"/>
         <w:spacing w:before="4" w:after="1"/>
-        <w:rPr/>
       </w:pPr>
-      <w:r>
-        <w:rPr/>
-      </w:r>
     </w:p>
     <w:p>
       <w:pPr>
-        <w:pStyle w:val="Normal"/>
         <w:spacing w:before="4" w:after="1"/>
-        <w:rPr/>
       </w:pPr>
-      <w:r>
-        <w:rPr/>
-      </w:r>
     </w:p>
     <w:p>
       <w:pPr>
-        <w:pStyle w:val="Normal"/>
         <w:spacing w:before="4" w:after="1"/>
-        <w:rPr/>
       </w:pPr>
-      <w:r>
-        <w:rPr/>
-      </w:r>
     </w:p>
     <w:p>
       <w:pPr>
-        <w:pStyle w:val="TextBody"/>
-        <w:rPr/>
+        <w:pStyle w:val="BodyText"/>
       </w:pPr>
-      <w:r>
-        <w:rPr/>
-      </w:r>
-      <w:bookmarkStart w:id="0" w:name="_GoBack"/>
-      <w:bookmarkStart w:id="1" w:name="_GoBack"/>
-      <w:bookmarkEnd w:id="1"/>
     </w:p>
     <w:p>
       <w:pPr>
-        <w:pStyle w:val="TextBody"/>
-        <w:rPr/>
+        <w:pStyle w:val="BodyText"/>
       </w:pPr>
-      <w:r>
-        <w:rPr/>
-      </w:r>
     </w:p>
     <w:p>
       <w:pPr>
-        <w:pStyle w:val="TextBody"/>
+        <w:pStyle w:val="BodyText"/>
         <w:rPr>
-          <w:b w:val="false"/>
-          <w:b w:val="false"/>
-          <w:bCs w:val="false"/>
+          <w:b w:val="0"/>
+          <w:bCs w:val="0"/>
         </w:rPr>
       </w:pPr>
       <w:r>
         <w:rPr>
-          <w:b w:val="false"/>
-          <w:bCs w:val="false"/>
+          <w:b w:val="0"/>
+          <w:bCs w:val="0"/>
         </w:rPr>
         <w:t>{#mskpe</w:t>
       </w:r>
       <w:r>
         <w:rPr>
-          <w:b w:val="false"/>
-          <w:bCs w:val="false"/>
+          <w:b w:val="0"/>
+          <w:bCs w:val="0"/>
           <w:color w:val="000000"/>
           <w:lang w:val="fr-FR"/>
         </w:rPr>
@@ -1800,8 +1614,8 @@
       </w:r>
       <w:r>
         <w:rPr>
-          <w:b w:val="false"/>
-          <w:bCs w:val="false"/>
+          <w:b w:val="0"/>
+          <w:bCs w:val="0"/>
         </w:rPr>
         <w:t>}</w:t>
       </w:r>
@@ -1809,7 +1623,6 @@
     <w:tbl>
       <w:tblPr>
         <w:tblW w:w="9986" w:type="dxa"/>
-        <w:jc w:val="left"/>
         <w:tblInd w:w="55" w:type="dxa"/>
         <w:tblBorders>
           <w:top w:val="single" w:sz="8" w:space="0" w:color="00B050"/>
@@ -1823,10 +1636,10 @@
           <w:bottom w:w="55" w:type="dxa"/>
           <w:right w:w="55" w:type="dxa"/>
         </w:tblCellMar>
-        <w:tblLook w:noVBand="1" w:val="04a0" w:noHBand="0" w:lastColumn="0" w:firstColumn="1" w:lastRow="0" w:firstRow="1"/>
+        <w:tblLook w:val="04A0" w:firstRow="1" w:lastRow="0" w:firstColumn="1" w:lastColumn="0" w:noHBand="0" w:noVBand="1"/>
       </w:tblPr>
       <w:tblGrid>
-        <w:gridCol w:w="1800"/>
+        <w:gridCol w:w="1801"/>
         <w:gridCol w:w="1440"/>
         <w:gridCol w:w="1625"/>
         <w:gridCol w:w="1440"/>
@@ -1835,7 +1648,7 @@
       </w:tblGrid>
       <w:tr>
         <w:trPr>
-          <w:tblHeader w:val="true"/>
+          <w:tblHeader/>
         </w:trPr>
         <w:tc>
           <w:tcPr>
@@ -1845,16 +1658,14 @@
               <w:top w:val="single" w:sz="8" w:space="0" w:color="00B050"/>
               <w:left w:val="single" w:sz="8" w:space="0" w:color="00B050"/>
               <w:right w:val="single" w:sz="8" w:space="0" w:color="00B050"/>
-              <w:insideV w:val="single" w:sz="8" w:space="0" w:color="00B050"/>
-            </w:tcBorders>
-            <w:shd w:color="auto" w:fill="00A65D" w:val="clear"/>
+            </w:tcBorders>
+            <w:shd w:val="clear" w:color="auto" w:fill="00A65D"/>
           </w:tcPr>
           <w:p>
             <w:pPr>
               <w:pStyle w:val="TableContents"/>
               <w:jc w:val="center"/>
               <w:rPr>
-                <w:b/>
                 <w:b/>
                 <w:bCs/>
                 <w:color w:val="FFFFFF"/>
@@ -1877,7 +1688,7 @@
       </w:tr>
       <w:tr>
         <w:trPr>
-          <w:tblHeader w:val="true"/>
+          <w:tblHeader/>
         </w:trPr>
         <w:tc>
           <w:tcPr>
@@ -1885,7 +1696,7 @@
             <w:tcBorders>
               <w:left w:val="single" w:sz="8" w:space="0" w:color="00B050"/>
             </w:tcBorders>
-            <w:shd w:fill="auto" w:val="clear"/>
+            <w:shd w:val="clear" w:color="auto" w:fill="auto"/>
             <w:vAlign w:val="center"/>
           </w:tcPr>
           <w:p>
@@ -1893,7 +1704,6 @@
               <w:pStyle w:val="TableContents"/>
               <w:rPr>
                 <w:b/>
-                <w:b/>
                 <w:bCs/>
                 <w:color w:val="000000"/>
               </w:rPr>
@@ -1911,8 +1721,7 @@
         <w:tc>
           <w:tcPr>
             <w:tcW w:w="1440" w:type="dxa"/>
-            <w:tcBorders/>
-            <w:shd w:fill="auto" w:val="clear"/>
+            <w:shd w:val="clear" w:color="auto" w:fill="auto"/>
             <w:vAlign w:val="center"/>
           </w:tcPr>
           <w:p>
@@ -1920,7 +1729,6 @@
               <w:pStyle w:val="TableContents"/>
               <w:rPr>
                 <w:b/>
-                <w:b/>
                 <w:bCs/>
                 <w:color w:val="000000"/>
               </w:rPr>
@@ -1938,8 +1746,7 @@
         <w:tc>
           <w:tcPr>
             <w:tcW w:w="1625" w:type="dxa"/>
-            <w:tcBorders/>
-            <w:shd w:fill="auto" w:val="clear"/>
+            <w:shd w:val="clear" w:color="auto" w:fill="auto"/>
             <w:vAlign w:val="center"/>
           </w:tcPr>
           <w:p>
@@ -1947,7 +1754,6 @@
               <w:pStyle w:val="TableContents"/>
               <w:rPr>
                 <w:b/>
-                <w:b/>
                 <w:bCs/>
                 <w:color w:val="000000"/>
               </w:rPr>
@@ -1965,8 +1771,7 @@
         <w:tc>
           <w:tcPr>
             <w:tcW w:w="1440" w:type="dxa"/>
-            <w:tcBorders/>
-            <w:shd w:fill="auto" w:val="clear"/>
+            <w:shd w:val="clear" w:color="auto" w:fill="auto"/>
             <w:vAlign w:val="center"/>
           </w:tcPr>
           <w:p>
@@ -1974,7 +1779,6 @@
               <w:pStyle w:val="TableContents"/>
               <w:rPr>
                 <w:b/>
-                <w:b/>
                 <w:bCs/>
                 <w:color w:val="000000"/>
               </w:rPr>
@@ -1992,8 +1796,7 @@
         <w:tc>
           <w:tcPr>
             <w:tcW w:w="1523" w:type="dxa"/>
-            <w:tcBorders/>
-            <w:shd w:fill="auto" w:val="clear"/>
+            <w:shd w:val="clear" w:color="auto" w:fill="auto"/>
             <w:vAlign w:val="center"/>
           </w:tcPr>
           <w:p>
@@ -2001,7 +1804,6 @@
               <w:pStyle w:val="TableContents"/>
               <w:rPr>
                 <w:b/>
-                <w:b/>
                 <w:bCs/>
                 <w:color w:val="000000"/>
               </w:rPr>
@@ -2021,16 +1823,14 @@
             <w:tcW w:w="2157" w:type="dxa"/>
             <w:tcBorders>
               <w:right w:val="single" w:sz="8" w:space="0" w:color="00B050"/>
-              <w:insideV w:val="single" w:sz="8" w:space="0" w:color="00B050"/>
-            </w:tcBorders>
-            <w:shd w:fill="auto" w:val="clear"/>
+            </w:tcBorders>
+            <w:shd w:val="clear" w:color="auto" w:fill="auto"/>
             <w:vAlign w:val="center"/>
           </w:tcPr>
           <w:p>
             <w:pPr>
               <w:pStyle w:val="TableContents"/>
               <w:rPr>
-                <w:b/>
                 <w:b/>
                 <w:bCs/>
                 <w:color w:val="000000"/>
@@ -2048,16 +1848,14 @@
         </w:tc>
       </w:tr>
       <w:tr>
-        <w:trPr/>
         <w:tc>
           <w:tcPr>
             <w:tcW w:w="1800" w:type="dxa"/>
             <w:tcBorders>
               <w:left w:val="single" w:sz="8" w:space="0" w:color="00B050"/>
               <w:bottom w:val="single" w:sz="8" w:space="0" w:color="00B050"/>
-              <w:insideH w:val="single" w:sz="8" w:space="0" w:color="00B050"/>
-            </w:tcBorders>
-            <w:shd w:fill="auto" w:val="clear"/>
+            </w:tcBorders>
+            <w:shd w:val="clear" w:color="auto" w:fill="auto"/>
           </w:tcPr>
           <w:p>
             <w:pPr>
@@ -2079,9 +1877,8 @@
             <w:tcW w:w="1440" w:type="dxa"/>
             <w:tcBorders>
               <w:bottom w:val="single" w:sz="8" w:space="0" w:color="00B050"/>
-              <w:insideH w:val="single" w:sz="8" w:space="0" w:color="00B050"/>
-            </w:tcBorders>
-            <w:shd w:fill="auto" w:val="clear"/>
+            </w:tcBorders>
+            <w:shd w:val="clear" w:color="auto" w:fill="auto"/>
           </w:tcPr>
           <w:p>
             <w:pPr>
@@ -2103,9 +1900,8 @@
             <w:tcW w:w="1625" w:type="dxa"/>
             <w:tcBorders>
               <w:bottom w:val="single" w:sz="8" w:space="0" w:color="00B050"/>
-              <w:insideH w:val="single" w:sz="8" w:space="0" w:color="00B050"/>
-            </w:tcBorders>
-            <w:shd w:fill="auto" w:val="clear"/>
+            </w:tcBorders>
+            <w:shd w:val="clear" w:color="auto" w:fill="auto"/>
           </w:tcPr>
           <w:p>
             <w:pPr>
@@ -2127,9 +1923,8 @@
             <w:tcW w:w="1440" w:type="dxa"/>
             <w:tcBorders>
               <w:bottom w:val="single" w:sz="8" w:space="0" w:color="00B050"/>
-              <w:insideH w:val="single" w:sz="8" w:space="0" w:color="00B050"/>
-            </w:tcBorders>
-            <w:shd w:fill="auto" w:val="clear"/>
+            </w:tcBorders>
+            <w:shd w:val="clear" w:color="auto" w:fill="auto"/>
           </w:tcPr>
           <w:p>
             <w:pPr>
@@ -2151,9 +1946,8 @@
             <w:tcW w:w="1523" w:type="dxa"/>
             <w:tcBorders>
               <w:bottom w:val="single" w:sz="8" w:space="0" w:color="00B050"/>
-              <w:insideH w:val="single" w:sz="8" w:space="0" w:color="00B050"/>
-            </w:tcBorders>
-            <w:shd w:fill="auto" w:val="clear"/>
+            </w:tcBorders>
+            <w:shd w:val="clear" w:color="auto" w:fill="auto"/>
           </w:tcPr>
           <w:p>
             <w:pPr>
@@ -2176,10 +1970,8 @@
             <w:tcBorders>
               <w:bottom w:val="single" w:sz="8" w:space="0" w:color="00B050"/>
               <w:right w:val="single" w:sz="8" w:space="0" w:color="00B050"/>
-              <w:insideH w:val="single" w:sz="8" w:space="0" w:color="00B050"/>
-              <w:insideV w:val="single" w:sz="8" w:space="0" w:color="00B050"/>
-            </w:tcBorders>
-            <w:shd w:fill="auto" w:val="clear"/>
+            </w:tcBorders>
+            <w:shd w:val="clear" w:color="auto" w:fill="auto"/>
           </w:tcPr>
           <w:p>
             <w:pPr>
@@ -2200,43 +1992,37 @@
     </w:tbl>
     <w:p>
       <w:pPr>
-        <w:pStyle w:val="TextBody"/>
+        <w:pStyle w:val="BodyText"/>
         <w:rPr>
-          <w:b w:val="false"/>
-          <w:b w:val="false"/>
-          <w:bCs w:val="false"/>
+          <w:b w:val="0"/>
+          <w:bCs w:val="0"/>
         </w:rPr>
       </w:pPr>
       <w:r>
         <w:rPr>
-          <w:b w:val="false"/>
-          <w:bCs w:val="false"/>
+          <w:b w:val="0"/>
+          <w:bCs w:val="0"/>
         </w:rPr>
         <w:t>{/}</w:t>
       </w:r>
     </w:p>
     <w:p>
       <w:pPr>
-        <w:pStyle w:val="TextBody"/>
-        <w:rPr/>
+        <w:pStyle w:val="BodyText"/>
       </w:pPr>
-      <w:r>
-        <w:rPr/>
-      </w:r>
     </w:p>
     <w:p>
       <w:pPr>
-        <w:pStyle w:val="TextBody"/>
+        <w:pStyle w:val="BodyText"/>
         <w:rPr>
-          <w:b w:val="false"/>
-          <w:b w:val="false"/>
-          <w:bCs w:val="false"/>
+          <w:b w:val="0"/>
+          <w:bCs w:val="0"/>
         </w:rPr>
       </w:pPr>
       <w:r>
         <w:rPr>
-          <w:b w:val="false"/>
-          <w:bCs w:val="false"/>
+          <w:b w:val="0"/>
+          <w:bCs w:val="0"/>
         </w:rPr>
         <w:t>{#ref.length != 0}</w:t>
       </w:r>
@@ -2244,7 +2030,6 @@
     <w:tbl>
       <w:tblPr>
         <w:tblW w:w="9986" w:type="dxa"/>
-        <w:jc w:val="left"/>
         <w:tblInd w:w="55" w:type="dxa"/>
         <w:tblBorders>
           <w:top w:val="single" w:sz="4" w:space="0" w:color="000001"/>
@@ -2260,15 +2045,15 @@
           <w:bottom w:w="55" w:type="dxa"/>
           <w:right w:w="55" w:type="dxa"/>
         </w:tblCellMar>
-        <w:tblLook w:noVBand="1" w:val="04a0" w:noHBand="0" w:lastColumn="0" w:firstColumn="1" w:lastRow="0" w:firstRow="1"/>
+        <w:tblLook w:val="04A0" w:firstRow="1" w:lastRow="0" w:firstColumn="1" w:lastColumn="0" w:noHBand="0" w:noVBand="1"/>
       </w:tblPr>
       <w:tblGrid>
         <w:gridCol w:w="1439"/>
-        <w:gridCol w:w="8546"/>
+        <w:gridCol w:w="8547"/>
       </w:tblGrid>
       <w:tr>
         <w:trPr>
-          <w:tblHeader w:val="true"/>
+          <w:tblHeader/>
         </w:trPr>
         <w:tc>
           <w:tcPr>
@@ -2279,15 +2064,12 @@
               <w:left w:val="single" w:sz="4" w:space="0" w:color="000001"/>
               <w:bottom w:val="single" w:sz="4" w:space="0" w:color="000001"/>
               <w:right w:val="single" w:sz="4" w:space="0" w:color="000001"/>
-              <w:insideH w:val="single" w:sz="4" w:space="0" w:color="000001"/>
-              <w:insideV w:val="single" w:sz="4" w:space="0" w:color="000001"/>
-            </w:tcBorders>
-            <w:shd w:color="auto" w:fill="808080" w:themeFill="background1" w:themeFillShade="80" w:val="clear"/>
-          </w:tcPr>
-          <w:p>
-            <w:pPr>
-              <w:pStyle w:val="TextBody"/>
-              <w:spacing w:before="4" w:after="0"/>
+            </w:tcBorders>
+            <w:shd w:val="clear" w:color="auto" w:fill="808080" w:themeFill="background1" w:themeFillShade="80"/>
+          </w:tcPr>
+          <w:p>
+            <w:pPr>
+              <w:pStyle w:val="BodyText"/>
               <w:jc w:val="center"/>
               <w:rPr>
                 <w:color w:val="FFFFFF" w:themeColor="background1"/>
@@ -2303,7 +2085,6 @@
         </w:tc>
       </w:tr>
       <w:tr>
-        <w:trPr/>
         <w:tc>
           <w:tcPr>
             <w:tcW w:w="1439" w:type="dxa"/>
@@ -2311,9 +2092,8 @@
               <w:top w:val="single" w:sz="4" w:space="0" w:color="000001"/>
               <w:left w:val="single" w:sz="4" w:space="0" w:color="000001"/>
               <w:bottom w:val="single" w:sz="4" w:space="0" w:color="000001"/>
-              <w:insideH w:val="single" w:sz="4" w:space="0" w:color="000001"/>
-            </w:tcBorders>
-            <w:shd w:fill="auto" w:val="clear"/>
+            </w:tcBorders>
+            <w:shd w:val="clear" w:color="auto" w:fill="auto"/>
           </w:tcPr>
           <w:p>
             <w:pPr>
@@ -2338,10 +2118,8 @@
               <w:top w:val="single" w:sz="4" w:space="0" w:color="000001"/>
               <w:bottom w:val="single" w:sz="4" w:space="0" w:color="000001"/>
               <w:right w:val="single" w:sz="4" w:space="0" w:color="000001"/>
-              <w:insideH w:val="single" w:sz="4" w:space="0" w:color="000001"/>
-              <w:insideV w:val="single" w:sz="4" w:space="0" w:color="000001"/>
-            </w:tcBorders>
-            <w:shd w:fill="auto" w:val="clear"/>
+            </w:tcBorders>
+            <w:shd w:val="clear" w:color="auto" w:fill="auto"/>
           </w:tcPr>
           <w:p>
             <w:pPr>
@@ -2363,58 +2141,52 @@
     </w:tbl>
     <w:p>
       <w:pPr>
-        <w:pStyle w:val="TextBody"/>
+        <w:pStyle w:val="BodyText"/>
         <w:rPr>
-          <w:b w:val="false"/>
-          <w:b w:val="false"/>
-          <w:bCs w:val="false"/>
+          <w:b w:val="0"/>
+          <w:bCs w:val="0"/>
         </w:rPr>
       </w:pPr>
       <w:r>
         <w:rPr>
-          <w:b w:val="false"/>
-          <w:bCs w:val="false"/>
+          <w:b w:val="0"/>
+          <w:bCs w:val="0"/>
         </w:rPr>
         <w:t>{/}</w:t>
       </w:r>
     </w:p>
     <w:p>
       <w:pPr>
-        <w:pStyle w:val="TextBody"/>
-        <w:rPr/>
+        <w:pStyle w:val="BodyText"/>
       </w:pPr>
-      <w:r>
-        <w:rPr/>
-      </w:r>
     </w:p>
     <w:p>
       <w:pPr>
-        <w:pStyle w:val="TextBody"/>
+        <w:pStyle w:val="BodyText"/>
         <w:rPr>
-          <w:b w:val="false"/>
-          <w:b w:val="false"/>
-          <w:bCs w:val="false"/>
+          <w:b w:val="0"/>
+          <w:bCs w:val="0"/>
         </w:rPr>
       </w:pPr>
       <w:r>
         <w:rPr>
-          <w:b w:val="false"/>
-          <w:bCs w:val="false"/>
+          <w:b w:val="0"/>
+          <w:bCs w:val="0"/>
         </w:rPr>
         <w:t>{#</w:t>
       </w:r>
       <w:r>
         <w:rPr>
-          <w:b w:val="false"/>
-          <w:bCs w:val="false"/>
+          <w:b w:val="0"/>
+          <w:bCs w:val="0"/>
           <w:color w:val="000000"/>
         </w:rPr>
         <w:t xml:space="preserve">appendix </w:t>
       </w:r>
       <w:r>
         <w:rPr>
-          <w:b w:val="false"/>
-          <w:bCs w:val="false"/>
+          <w:b w:val="0"/>
+          <w:bCs w:val="0"/>
         </w:rPr>
         <w:t>.length != 0}</w:t>
       </w:r>
@@ -2422,7 +2194,6 @@
     <w:tbl>
       <w:tblPr>
         <w:tblW w:w="9986" w:type="dxa"/>
-        <w:jc w:val="left"/>
         <w:tblInd w:w="55" w:type="dxa"/>
         <w:tblBorders>
           <w:top w:val="single" w:sz="4" w:space="0" w:color="000001"/>
@@ -2438,17 +2209,17 @@
           <w:bottom w:w="55" w:type="dxa"/>
           <w:right w:w="55" w:type="dxa"/>
         </w:tblCellMar>
-        <w:tblLook w:noVBand="1" w:val="04a0" w:noHBand="0" w:lastColumn="0" w:firstColumn="1" w:lastRow="0" w:firstRow="1"/>
+        <w:tblLook w:val="04A0" w:firstRow="1" w:lastRow="0" w:firstColumn="1" w:lastColumn="0" w:noHBand="0" w:noVBand="1"/>
       </w:tblPr>
       <w:tblGrid>
-        <w:gridCol w:w="2496"/>
+        <w:gridCol w:w="2497"/>
         <w:gridCol w:w="2497"/>
         <w:gridCol w:w="2496"/>
         <w:gridCol w:w="2496"/>
       </w:tblGrid>
       <w:tr>
         <w:trPr>
-          <w:tblHeader w:val="true"/>
+          <w:tblHeader/>
         </w:trPr>
         <w:tc>
           <w:tcPr>
@@ -2459,10 +2230,8 @@
               <w:left w:val="single" w:sz="4" w:space="0" w:color="000001"/>
               <w:bottom w:val="single" w:sz="4" w:space="0" w:color="000001"/>
               <w:right w:val="single" w:sz="4" w:space="0" w:color="000001"/>
-              <w:insideH w:val="single" w:sz="4" w:space="0" w:color="000001"/>
-              <w:insideV w:val="single" w:sz="4" w:space="0" w:color="000001"/>
-            </w:tcBorders>
-            <w:shd w:color="auto" w:fill="808080" w:themeFill="background1" w:themeFillShade="80" w:val="clear"/>
+            </w:tcBorders>
+            <w:shd w:val="clear" w:color="auto" w:fill="808080" w:themeFill="background1" w:themeFillShade="80"/>
           </w:tcPr>
           <w:p>
             <w:pPr>
@@ -2482,7 +2251,7 @@
       </w:tr>
       <w:tr>
         <w:trPr>
-          <w:tblHeader w:val="true"/>
+          <w:tblHeader/>
         </w:trPr>
         <w:tc>
           <w:tcPr>
@@ -2491,7 +2260,7 @@
               <w:top w:val="single" w:sz="4" w:space="0" w:color="000001"/>
               <w:left w:val="single" w:sz="4" w:space="0" w:color="000001"/>
             </w:tcBorders>
-            <w:shd w:fill="auto" w:val="clear"/>
+            <w:shd w:val="clear" w:color="auto" w:fill="auto"/>
           </w:tcPr>
           <w:p>
             <w:pPr>
@@ -2515,7 +2284,7 @@
             <w:tcBorders>
               <w:top w:val="single" w:sz="4" w:space="0" w:color="000001"/>
             </w:tcBorders>
-            <w:shd w:fill="auto" w:val="clear"/>
+            <w:shd w:val="clear" w:color="auto" w:fill="auto"/>
           </w:tcPr>
           <w:p>
             <w:pPr>
@@ -2539,7 +2308,7 @@
             <w:tcBorders>
               <w:top w:val="single" w:sz="4" w:space="0" w:color="000001"/>
             </w:tcBorders>
-            <w:shd w:fill="auto" w:val="clear"/>
+            <w:shd w:val="clear" w:color="auto" w:fill="auto"/>
           </w:tcPr>
           <w:p>
             <w:pPr>
@@ -2563,9 +2332,8 @@
             <w:tcBorders>
               <w:top w:val="single" w:sz="4" w:space="0" w:color="000001"/>
               <w:right w:val="single" w:sz="4" w:space="0" w:color="000001"/>
-              <w:insideV w:val="single" w:sz="4" w:space="0" w:color="000001"/>
-            </w:tcBorders>
-            <w:shd w:fill="auto" w:val="clear"/>
+            </w:tcBorders>
+            <w:shd w:val="clear" w:color="auto" w:fill="auto"/>
           </w:tcPr>
           <w:p>
             <w:pPr>
@@ -2585,16 +2353,14 @@
         </w:tc>
       </w:tr>
       <w:tr>
-        <w:trPr/>
         <w:tc>
           <w:tcPr>
             <w:tcW w:w="2496" w:type="dxa"/>
             <w:tcBorders>
               <w:left w:val="single" w:sz="4" w:space="0" w:color="000001"/>
               <w:bottom w:val="single" w:sz="4" w:space="0" w:color="000001"/>
-              <w:insideH w:val="single" w:sz="4" w:space="0" w:color="000001"/>
-            </w:tcBorders>
-            <w:shd w:fill="auto" w:val="clear"/>
+            </w:tcBorders>
+            <w:shd w:val="clear" w:color="auto" w:fill="auto"/>
           </w:tcPr>
           <w:p>
             <w:pPr>
@@ -2609,14 +2375,14 @@
               </w:rPr>
               <w:t>{#</w:t>
             </w:r>
-            <w:bookmarkStart w:id="2" w:name="__DdeLink__257_3233323337"/>
+            <w:bookmarkStart w:id="1" w:name="__DdeLink__257_3233323337"/>
             <w:r>
               <w:rPr>
                 <w:color w:val="000000"/>
               </w:rPr>
               <w:t>appendix</w:t>
             </w:r>
-            <w:bookmarkEnd w:id="2"/>
+            <w:bookmarkEnd w:id="1"/>
             <w:r>
               <w:rPr>
                 <w:color w:val="000000"/>
@@ -2630,9 +2396,8 @@
             <w:tcW w:w="2497" w:type="dxa"/>
             <w:tcBorders>
               <w:bottom w:val="single" w:sz="4" w:space="0" w:color="000001"/>
-              <w:insideH w:val="single" w:sz="4" w:space="0" w:color="000001"/>
-            </w:tcBorders>
-            <w:shd w:fill="auto" w:val="clear"/>
+            </w:tcBorders>
+            <w:shd w:val="clear" w:color="auto" w:fill="auto"/>
           </w:tcPr>
           <w:p>
             <w:pPr>
@@ -2654,9 +2419,8 @@
             <w:tcW w:w="2496" w:type="dxa"/>
             <w:tcBorders>
               <w:bottom w:val="single" w:sz="4" w:space="0" w:color="000001"/>
-              <w:insideH w:val="single" w:sz="4" w:space="0" w:color="000001"/>
-            </w:tcBorders>
-            <w:shd w:fill="auto" w:val="clear"/>
+            </w:tcBorders>
+            <w:shd w:val="clear" w:color="auto" w:fill="auto"/>
           </w:tcPr>
           <w:p>
             <w:pPr>
@@ -2679,10 +2443,8 @@
             <w:tcBorders>
               <w:bottom w:val="single" w:sz="4" w:space="0" w:color="000001"/>
               <w:right w:val="single" w:sz="4" w:space="0" w:color="000001"/>
-              <w:insideH w:val="single" w:sz="4" w:space="0" w:color="000001"/>
-              <w:insideV w:val="single" w:sz="4" w:space="0" w:color="000001"/>
-            </w:tcBorders>
-            <w:shd w:fill="auto" w:val="clear"/>
+            </w:tcBorders>
+            <w:shd w:val="clear" w:color="auto" w:fill="auto"/>
           </w:tcPr>
           <w:p>
             <w:pPr>
@@ -2703,43 +2465,183 @@
     </w:tbl>
     <w:p>
       <w:pPr>
-        <w:pStyle w:val="TextBody"/>
+        <w:pStyle w:val="BodyText"/>
         <w:rPr>
-          <w:b w:val="false"/>
-          <w:b w:val="false"/>
-          <w:bCs w:val="false"/>
+          <w:b w:val="0"/>
+          <w:bCs w:val="0"/>
         </w:rPr>
       </w:pPr>
       <w:r>
         <w:rPr>
-          <w:b w:val="false"/>
-          <w:bCs w:val="false"/>
+          <w:b w:val="0"/>
+          <w:bCs w:val="0"/>
         </w:rPr>
         <w:t>{/}</w:t>
       </w:r>
     </w:p>
+    <w:p>
+      <w:pPr>
+        <w:pStyle w:val="BodyText"/>
+        <w:rPr>
+          <w:b w:val="0"/>
+          <w:bCs w:val="0"/>
+        </w:rPr>
+      </w:pPr>
+    </w:p>
+    <w:p>
+      <w:pPr>
+        <w:pStyle w:val="BodyText"/>
+        <w:rPr>
+          <w:b w:val="0"/>
+          <w:bCs w:val="0"/>
+        </w:rPr>
+      </w:pPr>
+    </w:p>
+    <w:tbl>
+      <w:tblPr>
+        <w:tblW w:w="0" w:type="auto"/>
+        <w:tblInd w:w="10" w:type="dxa"/>
+        <w:tblBorders>
+          <w:top w:val="single" w:sz="8" w:space="0" w:color="00B0F0"/>
+          <w:left w:val="single" w:sz="8" w:space="0" w:color="00B0F0"/>
+          <w:bottom w:val="single" w:sz="8" w:space="0" w:color="00B0F0"/>
+          <w:right w:val="single" w:sz="8" w:space="0" w:color="00B0F0"/>
+        </w:tblBorders>
+        <w:tblLayout w:type="fixed"/>
+        <w:tblCellMar>
+          <w:left w:w="0" w:type="dxa"/>
+          <w:right w:w="0" w:type="dxa"/>
+        </w:tblCellMar>
+        <w:tblLook w:val="01E0" w:firstRow="1" w:lastRow="1" w:firstColumn="1" w:lastColumn="1" w:noHBand="0" w:noVBand="0"/>
+      </w:tblPr>
+      <w:tblGrid>
+        <w:gridCol w:w="9990"/>
+      </w:tblGrid>
+      <w:tr>
+        <w:trPr>
+          <w:trHeight w:val="801"/>
+        </w:trPr>
+        <w:tc>
+          <w:tcPr>
+            <w:tcW w:w="9990" w:type="dxa"/>
+            <w:shd w:val="clear" w:color="auto" w:fill="B2D7FF"/>
+          </w:tcPr>
+          <w:p>
+            <w:pPr>
+              <w:widowControl w:val="0"/>
+              <w:autoSpaceDE w:val="0"/>
+              <w:autoSpaceDN w:val="0"/>
+              <w:spacing w:before="248"/>
+              <w:ind w:left="8"/>
+              <w:rPr>
+                <w:b/>
+                <w:color w:val="auto"/>
+                <w:sz w:val="30"/>
+              </w:rPr>
+            </w:pPr>
+            <w:r>
+              <w:rPr>
+                <w:b/>
+                <w:color w:val="FEFFFF"/>
+                <w:sz w:val="30"/>
+              </w:rPr>
+              <w:t>Disclaimer</w:t>
+            </w:r>
+          </w:p>
+        </w:tc>
+      </w:tr>
+      <w:tr>
+        <w:trPr>
+          <w:trHeight w:val="1123"/>
+        </w:trPr>
+        <w:tc>
+          <w:tcPr>
+            <w:tcW w:w="9990" w:type="dxa"/>
+          </w:tcPr>
+          <w:p>
+            <w:pPr>
+              <w:widowControl w:val="0"/>
+              <w:autoSpaceDE w:val="0"/>
+              <w:autoSpaceDN w:val="0"/>
+              <w:spacing w:before="13" w:line="232" w:lineRule="auto"/>
+              <w:ind w:left="28" w:right="120"/>
+              <w:rPr>
+                <w:color w:val="auto"/>
+                <w:sz w:val="20"/>
+              </w:rPr>
+            </w:pPr>
+            <w:r>
+              <w:rPr>
+                <w:color w:val="auto"/>
+                <w:sz w:val="20"/>
+              </w:rPr>
+              <w:t xml:space="preserve">This report is intended as a hypothesis generating framework and is thus </w:t>
+            </w:r>
+            <w:r>
+              <w:rPr>
+                <w:color w:val="auto"/>
+                <w:sz w:val="20"/>
+              </w:rPr>
+              <w:t>intended</w:t>
+            </w:r>
+            <w:r>
+              <w:rPr>
+                <w:color w:val="auto"/>
+                <w:sz w:val="20"/>
+              </w:rPr>
+              <w:t xml:space="preserve"> for research use only and not for diagnostic or clinical purposes. Information provided in this report does not replace a physician's medical judgement and usage is entirely at your own risk. The providers of this resource shall in no event be liable for any direct, indirect, incidental, consequential, or exemplary damages.</w:t>
+            </w:r>
+          </w:p>
+        </w:tc>
+      </w:tr>
+    </w:tbl>
+    <w:p>
+      <w:pPr>
+        <w:pStyle w:val="BodyText"/>
+        <w:rPr>
+          <w:b w:val="0"/>
+          <w:bCs w:val="0"/>
+        </w:rPr>
+      </w:pPr>
+    </w:p>
     <w:sectPr>
-      <w:headerReference w:type="default" r:id="rId2"/>
-      <w:footerReference w:type="default" r:id="rId3"/>
-      <w:type w:val="nextPage"/>
+      <w:headerReference w:type="default" r:id="rId6"/>
+      <w:footerReference w:type="default" r:id="rId7"/>
       <w:pgSz w:w="11906" w:h="16838"/>
-      <w:pgMar w:left="980" w:right="940" w:header="1110" w:top="1920" w:footer="1494" w:bottom="1680" w:gutter="0"/>
-      <w:pgNumType w:fmt="decimal"/>
-      <w:formProt w:val="false"/>
-      <w:textDirection w:val="lrTb"/>
-      <w:docGrid w:type="default" w:linePitch="100" w:charSpace="0"/>
+      <w:pgMar w:top="1920" w:right="940" w:bottom="1680" w:left="980" w:header="1110" w:footer="1494" w:gutter="0"/>
+      <w:cols w:space="720"/>
+      <w:formProt w:val="0"/>
+      <w:docGrid w:linePitch="100"/>
     </w:sectPr>
   </w:body>
 </w:document>
 </file>
 
+<file path=word/endnotes.xml><?xml version="1.0" encoding="utf-8"?>
+<w:endnotes xmlns:wpc="http://schemas.microsoft.com/office/word/2010/wordprocessingCanvas" xmlns:cx="http://schemas.microsoft.com/office/drawing/2014/chartex" xmlns:cx1="http://schemas.microsoft.com/office/drawing/2015/9/8/chartex" xmlns:cx2="http://schemas.microsoft.com/office/drawing/2015/10/21/chartex" xmlns:cx3="http://schemas.microsoft.com/office/drawing/2016/5/9/chartex" xmlns:cx4="http://schemas.microsoft.com/office/drawing/2016/5/10/chartex" xmlns:cx5="http://schemas.microsoft.com/office/drawing/2016/5/11/chartex" xmlns:cx6="http://schemas.microsoft.com/office/drawing/2016/5/12/chartex" xmlns:cx7="http://schemas.microsoft.com/office/drawing/2016/5/13/chartex" xmlns:cx8="http://schemas.microsoft.com/office/drawing/2016/5/14/chartex" xmlns:mc="http://schemas.openxmlformats.org/markup-compatibility/2006" xmlns:aink="http://schemas.microsoft.com/office/drawing/2016/ink" xmlns:am3d="http://schemas.microsoft.com/office/drawing/2017/model3d" xmlns:o="urn:schemas-microsoft-com:office:office" xmlns:r="http://schemas.openxmlformats.org/officeDocument/2006/relationships" xmlns:m="http://schemas.openxmlformats.org/officeDocument/2006/math" xmlns:v="urn:schemas-microsoft-com:vml" xmlns:wp14="http://schemas.microsoft.com/office/word/2010/wordprocessingDrawing" xmlns:wp="http://schemas.openxmlformats.org/drawingml/2006/wordprocessingDrawing" xmlns:w10="urn:schemas-microsoft-com:office:word" xmlns:w="http://schemas.openxmlformats.org/wordprocessingml/2006/main" xmlns:w14="http://schemas.microsoft.com/office/word/2010/wordml" xmlns:w15="http://schemas.microsoft.com/office/word/2012/wordml" xmlns:w16cid="http://schemas.microsoft.com/office/word/2016/wordml/cid" xmlns:w16se="http://schemas.microsoft.com/office/word/2015/wordml/symex" xmlns:wpg="http://schemas.microsoft.com/office/word/2010/wordprocessingGroup" xmlns:wpi="http://schemas.microsoft.com/office/word/2010/wordprocessingInk" xmlns:wne="http://schemas.microsoft.com/office/word/2006/wordml" xmlns:wps="http://schemas.microsoft.com/office/word/2010/wordprocessingShape" mc:Ignorable="w14 w15 w16se w16cid wp14">
+  <w:endnote w:type="separator" w:id="-1">
+    <w:p>
+      <w:r>
+        <w:separator/>
+      </w:r>
+    </w:p>
+  </w:endnote>
+  <w:endnote w:type="continuationSeparator" w:id="0">
+    <w:p>
+      <w:r>
+        <w:continuationSeparator/>
+      </w:r>
+    </w:p>
+  </w:endnote>
+</w:endnotes>
+</file>
+
 <file path=word/footer1.xml><?xml version="1.0" encoding="utf-8"?>
-<w:ftr xmlns:o="urn:schemas-microsoft-com:office:office" xmlns:r="http://schemas.openxmlformats.org/officeDocument/2006/relationships" xmlns:v="urn:schemas-microsoft-com:vml" xmlns:w="http://schemas.openxmlformats.org/wordprocessingml/2006/main" xmlns:w10="urn:schemas-microsoft-com:office:word" xmlns:wp="http://schemas.openxmlformats.org/drawingml/2006/wordprocessingDrawing" xmlns:wps="http://schemas.microsoft.com/office/word/2010/wordprocessingShape" xmlns:wpg="http://schemas.microsoft.com/office/word/2010/wordprocessingGroup" xmlns:mc="http://schemas.openxmlformats.org/markup-compatibility/2006" xmlns:wp14="http://schemas.microsoft.com/office/word/2010/wordprocessingDrawing" xmlns:w14="http://schemas.microsoft.com/office/word/2010/wordml" mc:Ignorable="w14 wp14">
+<w:ftr xmlns:wpc="http://schemas.microsoft.com/office/word/2010/wordprocessingCanvas" xmlns:cx="http://schemas.microsoft.com/office/drawing/2014/chartex" xmlns:cx1="http://schemas.microsoft.com/office/drawing/2015/9/8/chartex" xmlns:cx2="http://schemas.microsoft.com/office/drawing/2015/10/21/chartex" xmlns:cx3="http://schemas.microsoft.com/office/drawing/2016/5/9/chartex" xmlns:cx4="http://schemas.microsoft.com/office/drawing/2016/5/10/chartex" xmlns:cx5="http://schemas.microsoft.com/office/drawing/2016/5/11/chartex" xmlns:cx6="http://schemas.microsoft.com/office/drawing/2016/5/12/chartex" xmlns:cx7="http://schemas.microsoft.com/office/drawing/2016/5/13/chartex" xmlns:cx8="http://schemas.microsoft.com/office/drawing/2016/5/14/chartex" xmlns:mc="http://schemas.openxmlformats.org/markup-compatibility/2006" xmlns:aink="http://schemas.microsoft.com/office/drawing/2016/ink" xmlns:am3d="http://schemas.microsoft.com/office/drawing/2017/model3d" xmlns:o="urn:schemas-microsoft-com:office:office" xmlns:r="http://schemas.openxmlformats.org/officeDocument/2006/relationships" xmlns:m="http://schemas.openxmlformats.org/officeDocument/2006/math" xmlns:v="urn:schemas-microsoft-com:vml" xmlns:wp14="http://schemas.microsoft.com/office/word/2010/wordprocessingDrawing" xmlns:wp="http://schemas.openxmlformats.org/drawingml/2006/wordprocessingDrawing" xmlns:w10="urn:schemas-microsoft-com:office:word" xmlns:w="http://schemas.openxmlformats.org/wordprocessingml/2006/main" xmlns:w14="http://schemas.microsoft.com/office/word/2010/wordml" xmlns:w15="http://schemas.microsoft.com/office/word/2012/wordml" xmlns:w16cid="http://schemas.microsoft.com/office/word/2016/wordml/cid" xmlns:w16se="http://schemas.microsoft.com/office/word/2015/wordml/symex" xmlns:wpg="http://schemas.microsoft.com/office/word/2010/wordprocessingGroup" xmlns:wpi="http://schemas.microsoft.com/office/word/2010/wordprocessingInk" xmlns:wne="http://schemas.microsoft.com/office/word/2006/wordml" xmlns:wps="http://schemas.microsoft.com/office/word/2010/wordprocessingShape" mc:Ignorable="w14 w15 w16se w16cid wp14">
   <w:p>
     <w:pPr>
       <w:pStyle w:val="Footer"/>
       <w:jc w:val="right"/>
-      <w:rPr/>
     </w:pPr>
     <w:r>
       <w:rPr>
@@ -2762,7 +2664,7 @@
         <w:sz w:val="20"/>
         <w:szCs w:val="20"/>
       </w:rPr>
-      <w:instrText> PAGE \* ARABIC </w:instrText>
+      <w:instrText>PAGE \* ARABIC</w:instrText>
     </w:r>
     <w:r>
       <w:rPr>
@@ -2788,44 +2690,56 @@
   </w:p>
   <w:p>
     <w:pPr>
-      <w:pStyle w:val="TextBody"/>
-      <w:spacing w:lineRule="auto" w:line="2" w:before="0" w:after="0"/>
-      <w:ind w:right="360" w:hanging="0"/>
+      <w:pStyle w:val="BodyText"/>
+      <w:spacing w:before="0" w:line="2" w:lineRule="auto"/>
+      <w:ind w:right="360"/>
       <w:rPr>
-        <w:b w:val="false"/>
-        <w:b w:val="false"/>
+        <w:b w:val="0"/>
+        <w:sz w:val="20"/>
+      </w:rPr>
+    </w:pPr>
+  </w:p>
+</w:ftr>
+</file>
+
+<file path=word/footnotes.xml><?xml version="1.0" encoding="utf-8"?>
+<w:footnotes xmlns:wpc="http://schemas.microsoft.com/office/word/2010/wordprocessingCanvas" xmlns:cx="http://schemas.microsoft.com/office/drawing/2014/chartex" xmlns:cx1="http://schemas.microsoft.com/office/drawing/2015/9/8/chartex" xmlns:cx2="http://schemas.microsoft.com/office/drawing/2015/10/21/chartex" xmlns:cx3="http://schemas.microsoft.com/office/drawing/2016/5/9/chartex" xmlns:cx4="http://schemas.microsoft.com/office/drawing/2016/5/10/chartex" xmlns:cx5="http://schemas.microsoft.com/office/drawing/2016/5/11/chartex" xmlns:cx6="http://schemas.microsoft.com/office/drawing/2016/5/12/chartex" xmlns:cx7="http://schemas.microsoft.com/office/drawing/2016/5/13/chartex" xmlns:cx8="http://schemas.microsoft.com/office/drawing/2016/5/14/chartex" xmlns:mc="http://schemas.openxmlformats.org/markup-compatibility/2006" xmlns:aink="http://schemas.microsoft.com/office/drawing/2016/ink" xmlns:am3d="http://schemas.microsoft.com/office/drawing/2017/model3d" xmlns:o="urn:schemas-microsoft-com:office:office" xmlns:r="http://schemas.openxmlformats.org/officeDocument/2006/relationships" xmlns:m="http://schemas.openxmlformats.org/officeDocument/2006/math" xmlns:v="urn:schemas-microsoft-com:vml" xmlns:wp14="http://schemas.microsoft.com/office/word/2010/wordprocessingDrawing" xmlns:wp="http://schemas.openxmlformats.org/drawingml/2006/wordprocessingDrawing" xmlns:w10="urn:schemas-microsoft-com:office:word" xmlns:w="http://schemas.openxmlformats.org/wordprocessingml/2006/main" xmlns:w14="http://schemas.microsoft.com/office/word/2010/wordml" xmlns:w15="http://schemas.microsoft.com/office/word/2012/wordml" xmlns:w16cid="http://schemas.microsoft.com/office/word/2016/wordml/cid" xmlns:w16se="http://schemas.microsoft.com/office/word/2015/wordml/symex" xmlns:wpg="http://schemas.microsoft.com/office/word/2010/wordprocessingGroup" xmlns:wpi="http://schemas.microsoft.com/office/word/2010/wordprocessingInk" xmlns:wne="http://schemas.microsoft.com/office/word/2006/wordml" xmlns:wps="http://schemas.microsoft.com/office/word/2010/wordprocessingShape" mc:Ignorable="w14 w15 w16se w16cid wp14">
+  <w:footnote w:type="separator" w:id="-1">
+    <w:p>
+      <w:r>
+        <w:separator/>
+      </w:r>
+    </w:p>
+  </w:footnote>
+  <w:footnote w:type="continuationSeparator" w:id="0">
+    <w:p>
+      <w:r>
+        <w:continuationSeparator/>
+      </w:r>
+    </w:p>
+  </w:footnote>
+</w:footnotes>
+</file>
+
+<file path=word/header1.xml><?xml version="1.0" encoding="utf-8"?>
+<w:hdr xmlns:wpc="http://schemas.microsoft.com/office/word/2010/wordprocessingCanvas" xmlns:cx="http://schemas.microsoft.com/office/drawing/2014/chartex" xmlns:cx1="http://schemas.microsoft.com/office/drawing/2015/9/8/chartex" xmlns:cx2="http://schemas.microsoft.com/office/drawing/2015/10/21/chartex" xmlns:cx3="http://schemas.microsoft.com/office/drawing/2016/5/9/chartex" xmlns:cx4="http://schemas.microsoft.com/office/drawing/2016/5/10/chartex" xmlns:cx5="http://schemas.microsoft.com/office/drawing/2016/5/11/chartex" xmlns:cx6="http://schemas.microsoft.com/office/drawing/2016/5/12/chartex" xmlns:cx7="http://schemas.microsoft.com/office/drawing/2016/5/13/chartex" xmlns:cx8="http://schemas.microsoft.com/office/drawing/2016/5/14/chartex" xmlns:mc="http://schemas.openxmlformats.org/markup-compatibility/2006" xmlns:aink="http://schemas.microsoft.com/office/drawing/2016/ink" xmlns:am3d="http://schemas.microsoft.com/office/drawing/2017/model3d" xmlns:o="urn:schemas-microsoft-com:office:office" xmlns:r="http://schemas.openxmlformats.org/officeDocument/2006/relationships" xmlns:m="http://schemas.openxmlformats.org/officeDocument/2006/math" xmlns:v="urn:schemas-microsoft-com:vml" xmlns:wp14="http://schemas.microsoft.com/office/word/2010/wordprocessingDrawing" xmlns:wp="http://schemas.openxmlformats.org/drawingml/2006/wordprocessingDrawing" xmlns:w10="urn:schemas-microsoft-com:office:word" xmlns:w="http://schemas.openxmlformats.org/wordprocessingml/2006/main" xmlns:w14="http://schemas.microsoft.com/office/word/2010/wordml" xmlns:w15="http://schemas.microsoft.com/office/word/2012/wordml" xmlns:w16cid="http://schemas.microsoft.com/office/word/2016/wordml/cid" xmlns:w16se="http://schemas.microsoft.com/office/word/2015/wordml/symex" xmlns:wpg="http://schemas.microsoft.com/office/word/2010/wordprocessingGroup" xmlns:wpi="http://schemas.microsoft.com/office/word/2010/wordprocessingInk" xmlns:wne="http://schemas.microsoft.com/office/word/2006/wordml" xmlns:wps="http://schemas.microsoft.com/office/word/2010/wordprocessingShape" mc:Ignorable="w14 w15 w16se w16cid wp14">
+  <w:p>
+    <w:pPr>
+      <w:pStyle w:val="BodyText"/>
+      <w:spacing w:before="0" w:line="2" w:lineRule="auto"/>
+      <w:rPr>
+        <w:b w:val="0"/>
         <w:sz w:val="20"/>
       </w:rPr>
     </w:pPr>
     <w:r>
       <w:rPr>
-        <w:b w:val="false"/>
-        <w:sz w:val="20"/>
-      </w:rPr>
-    </w:r>
-  </w:p>
-</w:ftr>
-</file>
-
-<file path=word/header1.xml><?xml version="1.0" encoding="utf-8"?>
-<w:hdr xmlns:o="urn:schemas-microsoft-com:office:office" xmlns:r="http://schemas.openxmlformats.org/officeDocument/2006/relationships" xmlns:v="urn:schemas-microsoft-com:vml" xmlns:w="http://schemas.openxmlformats.org/wordprocessingml/2006/main" xmlns:w10="urn:schemas-microsoft-com:office:word" xmlns:wp="http://schemas.openxmlformats.org/drawingml/2006/wordprocessingDrawing" xmlns:wps="http://schemas.microsoft.com/office/word/2010/wordprocessingShape" xmlns:wpg="http://schemas.microsoft.com/office/word/2010/wordprocessingGroup" xmlns:mc="http://schemas.openxmlformats.org/markup-compatibility/2006" xmlns:wp14="http://schemas.microsoft.com/office/word/2010/wordprocessingDrawing" xmlns:w14="http://schemas.microsoft.com/office/word/2010/wordml" mc:Ignorable="w14 wp14">
-  <w:p>
-    <w:pPr>
-      <w:pStyle w:val="TextBody"/>
-      <w:spacing w:lineRule="auto" w:line="2" w:before="0" w:after="0"/>
-      <w:rPr>
-        <w:b w:val="false"/>
-        <w:b w:val="false"/>
-        <w:sz w:val="20"/>
-      </w:rPr>
-    </w:pPr>
-    <w:r>
-      <w:rPr>
-        <w:b w:val="false"/>
+        <w:b w:val="0"/>
+        <w:noProof/>
         <w:sz w:val="20"/>
       </w:rPr>
       <w:drawing>
-        <wp:anchor behindDoc="1" distT="0" distB="0" distL="0" distR="0" simplePos="0" locked="0" layoutInCell="1" allowOverlap="1" relativeHeight="3">
+        <wp:anchor distT="0" distB="0" distL="0" distR="0" simplePos="0" relativeHeight="3" behindDoc="1" locked="0" layoutInCell="1" allowOverlap="1">
           <wp:simplePos x="0" y="0"/>
           <wp:positionH relativeFrom="page">
             <wp:posOffset>704850</wp:posOffset>
@@ -2836,7 +2750,7 @@
           <wp:extent cx="990600" cy="523875"/>
           <wp:effectExtent l="0" t="0" r="0" b="0"/>
           <wp:wrapNone/>
-          <wp:docPr id="1" name="image1.png" descr=""/>
+          <wp:docPr id="1" name="image1.png"/>
           <wp:cNvGraphicFramePr>
             <a:graphicFrameLocks xmlns:a="http://schemas.openxmlformats.org/drawingml/2006/main" noChangeAspect="1"/>
           </wp:cNvGraphicFramePr>
@@ -2844,7 +2758,7 @@
             <a:graphicData uri="http://schemas.openxmlformats.org/drawingml/2006/picture">
               <pic:pic xmlns:pic="http://schemas.openxmlformats.org/drawingml/2006/picture">
                 <pic:nvPicPr>
-                  <pic:cNvPr id="1" name="image1.png" descr=""/>
+                  <pic:cNvPr id="1" name="image1.png"/>
                   <pic:cNvPicPr>
                     <a:picLocks noChangeAspect="1" noChangeArrowheads="1"/>
                   </pic:cNvPicPr>
@@ -2869,8 +2783,15 @@
           </a:graphic>
         </wp:anchor>
       </w:drawing>
+    </w:r>
+    <w:r>
+      <w:rPr>
+        <w:b w:val="0"/>
+        <w:noProof/>
+        <w:sz w:val="20"/>
+      </w:rPr>
       <w:drawing>
-        <wp:anchor behindDoc="1" distT="0" distB="0" distL="0" distR="0" simplePos="0" locked="0" layoutInCell="1" allowOverlap="1" relativeHeight="5">
+        <wp:anchor distT="0" distB="0" distL="0" distR="0" simplePos="0" relativeHeight="5" behindDoc="1" locked="0" layoutInCell="1" allowOverlap="1">
           <wp:simplePos x="0" y="0"/>
           <wp:positionH relativeFrom="page">
             <wp:posOffset>4830445</wp:posOffset>
@@ -2881,7 +2802,7 @@
           <wp:extent cx="1647825" cy="419100"/>
           <wp:effectExtent l="0" t="0" r="0" b="0"/>
           <wp:wrapNone/>
-          <wp:docPr id="2" name="image2.png" descr=""/>
+          <wp:docPr id="2" name="image2.png"/>
           <wp:cNvGraphicFramePr>
             <a:graphicFrameLocks xmlns:a="http://schemas.openxmlformats.org/drawingml/2006/main" noChangeAspect="1"/>
           </wp:cNvGraphicFramePr>
@@ -2889,7 +2810,7 @@
             <a:graphicData uri="http://schemas.openxmlformats.org/drawingml/2006/picture">
               <pic:pic xmlns:pic="http://schemas.openxmlformats.org/drawingml/2006/picture">
                 <pic:nvPicPr>
-                  <pic:cNvPr id="2" name="image2.png" descr=""/>
+                  <pic:cNvPr id="2" name="image2.png"/>
                   <pic:cNvPicPr>
                     <a:picLocks noChangeAspect="1" noChangeArrowheads="1"/>
                   </pic:cNvPicPr>
@@ -2920,711 +2841,13 @@
 </file>
 
 <file path=word/styles.xml><?xml version="1.0" encoding="utf-8"?>
-<w:styles xmlns:w="http://schemas.openxmlformats.org/wordprocessingml/2006/main" xmlns:w14="http://schemas.microsoft.com/office/word/2010/wordml" xmlns:mc="http://schemas.openxmlformats.org/markup-compatibility/2006" mc:Ignorable="w14">
-  <w:docDefaults>
-    <w:rPrDefault>
-      <w:rPr>
-        <w:rFonts w:ascii="Calibri" w:hAnsi="Calibri" w:eastAsia="Calibri" w:cs="" w:asciiTheme="minorHAnsi" w:cstheme="minorBidi" w:eastAsiaTheme="minorHAnsi" w:hAnsiTheme="minorHAnsi"/>
-        <w:szCs w:val="22"/>
-        <w:lang w:val="en-US" w:eastAsia="en-US" w:bidi="ar-SA"/>
-      </w:rPr>
-    </w:rPrDefault>
-    <w:pPrDefault>
-      <w:pPr/>
-    </w:pPrDefault>
-  </w:docDefaults>
-  <w:latentStyles w:defLockedState="0" w:defUIPriority="99" w:defSemiHidden="0" w:defUnhideWhenUsed="0" w:defQFormat="0" w:count="375">
-    <w:lsdException w:name="Normal" w:uiPriority="0" w:qFormat="1"/>
-    <w:lsdException w:name="heading 1" w:uiPriority="9" w:qFormat="1"/>
-    <w:lsdException w:name="heading 2" w:uiPriority="9" w:semiHidden="1" w:unhideWhenUsed="1" w:qFormat="1"/>
-    <w:lsdException w:name="heading 3" w:uiPriority="9" w:semiHidden="1" w:unhideWhenUsed="1" w:qFormat="1"/>
-    <w:lsdException w:name="heading 4" w:uiPriority="9" w:semiHidden="1" w:unhideWhenUsed="1" w:qFormat="1"/>
-    <w:lsdException w:name="heading 5" w:uiPriority="9" w:semiHidden="1" w:unhideWhenUsed="1" w:qFormat="1"/>
-    <w:lsdException w:name="heading 6" w:uiPriority="9" w:semiHidden="1" w:unhideWhenUsed="1" w:qFormat="1"/>
-    <w:lsdException w:name="heading 7" w:uiPriority="9" w:semiHidden="1" w:unhideWhenUsed="1" w:qFormat="1"/>
-    <w:lsdException w:name="heading 8" w:uiPriority="9" w:semiHidden="1" w:unhideWhenUsed="1" w:qFormat="1"/>
-    <w:lsdException w:name="heading 9" w:uiPriority="9" w:semiHidden="1" w:unhideWhenUsed="1" w:qFormat="1"/>
-    <w:lsdException w:name="index 1" w:semiHidden="1" w:unhideWhenUsed="1"/>
-    <w:lsdException w:name="index 2" w:semiHidden="1" w:unhideWhenUsed="1"/>
-    <w:lsdException w:name="index 3" w:semiHidden="1" w:unhideWhenUsed="1"/>
-    <w:lsdException w:name="index 4" w:semiHidden="1" w:unhideWhenUsed="1"/>
-    <w:lsdException w:name="index 5" w:semiHidden="1" w:unhideWhenUsed="1"/>
-    <w:lsdException w:name="index 6" w:semiHidden="1" w:unhideWhenUsed="1"/>
-    <w:lsdException w:name="index 7" w:semiHidden="1" w:unhideWhenUsed="1"/>
-    <w:lsdException w:name="index 8" w:semiHidden="1" w:unhideWhenUsed="1"/>
-    <w:lsdException w:name="index 9" w:semiHidden="1" w:unhideWhenUsed="1"/>
-    <w:lsdException w:name="toc 1" w:uiPriority="39" w:semiHidden="1" w:unhideWhenUsed="1"/>
-    <w:lsdException w:name="toc 2" w:uiPriority="39" w:semiHidden="1" w:unhideWhenUsed="1"/>
-    <w:lsdException w:name="toc 3" w:uiPriority="39" w:semiHidden="1" w:unhideWhenUsed="1"/>
-    <w:lsdException w:name="toc 4" w:uiPriority="39" w:semiHidden="1" w:unhideWhenUsed="1"/>
-    <w:lsdException w:name="toc 5" w:uiPriority="39" w:semiHidden="1" w:unhideWhenUsed="1"/>
-    <w:lsdException w:name="toc 6" w:uiPriority="39" w:semiHidden="1" w:unhideWhenUsed="1"/>
-    <w:lsdException w:name="toc 7" w:uiPriority="39" w:semiHidden="1" w:unhideWhenUsed="1"/>
-    <w:lsdException w:name="toc 8" w:uiPriority="39" w:semiHidden="1" w:unhideWhenUsed="1"/>
-    <w:lsdException w:name="toc 9" w:uiPriority="39" w:semiHidden="1" w:unhideWhenUsed="1"/>
-    <w:lsdException w:name="Normal Indent" w:semiHidden="1" w:unhideWhenUsed="1"/>
-    <w:lsdException w:name="footnote text" w:semiHidden="1" w:unhideWhenUsed="1"/>
-    <w:lsdException w:name="annotation text" w:semiHidden="1" w:unhideWhenUsed="1"/>
-    <w:lsdException w:name="header" w:semiHidden="1" w:unhideWhenUsed="1"/>
-    <w:lsdException w:name="footer" w:semiHidden="1" w:unhideWhenUsed="1"/>
-    <w:lsdException w:name="index heading" w:semiHidden="1" w:unhideWhenUsed="1"/>
-    <w:lsdException w:name="caption" w:uiPriority="35" w:semiHidden="1" w:unhideWhenUsed="1" w:qFormat="1"/>
-    <w:lsdException w:name="table of figures" w:semiHidden="1" w:unhideWhenUsed="1"/>
-    <w:lsdException w:name="envelope address" w:semiHidden="1" w:unhideWhenUsed="1"/>
-    <w:lsdException w:name="envelope return" w:semiHidden="1" w:unhideWhenUsed="1"/>
-    <w:lsdException w:name="footnote reference" w:semiHidden="1" w:unhideWhenUsed="1"/>
-    <w:lsdException w:name="annotation reference" w:semiHidden="1" w:unhideWhenUsed="1"/>
-    <w:lsdException w:name="line number" w:semiHidden="1" w:unhideWhenUsed="1"/>
-    <w:lsdException w:name="page number" w:semiHidden="1" w:unhideWhenUsed="1"/>
-    <w:lsdException w:name="endnote reference" w:semiHidden="1" w:unhideWhenUsed="1"/>
-    <w:lsdException w:name="endnote text" w:semiHidden="1" w:unhideWhenUsed="1"/>
-    <w:lsdException w:name="table of authorities" w:semiHidden="1" w:unhideWhenUsed="1"/>
-    <w:lsdException w:name="macro" w:semiHidden="1" w:unhideWhenUsed="1"/>
-    <w:lsdException w:name="toa heading" w:semiHidden="1" w:unhideWhenUsed="1"/>
-    <w:lsdException w:name="List" w:semiHidden="1" w:unhideWhenUsed="1"/>
-    <w:lsdException w:name="List Bullet" w:semiHidden="1" w:unhideWhenUsed="1"/>
-    <w:lsdException w:name="List Number" w:semiHidden="1" w:unhideWhenUsed="1"/>
-    <w:lsdException w:name="List 2" w:semiHidden="1" w:unhideWhenUsed="1"/>
-    <w:lsdException w:name="List 3" w:semiHidden="1" w:unhideWhenUsed="1"/>
-    <w:lsdException w:name="List 4" w:semiHidden="1" w:unhideWhenUsed="1"/>
-    <w:lsdException w:name="List 5" w:semiHidden="1" w:unhideWhenUsed="1"/>
-    <w:lsdException w:name="List Bullet 2" w:semiHidden="1" w:unhideWhenUsed="1"/>
-    <w:lsdException w:name="List Bullet 3" w:semiHidden="1" w:unhideWhenUsed="1"/>
-    <w:lsdException w:name="List Bullet 4" w:semiHidden="1" w:unhideWhenUsed="1"/>
-    <w:lsdException w:name="List Bullet 5" w:semiHidden="1" w:unhideWhenUsed="1"/>
-    <w:lsdException w:name="List Number 2" w:semiHidden="1" w:unhideWhenUsed="1"/>
-    <w:lsdException w:name="List Number 3" w:semiHidden="1" w:unhideWhenUsed="1"/>
-    <w:lsdException w:name="List Number 4" w:semiHidden="1" w:unhideWhenUsed="1"/>
-    <w:lsdException w:name="List Number 5" w:semiHidden="1" w:unhideWhenUsed="1"/>
-    <w:lsdException w:name="Title" w:uiPriority="10" w:qFormat="1"/>
-    <w:lsdException w:name="Closing" w:semiHidden="1" w:unhideWhenUsed="1"/>
-    <w:lsdException w:name="Signature" w:semiHidden="1" w:unhideWhenUsed="1"/>
-    <w:lsdException w:name="Default Paragraph Font" w:uiPriority="1" w:semiHidden="1" w:unhideWhenUsed="1"/>
-    <w:lsdException w:name="Body Text" w:semiHidden="1" w:unhideWhenUsed="1"/>
-    <w:lsdException w:name="Body Text Indent" w:semiHidden="1" w:unhideWhenUsed="1"/>
-    <w:lsdException w:name="List Continue" w:semiHidden="1" w:unhideWhenUsed="1"/>
-    <w:lsdException w:name="List Continue 2" w:semiHidden="1" w:unhideWhenUsed="1"/>
-    <w:lsdException w:name="List Continue 3" w:semiHidden="1" w:unhideWhenUsed="1"/>
-    <w:lsdException w:name="List Continue 4" w:semiHidden="1" w:unhideWhenUsed="1"/>
-    <w:lsdException w:name="List Continue 5" w:semiHidden="1" w:unhideWhenUsed="1"/>
-    <w:lsdException w:name="Message Header" w:semiHidden="1" w:unhideWhenUsed="1"/>
-    <w:lsdException w:name="Subtitle" w:uiPriority="11" w:qFormat="1"/>
-    <w:lsdException w:name="Salutation" w:semiHidden="1" w:unhideWhenUsed="1"/>
-    <w:lsdException w:name="Date" w:semiHidden="1" w:unhideWhenUsed="1"/>
-    <w:lsdException w:name="Body Text First Indent" w:semiHidden="1" w:unhideWhenUsed="1"/>
-    <w:lsdException w:name="Body Text First Indent 2" w:semiHidden="1" w:unhideWhenUsed="1"/>
-    <w:lsdException w:name="Note Heading" w:semiHidden="1" w:unhideWhenUsed="1"/>
-    <w:lsdException w:name="Body Text 2" w:semiHidden="1" w:unhideWhenUsed="1"/>
-    <w:lsdException w:name="Body Text 3" w:semiHidden="1" w:unhideWhenUsed="1"/>
-    <w:lsdException w:name="Body Text Indent 2" w:semiHidden="1" w:unhideWhenUsed="1"/>
-    <w:lsdException w:name="Body Text Indent 3" w:semiHidden="1" w:unhideWhenUsed="1"/>
-    <w:lsdException w:name="Block Text" w:semiHidden="1" w:unhideWhenUsed="1"/>
-    <w:lsdException w:name="Hyperlink" w:semiHidden="1" w:unhideWhenUsed="1"/>
-    <w:lsdException w:name="FollowedHyperlink" w:semiHidden="1" w:unhideWhenUsed="1"/>
-    <w:lsdException w:name="Strong" w:uiPriority="22" w:qFormat="1"/>
-    <w:lsdException w:name="Emphasis" w:uiPriority="20" w:qFormat="1"/>
-    <w:lsdException w:name="Document Map" w:semiHidden="1" w:unhideWhenUsed="1"/>
-    <w:lsdException w:name="Plain Text" w:semiHidden="1" w:unhideWhenUsed="1"/>
-    <w:lsdException w:name="E-mail Signature" w:semiHidden="1" w:unhideWhenUsed="1"/>
-    <w:lsdException w:name="HTML Top of Form" w:semiHidden="1" w:unhideWhenUsed="1"/>
-    <w:lsdException w:name="HTML Bottom of Form" w:semiHidden="1" w:unhideWhenUsed="1"/>
-    <w:lsdException w:name="Normal (Web)" w:semiHidden="1" w:unhideWhenUsed="1"/>
-    <w:lsdException w:name="HTML Acronym" w:semiHidden="1" w:unhideWhenUsed="1"/>
-    <w:lsdException w:name="HTML Address" w:semiHidden="1" w:unhideWhenUsed="1"/>
-    <w:lsdException w:name="HTML Cite" w:semiHidden="1" w:unhideWhenUsed="1"/>
-    <w:lsdException w:name="HTML Code" w:semiHidden="1" w:unhideWhenUsed="1"/>
-    <w:lsdException w:name="HTML Definition" w:semiHidden="1" w:unhideWhenUsed="1"/>
-    <w:lsdException w:name="HTML Keyboard" w:semiHidden="1" w:unhideWhenUsed="1"/>
-    <w:lsdException w:name="HTML Preformatted" w:semiHidden="1" w:unhideWhenUsed="1"/>
-    <w:lsdException w:name="HTML Sample" w:semiHidden="1" w:unhideWhenUsed="1"/>
-    <w:lsdException w:name="HTML Typewriter" w:semiHidden="1" w:unhideWhenUsed="1"/>
-    <w:lsdException w:name="HTML Variable" w:semiHidden="1" w:unhideWhenUsed="1"/>
-    <w:lsdException w:name="Normal Table" w:semiHidden="1" w:unhideWhenUsed="1"/>
-    <w:lsdException w:name="annotation subject" w:semiHidden="1" w:unhideWhenUsed="1"/>
-    <w:lsdException w:name="No List" w:semiHidden="1" w:unhideWhenUsed="1"/>
-    <w:lsdException w:name="Outline List 1" w:semiHidden="1" w:unhideWhenUsed="1"/>
-    <w:lsdException w:name="Outline List 2" w:semiHidden="1" w:unhideWhenUsed="1"/>
-    <w:lsdException w:name="Outline List 3" w:semiHidden="1" w:unhideWhenUsed="1"/>
-    <w:lsdException w:name="Table Simple 1" w:semiHidden="1" w:unhideWhenUsed="1"/>
-    <w:lsdException w:name="Table Simple 2" w:semiHidden="1" w:unhideWhenUsed="1"/>
-    <w:lsdException w:name="Table Simple 3" w:semiHidden="1" w:unhideWhenUsed="1"/>
-    <w:lsdException w:name="Table Classic 1" w:semiHidden="1" w:unhideWhenUsed="1"/>
-    <w:lsdException w:name="Table Classic 2" w:semiHidden="1" w:unhideWhenUsed="1"/>
-    <w:lsdException w:name="Table Classic 3" w:semiHidden="1" w:unhideWhenUsed="1"/>
-    <w:lsdException w:name="Table Classic 4" w:semiHidden="1" w:unhideWhenUsed="1"/>
-    <w:lsdException w:name="Table Colorful 1" w:semiHidden="1" w:unhideWhenUsed="1"/>
-    <w:lsdException w:name="Table Colorful 2" w:semiHidden="1" w:unhideWhenUsed="1"/>
-    <w:lsdException w:name="Table Colorful 3" w:semiHidden="1" w:unhideWhenUsed="1"/>
-    <w:lsdException w:name="Table Columns 1" w:semiHidden="1" w:unhideWhenUsed="1"/>
-    <w:lsdException w:name="Table Columns 2" w:semiHidden="1" w:unhideWhenUsed="1"/>
-    <w:lsdException w:name="Table Columns 3" w:semiHidden="1" w:unhideWhenUsed="1"/>
-    <w:lsdException w:name="Table Columns 4" w:semiHidden="1" w:unhideWhenUsed="1"/>
-    <w:lsdException w:name="Table Columns 5" w:semiHidden="1" w:unhideWhenUsed="1"/>
-    <w:lsdException w:name="Table Grid 1" w:semiHidden="1" w:unhideWhenUsed="1"/>
-    <w:lsdException w:name="Table Grid 2" w:semiHidden="1" w:unhideWhenUsed="1"/>
-    <w:lsdException w:name="Table Grid 3" w:semiHidden="1" w:unhideWhenUsed="1"/>
-    <w:lsdException w:name="Table Grid 4" w:semiHidden="1" w:unhideWhenUsed="1"/>
-    <w:lsdException w:name="Table Grid 5" w:semiHidden="1" w:unhideWhenUsed="1"/>
-    <w:lsdException w:name="Table Grid 6" w:semiHidden="1" w:unhideWhenUsed="1"/>
-    <w:lsdException w:name="Table Grid 7" w:semiHidden="1" w:unhideWhenUsed="1"/>
-    <w:lsdException w:name="Table Grid 8" w:semiHidden="1" w:unhideWhenUsed="1"/>
-    <w:lsdException w:name="Table List 1" w:semiHidden="1" w:unhideWhenUsed="1"/>
-    <w:lsdException w:name="Table List 2" w:semiHidden="1" w:unhideWhenUsed="1"/>
-    <w:lsdException w:name="Table List 3" w:semiHidden="1" w:unhideWhenUsed="1"/>
-    <w:lsdException w:name="Table List 4" w:semiHidden="1" w:unhideWhenUsed="1"/>
-    <w:lsdException w:name="Table List 5" w:semiHidden="1" w:unhideWhenUsed="1"/>
-    <w:lsdException w:name="Table List 6" w:semiHidden="1" w:unhideWhenUsed="1"/>
-    <w:lsdException w:name="Table List 7" w:semiHidden="1" w:unhideWhenUsed="1"/>
-    <w:lsdException w:name="Table List 8" w:semiHidden="1" w:unhideWhenUsed="1"/>
-    <w:lsdException w:name="Table 3D effects 1" w:semiHidden="1" w:unhideWhenUsed="1"/>
-    <w:lsdException w:name="Table 3D effects 2" w:semiHidden="1" w:unhideWhenUsed="1"/>
-    <w:lsdException w:name="Table 3D effects 3" w:semiHidden="1" w:unhideWhenUsed="1"/>
-    <w:lsdException w:name="Table Contemporary" w:semiHidden="1" w:unhideWhenUsed="1"/>
-    <w:lsdException w:name="Table Elegant" w:semiHidden="1" w:unhideWhenUsed="1"/>
-    <w:lsdException w:name="Table Professional" w:semiHidden="1" w:unhideWhenUsed="1"/>
-    <w:lsdException w:name="Table Subtle 1" w:semiHidden="1" w:unhideWhenUsed="1"/>
-    <w:lsdException w:name="Table Subtle 2" w:semiHidden="1" w:unhideWhenUsed="1"/>
-    <w:lsdException w:name="Table Web 1" w:semiHidden="1" w:unhideWhenUsed="1"/>
-    <w:lsdException w:name="Table Web 2" w:semiHidden="1" w:unhideWhenUsed="1"/>
-    <w:lsdException w:name="Table Web 3" w:semiHidden="1" w:unhideWhenUsed="1"/>
-    <w:lsdException w:name="Balloon Text" w:semiHidden="1" w:unhideWhenUsed="1"/>
-    <w:lsdException w:name="Table Grid" w:uiPriority="39"/>
-    <w:lsdException w:name="Table Theme" w:semiHidden="1" w:unhideWhenUsed="1"/>
-    <w:lsdException w:name="Placeholder Text" w:semiHidden="1"/>
-    <w:lsdException w:name="No Spacing" w:uiPriority="1" w:qFormat="1"/>
-    <w:lsdException w:name="Light Shading" w:uiPriority="60"/>
-    <w:lsdException w:name="Light List" w:uiPriority="61"/>
-    <w:lsdException w:name="Light Grid" w:uiPriority="62"/>
-    <w:lsdException w:name="Medium Shading 1" w:uiPriority="63"/>
-    <w:lsdException w:name="Medium Shading 2" w:uiPriority="64"/>
-    <w:lsdException w:name="Medium List 1" w:uiPriority="65"/>
-    <w:lsdException w:name="Medium List 2" w:uiPriority="66"/>
-    <w:lsdException w:name="Medium Grid 1" w:uiPriority="67"/>
-    <w:lsdException w:name="Medium Grid 2" w:uiPriority="68"/>
-    <w:lsdException w:name="Medium Grid 3" w:uiPriority="69"/>
-    <w:lsdException w:name="Dark List" w:uiPriority="70"/>
-    <w:lsdException w:name="Colorful Shading" w:uiPriority="71"/>
-    <w:lsdException w:name="Colorful List" w:uiPriority="72"/>
-    <w:lsdException w:name="Colorful Grid" w:uiPriority="73"/>
-    <w:lsdException w:name="Light Shading Accent 1" w:uiPriority="60"/>
-    <w:lsdException w:name="Light List Accent 1" w:uiPriority="61"/>
-    <w:lsdException w:name="Light Grid Accent 1" w:uiPriority="62"/>
-    <w:lsdException w:name="Medium Shading 1 Accent 1" w:uiPriority="63"/>
-    <w:lsdException w:name="Medium Shading 2 Accent 1" w:uiPriority="64"/>
-    <w:lsdException w:name="Medium List 1 Accent 1" w:uiPriority="65"/>
-    <w:lsdException w:name="Revision" w:semiHidden="1"/>
-    <w:lsdException w:name="List Paragraph" w:uiPriority="34" w:qFormat="1"/>
-    <w:lsdException w:name="Quote" w:uiPriority="29" w:qFormat="1"/>
-    <w:lsdException w:name="Intense Quote" w:uiPriority="30" w:qFormat="1"/>
-    <w:lsdException w:name="Medium List 2 Accent 1" w:uiPriority="66"/>
-    <w:lsdException w:name="Medium Grid 1 Accent 1" w:uiPriority="67"/>
-    <w:lsdException w:name="Medium Grid 2 Accent 1" w:uiPriority="68"/>
-    <w:lsdException w:name="Medium Grid 3 Accent 1" w:uiPriority="69"/>
-    <w:lsdException w:name="Dark List Accent 1" w:uiPriority="70"/>
-    <w:lsdException w:name="Colorful Shading Accent 1" w:uiPriority="71"/>
-    <w:lsdException w:name="Colorful List Accent 1" w:uiPriority="72"/>
-    <w:lsdException w:name="Colorful Grid Accent 1" w:uiPriority="73"/>
-    <w:lsdException w:name="Light Shading Accent 2" w:uiPriority="60"/>
-    <w:lsdException w:name="Light List Accent 2" w:uiPriority="61"/>
-    <w:lsdException w:name="Light Grid Accent 2" w:uiPriority="62"/>
-    <w:lsdException w:name="Medium Shading 1 Accent 2" w:uiPriority="63"/>
-    <w:lsdException w:name="Medium Shading 2 Accent 2" w:uiPriority="64"/>
-    <w:lsdException w:name="Medium List 1 Accent 2" w:uiPriority="65"/>
-    <w:lsdException w:name="Medium List 2 Accent 2" w:uiPriority="66"/>
-    <w:lsdException w:name="Medium Grid 1 Accent 2" w:uiPriority="67"/>
-    <w:lsdException w:name="Medium Grid 2 Accent 2" w:uiPriority="68"/>
-    <w:lsdException w:name="Medium Grid 3 Accent 2" w:uiPriority="69"/>
-    <w:lsdException w:name="Dark List Accent 2" w:uiPriority="70"/>
-    <w:lsdException w:name="Colorful Shading Accent 2" w:uiPriority="71"/>
-    <w:lsdException w:name="Colorful List Accent 2" w:uiPriority="72"/>
-    <w:lsdException w:name="Colorful Grid Accent 2" w:uiPriority="73"/>
-    <w:lsdException w:name="Light Shading Accent 3" w:uiPriority="60"/>
-    <w:lsdException w:name="Light List Accent 3" w:uiPriority="61"/>
-    <w:lsdException w:name="Light Grid Accent 3" w:uiPriority="62"/>
-    <w:lsdException w:name="Medium Shading 1 Accent 3" w:uiPriority="63"/>
-    <w:lsdException w:name="Medium Shading 2 Accent 3" w:uiPriority="64"/>
-    <w:lsdException w:name="Medium List 1 Accent 3" w:uiPriority="65"/>
-    <w:lsdException w:name="Medium List 2 Accent 3" w:uiPriority="66"/>
-    <w:lsdException w:name="Medium Grid 1 Accent 3" w:uiPriority="67"/>
-    <w:lsdException w:name="Medium Grid 2 Accent 3" w:uiPriority="68"/>
-    <w:lsdException w:name="Medium Grid 3 Accent 3" w:uiPriority="69"/>
-    <w:lsdException w:name="Dark List Accent 3" w:uiPriority="70"/>
-    <w:lsdException w:name="Colorful Shading Accent 3" w:uiPriority="71"/>
-    <w:lsdException w:name="Colorful List Accent 3" w:uiPriority="72"/>
-    <w:lsdException w:name="Colorful Grid Accent 3" w:uiPriority="73"/>
-    <w:lsdException w:name="Light Shading Accent 4" w:uiPriority="60"/>
-    <w:lsdException w:name="Light List Accent 4" w:uiPriority="61"/>
-    <w:lsdException w:name="Light Grid Accent 4" w:uiPriority="62"/>
-    <w:lsdException w:name="Medium Shading 1 Accent 4" w:uiPriority="63"/>
-    <w:lsdException w:name="Medium Shading 2 Accent 4" w:uiPriority="64"/>
-    <w:lsdException w:name="Medium List 1 Accent 4" w:uiPriority="65"/>
-    <w:lsdException w:name="Medium List 2 Accent 4" w:uiPriority="66"/>
-    <w:lsdException w:name="Medium Grid 1 Accent 4" w:uiPriority="67"/>
-    <w:lsdException w:name="Medium Grid 2 Accent 4" w:uiPriority="68"/>
-    <w:lsdException w:name="Medium Grid 3 Accent 4" w:uiPriority="69"/>
-    <w:lsdException w:name="Dark List Accent 4" w:uiPriority="70"/>
-    <w:lsdException w:name="Colorful Shading Accent 4" w:uiPriority="71"/>
-    <w:lsdException w:name="Colorful List Accent 4" w:uiPriority="72"/>
-    <w:lsdException w:name="Colorful Grid Accent 4" w:uiPriority="73"/>
-    <w:lsdException w:name="Light Shading Accent 5" w:uiPriority="60"/>
-    <w:lsdException w:name="Light List Accent 5" w:uiPriority="61"/>
-    <w:lsdException w:name="Light Grid Accent 5" w:uiPriority="62"/>
-    <w:lsdException w:name="Medium Shading 1 Accent 5" w:uiPriority="63"/>
-    <w:lsdException w:name="Medium Shading 2 Accent 5" w:uiPriority="64"/>
-    <w:lsdException w:name="Medium List 1 Accent 5" w:uiPriority="65"/>
-    <w:lsdException w:name="Medium List 2 Accent 5" w:uiPriority="66"/>
-    <w:lsdException w:name="Medium Grid 1 Accent 5" w:uiPriority="67"/>
-    <w:lsdException w:name="Medium Grid 2 Accent 5" w:uiPriority="68"/>
-    <w:lsdException w:name="Medium Grid 3 Accent 5" w:uiPriority="69"/>
-    <w:lsdException w:name="Dark List Accent 5" w:uiPriority="70"/>
-    <w:lsdException w:name="Colorful Shading Accent 5" w:uiPriority="71"/>
-    <w:lsdException w:name="Colorful List Accent 5" w:uiPriority="72"/>
-    <w:lsdException w:name="Colorful Grid Accent 5" w:uiPriority="73"/>
-    <w:lsdException w:name="Light Shading Accent 6" w:uiPriority="60"/>
-    <w:lsdException w:name="Light List Accent 6" w:uiPriority="61"/>
-    <w:lsdException w:name="Light Grid Accent 6" w:uiPriority="62"/>
-    <w:lsdException w:name="Medium Shading 1 Accent 6" w:uiPriority="63"/>
-    <w:lsdException w:name="Medium Shading 2 Accent 6" w:uiPriority="64"/>
-    <w:lsdException w:name="Medium List 1 Accent 6" w:uiPriority="65"/>
-    <w:lsdException w:name="Medium List 2 Accent 6" w:uiPriority="66"/>
-    <w:lsdException w:name="Medium Grid 1 Accent 6" w:uiPriority="67"/>
-    <w:lsdException w:name="Medium Grid 2 Accent 6" w:uiPriority="68"/>
-    <w:lsdException w:name="Medium Grid 3 Accent 6" w:uiPriority="69"/>
-    <w:lsdException w:name="Dark List Accent 6" w:uiPriority="70"/>
-    <w:lsdException w:name="Colorful Shading Accent 6" w:uiPriority="71"/>
-    <w:lsdException w:name="Colorful List Accent 6" w:uiPriority="72"/>
-    <w:lsdException w:name="Colorful Grid Accent 6" w:uiPriority="73"/>
-    <w:lsdException w:name="Subtle Emphasis" w:uiPriority="19" w:qFormat="1"/>
-    <w:lsdException w:name="Intense Emphasis" w:uiPriority="21" w:qFormat="1"/>
-    <w:lsdException w:name="Subtle Reference" w:uiPriority="31" w:qFormat="1"/>
-    <w:lsdException w:name="Intense Reference" w:uiPriority="32" w:qFormat="1"/>
-    <w:lsdException w:name="Book Title" w:uiPriority="33" w:qFormat="1"/>
-    <w:lsdException w:name="Bibliography" w:uiPriority="37" w:semiHidden="1" w:unhideWhenUsed="1"/>
-    <w:lsdException w:name="TOC Heading" w:uiPriority="39" w:semiHidden="1" w:unhideWhenUsed="1" w:qFormat="1"/>
-    <w:lsdException w:name="Plain Table 1" w:uiPriority="41"/>
-    <w:lsdException w:name="Plain Table 2" w:uiPriority="42"/>
-    <w:lsdException w:name="Plain Table 3" w:uiPriority="43"/>
-    <w:lsdException w:name="Plain Table 4" w:uiPriority="44"/>
-    <w:lsdException w:name="Plain Table 5" w:uiPriority="45"/>
-    <w:lsdException w:name="Grid Table Light" w:uiPriority="40"/>
-    <w:lsdException w:name="Grid Table 1 Light" w:uiPriority="46"/>
-    <w:lsdException w:name="Grid Table 2" w:uiPriority="47"/>
-    <w:lsdException w:name="Grid Table 3" w:uiPriority="48"/>
-    <w:lsdException w:name="Grid Table 4" w:uiPriority="49"/>
-    <w:lsdException w:name="Grid Table 5 Dark" w:uiPriority="50"/>
-    <w:lsdException w:name="Grid Table 6 Colorful" w:uiPriority="51"/>
-    <w:lsdException w:name="Grid Table 7 Colorful" w:uiPriority="52"/>
-    <w:lsdException w:name="Grid Table 1 Light Accent 1" w:uiPriority="46"/>
-    <w:lsdException w:name="Grid Table 2 Accent 1" w:uiPriority="47"/>
-    <w:lsdException w:name="Grid Table 3 Accent 1" w:uiPriority="48"/>
-    <w:lsdException w:name="Grid Table 4 Accent 1" w:uiPriority="49"/>
-    <w:lsdException w:name="Grid Table 5 Dark Accent 1" w:uiPriority="50"/>
-    <w:lsdException w:name="Grid Table 6 Colorful Accent 1" w:uiPriority="51"/>
-    <w:lsdException w:name="Grid Table 7 Colorful Accent 1" w:uiPriority="52"/>
-    <w:lsdException w:name="Grid Table 1 Light Accent 2" w:uiPriority="46"/>
-    <w:lsdException w:name="Grid Table 2 Accent 2" w:uiPriority="47"/>
-    <w:lsdException w:name="Grid Table 3 Accent 2" w:uiPriority="48"/>
-    <w:lsdException w:name="Grid Table 4 Accent 2" w:uiPriority="49"/>
-    <w:lsdException w:name="Grid Table 5 Dark Accent 2" w:uiPriority="50"/>
-    <w:lsdException w:name="Grid Table 6 Colorful Accent 2" w:uiPriority="51"/>
-    <w:lsdException w:name="Grid Table 7 Colorful Accent 2" w:uiPriority="52"/>
-    <w:lsdException w:name="Grid Table 1 Light Accent 3" w:uiPriority="46"/>
-    <w:lsdException w:name="Grid Table 2 Accent 3" w:uiPriority="47"/>
-    <w:lsdException w:name="Grid Table 3 Accent 3" w:uiPriority="48"/>
-    <w:lsdException w:name="Grid Table 4 Accent 3" w:uiPriority="49"/>
-    <w:lsdException w:name="Grid Table 5 Dark Accent 3" w:uiPriority="50"/>
-    <w:lsdException w:name="Grid Table 6 Colorful Accent 3" w:uiPriority="51"/>
-    <w:lsdException w:name="Grid Table 7 Colorful Accent 3" w:uiPriority="52"/>
-    <w:lsdException w:name="Grid Table 1 Light Accent 4" w:uiPriority="46"/>
-    <w:lsdException w:name="Grid Table 2 Accent 4" w:uiPriority="47"/>
-    <w:lsdException w:name="Grid Table 3 Accent 4" w:uiPriority="48"/>
-    <w:lsdException w:name="Grid Table 4 Accent 4" w:uiPriority="49"/>
-    <w:lsdException w:name="Grid Table 5 Dark Accent 4" w:uiPriority="50"/>
-    <w:lsdException w:name="Grid Table 6 Colorful Accent 4" w:uiPriority="51"/>
-    <w:lsdException w:name="Grid Table 7 Colorful Accent 4" w:uiPriority="52"/>
-    <w:lsdException w:name="Grid Table 1 Light Accent 5" w:uiPriority="46"/>
-    <w:lsdException w:name="Grid Table 2 Accent 5" w:uiPriority="47"/>
-    <w:lsdException w:name="Grid Table 3 Accent 5" w:uiPriority="48"/>
-    <w:lsdException w:name="Grid Table 4 Accent 5" w:uiPriority="49"/>
-    <w:lsdException w:name="Grid Table 5 Dark Accent 5" w:uiPriority="50"/>
-    <w:lsdException w:name="Grid Table 6 Colorful Accent 5" w:uiPriority="51"/>
-    <w:lsdException w:name="Grid Table 7 Colorful Accent 5" w:uiPriority="52"/>
-    <w:lsdException w:name="Grid Table 1 Light Accent 6" w:uiPriority="46"/>
-    <w:lsdException w:name="Grid Table 2 Accent 6" w:uiPriority="47"/>
-    <w:lsdException w:name="Grid Table 3 Accent 6" w:uiPriority="48"/>
-    <w:lsdException w:name="Grid Table 4 Accent 6" w:uiPriority="49"/>
-    <w:lsdException w:name="Grid Table 5 Dark Accent 6" w:uiPriority="50"/>
-    <w:lsdException w:name="Grid Table 6 Colorful Accent 6" w:uiPriority="51"/>
-    <w:lsdException w:name="Grid Table 7 Colorful Accent 6" w:uiPriority="52"/>
-    <w:lsdException w:name="List Table 1 Light" w:uiPriority="46"/>
-    <w:lsdException w:name="List Table 2" w:uiPriority="47"/>
-    <w:lsdException w:name="List Table 3" w:uiPriority="48"/>
-    <w:lsdException w:name="List Table 4" w:uiPriority="49"/>
-    <w:lsdException w:name="List Table 5 Dark" w:uiPriority="50"/>
-    <w:lsdException w:name="List Table 6 Colorful" w:uiPriority="51"/>
-    <w:lsdException w:name="List Table 7 Colorful" w:uiPriority="52"/>
-    <w:lsdException w:name="List Table 1 Light Accent 1" w:uiPriority="46"/>
-    <w:lsdException w:name="List Table 2 Accent 1" w:uiPriority="47"/>
-    <w:lsdException w:name="List Table 3 Accent 1" w:uiPriority="48"/>
-    <w:lsdException w:name="List Table 4 Accent 1" w:uiPriority="49"/>
-    <w:lsdException w:name="List Table 5 Dark Accent 1" w:uiPriority="50"/>
-    <w:lsdException w:name="List Table 6 Colorful Accent 1" w:uiPriority="51"/>
-    <w:lsdException w:name="List Table 7 Colorful Accent 1" w:uiPriority="52"/>
-    <w:lsdException w:name="List Table 1 Light Accent 2" w:uiPriority="46"/>
-    <w:lsdException w:name="List Table 2 Accent 2" w:uiPriority="47"/>
-    <w:lsdException w:name="List Table 3 Accent 2" w:uiPriority="48"/>
-    <w:lsdException w:name="List Table 4 Accent 2" w:uiPriority="49"/>
-    <w:lsdException w:name="List Table 5 Dark Accent 2" w:uiPriority="50"/>
-    <w:lsdException w:name="List Table 6 Colorful Accent 2" w:uiPriority="51"/>
-    <w:lsdException w:name="List Table 7 Colorful Accent 2" w:uiPriority="52"/>
-    <w:lsdException w:name="List Table 1 Light Accent 3" w:uiPriority="46"/>
-    <w:lsdException w:name="List Table 2 Accent 3" w:uiPriority="47"/>
-    <w:lsdException w:name="List Table 3 Accent 3" w:uiPriority="48"/>
-    <w:lsdException w:name="List Table 4 Accent 3" w:uiPriority="49"/>
-    <w:lsdException w:name="List Table 5 Dark Accent 3" w:uiPriority="50"/>
-    <w:lsdException w:name="List Table 6 Colorful Accent 3" w:uiPriority="51"/>
-    <w:lsdException w:name="List Table 7 Colorful Accent 3" w:uiPriority="52"/>
-    <w:lsdException w:name="List Table 1 Light Accent 4" w:uiPriority="46"/>
-    <w:lsdException w:name="List Table 2 Accent 4" w:uiPriority="47"/>
-    <w:lsdException w:name="List Table 3 Accent 4" w:uiPriority="48"/>
-    <w:lsdException w:name="List Table 4 Accent 4" w:uiPriority="49"/>
-    <w:lsdException w:name="List Table 5 Dark Accent 4" w:uiPriority="50"/>
-    <w:lsdException w:name="List Table 6 Colorful Accent 4" w:uiPriority="51"/>
-    <w:lsdException w:name="List Table 7 Colorful Accent 4" w:uiPriority="52"/>
-    <w:lsdException w:name="List Table 1 Light Accent 5" w:uiPriority="46"/>
-    <w:lsdException w:name="List Table 2 Accent 5" w:uiPriority="47"/>
-    <w:lsdException w:name="List Table 3 Accent 5" w:uiPriority="48"/>
-    <w:lsdException w:name="List Table 4 Accent 5" w:uiPriority="49"/>
-    <w:lsdException w:name="List Table 5 Dark Accent 5" w:uiPriority="50"/>
-    <w:lsdException w:name="List Table 6 Colorful Accent 5" w:uiPriority="51"/>
-    <w:lsdException w:name="List Table 7 Colorful Accent 5" w:uiPriority="52"/>
-    <w:lsdException w:name="List Table 1 Light Accent 6" w:uiPriority="46"/>
-    <w:lsdException w:name="List Table 2 Accent 6" w:uiPriority="47"/>
-    <w:lsdException w:name="List Table 3 Accent 6" w:uiPriority="48"/>
-    <w:lsdException w:name="List Table 4 Accent 6" w:uiPriority="49"/>
-    <w:lsdException w:name="List Table 5 Dark Accent 6" w:uiPriority="50"/>
-    <w:lsdException w:name="List Table 6 Colorful Accent 6" w:uiPriority="51"/>
-    <w:lsdException w:name="List Table 7 Colorful Accent 6" w:uiPriority="52"/>
-    <w:lsdException w:name="Mention" w:semiHidden="1" w:unhideWhenUsed="1"/>
-    <w:lsdException w:name="Smart Hyperlink" w:semiHidden="1" w:unhideWhenUsed="1"/>
-    <w:lsdException w:name="Hashtag" w:semiHidden="1" w:unhideWhenUsed="1"/>
-    <w:lsdException w:name="Unresolved Mention" w:semiHidden="1" w:unhideWhenUsed="1"/>
-  </w:latentStyles>
-  <w:style w:type="paragraph" w:styleId="Normal" w:default="1">
-    <w:name w:val="Normal"/>
-    <w:uiPriority w:val="1"/>
-    <w:qFormat/>
-    <w:pPr>
-      <w:widowControl/>
-      <w:bidi w:val="0"/>
-      <w:jc w:val="left"/>
-    </w:pPr>
-    <w:rPr>
-      <w:rFonts w:ascii="Times New Roman" w:hAnsi="Times New Roman" w:eastAsia="Times New Roman" w:cs="Times New Roman"/>
-      <w:color w:val="00000A"/>
-      <w:kern w:val="0"/>
-      <w:sz w:val="22"/>
-      <w:szCs w:val="22"/>
-      <w:lang w:val="en-US" w:eastAsia="en-US" w:bidi="ar-SA"/>
-    </w:rPr>
-  </w:style>
-  <w:style w:type="character" w:styleId="DefaultParagraphFont" w:default="1">
-    <w:name w:val="Default Paragraph Font"/>
-    <w:uiPriority w:val="1"/>
-    <w:semiHidden/>
-    <w:unhideWhenUsed/>
-    <w:qFormat/>
-    <w:rPr/>
-  </w:style>
-  <w:style w:type="character" w:styleId="Pagenumber">
-    <w:name w:val="page number"/>
-    <w:basedOn w:val="DefaultParagraphFont"/>
-    <w:uiPriority w:val="99"/>
-    <w:semiHidden/>
-    <w:unhideWhenUsed/>
-    <w:qFormat/>
-    <w:rsid w:val="00345f2d"/>
-    <w:rPr/>
-  </w:style>
-  <w:style w:type="character" w:styleId="FooterChar" w:customStyle="1">
-    <w:name w:val="Footer Char"/>
-    <w:basedOn w:val="DefaultParagraphFont"/>
-    <w:link w:val="Footer"/>
-    <w:uiPriority w:val="99"/>
-    <w:qFormat/>
-    <w:rsid w:val="003a7c5d"/>
-    <w:rPr>
-      <w:rFonts w:ascii="Times New Roman" w:hAnsi="Times New Roman" w:eastAsia="Times New Roman" w:cs="Times New Roman"/>
-      <w:color w:val="00000A"/>
-      <w:sz w:val="22"/>
-    </w:rPr>
-  </w:style>
-  <w:style w:type="paragraph" w:styleId="Heading" w:customStyle="1">
-    <w:name w:val="Heading"/>
-    <w:basedOn w:val="Normal"/>
-    <w:next w:val="TextBody"/>
-    <w:qFormat/>
-    <w:pPr>
-      <w:keepNext w:val="true"/>
-      <w:spacing w:before="240" w:after="120"/>
-    </w:pPr>
-    <w:rPr>
-      <w:rFonts w:ascii="DejaVu Sans" w:hAnsi="DejaVu Sans" w:eastAsia="DejaVu Sans" w:cs="Noto Sans Devanagari"/>
-      <w:sz w:val="28"/>
-      <w:szCs w:val="28"/>
-    </w:rPr>
-  </w:style>
-  <w:style w:type="paragraph" w:styleId="TextBody">
-    <w:name w:val="Body Text"/>
-    <w:basedOn w:val="Normal"/>
-    <w:uiPriority w:val="1"/>
-    <w:qFormat/>
-    <w:pPr>
-      <w:spacing w:before="4" w:after="0"/>
-    </w:pPr>
-    <w:rPr>
-      <w:b/>
-      <w:bCs/>
-      <w:sz w:val="23"/>
-      <w:szCs w:val="23"/>
-    </w:rPr>
-  </w:style>
-  <w:style w:type="paragraph" w:styleId="List">
-    <w:name w:val="List"/>
-    <w:basedOn w:val="TextBody"/>
-    <w:pPr/>
-    <w:rPr>
-      <w:rFonts w:cs="Noto Sans Devanagari"/>
-    </w:rPr>
-  </w:style>
-  <w:style w:type="paragraph" w:styleId="Caption">
-    <w:name w:val="Caption"/>
-    <w:basedOn w:val="Normal"/>
-    <w:qFormat/>
-    <w:pPr>
-      <w:suppressLineNumbers/>
-      <w:spacing w:before="120" w:after="120"/>
-    </w:pPr>
-    <w:rPr>
-      <w:rFonts w:cs="Noto Sans Devanagari"/>
-      <w:i/>
-      <w:iCs/>
-      <w:sz w:val="24"/>
-      <w:szCs w:val="24"/>
-    </w:rPr>
-  </w:style>
-  <w:style w:type="paragraph" w:styleId="Index" w:customStyle="1">
-    <w:name w:val="Index"/>
-    <w:basedOn w:val="Normal"/>
-    <w:qFormat/>
-    <w:pPr>
-      <w:suppressLineNumbers/>
-    </w:pPr>
-    <w:rPr>
-      <w:rFonts w:cs="Noto Sans Devanagari"/>
-    </w:rPr>
-  </w:style>
-  <w:style w:type="paragraph" w:styleId="Caption1">
-    <w:name w:val="caption"/>
-    <w:basedOn w:val="Normal"/>
-    <w:qFormat/>
-    <w:pPr>
-      <w:suppressLineNumbers/>
-      <w:spacing w:before="120" w:after="120"/>
-    </w:pPr>
-    <w:rPr>
-      <w:rFonts w:cs="Noto Sans Devanagari"/>
-      <w:i/>
-      <w:iCs/>
-      <w:sz w:val="24"/>
-      <w:szCs w:val="24"/>
-    </w:rPr>
-  </w:style>
-  <w:style w:type="paragraph" w:styleId="ListParagraph">
-    <w:name w:val="List Paragraph"/>
-    <w:basedOn w:val="Normal"/>
-    <w:uiPriority w:val="1"/>
-    <w:qFormat/>
-    <w:pPr/>
-    <w:rPr/>
-  </w:style>
-  <w:style w:type="paragraph" w:styleId="TableParagraph" w:customStyle="1">
-    <w:name w:val="Table Paragraph"/>
-    <w:basedOn w:val="Normal"/>
-    <w:uiPriority w:val="1"/>
-    <w:qFormat/>
-    <w:pPr/>
-    <w:rPr/>
-  </w:style>
-  <w:style w:type="paragraph" w:styleId="Header">
-    <w:name w:val="Header"/>
-    <w:basedOn w:val="Normal"/>
-    <w:pPr/>
-    <w:rPr/>
-  </w:style>
-  <w:style w:type="paragraph" w:styleId="Footer">
-    <w:name w:val="Footer"/>
-    <w:basedOn w:val="Normal"/>
-    <w:link w:val="FooterChar"/>
-    <w:uiPriority w:val="99"/>
-    <w:pPr/>
-    <w:rPr/>
-  </w:style>
-  <w:style w:type="paragraph" w:styleId="FrameContents" w:customStyle="1">
-    <w:name w:val="Frame Contents"/>
-    <w:basedOn w:val="Normal"/>
-    <w:qFormat/>
-    <w:pPr/>
-    <w:rPr/>
-  </w:style>
-  <w:style w:type="paragraph" w:styleId="TableContents" w:customStyle="1">
-    <w:name w:val="Table Contents"/>
-    <w:basedOn w:val="Normal"/>
-    <w:qFormat/>
-    <w:pPr>
-      <w:suppressLineNumbers/>
-    </w:pPr>
-    <w:rPr/>
-  </w:style>
-  <w:style w:type="paragraph" w:styleId="TableHeading" w:customStyle="1">
-    <w:name w:val="Table Heading"/>
-    <w:basedOn w:val="TableContents"/>
-    <w:qFormat/>
-    <w:pPr>
-      <w:jc w:val="center"/>
-    </w:pPr>
-    <w:rPr>
-      <w:b/>
-      <w:bCs/>
-    </w:rPr>
-  </w:style>
-  <w:style w:type="numbering" w:styleId="NoList" w:default="1">
-    <w:name w:val="No List"/>
-    <w:uiPriority w:val="99"/>
-    <w:semiHidden/>
-    <w:unhideWhenUsed/>
-    <w:qFormat/>
-  </w:style>
-  <w:style w:type="table" w:default="1" w:styleId="TableNormal">
-    <w:name w:val="Normal Table"/>
-    <w:uiPriority w:val="99"/>
-    <w:semiHidden/>
-    <w:unhideWhenUsed/>
-    <w:tblPr>
-      <w:tblInd w:w="0" w:type="dxa"/>
-      <w:tblCellMar>
-        <w:top w:w="0" w:type="dxa"/>
-        <w:left w:w="108" w:type="dxa"/>
-        <w:bottom w:w="0" w:type="dxa"/>
-        <w:right w:w="108" w:type="dxa"/>
-      </w:tblCellMar>
-    </w:tblPr>
-  </w:style>
-</w:styles>
-</file>
-
-<file path=word/glossary/document.xml><?xml version="1.0" encoding="utf-8"?>
-<w:glossaryDocument xmlns:wpc="http://schemas.microsoft.com/office/word/2010/wordprocessingCanvas" xmlns:cx="http://schemas.microsoft.com/office/drawing/2014/chartex" xmlns:cx1="http://schemas.microsoft.com/office/drawing/2015/9/8/chartex" xmlns:cx2="http://schemas.microsoft.com/office/drawing/2015/10/21/chartex" xmlns:cx3="http://schemas.microsoft.com/office/drawing/2016/5/9/chartex" xmlns:cx4="http://schemas.microsoft.com/office/drawing/2016/5/10/chartex" xmlns:cx5="http://schemas.microsoft.com/office/drawing/2016/5/11/chartex" xmlns:cx6="http://schemas.microsoft.com/office/drawing/2016/5/12/chartex" xmlns:cx7="http://schemas.microsoft.com/office/drawing/2016/5/13/chartex" xmlns:cx8="http://schemas.microsoft.com/office/drawing/2016/5/14/chartex" xmlns:mc="http://schemas.openxmlformats.org/markup-compatibility/2006" xmlns:aink="http://schemas.microsoft.com/office/drawing/2016/ink" xmlns:am3d="http://schemas.microsoft.com/office/drawing/2017/model3d" xmlns:o="urn:schemas-microsoft-com:office:office" xmlns:r="http://schemas.openxmlformats.org/officeDocument/2006/relationships" xmlns:m="http://schemas.openxmlformats.org/officeDocument/2006/math" xmlns:v="urn:schemas-microsoft-com:vml" xmlns:wp14="http://schemas.microsoft.com/office/word/2010/wordprocessingDrawing" xmlns:wp="http://schemas.openxmlformats.org/drawingml/2006/wordprocessingDrawing" xmlns:w10="urn:schemas-microsoft-com:office:word" xmlns:w="http://schemas.openxmlformats.org/wordprocessingml/2006/main" xmlns:w14="http://schemas.microsoft.com/office/word/2010/wordml" xmlns:w15="http://schemas.microsoft.com/office/word/2012/wordml" xmlns:w16cid="http://schemas.microsoft.com/office/word/2016/wordml/cid" xmlns:w16se="http://schemas.microsoft.com/office/word/2015/wordml/symex" xmlns:wpg="http://schemas.microsoft.com/office/word/2010/wordprocessingGroup" xmlns:wpi="http://schemas.microsoft.com/office/word/2010/wordprocessingInk" xmlns:wne="http://schemas.microsoft.com/office/word/2006/wordml" xmlns:wps="http://schemas.microsoft.com/office/word/2010/wordprocessingShape" mc:Ignorable="w14 w15 w16se w16cid wp14"/>
-</file>
-
-<file path=word/glossary/fontTable.xml><?xml version="1.0" encoding="utf-8"?>
-<w:fonts xmlns:mc="http://schemas.openxmlformats.org/markup-compatibility/2006" xmlns:r="http://schemas.openxmlformats.org/officeDocument/2006/relationships" xmlns:w="http://schemas.openxmlformats.org/wordprocessingml/2006/main" xmlns:w14="http://schemas.microsoft.com/office/word/2010/wordml" xmlns:w15="http://schemas.microsoft.com/office/word/2012/wordml" xmlns:w16cid="http://schemas.microsoft.com/office/word/2016/wordml/cid" xmlns:w16se="http://schemas.microsoft.com/office/word/2015/wordml/symex" mc:Ignorable="w14 w15 w16se w16cid">
-  <w:font w:name="Calibri">
-    <w:panose1 w:val="020F0502020204030204"/>
-    <w:charset w:val="00"/>
-    <w:family w:val="swiss"/>
-    <w:pitch w:val="variable"/>
-    <w:sig w:usb0="A00002EF" w:usb1="4000207B" w:usb2="00000000" w:usb3="00000000" w:csb0="0000009F" w:csb1="00000000"/>
-  </w:font>
-  <w:font w:name="Times New Roman">
-    <w:panose1 w:val="02020603050405020304"/>
-    <w:charset w:val="00"/>
-    <w:family w:val="roman"/>
-    <w:pitch w:val="variable"/>
-    <w:sig w:usb0="20002A87" w:usb1="80000000" w:usb2="00000008" w:usb3="00000000" w:csb0="000001FF" w:csb1="00000000"/>
-  </w:font>
-  <w:font w:name="DejaVu Sans">
-    <w:altName w:val="Verdana"/>
-    <w:panose1 w:val="020B0604020202020204"/>
-    <w:charset w:val="01"/>
-    <w:family w:val="roman"/>
-    <w:pitch w:val="variable"/>
-  </w:font>
-  <w:font w:name="Noto Sans Devanagari">
-    <w:altName w:val="Cambria"/>
-    <w:panose1 w:val="020B0604020202020204"/>
-    <w:charset w:val="00"/>
-    <w:family w:val="roman"/>
-    <w:notTrueType/>
-    <w:pitch w:val="default"/>
-  </w:font>
-  <w:font w:name="Cambria">
-    <w:panose1 w:val="02040503050406030204"/>
-    <w:charset w:val="00"/>
-    <w:family w:val="roman"/>
-    <w:pitch w:val="variable"/>
-    <w:sig w:usb0="A00002EF" w:usb1="4000004B" w:usb2="00000000" w:usb3="00000000" w:csb0="0000009F" w:csb1="00000000"/>
-  </w:font>
-  <w:font w:name="Calibri Light">
-    <w:panose1 w:val="020F0302020204030204"/>
-    <w:charset w:val="00"/>
-    <w:family w:val="swiss"/>
-    <w:pitch w:val="variable"/>
-    <w:sig w:usb0="E0002AFF" w:usb1="C000247B" w:usb2="00000009" w:usb3="00000000" w:csb0="000001FF" w:csb1="00000000"/>
-  </w:font>
-</w:fonts>
-</file>
-
-<file path=word/glossary/settings.xml><?xml version="1.0" encoding="utf-8"?>
-<w:settings xmlns:mc="http://schemas.openxmlformats.org/markup-compatibility/2006" xmlns:o="urn:schemas-microsoft-com:office:office" xmlns:r="http://schemas.openxmlformats.org/officeDocument/2006/relationships" xmlns:m="http://schemas.openxmlformats.org/officeDocument/2006/math" xmlns:v="urn:schemas-microsoft-com:vml" xmlns:w10="urn:schemas-microsoft-com:office:word" xmlns:w="http://schemas.openxmlformats.org/wordprocessingml/2006/main" xmlns:w14="http://schemas.microsoft.com/office/word/2010/wordml" xmlns:w15="http://schemas.microsoft.com/office/word/2012/wordml" xmlns:w16cid="http://schemas.microsoft.com/office/word/2016/wordml/cid" xmlns:w16se="http://schemas.microsoft.com/office/word/2015/wordml/symex" xmlns:sl="http://schemas.openxmlformats.org/schemaLibrary/2006/main" mc:Ignorable="w14 w15 w16se w16cid">
-  <w:view w:val="normal"/>
-  <w:defaultTabStop w:val="708"/>
-  <w:hyphenationZone w:val="425"/>
-  <w:characterSpacingControl w:val="doNotCompress"/>
-  <w:compat>
-    <w:useFELayout/>
-    <w:compatSetting w:name="compatibilityMode" w:uri="http://schemas.microsoft.com/office/word" w:val="15"/>
-    <w:compatSetting w:name="overrideTableStyleFontSizeAndJustification" w:uri="http://schemas.microsoft.com/office/word" w:val="1"/>
-    <w:compatSetting w:name="enableOpenTypeFeatures" w:uri="http://schemas.microsoft.com/office/word" w:val="1"/>
-    <w:compatSetting w:name="doNotFlipMirrorIndents" w:uri="http://schemas.microsoft.com/office/word" w:val="1"/>
-    <w:compatSetting w:name="differentiateMultirowTableHeaders" w:uri="http://schemas.microsoft.com/office/word" w:val="1"/>
-    <w:compatSetting w:name="useWord2013TrackBottomHyphenation" w:uri="http://schemas.microsoft.com/office/word" w:val="0"/>
-  </w:compat>
-  <w:rsids>
-    <w:rsidRoot w:val="00C62D74"/>
-    <w:rsid w:val="002A1707"/>
-    <w:rsid w:val="00C62D74"/>
-  </w:rsids>
-  <m:mathPr>
-    <m:mathFont m:val="Cambria Math"/>
-    <m:brkBin m:val="before"/>
-    <m:brkBinSub m:val="--"/>
-    <m:smallFrac m:val="0"/>
-    <m:dispDef/>
-    <m:lMargin m:val="0"/>
-    <m:rMargin m:val="0"/>
-    <m:defJc m:val="centerGroup"/>
-    <m:wrapIndent m:val="1440"/>
-    <m:intLim m:val="subSup"/>
-    <m:naryLim m:val="undOvr"/>
-  </m:mathPr>
-  <w:themeFontLang w:val="de-DE"/>
-  <w:clrSchemeMapping w:bg1="light1" w:t1="dark1" w:bg2="light2" w:t2="dark2" w:accent1="accent1" w:accent2="accent2" w:accent3="accent3" w:accent4="accent4" w:accent5="accent5" w:accent6="accent6" w:hyperlink="hyperlink" w:followedHyperlink="followedHyperlink"/>
-  <w:decimalSymbol w:val=","/>
-  <w:listSeparator w:val=","/>
-  <w15:chartTrackingRefBased/>
-</w:settings>
-</file>
-
-<file path=word/glossary/styles.xml><?xml version="1.0" encoding="utf-8"?>
 <w:styles xmlns:mc="http://schemas.openxmlformats.org/markup-compatibility/2006" xmlns:r="http://schemas.openxmlformats.org/officeDocument/2006/relationships" xmlns:w="http://schemas.openxmlformats.org/wordprocessingml/2006/main" xmlns:w14="http://schemas.microsoft.com/office/word/2010/wordml" xmlns:w15="http://schemas.microsoft.com/office/word/2012/wordml" xmlns:w16cid="http://schemas.microsoft.com/office/word/2016/wordml/cid" xmlns:w16se="http://schemas.microsoft.com/office/word/2015/wordml/symex" mc:Ignorable="w14 w15 w16se w16cid">
   <w:docDefaults>
     <w:rPrDefault>
       <w:rPr>
-        <w:rFonts w:asciiTheme="minorHAnsi" w:eastAsiaTheme="minorEastAsia" w:hAnsiTheme="minorHAnsi" w:cstheme="minorBidi"/>
-        <w:sz w:val="24"/>
-        <w:szCs w:val="24"/>
-        <w:lang w:val="de-DE" w:eastAsia="de-DE" w:bidi="ar-SA"/>
+        <w:rFonts w:asciiTheme="minorHAnsi" w:eastAsiaTheme="minorHAnsi" w:hAnsiTheme="minorHAnsi" w:cstheme="minorBidi"/>
+        <w:szCs w:val="22"/>
+        <w:lang w:val="en-US" w:eastAsia="en-US" w:bidi="ar-SA"/>
       </w:rPr>
     </w:rPrDefault>
     <w:pPrDefault/>
@@ -4008,7 +3231,13 @@
   </w:latentStyles>
   <w:style w:type="paragraph" w:default="1" w:styleId="Normal">
     <w:name w:val="Normal"/>
+    <w:uiPriority w:val="1"/>
     <w:qFormat/>
+    <w:rPr>
+      <w:rFonts w:ascii="Times New Roman" w:eastAsia="Times New Roman" w:hAnsi="Times New Roman" w:cs="Times New Roman"/>
+      <w:color w:val="00000A"/>
+      <w:sz w:val="22"/>
+    </w:rPr>
   </w:style>
   <w:style w:type="character" w:default="1" w:styleId="DefaultParagraphFont">
     <w:name w:val="Default Paragraph Font"/>
@@ -4037,18 +3266,140 @@
     <w:semiHidden/>
     <w:unhideWhenUsed/>
   </w:style>
-  <w:style w:type="paragraph" w:customStyle="1" w:styleId="2733FFF62DB6E84493CAAD36420134BD">
-    <w:name w:val="2733FFF62DB6E84493CAAD36420134BD"/>
-    <w:rsid w:val="00C62D74"/>
+  <w:style w:type="character" w:styleId="PageNumber">
+    <w:name w:val="page number"/>
+    <w:basedOn w:val="DefaultParagraphFont"/>
+    <w:uiPriority w:val="99"/>
+    <w:semiHidden/>
+    <w:unhideWhenUsed/>
+    <w:qFormat/>
+    <w:rsid w:val="00345F2D"/>
+  </w:style>
+  <w:style w:type="character" w:customStyle="1" w:styleId="FooterChar">
+    <w:name w:val="Footer Char"/>
+    <w:basedOn w:val="DefaultParagraphFont"/>
+    <w:link w:val="Footer"/>
+    <w:uiPriority w:val="99"/>
+    <w:qFormat/>
+    <w:rsid w:val="003A7C5D"/>
+    <w:rPr>
+      <w:rFonts w:ascii="Times New Roman" w:eastAsia="Times New Roman" w:hAnsi="Times New Roman" w:cs="Times New Roman"/>
+      <w:color w:val="00000A"/>
+      <w:sz w:val="22"/>
+    </w:rPr>
+  </w:style>
+  <w:style w:type="paragraph" w:customStyle="1" w:styleId="Heading">
+    <w:name w:val="Heading"/>
+    <w:basedOn w:val="Normal"/>
+    <w:next w:val="BodyText"/>
+    <w:qFormat/>
+    <w:pPr>
+      <w:keepNext/>
+      <w:spacing w:before="240" w:after="120"/>
+    </w:pPr>
+    <w:rPr>
+      <w:rFonts w:ascii="DejaVu Sans" w:eastAsia="DejaVu Sans" w:hAnsi="DejaVu Sans" w:cs="Noto Sans Devanagari"/>
+      <w:sz w:val="28"/>
+      <w:szCs w:val="28"/>
+    </w:rPr>
+  </w:style>
+  <w:style w:type="paragraph" w:styleId="BodyText">
+    <w:name w:val="Body Text"/>
+    <w:basedOn w:val="Normal"/>
+    <w:uiPriority w:val="1"/>
+    <w:qFormat/>
+    <w:pPr>
+      <w:spacing w:before="4"/>
+    </w:pPr>
+    <w:rPr>
+      <w:b/>
+      <w:bCs/>
+      <w:sz w:val="23"/>
+      <w:szCs w:val="23"/>
+    </w:rPr>
+  </w:style>
+  <w:style w:type="paragraph" w:styleId="List">
+    <w:name w:val="List"/>
+    <w:basedOn w:val="BodyText"/>
+    <w:rPr>
+      <w:rFonts w:cs="Noto Sans Devanagari"/>
+    </w:rPr>
+  </w:style>
+  <w:style w:type="paragraph" w:styleId="Caption">
+    <w:name w:val="caption"/>
+    <w:basedOn w:val="Normal"/>
+    <w:qFormat/>
+    <w:pPr>
+      <w:suppressLineNumbers/>
+      <w:spacing w:before="120" w:after="120"/>
+    </w:pPr>
+    <w:rPr>
+      <w:rFonts w:cs="Noto Sans Devanagari"/>
+      <w:i/>
+      <w:iCs/>
+      <w:sz w:val="24"/>
+      <w:szCs w:val="24"/>
+    </w:rPr>
+  </w:style>
+  <w:style w:type="paragraph" w:customStyle="1" w:styleId="Index">
+    <w:name w:val="Index"/>
+    <w:basedOn w:val="Normal"/>
+    <w:qFormat/>
+    <w:pPr>
+      <w:suppressLineNumbers/>
+    </w:pPr>
+    <w:rPr>
+      <w:rFonts w:cs="Noto Sans Devanagari"/>
+    </w:rPr>
+  </w:style>
+  <w:style w:type="paragraph" w:styleId="ListParagraph">
+    <w:name w:val="List Paragraph"/>
+    <w:basedOn w:val="Normal"/>
+    <w:uiPriority w:val="1"/>
+    <w:qFormat/>
+  </w:style>
+  <w:style w:type="paragraph" w:customStyle="1" w:styleId="TableParagraph">
+    <w:name w:val="Table Paragraph"/>
+    <w:basedOn w:val="Normal"/>
+    <w:uiPriority w:val="1"/>
+    <w:qFormat/>
+  </w:style>
+  <w:style w:type="paragraph" w:styleId="Header">
+    <w:name w:val="header"/>
+    <w:basedOn w:val="Normal"/>
+  </w:style>
+  <w:style w:type="paragraph" w:styleId="Footer">
+    <w:name w:val="footer"/>
+    <w:basedOn w:val="Normal"/>
+    <w:link w:val="FooterChar"/>
+    <w:uiPriority w:val="99"/>
+  </w:style>
+  <w:style w:type="paragraph" w:customStyle="1" w:styleId="FrameContents">
+    <w:name w:val="Frame Contents"/>
+    <w:basedOn w:val="Normal"/>
+    <w:qFormat/>
+  </w:style>
+  <w:style w:type="paragraph" w:customStyle="1" w:styleId="TableContents">
+    <w:name w:val="Table Contents"/>
+    <w:basedOn w:val="Normal"/>
+    <w:qFormat/>
+    <w:pPr>
+      <w:suppressLineNumbers/>
+    </w:pPr>
+  </w:style>
+  <w:style w:type="paragraph" w:customStyle="1" w:styleId="TableHeading">
+    <w:name w:val="Table Heading"/>
+    <w:basedOn w:val="TableContents"/>
+    <w:qFormat/>
+    <w:pPr>
+      <w:jc w:val="center"/>
+    </w:pPr>
+    <w:rPr>
+      <w:b/>
+      <w:bCs/>
+    </w:rPr>
   </w:style>
 </w:styles>
-</file>
-
-<file path=word/glossary/webSettings.xml><?xml version="1.0" encoding="utf-8"?>
-<w:webSettings xmlns:mc="http://schemas.openxmlformats.org/markup-compatibility/2006" xmlns:r="http://schemas.openxmlformats.org/officeDocument/2006/relationships" xmlns:w="http://schemas.openxmlformats.org/wordprocessingml/2006/main" xmlns:w14="http://schemas.microsoft.com/office/word/2010/wordml" xmlns:w15="http://schemas.microsoft.com/office/word/2012/wordml" xmlns:w16cid="http://schemas.microsoft.com/office/word/2016/wordml/cid" xmlns:w16se="http://schemas.microsoft.com/office/word/2015/wordml/symex" mc:Ignorable="w14 w15 w16se w16cid">
-  <w:optimizeForBrowser/>
-  <w:allowPNG/>
-</w:webSettings>
 </file>
 
 <file path=word/theme/theme1.xml><?xml version="1.0" encoding="utf-8"?>

</xml_diff>